<commit_message>
Assignment 1b verder gewerkt aan vraag 1
</commit_message>
<xml_diff>
--- a/analysis/Van Heijningen_Brouns_Assignment1b.docx
+++ b/analysis/Van Heijningen_Brouns_Assignment1b.docx
@@ -5,27 +5,48 @@
     <w:p>
       <w:pPr>
         <w:pStyle w:val="Title"/>
-      </w:pPr>
-      <w:r>
+        <w:rPr>
+          <w:lang w:val="en-GB"/>
+        </w:rPr>
+      </w:pPr>
+      <w:r>
+        <w:rPr>
+          <w:lang w:val="en-GB"/>
+        </w:rPr>
         <w:t>Assignment 1b</w:t>
       </w:r>
     </w:p>
     <w:p>
       <w:pPr>
         <w:jc w:val="right"/>
-      </w:pPr>
-      <w:r>
+        <w:rPr>
+          <w:lang w:val="en-GB"/>
+        </w:rPr>
+      </w:pPr>
+      <w:r>
+        <w:rPr>
+          <w:lang w:val="en-GB"/>
+        </w:rPr>
         <w:t xml:space="preserve">Matthijs </w:t>
       </w:r>
       <w:proofErr w:type="spellStart"/>
       <w:r>
+        <w:rPr>
+          <w:lang w:val="en-GB"/>
+        </w:rPr>
         <w:t>Brouns</w:t>
       </w:r>
       <w:proofErr w:type="spellEnd"/>
       <w:r>
+        <w:rPr>
+          <w:lang w:val="en-GB"/>
+        </w:rPr>
         <w:t xml:space="preserve"> 1505157</w:t>
       </w:r>
       <w:r>
+        <w:rPr>
+          <w:lang w:val="en-GB"/>
+        </w:rPr>
         <w:br/>
         <w:t>Hélène van Heijningen 4076850</w:t>
       </w:r>
@@ -33,8 +54,14 @@
     <w:p>
       <w:pPr>
         <w:pStyle w:val="Heading1"/>
-      </w:pPr>
-      <w:r>
+        <w:rPr>
+          <w:lang w:val="en-GB"/>
+        </w:rPr>
+      </w:pPr>
+      <w:r>
+        <w:rPr>
+          <w:lang w:val="en-GB"/>
+        </w:rPr>
         <w:t>Question 1</w:t>
       </w:r>
     </w:p>
@@ -42,11 +69,13 @@
       <w:pPr>
         <w:rPr>
           <w:i/>
+          <w:lang w:val="en-GB"/>
         </w:rPr>
       </w:pPr>
       <w:r>
         <w:rPr>
           <w:i/>
+          <w:lang w:val="en-GB"/>
         </w:rPr>
         <w:t>Generate three data series, each having 150 data points, using the following functions;</w:t>
       </w:r>
@@ -56,12 +85,14 @@
         <w:pStyle w:val="NoSpacing"/>
         <w:rPr>
           <w:i/>
+          <w:lang w:val="en-GB"/>
         </w:rPr>
       </w:pPr>
       <w:proofErr w:type="gramStart"/>
       <w:r>
         <w:rPr>
           <w:i/>
+          <w:lang w:val="en-GB"/>
         </w:rPr>
         <w:t>f(</w:t>
       </w:r>
@@ -69,6 +100,7 @@
       <w:r>
         <w:rPr>
           <w:i/>
+          <w:lang w:val="en-GB"/>
         </w:rPr>
         <w:t>t)= 40+SIN(t/5)*50+5*t</w:t>
       </w:r>
@@ -78,12 +110,14 @@
         <w:pStyle w:val="NoSpacing"/>
         <w:rPr>
           <w:i/>
+          <w:lang w:val="en-GB"/>
         </w:rPr>
       </w:pPr>
       <w:proofErr w:type="gramStart"/>
       <w:r>
         <w:rPr>
           <w:i/>
+          <w:lang w:val="en-GB"/>
         </w:rPr>
         <w:t>g(</w:t>
       </w:r>
@@ -91,6 +125,7 @@
       <w:r>
         <w:rPr>
           <w:i/>
+          <w:lang w:val="en-GB"/>
         </w:rPr>
         <w:t>t)= 55+SIN(90+t/5)*30+5*t</w:t>
       </w:r>
@@ -100,12 +135,14 @@
         <w:pStyle w:val="NoSpacing"/>
         <w:rPr>
           <w:i/>
+          <w:lang w:val="en-GB"/>
         </w:rPr>
       </w:pPr>
       <w:proofErr w:type="gramStart"/>
       <w:r>
         <w:rPr>
           <w:i/>
+          <w:lang w:val="en-GB"/>
         </w:rPr>
         <w:t>h(</w:t>
       </w:r>
@@ -113,6 +150,7 @@
       <w:r>
         <w:rPr>
           <w:i/>
+          <w:lang w:val="en-GB"/>
         </w:rPr>
         <w:t>t)= 10+6*t</w:t>
       </w:r>
@@ -122,6 +160,7 @@
         <w:pStyle w:val="NoSpacing"/>
         <w:rPr>
           <w:i/>
+          <w:lang w:val="en-GB"/>
         </w:rPr>
       </w:pPr>
     </w:p>
@@ -129,11 +168,13 @@
       <w:pPr>
         <w:rPr>
           <w:i/>
+          <w:lang w:val="en-GB"/>
         </w:rPr>
       </w:pPr>
       <w:r>
         <w:rPr>
           <w:i/>
+          <w:lang w:val="en-GB"/>
         </w:rPr>
         <w:t xml:space="preserve">Assume that data series generated by </w:t>
       </w:r>
@@ -141,6 +182,7 @@
       <w:r>
         <w:rPr>
           <w:i/>
+          <w:lang w:val="en-GB"/>
         </w:rPr>
         <w:t>f(</w:t>
       </w:r>
@@ -148,13 +190,47 @@
       <w:r>
         <w:rPr>
           <w:i/>
-        </w:rPr>
-        <w:t xml:space="preserve">t) represents measured data from a real system, and that the data series g(t) and h(t) are model-generated outputs. Without using the formulae above in your argumentation, discuss the behavioral validity of the model-generated data based on quantitative evidence. Please refer to the behavior reproduction tests in </w:t>
+          <w:lang w:val="en-GB"/>
+        </w:rPr>
+        <w:t xml:space="preserve">t) represents measured data from a real system, and that the data series g(t) and h(t) are model-generated outputs. Without using the formulae above in your argumentation, discuss the </w:t>
       </w:r>
       <w:proofErr w:type="spellStart"/>
       <w:r>
         <w:rPr>
           <w:i/>
+          <w:lang w:val="en-GB"/>
+        </w:rPr>
+        <w:t>behavioral</w:t>
+      </w:r>
+      <w:proofErr w:type="spellEnd"/>
+      <w:r>
+        <w:rPr>
+          <w:i/>
+          <w:lang w:val="en-GB"/>
+        </w:rPr>
+        <w:t xml:space="preserve"> validity of the model-generated data based on quantitative evidence. Please refer to the </w:t>
+      </w:r>
+      <w:proofErr w:type="spellStart"/>
+      <w:r>
+        <w:rPr>
+          <w:i/>
+          <w:lang w:val="en-GB"/>
+        </w:rPr>
+        <w:t>behavior</w:t>
+      </w:r>
+      <w:proofErr w:type="spellEnd"/>
+      <w:r>
+        <w:rPr>
+          <w:i/>
+          <w:lang w:val="en-GB"/>
+        </w:rPr>
+        <w:t xml:space="preserve"> reproduction tests in </w:t>
+      </w:r>
+      <w:proofErr w:type="spellStart"/>
+      <w:r>
+        <w:rPr>
+          <w:i/>
+          <w:lang w:val="en-GB"/>
         </w:rPr>
         <w:t>Sterman's</w:t>
       </w:r>
@@ -162,14 +238,77 @@
       <w:r>
         <w:rPr>
           <w:i/>
-        </w:rPr>
-        <w:t xml:space="preserve"> chapter on validation (see Reading Material on Model Building, Data and Validation on Blackboard).</w:t>
+          <w:lang w:val="en-GB"/>
+        </w:rPr>
+        <w:t xml:space="preserve"> chapter on validation (see Reading Material on Model Building, Dat</w:t>
+      </w:r>
+      <w:r>
+        <w:rPr>
+          <w:i/>
+          <w:lang w:val="en-GB"/>
+        </w:rPr>
+        <w:t>a and Validation on Blackboard).</w:t>
+      </w:r>
+    </w:p>
+    <w:p>
+      <w:pPr>
+        <w:rPr>
+          <w:lang w:val="en-GB"/>
+        </w:rPr>
+      </w:pPr>
+      <w:r>
+        <w:rPr>
+          <w:lang w:val="en-GB"/>
+        </w:rPr>
+        <w:t xml:space="preserve">We have used Excel to generate the values for </w:t>
+      </w:r>
+      <w:proofErr w:type="gramStart"/>
+      <w:r>
+        <w:rPr>
+          <w:lang w:val="en-GB"/>
+        </w:rPr>
+        <w:t>f(</w:t>
+      </w:r>
+      <w:proofErr w:type="gramEnd"/>
+      <w:r>
+        <w:rPr>
+          <w:lang w:val="en-GB"/>
+        </w:rPr>
+        <w:t xml:space="preserve">t), g(t) and h(t) for 150 data points. Next the measures shown in table 1 were calculated to determine whether </w:t>
+      </w:r>
+      <w:proofErr w:type="gramStart"/>
+      <w:r>
+        <w:rPr>
+          <w:lang w:val="en-GB"/>
+        </w:rPr>
+        <w:t>g(</w:t>
+      </w:r>
+      <w:proofErr w:type="gramEnd"/>
+      <w:r>
+        <w:rPr>
+          <w:lang w:val="en-GB"/>
+        </w:rPr>
+        <w:t xml:space="preserve">t) or h(t) is a better </w:t>
+      </w:r>
+      <w:proofErr w:type="spellStart"/>
+      <w:r>
+        <w:rPr>
+          <w:lang w:val="en-GB"/>
+        </w:rPr>
+        <w:t>behavioral</w:t>
+      </w:r>
+      <w:proofErr w:type="spellEnd"/>
+      <w:r>
+        <w:rPr>
+          <w:lang w:val="en-GB"/>
+        </w:rPr>
+        <w:t xml:space="preserve"> fit compared to the original data set f(t).</w:t>
       </w:r>
     </w:p>
     <w:tbl>
       <w:tblPr>
         <w:tblStyle w:val="TableGrid"/>
-        <w:tblpPr w:leftFromText="180" w:rightFromText="180" w:vertAnchor="page" w:horzAnchor="margin" w:tblpY="7321"/>
+        <w:tblpPr w:leftFromText="180" w:rightFromText="180" w:vertAnchor="page" w:horzAnchor="margin" w:tblpY="8446"/>
         <w:tblW w:w="0" w:type="auto"/>
         <w:tblLook w:val="04A0" w:firstRow="1" w:lastRow="0" w:firstColumn="1" w:lastColumn="0" w:noHBand="0" w:noVBand="1"/>
       </w:tblPr>
@@ -187,11 +326,13 @@
             <w:pPr>
               <w:rPr>
                 <w:b/>
+                <w:lang w:val="en-GB"/>
               </w:rPr>
             </w:pPr>
             <w:r>
               <w:rPr>
                 <w:b/>
+                <w:lang w:val="en-GB"/>
               </w:rPr>
               <w:t>Measures</w:t>
             </w:r>
@@ -205,25 +346,15 @@
             <w:pPr>
               <w:rPr>
                 <w:b/>
+                <w:lang w:val="en-GB"/>
               </w:rPr>
             </w:pPr>
             <w:r>
               <w:rPr>
                 <w:b/>
-              </w:rPr>
-              <w:t>g</w:t>
-            </w:r>
-            <w:r>
-              <w:rPr>
-                <w:b/>
-              </w:rPr>
-              <w:t>(t)</w:t>
-            </w:r>
-            <w:r>
-              <w:rPr>
-                <w:b/>
-              </w:rPr>
-              <w:t xml:space="preserve"> compared to f(t)</w:t>
+                <w:lang w:val="en-GB"/>
+              </w:rPr>
+              <w:t>g(t) compared to f(t)</w:t>
             </w:r>
           </w:p>
         </w:tc>
@@ -235,25 +366,15 @@
             <w:pPr>
               <w:rPr>
                 <w:b/>
+                <w:lang w:val="en-GB"/>
               </w:rPr>
             </w:pPr>
             <w:r>
               <w:rPr>
                 <w:b/>
-              </w:rPr>
-              <w:t>h</w:t>
-            </w:r>
-            <w:r>
-              <w:rPr>
-                <w:b/>
-              </w:rPr>
-              <w:t>(t)</w:t>
-            </w:r>
-            <w:r>
-              <w:rPr>
-                <w:b/>
-              </w:rPr>
-              <w:t xml:space="preserve"> compared to f(t)</w:t>
+                <w:lang w:val="en-GB"/>
+              </w:rPr>
+              <w:t>h(t) compared to f(t)</w:t>
             </w:r>
           </w:p>
         </w:tc>
@@ -264,11 +385,65 @@
             <w:tcW w:w="3192" w:type="dxa"/>
           </w:tcPr>
           <w:p>
+            <w:pPr>
+              <w:rPr>
+                <w:lang w:val="en-GB"/>
+              </w:rPr>
+            </w:pPr>
             <w:r>
-              <w:t>MAE</w:t>
+              <w:rPr>
+                <w:lang w:val="en-GB"/>
+              </w:rPr>
+              <w:t xml:space="preserve"> </w:t>
             </w:r>
+            <m:oMath>
+              <m:sSup>
+                <m:sSupPr>
+                  <m:ctrlPr>
+                    <w:rPr>
+                      <w:rFonts w:ascii="Cambria Math" w:hAnsi="Cambria Math"/>
+                      <w:i/>
+                      <w:lang w:val="en-GB"/>
+                    </w:rPr>
+                  </m:ctrlPr>
+                </m:sSupPr>
+                <m:e>
+                  <m:r>
+                    <w:rPr>
+                      <w:rFonts w:ascii="Cambria Math" w:hAnsi="Cambria Math"/>
+                      <w:lang w:val="en-GB"/>
+                    </w:rPr>
+                    <m:t>R</m:t>
+                  </m:r>
+                </m:e>
+                <m:sup>
+                  <m:r>
+                    <w:rPr>
+                      <w:rFonts w:ascii="Cambria Math" w:hAnsi="Cambria Math"/>
+                      <w:lang w:val="en-GB"/>
+                    </w:rPr>
+                    <m:t>2</m:t>
+                  </m:r>
+                </m:sup>
+              </m:sSup>
+            </m:oMath>
+          </w:p>
+        </w:tc>
+        <w:tc>
+          <w:tcPr>
+            <w:tcW w:w="3192" w:type="dxa"/>
+          </w:tcPr>
+          <w:p>
+            <w:pPr>
+              <w:rPr>
+                <w:lang w:val="en-GB"/>
+              </w:rPr>
+            </w:pPr>
             <w:r>
-              <w:t>: Mean absolute error</w:t>
+              <w:rPr>
+                <w:lang w:val="en-GB"/>
+              </w:rPr>
+              <w:t>0.95</w:t>
             </w:r>
           </w:p>
         </w:tc>
@@ -277,24 +452,16 @@
             <w:tcW w:w="3192" w:type="dxa"/>
           </w:tcPr>
           <w:p>
+            <w:pPr>
+              <w:rPr>
+                <w:lang w:val="en-GB"/>
+              </w:rPr>
+            </w:pPr>
             <w:r>
-              <w:t>43.77</w:t>
-            </w:r>
-            <w:r>
-              <w:t xml:space="preserve"> t</w:t>
-            </w:r>
-          </w:p>
-        </w:tc>
-        <w:tc>
-          <w:tcPr>
-            <w:tcW w:w="3192" w:type="dxa"/>
-          </w:tcPr>
-          <w:p>
-            <w:r>
-              <w:t>60.91</w:t>
-            </w:r>
-            <w:r>
-              <w:t xml:space="preserve"> t</w:t>
+              <w:rPr>
+                <w:lang w:val="en-GB"/>
+              </w:rPr>
+              <w:t>0.97</w:t>
             </w:r>
           </w:p>
         </w:tc>
@@ -305,11 +472,16 @@
             <w:tcW w:w="3192" w:type="dxa"/>
           </w:tcPr>
           <w:p>
+            <w:pPr>
+              <w:rPr>
+                <w:lang w:val="en-GB"/>
+              </w:rPr>
+            </w:pPr>
             <w:r>
-              <w:t>MSE</w:t>
-            </w:r>
-            <w:r>
-              <w:t>: Mean square error</w:t>
+              <w:rPr>
+                <w:lang w:val="en-GB"/>
+              </w:rPr>
+              <w:t>MAE</w:t>
             </w:r>
           </w:p>
         </w:tc>
@@ -318,11 +490,22 @@
             <w:tcW w:w="3192" w:type="dxa"/>
           </w:tcPr>
           <w:p>
+            <w:pPr>
+              <w:rPr>
+                <w:lang w:val="en-GB"/>
+              </w:rPr>
+            </w:pPr>
             <w:r>
-              <w:t>2487.36</w:t>
+              <w:rPr>
+                <w:lang w:val="en-GB"/>
+              </w:rPr>
+              <w:t>43.77</w:t>
             </w:r>
             <w:r>
-              <w:t xml:space="preserve"> t</w:t>
+              <w:rPr>
+                <w:lang w:val="en-GB"/>
+              </w:rPr>
+              <w:t xml:space="preserve"> </w:t>
             </w:r>
           </w:p>
         </w:tc>
@@ -331,11 +514,22 @@
             <w:tcW w:w="3192" w:type="dxa"/>
           </w:tcPr>
           <w:p>
+            <w:pPr>
+              <w:rPr>
+                <w:lang w:val="en-GB"/>
+              </w:rPr>
+            </w:pPr>
             <w:r>
-              <w:t>5426.77</w:t>
+              <w:rPr>
+                <w:lang w:val="en-GB"/>
+              </w:rPr>
+              <w:t>60.91</w:t>
             </w:r>
             <w:r>
-              <w:t xml:space="preserve"> t</w:t>
+              <w:rPr>
+                <w:lang w:val="en-GB"/>
+              </w:rPr>
+              <w:t xml:space="preserve"> </w:t>
             </w:r>
           </w:p>
         </w:tc>
@@ -346,11 +540,16 @@
             <w:tcW w:w="3192" w:type="dxa"/>
           </w:tcPr>
           <w:p>
+            <w:pPr>
+              <w:rPr>
+                <w:lang w:val="en-GB"/>
+              </w:rPr>
+            </w:pPr>
             <w:r>
-              <w:t>RMSE</w:t>
-            </w:r>
-            <w:r>
-              <w:t>: Root mean square error</w:t>
+              <w:rPr>
+                <w:lang w:val="en-GB"/>
+              </w:rPr>
+              <w:t>MSE</w:t>
             </w:r>
           </w:p>
         </w:tc>
@@ -359,11 +558,22 @@
             <w:tcW w:w="3192" w:type="dxa"/>
           </w:tcPr>
           <w:p>
+            <w:pPr>
+              <w:rPr>
+                <w:lang w:val="en-GB"/>
+              </w:rPr>
+            </w:pPr>
             <w:r>
-              <w:t>49.87</w:t>
+              <w:rPr>
+                <w:lang w:val="en-GB"/>
+              </w:rPr>
+              <w:t>2487.36</w:t>
             </w:r>
             <w:r>
-              <w:t xml:space="preserve"> t</w:t>
+              <w:rPr>
+                <w:lang w:val="en-GB"/>
+              </w:rPr>
+              <w:t xml:space="preserve"> </w:t>
             </w:r>
           </w:p>
         </w:tc>
@@ -372,11 +582,22 @@
             <w:tcW w:w="3192" w:type="dxa"/>
           </w:tcPr>
           <w:p>
+            <w:pPr>
+              <w:rPr>
+                <w:lang w:val="en-GB"/>
+              </w:rPr>
+            </w:pPr>
             <w:r>
-              <w:t>73.67</w:t>
+              <w:rPr>
+                <w:lang w:val="en-GB"/>
+              </w:rPr>
+              <w:t>5426.77</w:t>
             </w:r>
             <w:r>
-              <w:t xml:space="preserve"> t</w:t>
+              <w:rPr>
+                <w:lang w:val="en-GB"/>
+              </w:rPr>
+              <w:t xml:space="preserve"> </w:t>
             </w:r>
           </w:p>
         </w:tc>
@@ -387,7 +608,139 @@
             <w:tcW w:w="3192" w:type="dxa"/>
           </w:tcPr>
           <w:p>
+            <w:pPr>
+              <w:rPr>
+                <w:lang w:val="en-GB"/>
+              </w:rPr>
+            </w:pPr>
             <w:r>
+              <w:rPr>
+                <w:lang w:val="en-GB"/>
+              </w:rPr>
+              <w:t>RMSE</w:t>
+            </w:r>
+          </w:p>
+        </w:tc>
+        <w:tc>
+          <w:tcPr>
+            <w:tcW w:w="3192" w:type="dxa"/>
+          </w:tcPr>
+          <w:p>
+            <w:pPr>
+              <w:rPr>
+                <w:lang w:val="en-GB"/>
+              </w:rPr>
+            </w:pPr>
+            <w:r>
+              <w:rPr>
+                <w:lang w:val="en-GB"/>
+              </w:rPr>
+              <w:t>49.87</w:t>
+            </w:r>
+            <w:r>
+              <w:rPr>
+                <w:lang w:val="en-GB"/>
+              </w:rPr>
+              <w:t xml:space="preserve"> </w:t>
+            </w:r>
+          </w:p>
+        </w:tc>
+        <w:tc>
+          <w:tcPr>
+            <w:tcW w:w="3192" w:type="dxa"/>
+          </w:tcPr>
+          <w:p>
+            <w:pPr>
+              <w:rPr>
+                <w:lang w:val="en-GB"/>
+              </w:rPr>
+            </w:pPr>
+            <w:r>
+              <w:rPr>
+                <w:lang w:val="en-GB"/>
+              </w:rPr>
+              <w:t>73.67</w:t>
+            </w:r>
+            <w:r>
+              <w:rPr>
+                <w:lang w:val="en-GB"/>
+              </w:rPr>
+              <w:t xml:space="preserve"> </w:t>
+            </w:r>
+          </w:p>
+        </w:tc>
+      </w:tr>
+      <w:tr>
+        <w:tc>
+          <w:tcPr>
+            <w:tcW w:w="3192" w:type="dxa"/>
+          </w:tcPr>
+          <w:p>
+            <w:pPr>
+              <w:rPr>
+                <w:lang w:val="en-GB"/>
+              </w:rPr>
+            </w:pPr>
+            <w:r>
+              <w:rPr>
+                <w:lang w:val="en-GB"/>
+              </w:rPr>
+              <w:t>MAPE</w:t>
+            </w:r>
+          </w:p>
+        </w:tc>
+        <w:tc>
+          <w:tcPr>
+            <w:tcW w:w="3192" w:type="dxa"/>
+          </w:tcPr>
+          <w:p>
+            <w:pPr>
+              <w:rPr>
+                <w:lang w:val="en-GB"/>
+              </w:rPr>
+            </w:pPr>
+            <w:r>
+              <w:rPr>
+                <w:lang w:val="en-GB"/>
+              </w:rPr>
+              <w:t>14.64 %</w:t>
+            </w:r>
+          </w:p>
+        </w:tc>
+        <w:tc>
+          <w:tcPr>
+            <w:tcW w:w="3192" w:type="dxa"/>
+          </w:tcPr>
+          <w:p>
+            <w:pPr>
+              <w:rPr>
+                <w:lang w:val="en-GB"/>
+              </w:rPr>
+            </w:pPr>
+            <w:r>
+              <w:rPr>
+                <w:lang w:val="en-GB"/>
+              </w:rPr>
+              <w:t>23.59 %</w:t>
+            </w:r>
+          </w:p>
+        </w:tc>
+      </w:tr>
+      <w:tr>
+        <w:tc>
+          <w:tcPr>
+            <w:tcW w:w="3192" w:type="dxa"/>
+          </w:tcPr>
+          <w:p>
+            <w:pPr>
+              <w:rPr>
+                <w:lang w:val="en-GB"/>
+              </w:rPr>
+            </w:pPr>
+            <w:r>
+              <w:rPr>
+                <w:lang w:val="en-GB"/>
+              </w:rPr>
               <w:t>MAE/Mean</w:t>
             </w:r>
           </w:p>
@@ -397,7 +750,15 @@
             <w:tcW w:w="3192" w:type="dxa"/>
           </w:tcPr>
           <w:p>
+            <w:pPr>
+              <w:rPr>
+                <w:lang w:val="en-GB"/>
+              </w:rPr>
+            </w:pPr>
             <w:r>
+              <w:rPr>
+                <w:lang w:val="en-GB"/>
+              </w:rPr>
               <w:t>10.15 %</w:t>
             </w:r>
           </w:p>
@@ -407,7 +768,15 @@
             <w:tcW w:w="3192" w:type="dxa"/>
           </w:tcPr>
           <w:p>
+            <w:pPr>
+              <w:rPr>
+                <w:lang w:val="en-GB"/>
+              </w:rPr>
+            </w:pPr>
             <w:r>
+              <w:rPr>
+                <w:lang w:val="en-GB"/>
+              </w:rPr>
               <w:t>13.16 %</w:t>
             </w:r>
           </w:p>
@@ -419,11 +788,16 @@
             <w:tcW w:w="3192" w:type="dxa"/>
           </w:tcPr>
           <w:p>
+            <w:pPr>
+              <w:rPr>
+                <w:lang w:val="en-GB"/>
+              </w:rPr>
+            </w:pPr>
             <w:r>
-              <w:t>Bias</w:t>
-            </w:r>
-            <w:r>
-              <w:t xml:space="preserve"> (</w:t>
+              <w:rPr>
+                <w:lang w:val="en-GB"/>
+              </w:rPr>
+              <w:t>Bias (</w:t>
             </w:r>
             <m:oMath>
               <m:sSup>
@@ -432,6 +806,7 @@
                     <w:rPr>
                       <w:rFonts w:ascii="Cambria Math" w:hAnsi="Cambria Math"/>
                       <w:i/>
+                      <w:lang w:val="en-GB"/>
                     </w:rPr>
                   </m:ctrlPr>
                 </m:sSupPr>
@@ -439,6 +814,7 @@
                   <m:r>
                     <w:rPr>
                       <w:rFonts w:ascii="Cambria Math" w:hAnsi="Cambria Math"/>
+                      <w:lang w:val="en-GB"/>
                     </w:rPr>
                     <m:t>U</m:t>
                   </m:r>
@@ -447,6 +823,7 @@
                   <m:r>
                     <w:rPr>
                       <w:rFonts w:ascii="Cambria Math" w:hAnsi="Cambria Math"/>
+                      <w:lang w:val="en-GB"/>
                     </w:rPr>
                     <m:t>M</m:t>
                   </m:r>
@@ -454,6 +831,9 @@
               </m:sSup>
             </m:oMath>
             <w:r>
+              <w:rPr>
+                <w:lang w:val="en-GB"/>
+              </w:rPr>
               <w:t>)</w:t>
             </w:r>
           </w:p>
@@ -463,11 +843,16 @@
             <w:tcW w:w="3192" w:type="dxa"/>
           </w:tcPr>
           <w:p>
+            <w:pPr>
+              <w:rPr>
+                <w:lang w:val="en-GB"/>
+              </w:rPr>
+            </w:pPr>
             <w:r>
-              <w:t>0.06</w:t>
-            </w:r>
-            <w:r>
-              <w:t xml:space="preserve"> </w:t>
+              <w:rPr>
+                <w:lang w:val="en-GB"/>
+              </w:rPr>
+              <w:t xml:space="preserve">0.06 </w:t>
             </w:r>
           </w:p>
         </w:tc>
@@ -476,7 +861,15 @@
             <w:tcW w:w="3192" w:type="dxa"/>
           </w:tcPr>
           <w:p>
+            <w:pPr>
+              <w:rPr>
+                <w:lang w:val="en-GB"/>
+              </w:rPr>
+            </w:pPr>
             <w:r>
+              <w:rPr>
+                <w:lang w:val="en-GB"/>
+              </w:rPr>
               <w:t>0.36</w:t>
             </w:r>
           </w:p>
@@ -488,11 +881,16 @@
             <w:tcW w:w="3192" w:type="dxa"/>
           </w:tcPr>
           <w:p>
+            <w:pPr>
+              <w:rPr>
+                <w:lang w:val="en-GB"/>
+              </w:rPr>
+            </w:pPr>
             <w:r>
-              <w:t>Unequal variation</w:t>
-            </w:r>
-            <w:r>
-              <w:t xml:space="preserve"> (</w:t>
+              <w:rPr>
+                <w:lang w:val="en-GB"/>
+              </w:rPr>
+              <w:t>Unequal variation (</w:t>
             </w:r>
             <m:oMath>
               <m:sSup>
@@ -501,6 +899,7 @@
                     <w:rPr>
                       <w:rFonts w:ascii="Cambria Math" w:hAnsi="Cambria Math"/>
                       <w:i/>
+                      <w:lang w:val="en-GB"/>
                     </w:rPr>
                   </m:ctrlPr>
                 </m:sSupPr>
@@ -508,6 +907,7 @@
                   <m:r>
                     <w:rPr>
                       <w:rFonts w:ascii="Cambria Math" w:hAnsi="Cambria Math"/>
+                      <w:lang w:val="en-GB"/>
                     </w:rPr>
                     <m:t>U</m:t>
                   </m:r>
@@ -516,6 +916,7 @@
                   <m:r>
                     <w:rPr>
                       <w:rFonts w:ascii="Cambria Math" w:hAnsi="Cambria Math"/>
+                      <w:lang w:val="en-GB"/>
                     </w:rPr>
                     <m:t>S</m:t>
                   </m:r>
@@ -523,6 +924,9 @@
               </m:sSup>
             </m:oMath>
             <w:r>
+              <w:rPr>
+                <w:lang w:val="en-GB"/>
+              </w:rPr>
               <w:t>)</w:t>
             </w:r>
           </w:p>
@@ -532,11 +936,16 @@
             <w:tcW w:w="3192" w:type="dxa"/>
           </w:tcPr>
           <w:p>
+            <w:pPr>
+              <w:rPr>
+                <w:lang w:val="en-GB"/>
+              </w:rPr>
+            </w:pPr>
             <w:r>
-              <w:t>0.00091</w:t>
-            </w:r>
-            <w:r>
-              <w:t xml:space="preserve"> </w:t>
+              <w:rPr>
+                <w:lang w:val="en-GB"/>
+              </w:rPr>
+              <w:t xml:space="preserve">0.00091 </w:t>
             </w:r>
           </w:p>
         </w:tc>
@@ -545,7 +954,15 @@
             <w:tcW w:w="3192" w:type="dxa"/>
           </w:tcPr>
           <w:p>
+            <w:pPr>
+              <w:rPr>
+                <w:lang w:val="en-GB"/>
+              </w:rPr>
+            </w:pPr>
             <w:r>
+              <w:rPr>
+                <w:lang w:val="en-GB"/>
+              </w:rPr>
               <w:t>0.36</w:t>
             </w:r>
           </w:p>
@@ -557,15 +974,29 @@
             <w:tcW w:w="3192" w:type="dxa"/>
           </w:tcPr>
           <w:p>
+            <w:pPr>
+              <w:rPr>
+                <w:lang w:val="en-GB"/>
+              </w:rPr>
+            </w:pPr>
             <w:r>
+              <w:rPr>
+                <w:lang w:val="en-GB"/>
+              </w:rPr>
               <w:t xml:space="preserve">Unequal </w:t>
             </w:r>
             <w:proofErr w:type="spellStart"/>
             <w:r>
+              <w:rPr>
+                <w:lang w:val="en-GB"/>
+              </w:rPr>
               <w:t>covariation</w:t>
             </w:r>
             <w:proofErr w:type="spellEnd"/>
             <w:r>
+              <w:rPr>
+                <w:lang w:val="en-GB"/>
+              </w:rPr>
               <w:t xml:space="preserve"> (</w:t>
             </w:r>
             <m:oMath>
@@ -575,6 +1006,7 @@
                     <w:rPr>
                       <w:rFonts w:ascii="Cambria Math" w:hAnsi="Cambria Math"/>
                       <w:i/>
+                      <w:lang w:val="en-GB"/>
                     </w:rPr>
                   </m:ctrlPr>
                 </m:sSupPr>
@@ -582,6 +1014,7 @@
                   <m:r>
                     <w:rPr>
                       <w:rFonts w:ascii="Cambria Math" w:hAnsi="Cambria Math"/>
+                      <w:lang w:val="en-GB"/>
                     </w:rPr>
                     <m:t>U</m:t>
                   </m:r>
@@ -590,6 +1023,7 @@
                   <m:r>
                     <w:rPr>
                       <w:rFonts w:ascii="Cambria Math" w:hAnsi="Cambria Math"/>
+                      <w:lang w:val="en-GB"/>
                     </w:rPr>
                     <m:t>C</m:t>
                   </m:r>
@@ -597,6 +1031,9 @@
               </m:sSup>
             </m:oMath>
             <w:r>
+              <w:rPr>
+                <w:lang w:val="en-GB"/>
+              </w:rPr>
               <w:t>)</w:t>
             </w:r>
           </w:p>
@@ -606,7 +1043,15 @@
             <w:tcW w:w="3192" w:type="dxa"/>
           </w:tcPr>
           <w:p>
+            <w:pPr>
+              <w:rPr>
+                <w:lang w:val="en-GB"/>
+              </w:rPr>
+            </w:pPr>
             <w:r>
+              <w:rPr>
+                <w:lang w:val="en-GB"/>
+              </w:rPr>
               <w:t>0.94</w:t>
             </w:r>
           </w:p>
@@ -616,7 +1061,15 @@
             <w:tcW w:w="3192" w:type="dxa"/>
           </w:tcPr>
           <w:p>
+            <w:pPr>
+              <w:rPr>
+                <w:lang w:val="en-GB"/>
+              </w:rPr>
+            </w:pPr>
             <w:r>
+              <w:rPr>
+                <w:lang w:val="en-GB"/>
+              </w:rPr>
               <w:t>0.28</w:t>
             </w:r>
           </w:p>
@@ -624,109 +1077,252 @@
       </w:tr>
     </w:tbl>
     <w:p>
-      <w:r>
+      <w:pPr>
+        <w:rPr>
+          <w:lang w:val="en-GB"/>
+        </w:rPr>
+      </w:pPr>
+      <w:r>
+        <w:rPr>
+          <w:lang w:val="en-GB"/>
+        </w:rPr>
         <w:br/>
       </w:r>
       <w:r>
+        <w:rPr>
+          <w:lang w:val="en-GB"/>
+        </w:rPr>
         <w:t>R-squared</w:t>
       </w:r>
       <w:r>
+        <w:rPr>
+          <w:lang w:val="en-GB"/>
+        </w:rPr>
         <w:t xml:space="preserve"> is theme coefficient of determination, measuring the fraction of the variance in the data ‘explained’ by the model.</w:t>
       </w:r>
-    </w:p>
-    <w:p>
+      <w:r>
+        <w:rPr>
+          <w:lang w:val="en-GB"/>
+        </w:rPr>
+        <w:t xml:space="preserve"> However, R-squared will not be used here to determine the behavioural match between both models as R-squared can have very different values on a common trend with the same absolute error values. Therefore this measure is not that useful.</w:t>
+      </w:r>
+    </w:p>
+    <w:p>
+      <w:pPr>
+        <w:rPr>
+          <w:lang w:val="en-GB"/>
+        </w:rPr>
+      </w:pPr>
+      <w:r>
+        <w:rPr>
+          <w:lang w:val="en-GB"/>
+        </w:rPr>
+        <w:t>MAE (mean absolute error), MAPE (mean absolute error as a percent of the mean), MAE/Mean and (R</w:t>
+      </w:r>
       <w:proofErr w:type="gramStart"/>
       <w:r>
-        <w:t>r</w:t>
+        <w:rPr>
+          <w:lang w:val="en-GB"/>
+        </w:rPr>
+        <w:t>)MSE</w:t>
       </w:r>
       <w:proofErr w:type="gramEnd"/>
       <w:r>
-        <w:t xml:space="preserve"> is the correlation coefficient, which measures the degree to which two series </w:t>
+        <w:rPr>
+          <w:lang w:val="en-GB"/>
+        </w:rPr>
+        <w:t xml:space="preserve"> ((root) mean square error) all provide measures of the average error between the simulated and actual series.</w:t>
+      </w:r>
+      <w:r>
+        <w:rPr>
+          <w:lang w:val="en-GB"/>
+        </w:rPr>
+        <w:t xml:space="preserve"> M</w:t>
+      </w:r>
+      <w:r>
+        <w:rPr>
+          <w:lang w:val="en-GB"/>
+        </w:rPr>
+        <w:t>AE weights all errors linearly while (R</w:t>
+      </w:r>
+      <w:proofErr w:type="gramStart"/>
+      <w:r>
+        <w:rPr>
+          <w:lang w:val="en-GB"/>
+        </w:rPr>
+        <w:t>)</w:t>
+      </w:r>
+      <w:r>
+        <w:rPr>
+          <w:lang w:val="en-GB"/>
+        </w:rPr>
+        <w:t>MSE</w:t>
+      </w:r>
+      <w:proofErr w:type="gramEnd"/>
+      <w:r>
+        <w:rPr>
+          <w:lang w:val="en-GB"/>
+        </w:rPr>
+        <w:t xml:space="preserve"> weights large errors much </w:t>
+      </w:r>
+      <w:r>
+        <w:rPr>
+          <w:lang w:val="en-GB"/>
+        </w:rPr>
+        <w:t>more</w:t>
+      </w:r>
+      <w:r>
+        <w:rPr>
+          <w:lang w:val="en-GB"/>
+        </w:rPr>
+        <w:t xml:space="preserve"> heavily than small ones. Both measure the error in the same units as the variable itself. MAPE should not be used </w:t>
+      </w:r>
+      <w:r>
+        <w:rPr>
+          <w:lang w:val="en-GB"/>
+        </w:rPr>
+        <w:lastRenderedPageBreak/>
+        <w:t>since the data series includes points close to zero. In this case, MAE/Mean provides a more robust dimensionless measure</w:t>
+      </w:r>
+      <w:r>
+        <w:rPr>
+          <w:lang w:val="en-GB"/>
+        </w:rPr>
+        <w:t>.</w:t>
+      </w:r>
+    </w:p>
+    <w:p>
+      <w:pPr>
+        <w:rPr>
+          <w:lang w:val="en-GB"/>
+        </w:rPr>
+      </w:pPr>
+      <w:r>
+        <w:rPr>
+          <w:lang w:val="en-GB"/>
+        </w:rPr>
+        <w:t xml:space="preserve">The Theil inequality statistics give a decomposition of the error by dividing the MSE into three components: </w:t>
+      </w:r>
+      <w:r>
+        <w:rPr>
+          <w:lang w:val="en-GB"/>
+        </w:rPr>
+        <w:t>B</w:t>
+      </w:r>
+      <w:r>
+        <w:rPr>
+          <w:lang w:val="en-GB"/>
+        </w:rPr>
+        <w:t>i</w:t>
+      </w:r>
+      <w:r>
+        <w:rPr>
+          <w:lang w:val="en-GB"/>
+        </w:rPr>
+        <w:t xml:space="preserve">as, Unequal variation, Unequal </w:t>
       </w:r>
       <w:proofErr w:type="spellStart"/>
       <w:r>
-        <w:t>covary</w:t>
+        <w:rPr>
+          <w:lang w:val="en-GB"/>
+        </w:rPr>
+        <w:t>covariation</w:t>
       </w:r>
       <w:proofErr w:type="spellEnd"/>
       <w:r>
-        <w:t>.</w:t>
-      </w:r>
-    </w:p>
-    <w:p>
-      <w:r>
-        <w:t>MAE (mean absolute error), MAPE (mean absolute error as a percent of the mean), MAE/Mean and (R</w:t>
+        <w:rPr>
+          <w:lang w:val="en-GB"/>
+        </w:rPr>
+        <w:t xml:space="preserve">. A model has a high bias when the model output and data have different means. Unequal variation indicated that the variances of the two series differ. Unequal </w:t>
+      </w:r>
+      <w:proofErr w:type="spellStart"/>
+      <w:r>
+        <w:rPr>
+          <w:lang w:val="en-GB"/>
+        </w:rPr>
+        <w:t>covariation</w:t>
+      </w:r>
+      <w:proofErr w:type="spellEnd"/>
+      <w:r>
+        <w:rPr>
+          <w:lang w:val="en-GB"/>
+        </w:rPr>
+        <w:t xml:space="preserve"> means that the model and data are imperfectly correlated, that is, they differ point by point. These three fractions together are equal to 1. The Theil inequality statistics are thus a great way to get insight int</w:t>
+      </w:r>
+      <w:bookmarkStart w:id="0" w:name="_GoBack"/>
+      <w:bookmarkEnd w:id="0"/>
+      <w:r>
+        <w:rPr>
+          <w:lang w:val="en-GB"/>
+        </w:rPr>
+        <w:t>o the behavioural validity of a model.</w:t>
+      </w:r>
+    </w:p>
+    <w:p>
+      <w:pPr>
+        <w:rPr>
+          <w:lang w:val="en-GB"/>
+        </w:rPr>
+      </w:pPr>
+      <w:r>
+        <w:rPr>
+          <w:lang w:val="en-GB"/>
+        </w:rPr>
+        <w:t>The behavioural validity will thus be based on the values of MAE, (R</w:t>
       </w:r>
       <w:proofErr w:type="gramStart"/>
       <w:r>
+        <w:rPr>
+          <w:lang w:val="en-GB"/>
+        </w:rPr>
         <w:t>)MSE</w:t>
       </w:r>
       <w:proofErr w:type="gramEnd"/>
       <w:r>
-        <w:t xml:space="preserve"> ((root) mean square error) all provide measures of the average error between the simulated and actual series.</w:t>
-      </w:r>
-      <w:r>
-        <w:t xml:space="preserve"> MAE weights all errors linearly; RMSE weights large errors much </w:t>
-      </w:r>
-      <w:r>
-        <w:t>more</w:t>
-      </w:r>
-      <w:r>
-        <w:t xml:space="preserve"> heavily than small ones. Both measure the error in the same units as the variable itself. </w:t>
-      </w:r>
-    </w:p>
-    <w:p>
-      <w:r>
-        <w:t>MAPE should not be used since the data series includes points close to zero. In this case, MAE/Mean provides a more robust dimensionless measure</w:t>
-      </w:r>
-      <w:r>
-        <w:t>.</w:t>
-      </w:r>
-    </w:p>
-    <w:p>
-      <w:pPr>
-        <w:pStyle w:val="Heading1"/>
-      </w:pPr>
-      <w:proofErr w:type="gramStart"/>
-      <w:r>
-        <w:t>h</w:t>
-      </w:r>
-      <w:r>
-        <w:t>(</w:t>
-      </w:r>
-      <w:proofErr w:type="gramEnd"/>
-      <w:r>
-        <w:t>t)</w:t>
-      </w:r>
-    </w:p>
-    <w:p>
-      <w:r>
-        <w:t>...</w:t>
-      </w:r>
-    </w:p>
-    <w:p>
-      <w:pPr>
-        <w:pStyle w:val="Heading1"/>
-      </w:pPr>
-      <w:proofErr w:type="gramStart"/>
-      <w:r>
-        <w:lastRenderedPageBreak/>
-        <w:t>g(</w:t>
-      </w:r>
-      <w:proofErr w:type="gramEnd"/>
-      <w:r>
-        <w:t>t)</w:t>
-      </w:r>
-    </w:p>
-    <w:p>
-      <w:r>
+        <w:rPr>
+          <w:lang w:val="en-GB"/>
+        </w:rPr>
+        <w:t>, MAE/Mean and Theil’s Inequality Statistics.</w:t>
+      </w:r>
+    </w:p>
+    <w:p>
+      <w:pPr>
+        <w:pStyle w:val="Heading2"/>
+        <w:rPr>
+          <w:lang w:val="en-GB"/>
+        </w:rPr>
+      </w:pPr>
+      <w:r>
+        <w:rPr>
+          <w:lang w:val="en-GB"/>
+        </w:rPr>
+        <w:t>Behavioural validity</w:t>
+      </w:r>
+    </w:p>
+    <w:p>
+      <w:pPr>
+        <w:rPr>
+          <w:lang w:val="en-GB"/>
+        </w:rPr>
+      </w:pPr>
+      <w:r>
+        <w:rPr>
+          <w:lang w:val="en-GB"/>
+        </w:rPr>
         <w:t xml:space="preserve">Since the unequal </w:t>
       </w:r>
       <w:proofErr w:type="spellStart"/>
       <w:r>
+        <w:rPr>
+          <w:lang w:val="en-GB"/>
+        </w:rPr>
         <w:t>covariation</w:t>
       </w:r>
       <w:proofErr w:type="spellEnd"/>
       <w:r>
+        <w:rPr>
+          <w:lang w:val="en-GB"/>
+        </w:rPr>
         <w:t xml:space="preserve"> </w:t>
       </w:r>
       <m:oMath>
@@ -736,6 +1332,7 @@
               <w:rPr>
                 <w:rFonts w:ascii="Cambria Math" w:hAnsi="Cambria Math"/>
                 <w:i/>
+                <w:lang w:val="en-GB"/>
               </w:rPr>
             </m:ctrlPr>
           </m:sSupPr>
@@ -743,6 +1340,7 @@
             <m:r>
               <w:rPr>
                 <w:rFonts w:ascii="Cambria Math" w:hAnsi="Cambria Math"/>
+                <w:lang w:val="en-GB"/>
               </w:rPr>
               <m:t>U</m:t>
             </m:r>
@@ -751,6 +1349,7 @@
             <m:r>
               <w:rPr>
                 <w:rFonts w:ascii="Cambria Math" w:hAnsi="Cambria Math"/>
+                <w:lang w:val="en-GB"/>
               </w:rPr>
               <m:t>C</m:t>
             </m:r>
@@ -758,44 +1357,83 @@
         </m:sSup>
       </m:oMath>
       <w:r>
+        <w:rPr>
+          <w:lang w:val="en-GB"/>
+        </w:rPr>
         <w:t xml:space="preserve"> is very high</w:t>
       </w:r>
       <w:r>
+        <w:rPr>
+          <w:lang w:val="en-GB"/>
+        </w:rPr>
         <w:t xml:space="preserve"> (0.94)</w:t>
       </w:r>
       <w:r>
+        <w:rPr>
+          <w:lang w:val="en-GB"/>
+        </w:rPr>
         <w:t xml:space="preserve"> and the bias</w:t>
       </w:r>
       <w:r>
+        <w:rPr>
+          <w:lang w:val="en-GB"/>
+        </w:rPr>
         <w:t xml:space="preserve"> (0.06)</w:t>
       </w:r>
       <w:r>
+        <w:rPr>
+          <w:lang w:val="en-GB"/>
+        </w:rPr>
         <w:t xml:space="preserve"> and un</w:t>
       </w:r>
       <w:r>
+        <w:rPr>
+          <w:lang w:val="en-GB"/>
+        </w:rPr>
         <w:t>e</w:t>
       </w:r>
       <w:r>
+        <w:rPr>
+          <w:lang w:val="en-GB"/>
+        </w:rPr>
         <w:t>qual variation</w:t>
       </w:r>
       <w:r>
+        <w:rPr>
+          <w:lang w:val="en-GB"/>
+        </w:rPr>
         <w:t xml:space="preserve"> (0.00091) are</w:t>
       </w:r>
       <w:r>
+        <w:rPr>
+          <w:lang w:val="en-GB"/>
+        </w:rPr>
         <w:t xml:space="preserve"> very low, the formula </w:t>
       </w:r>
       <w:proofErr w:type="gramStart"/>
       <w:r>
+        <w:rPr>
+          <w:lang w:val="en-GB"/>
+        </w:rPr>
         <w:t>g(</w:t>
       </w:r>
       <w:proofErr w:type="gramEnd"/>
       <w:r>
+        <w:rPr>
+          <w:lang w:val="en-GB"/>
+        </w:rPr>
         <w:t>t) captures the mean and trends in the data very well. However, this does imply a possible systemic error when phasing is important</w:t>
       </w:r>
       <w:r>
+        <w:rPr>
+          <w:lang w:val="en-GB"/>
+        </w:rPr>
         <w:t xml:space="preserve"> for the purpose of the model and if the model is driven by historical data. The error can be characterized as unsystematic if the model is driven by random noise.</w:t>
       </w:r>
       <w:r>
+        <w:rPr>
+          <w:lang w:val="en-GB"/>
+        </w:rPr>
         <w:t xml:space="preserve"> Cases like these can indicate a fairly constant phase shift of a cyclical mode otherwise reproduced well. More likely, a large </w:t>
       </w:r>
       <m:oMath>
@@ -805,6 +1443,7 @@
               <w:rPr>
                 <w:rFonts w:ascii="Cambria Math" w:hAnsi="Cambria Math"/>
                 <w:i/>
+                <w:lang w:val="en-GB"/>
               </w:rPr>
             </m:ctrlPr>
           </m:sSupPr>
@@ -812,6 +1451,7 @@
             <m:r>
               <w:rPr>
                 <w:rFonts w:ascii="Cambria Math" w:hAnsi="Cambria Math"/>
+                <w:lang w:val="en-GB"/>
               </w:rPr>
               <m:t>U</m:t>
             </m:r>
@@ -820,6 +1460,7 @@
             <m:r>
               <w:rPr>
                 <w:rFonts w:ascii="Cambria Math" w:hAnsi="Cambria Math"/>
+                <w:lang w:val="en-GB"/>
               </w:rPr>
               <m:t>C</m:t>
             </m:r>
@@ -827,6 +1468,9 @@
         </m:sSup>
       </m:oMath>
       <w:r>
+        <w:rPr>
+          <w:lang w:val="en-GB"/>
+        </w:rPr>
         <w:t xml:space="preserve"> indicates the presence of noise or cyclical modes in the data series not captured by the model. When </w:t>
       </w:r>
       <m:oMath>
@@ -836,6 +1480,7 @@
               <w:rPr>
                 <w:rFonts w:ascii="Cambria Math" w:hAnsi="Cambria Math"/>
                 <w:i/>
+                <w:lang w:val="en-GB"/>
               </w:rPr>
             </m:ctrlPr>
           </m:sSupPr>
@@ -843,6 +1488,7 @@
             <m:r>
               <w:rPr>
                 <w:rFonts w:ascii="Cambria Math" w:hAnsi="Cambria Math"/>
+                <w:lang w:val="en-GB"/>
               </w:rPr>
               <m:t>U</m:t>
             </m:r>
@@ -851,6 +1497,7 @@
             <m:r>
               <w:rPr>
                 <w:rFonts w:ascii="Cambria Math" w:hAnsi="Cambria Math"/>
+                <w:lang w:val="en-GB"/>
               </w:rPr>
               <m:t>C</m:t>
             </m:r>
@@ -858,11 +1505,36 @@
         </m:sSup>
       </m:oMath>
       <w:r>
-        <w:t xml:space="preserve"> is large, the majority of the error is unsystematic; a model should not be faulted for failing to match the random component in the data.</w:t>
-      </w:r>
-    </w:p>
-    <w:p>
-      <w:r>
+        <w:rPr>
+          <w:lang w:val="en-GB"/>
+        </w:rPr>
+        <w:t xml:space="preserve"> is large, the majority of the error is unsystematic; a model should not be faulted for failing to match the r</w:t>
+      </w:r>
+      <w:proofErr w:type="spellStart"/>
+      <w:r>
+        <w:rPr>
+          <w:lang w:val="en-GB"/>
+        </w:rPr>
+        <w:t>andom</w:t>
+      </w:r>
+      <w:proofErr w:type="spellEnd"/>
+      <w:r>
+        <w:rPr>
+          <w:lang w:val="en-GB"/>
+        </w:rPr>
+        <w:t xml:space="preserve"> component in the data.</w:t>
+      </w:r>
+    </w:p>
+    <w:p>
+      <w:pPr>
+        <w:rPr>
+          <w:lang w:val="en-GB"/>
+        </w:rPr>
+      </w:pPr>
+      <w:r>
+        <w:rPr>
+          <w:lang w:val="en-GB"/>
+        </w:rPr>
         <w:t xml:space="preserve">Large errors and large bias or unequal variation fractions indicate systematic error and should lead to questions about the assumptions of the model. Therefore a model with high </w:t>
       </w:r>
       <m:oMath>
@@ -872,6 +1544,7 @@
               <w:rPr>
                 <w:rFonts w:ascii="Cambria Math" w:hAnsi="Cambria Math"/>
                 <w:i/>
+                <w:lang w:val="en-GB"/>
               </w:rPr>
             </m:ctrlPr>
           </m:sSupPr>
@@ -879,6 +1552,7 @@
             <m:r>
               <w:rPr>
                 <w:rFonts w:ascii="Cambria Math" w:hAnsi="Cambria Math"/>
+                <w:lang w:val="en-GB"/>
               </w:rPr>
               <m:t>U</m:t>
             </m:r>
@@ -887,6 +1561,7 @@
             <m:r>
               <w:rPr>
                 <w:rFonts w:ascii="Cambria Math" w:hAnsi="Cambria Math"/>
+                <w:lang w:val="en-GB"/>
               </w:rPr>
               <m:t>C</m:t>
             </m:r>
@@ -894,6 +1569,9 @@
         </m:sSup>
       </m:oMath>
       <w:r>
+        <w:rPr>
+          <w:lang w:val="en-GB"/>
+        </w:rPr>
         <w:t xml:space="preserve"> and low </w:t>
       </w:r>
       <m:oMath>
@@ -903,6 +1581,7 @@
               <w:rPr>
                 <w:rFonts w:ascii="Cambria Math" w:hAnsi="Cambria Math"/>
                 <w:i/>
+                <w:lang w:val="en-GB"/>
               </w:rPr>
             </m:ctrlPr>
           </m:sSupPr>
@@ -910,6 +1589,7 @@
             <m:r>
               <w:rPr>
                 <w:rFonts w:ascii="Cambria Math" w:hAnsi="Cambria Math"/>
+                <w:lang w:val="en-GB"/>
               </w:rPr>
               <m:t>U</m:t>
             </m:r>
@@ -918,6 +1598,7 @@
             <m:r>
               <w:rPr>
                 <w:rFonts w:ascii="Cambria Math" w:hAnsi="Cambria Math"/>
+                <w:lang w:val="en-GB"/>
               </w:rPr>
               <m:t>M</m:t>
             </m:r>
@@ -925,6 +1606,9 @@
         </m:sSup>
       </m:oMath>
       <w:r>
+        <w:rPr>
+          <w:lang w:val="en-GB"/>
+        </w:rPr>
         <w:t xml:space="preserve"> and </w:t>
       </w:r>
       <m:oMath>
@@ -934,6 +1618,7 @@
               <w:rPr>
                 <w:rFonts w:ascii="Cambria Math" w:hAnsi="Cambria Math"/>
                 <w:i/>
+                <w:lang w:val="en-GB"/>
               </w:rPr>
             </m:ctrlPr>
           </m:sSupPr>
@@ -941,6 +1626,7 @@
             <m:r>
               <w:rPr>
                 <w:rFonts w:ascii="Cambria Math" w:hAnsi="Cambria Math"/>
+                <w:lang w:val="en-GB"/>
               </w:rPr>
               <m:t>U</m:t>
             </m:r>
@@ -949,6 +1635,7 @@
             <m:r>
               <w:rPr>
                 <w:rFonts w:ascii="Cambria Math" w:hAnsi="Cambria Math"/>
+                <w:lang w:val="en-GB"/>
               </w:rPr>
               <m:t>S</m:t>
             </m:r>
@@ -956,142 +1643,218 @@
         </m:sSup>
       </m:oMath>
       <w:r>
-        <w:t xml:space="preserve"> is an ideal model, minimizing systemic errors and matching the behaviour of the real system very well.</w:t>
+        <w:rPr>
+          <w:lang w:val="en-GB"/>
+        </w:rPr>
+        <w:t xml:space="preserve"> is an ideal model, min</w:t>
+      </w:r>
+      <w:proofErr w:type="spellStart"/>
+      <w:r>
+        <w:rPr>
+          <w:lang w:val="en-GB"/>
+        </w:rPr>
+        <w:t>imizing</w:t>
+      </w:r>
+      <w:proofErr w:type="spellEnd"/>
+      <w:r>
+        <w:rPr>
+          <w:lang w:val="en-GB"/>
+        </w:rPr>
+        <w:t xml:space="preserve"> systemic errors and matching the behaviour of the real system very well.</w:t>
+      </w:r>
+    </w:p>
+    <w:p>
+      <w:pPr>
+        <w:rPr>
+          <w:lang w:val="en-GB"/>
+        </w:rPr>
+      </w:pPr>
+      <w:r>
+        <w:rPr>
+          <w:lang w:val="en-GB"/>
+        </w:rPr>
+        <w:t xml:space="preserve">Furthermore, the MAE, RMSE and MAE/Mean values are lower than the values for </w:t>
+      </w:r>
+      <w:proofErr w:type="gramStart"/>
+      <w:r>
+        <w:rPr>
+          <w:lang w:val="en-GB"/>
+        </w:rPr>
+        <w:t>h(</w:t>
+      </w:r>
+      <w:proofErr w:type="gramEnd"/>
+      <w:r>
+        <w:rPr>
+          <w:lang w:val="en-GB"/>
+        </w:rPr>
+        <w:t xml:space="preserve">t) which indicates that g(t) is a better behavioural fit than h(t). All in all we conclude </w:t>
+      </w:r>
+      <w:proofErr w:type="gramStart"/>
+      <w:r>
+        <w:rPr>
+          <w:lang w:val="en-GB"/>
+        </w:rPr>
+        <w:t>g(</w:t>
+      </w:r>
+      <w:proofErr w:type="gramEnd"/>
+      <w:r>
+        <w:rPr>
+          <w:lang w:val="en-GB"/>
+        </w:rPr>
+        <w:t xml:space="preserve">t) has a higher behavioural validity. </w:t>
       </w:r>
     </w:p>
     <w:p>
       <w:pPr>
         <w:pStyle w:val="Heading1"/>
-      </w:pPr>
-      <w:r>
-        <w:t>Question 2</w:t>
+        <w:rPr>
+          <w:lang w:val="en-GB"/>
+        </w:rPr>
+      </w:pPr>
+      <w:r>
+        <w:rPr>
+          <w:lang w:val="en-GB"/>
+        </w:rPr>
+        <w:t>Question 3</w:t>
       </w:r>
     </w:p>
     <w:p>
       <w:pPr>
         <w:rPr>
           <w:i/>
+          <w:lang w:val="en-GB"/>
         </w:rPr>
       </w:pPr>
       <w:r>
         <w:rPr>
           <w:i/>
-        </w:rPr>
-        <w:t xml:space="preserve">Justify your formulation of a LOOKUP function in the Kirkwood water crisis model. Please refer to the theory (and additional) material on table functions. </w:t>
-      </w:r>
-    </w:p>
-    <w:p>
-      <w:r>
-        <w:t>…</w:t>
-      </w:r>
-      <w:r>
-        <w:br w:type="page"/>
-      </w:r>
-    </w:p>
-    <w:p>
-      <w:pPr>
-        <w:pStyle w:val="Heading1"/>
-      </w:pPr>
-      <w:r>
+          <w:lang w:val="en-GB"/>
+        </w:rPr>
+        <w:t xml:space="preserve">Validate your Kirkwood water crisis model using three different types of validation test excluding sensitivity analysis (this is the subject of assignment 3). For instance, you could use extreme value analysis or </w:t>
+      </w:r>
+      <w:proofErr w:type="spellStart"/>
+      <w:r>
+        <w:rPr>
+          <w:i/>
+          <w:lang w:val="en-GB"/>
+        </w:rPr>
+        <w:t>behavior</w:t>
+      </w:r>
+      <w:proofErr w:type="spellEnd"/>
+      <w:r>
+        <w:rPr>
+          <w:i/>
+          <w:lang w:val="en-GB"/>
+        </w:rPr>
+        <w:t xml:space="preserve"> pattern tests, amongst others. </w:t>
+      </w:r>
+    </w:p>
+    <w:p>
+      <w:pPr>
+        <w:rPr>
+          <w:rFonts w:eastAsia="Times New Roman"/>
+          <w:lang w:val="en-GB"/>
+        </w:rPr>
+      </w:pPr>
+      <w:r>
+        <w:rPr>
+          <w:rFonts w:eastAsia="Times New Roman"/>
+          <w:lang w:val="en-GB"/>
+        </w:rPr>
+        <w:t xml:space="preserve">A model must be tested thoroughly before policies can be designed and implemented. Model validity is one of the most important tests that need to be passed by a model. Model validity, or credibility, is used to establish that thee model is an acceptable description of the real system with respect to the dynamic problem of interest. Model validity can be done by two types of tests as described by </w:t>
+      </w:r>
+      <w:proofErr w:type="spellStart"/>
+      <w:r>
+        <w:rPr>
+          <w:rFonts w:eastAsia="Times New Roman"/>
+          <w:lang w:val="en-GB"/>
+        </w:rPr>
+        <w:t>Barlas</w:t>
+      </w:r>
+      <w:proofErr w:type="spellEnd"/>
+      <w:r>
+        <w:rPr>
+          <w:rFonts w:eastAsia="Times New Roman"/>
+          <w:lang w:val="en-GB"/>
+        </w:rPr>
+        <w:t xml:space="preserve"> (????):</w:t>
+      </w:r>
+    </w:p>
+    <w:p>
+      <w:pPr>
+        <w:pStyle w:val="ListParagraph"/>
+        <w:numPr>
+          <w:ilvl w:val="0"/>
+          <w:numId w:val="6"/>
+        </w:numPr>
+        <w:rPr>
+          <w:rFonts w:eastAsia="Times New Roman"/>
+          <w:lang w:val="en-GB"/>
+        </w:rPr>
+      </w:pPr>
+      <w:r>
+        <w:rPr>
+          <w:rFonts w:eastAsia="Times New Roman"/>
+          <w:lang w:val="en-GB"/>
+        </w:rPr>
+        <w:t>Structure tests: is the structure of the model a meaningful description of the real relations that exist in the problem of interest?</w:t>
+      </w:r>
+    </w:p>
+    <w:p>
+      <w:pPr>
+        <w:pStyle w:val="ListParagraph"/>
+        <w:numPr>
+          <w:ilvl w:val="0"/>
+          <w:numId w:val="6"/>
+        </w:numPr>
+        <w:rPr>
+          <w:rFonts w:eastAsia="Times New Roman"/>
+          <w:lang w:val="en-GB"/>
+        </w:rPr>
+      </w:pPr>
+      <w:r>
+        <w:rPr>
+          <w:rFonts w:eastAsia="Times New Roman"/>
+          <w:lang w:val="en-GB"/>
+        </w:rPr>
         <w:lastRenderedPageBreak/>
-        <w:t>Question 3</w:t>
-      </w:r>
-    </w:p>
-    <w:p>
-      <w:pPr>
-        <w:rPr>
-          <w:i/>
-        </w:rPr>
-      </w:pPr>
-      <w:r>
-        <w:rPr>
-          <w:i/>
-        </w:rPr>
-        <w:t xml:space="preserve">Validate your Kirkwood water crisis model using three different types of validation test excluding sensitivity analysis (this is the subject of assignment 3). For instance, you could use extreme value analysis or behavior pattern tests, amongst others. </w:t>
-      </w:r>
-    </w:p>
-    <w:p>
-      <w:pPr>
-        <w:rPr>
-          <w:rFonts w:eastAsia="Times New Roman"/>
-        </w:rPr>
-      </w:pPr>
-      <w:r>
-        <w:rPr>
-          <w:rFonts w:eastAsia="Times New Roman"/>
-        </w:rPr>
-        <w:t xml:space="preserve">A model must be tested thoroughly before policies can be designed and implemented. Model validity is one of the most important tests that need to be passed by a model. Model validity, or credibility, is used to establish that thee model is an acceptable description of the real system with respect to the dynamic problem of interest. Model validity can be done by two types of tests as described by </w:t>
+        <w:t>Behaviour tests: are the dynamic patterns generated by the model close enough to the real dynamic patterns of interest?</w:t>
+      </w:r>
+    </w:p>
+    <w:p>
+      <w:pPr>
+        <w:rPr>
+          <w:rFonts w:eastAsia="Times New Roman"/>
+          <w:lang w:val="en-GB"/>
+        </w:rPr>
+      </w:pPr>
+      <w:r>
+        <w:rPr>
+          <w:rFonts w:eastAsia="Times New Roman"/>
+          <w:lang w:val="en-GB"/>
+        </w:rPr>
+        <w:t xml:space="preserve">When validating our model, we will focus only on structure tests where we check the relations within the model and how </w:t>
       </w:r>
       <w:proofErr w:type="spellStart"/>
       <w:r>
         <w:rPr>
           <w:rFonts w:eastAsia="Times New Roman"/>
-        </w:rPr>
-        <w:t>Barlas</w:t>
+          <w:lang w:val="en-GB"/>
+        </w:rPr>
+        <w:t>the</w:t>
       </w:r>
       <w:proofErr w:type="spellEnd"/>
       <w:r>
         <w:rPr>
           <w:rFonts w:eastAsia="Times New Roman"/>
-        </w:rPr>
-        <w:t xml:space="preserve"> (????):</w:t>
-      </w:r>
-    </w:p>
-    <w:p>
-      <w:pPr>
-        <w:rPr>
-          <w:rFonts w:eastAsia="Times New Roman"/>
-        </w:rPr>
-      </w:pPr>
-      <w:r>
-        <w:rPr>
-          <w:rFonts w:eastAsia="Times New Roman"/>
-        </w:rPr>
-        <w:t>Structure tests: is the structure of the model a meaningful description of the real relations that exist in the problem of interest?</w:t>
-      </w:r>
-    </w:p>
-    <w:p>
-      <w:pPr>
-        <w:rPr>
-          <w:rFonts w:eastAsia="Times New Roman"/>
-        </w:rPr>
-      </w:pPr>
-      <w:r>
-        <w:rPr>
-          <w:rFonts w:eastAsia="Times New Roman"/>
-        </w:rPr>
-        <w:t>Behaviour tests: are the dynamic patterns generated by the model close enough to the real dynamic patterns of interest?</w:t>
-      </w:r>
-    </w:p>
-    <w:p>
-      <w:pPr>
-        <w:rPr>
-          <w:rFonts w:eastAsia="Times New Roman"/>
-        </w:rPr>
-      </w:pPr>
-      <w:r>
-        <w:rPr>
-          <w:rFonts w:eastAsia="Times New Roman"/>
-        </w:rPr>
-        <w:t xml:space="preserve">When validating our model, we will focus only on structure tests where we check the relations within the model and how </w:t>
-      </w:r>
-      <w:proofErr w:type="spellStart"/>
-      <w:r>
-        <w:rPr>
-          <w:rFonts w:eastAsia="Times New Roman"/>
-        </w:rPr>
-        <w:t>the</w:t>
-      </w:r>
-      <w:proofErr w:type="spellEnd"/>
-      <w:r>
-        <w:rPr>
-          <w:rFonts w:eastAsia="Times New Roman"/>
+          <w:lang w:val="en-GB"/>
         </w:rPr>
         <w:t xml:space="preserve"> shown behaviour is consistent with the structure of the model. Behaviour tests will not be done since we do not have real system data to be able to check the behaviour of our model.</w:t>
       </w:r>
       <w:r>
         <w:rPr>
           <w:rFonts w:eastAsia="Times New Roman"/>
+          <w:lang w:val="en-GB"/>
         </w:rPr>
         <w:br/>
         <w:t>Three validation methods will be used (</w:t>
@@ -1100,6 +1863,7 @@
       <w:r>
         <w:rPr>
           <w:rFonts w:eastAsia="Times New Roman"/>
+          <w:lang w:val="en-GB"/>
         </w:rPr>
         <w:t>Sterman</w:t>
       </w:r>
@@ -1108,6 +1872,7 @@
       <w:r>
         <w:rPr>
           <w:rFonts w:eastAsia="Times New Roman"/>
+          <w:lang w:val="en-GB"/>
         </w:rPr>
         <w:t>, ????</w:t>
       </w:r>
@@ -1115,45 +1880,67 @@
       <w:r>
         <w:rPr>
           <w:rFonts w:eastAsia="Times New Roman"/>
+          <w:lang w:val="en-GB"/>
         </w:rPr>
         <w:t>):</w:t>
       </w:r>
     </w:p>
     <w:p>
       <w:pPr>
-        <w:rPr>
-          <w:rFonts w:eastAsia="Times New Roman"/>
-        </w:rPr>
-      </w:pPr>
-      <w:r>
-        <w:rPr>
-          <w:rFonts w:eastAsia="Times New Roman"/>
+        <w:pStyle w:val="ListParagraph"/>
+        <w:numPr>
+          <w:ilvl w:val="0"/>
+          <w:numId w:val="7"/>
+        </w:numPr>
+        <w:rPr>
+          <w:rFonts w:eastAsia="Times New Roman"/>
+          <w:lang w:val="en-GB"/>
+        </w:rPr>
+      </w:pPr>
+      <w:r>
+        <w:rPr>
+          <w:rFonts w:eastAsia="Times New Roman"/>
+          <w:lang w:val="en-GB"/>
         </w:rPr>
         <w:t>Theoretical direct structure test: Structure assessment</w:t>
       </w:r>
     </w:p>
     <w:p>
       <w:pPr>
-        <w:rPr>
-          <w:rFonts w:eastAsia="Times New Roman"/>
-        </w:rPr>
-      </w:pPr>
-      <w:r>
-        <w:rPr>
-          <w:rFonts w:eastAsia="Times New Roman"/>
+        <w:pStyle w:val="ListParagraph"/>
+        <w:numPr>
+          <w:ilvl w:val="0"/>
+          <w:numId w:val="7"/>
+        </w:numPr>
+        <w:rPr>
+          <w:rFonts w:eastAsia="Times New Roman"/>
+          <w:lang w:val="en-GB"/>
+        </w:rPr>
+      </w:pPr>
+      <w:r>
+        <w:rPr>
+          <w:rFonts w:eastAsia="Times New Roman"/>
+          <w:lang w:val="en-GB"/>
         </w:rPr>
         <w:t>Structure-oriented behaviour test: Extreme conditions</w:t>
       </w:r>
     </w:p>
     <w:p>
       <w:pPr>
-        <w:rPr>
-          <w:rFonts w:eastAsia="Times New Roman"/>
-        </w:rPr>
-      </w:pPr>
-      <w:r>
-        <w:rPr>
-          <w:rFonts w:eastAsia="Times New Roman"/>
+        <w:pStyle w:val="ListParagraph"/>
+        <w:numPr>
+          <w:ilvl w:val="0"/>
+          <w:numId w:val="7"/>
+        </w:numPr>
+        <w:rPr>
+          <w:rFonts w:eastAsia="Times New Roman"/>
+          <w:lang w:val="en-GB"/>
+        </w:rPr>
+      </w:pPr>
+      <w:r>
+        <w:rPr>
+          <w:rFonts w:eastAsia="Times New Roman"/>
+          <w:lang w:val="en-GB"/>
         </w:rPr>
         <w:t>Structure-oriented behaviour test: Behaviour reproduction</w:t>
       </w:r>
@@ -1162,11 +1949,13 @@
       <w:pPr>
         <w:rPr>
           <w:rFonts w:eastAsia="Times New Roman"/>
-        </w:rPr>
-      </w:pPr>
-      <w:r>
-        <w:rPr>
-          <w:rFonts w:eastAsia="Times New Roman"/>
+          <w:lang w:val="en-GB"/>
+        </w:rPr>
+      </w:pPr>
+      <w:r>
+        <w:rPr>
+          <w:rFonts w:eastAsia="Times New Roman"/>
+          <w:lang w:val="en-GB"/>
         </w:rPr>
         <w:t>The structure assessment test is used to test whether the model structure is consistent with relevant descriptive knowledge of the system. One of the methods of doing this test is drawing causal diagrams of the system (</w:t>
       </w:r>
@@ -1174,6 +1963,7 @@
       <w:r>
         <w:rPr>
           <w:rFonts w:eastAsia="Times New Roman"/>
+          <w:lang w:val="en-GB"/>
         </w:rPr>
         <w:t>Sterman</w:t>
       </w:r>
@@ -1182,6 +1972,7 @@
       <w:r>
         <w:rPr>
           <w:rFonts w:eastAsia="Times New Roman"/>
+          <w:lang w:val="en-GB"/>
         </w:rPr>
         <w:t>, ????</w:t>
       </w:r>
@@ -1189,12 +1980,14 @@
       <w:r>
         <w:rPr>
           <w:rFonts w:eastAsia="Times New Roman"/>
+          <w:lang w:val="en-GB"/>
         </w:rPr>
         <w:t>). </w:t>
       </w:r>
       <w:r>
         <w:rPr>
           <w:rFonts w:eastAsia="Times New Roman"/>
+          <w:lang w:val="en-GB"/>
         </w:rPr>
         <w:br/>
         <w:t>The extreme conditions test is used to check whether equations still make sense when its inputs take on extreme values. This test can include tests which focus on whether the model responds plausibly when subjected to extreme policies, shocks or parameters. The test is executed by inspecting each equation and testing the response to extreme values of each input, alone and in combination.</w:t>
@@ -1202,6 +1995,7 @@
       <w:r>
         <w:rPr>
           <w:rFonts w:eastAsia="Times New Roman"/>
+          <w:lang w:val="en-GB"/>
         </w:rPr>
         <w:br/>
         <w:t>The behaviour reproduction test is used to determine whether the model generates various modes of behaviour that are observed in the real system. It is executed by examining the response of model to test inputs and shocks.</w:t>
@@ -1211,11 +2005,13 @@
       <w:pPr>
         <w:rPr>
           <w:rFonts w:eastAsia="Times New Roman"/>
-        </w:rPr>
-      </w:pPr>
-      <w:r>
-        <w:rPr>
-          <w:rFonts w:eastAsia="Times New Roman"/>
+          <w:lang w:val="en-GB"/>
+        </w:rPr>
+      </w:pPr>
+      <w:r>
+        <w:rPr>
+          <w:rFonts w:eastAsia="Times New Roman"/>
+          <w:lang w:val="en-GB"/>
         </w:rPr>
         <w:t xml:space="preserve">The structure assessment test is a validation test which falls under the direct structure test category. This means the validation tests strictly focuses on validating the structure of the model and not the behaviour. Theoretical direct structure tests are validation tests which have to be done in the earlier steps of validating a model according to </w:t>
       </w:r>
@@ -1223,6 +2019,7 @@
       <w:r>
         <w:rPr>
           <w:rFonts w:eastAsia="Times New Roman"/>
+          <w:lang w:val="en-GB"/>
         </w:rPr>
         <w:t>Barlas</w:t>
       </w:r>
@@ -1230,6 +2027,7 @@
       <w:r>
         <w:rPr>
           <w:rFonts w:eastAsia="Times New Roman"/>
+          <w:lang w:val="en-GB"/>
         </w:rPr>
         <w:t xml:space="preserve">' sequence of steps of model validation (1996). Structure-oriented behaviour tests come </w:t>
       </w:r>
@@ -1237,6 +2035,7 @@
       <w:r>
         <w:rPr>
           <w:rFonts w:eastAsia="Times New Roman"/>
+          <w:lang w:val="en-GB"/>
         </w:rPr>
         <w:t>are</w:t>
       </w:r>
@@ -1244,6 +2043,7 @@
       <w:r>
         <w:rPr>
           <w:rFonts w:eastAsia="Times New Roman"/>
+          <w:lang w:val="en-GB"/>
         </w:rPr>
         <w:t xml:space="preserve"> performed afterwards. The structure assessment test will be performed only for the entire model and not for its sub-systems since the model is not that large. The structure-oriented behaviour tests will be done for all the sub-systems and for the entire model.</w:t>
       </w:r>
@@ -1253,13 +2053,14 @@
         <w:pStyle w:val="Heading2"/>
         <w:rPr>
           <w:rFonts w:eastAsia="Times New Roman"/>
-        </w:rPr>
-      </w:pPr>
-      <w:r>
-        <w:rPr>
-          <w:rFonts w:eastAsia="Times New Roman"/>
-        </w:rPr>
-        <w:lastRenderedPageBreak/>
+          <w:lang w:val="en-GB"/>
+        </w:rPr>
+      </w:pPr>
+      <w:r>
+        <w:rPr>
+          <w:rFonts w:eastAsia="Times New Roman"/>
+          <w:lang w:val="en-GB"/>
+        </w:rPr>
         <w:t>Overall model validation</w:t>
       </w:r>
     </w:p>
@@ -1268,11 +2069,13 @@
         <w:pStyle w:val="Heading3"/>
         <w:rPr>
           <w:rFonts w:eastAsia="Times New Roman"/>
-        </w:rPr>
-      </w:pPr>
-      <w:r>
-        <w:rPr>
-          <w:rFonts w:eastAsia="Times New Roman"/>
+          <w:lang w:val="en-GB"/>
+        </w:rPr>
+      </w:pPr>
+      <w:r>
+        <w:rPr>
+          <w:rFonts w:eastAsia="Times New Roman"/>
+          <w:lang w:val="en-GB"/>
         </w:rPr>
         <w:t>Structure assessment</w:t>
       </w:r>
@@ -1281,13 +2084,31 @@
       <w:pPr>
         <w:rPr>
           <w:rFonts w:eastAsia="Times New Roman"/>
-        </w:rPr>
-      </w:pPr>
-      <w:r>
-        <w:rPr>
-          <w:rFonts w:eastAsia="Times New Roman"/>
-        </w:rPr>
-        <w:t>We have performed this test by drawing a causal diagram of the system as it was communicated to us and then checking this against how we modeled the relations in the actual model. Figure 2 shows the causal model of the Kirkwood water infrastructure system.</w:t>
+          <w:lang w:val="en-GB"/>
+        </w:rPr>
+      </w:pPr>
+      <w:r>
+        <w:rPr>
+          <w:rFonts w:eastAsia="Times New Roman"/>
+          <w:lang w:val="en-GB"/>
+        </w:rPr>
+        <w:t xml:space="preserve">We have performed this test by drawing a causal diagram of the system as it was communicated to us and then checking this against how we </w:t>
+      </w:r>
+      <w:proofErr w:type="spellStart"/>
+      <w:r>
+        <w:rPr>
+          <w:rFonts w:eastAsia="Times New Roman"/>
+          <w:lang w:val="en-GB"/>
+        </w:rPr>
+        <w:t>modeled</w:t>
+      </w:r>
+      <w:proofErr w:type="spellEnd"/>
+      <w:r>
+        <w:rPr>
+          <w:rFonts w:eastAsia="Times New Roman"/>
+          <w:lang w:val="en-GB"/>
+        </w:rPr>
+        <w:t xml:space="preserve"> the relations in the actual model. Figure 2 shows the causal model of the Kirkwood water infrastructure system.</w:t>
       </w:r>
     </w:p>
     <w:p>
@@ -1299,6 +2120,7 @@
           <w:color w:val="333333"/>
           <w:sz w:val="21"/>
           <w:szCs w:val="21"/>
+          <w:lang w:val="en-GB"/>
         </w:rPr>
       </w:pPr>
       <w:r>
@@ -1310,7 +2132,9 @@
           <w:sz w:val="21"/>
           <w:szCs w:val="21"/>
           <w:bdr w:val="none" w:sz="0" w:space="0" w:color="auto" w:frame="1"/>
-        </w:rPr>
+          <w:lang w:val="en-GB"/>
+        </w:rPr>
+        <w:lastRenderedPageBreak/>
         <w:t>Figure 2: Causal model</w:t>
       </w:r>
       <w:r>
@@ -1319,6 +2143,7 @@
           <w:color w:val="333333"/>
           <w:sz w:val="21"/>
           <w:szCs w:val="21"/>
+          <w:lang w:val="en-GB"/>
         </w:rPr>
         <w:br/>
       </w:r>
@@ -1329,9 +2154,10 @@
           <w:color w:val="333333"/>
           <w:sz w:val="21"/>
           <w:szCs w:val="21"/>
+          <w:lang w:val="en-GB"/>
         </w:rPr>
         <w:drawing>
-          <wp:inline distT="0" distB="0" distL="0" distR="0">
+          <wp:inline distT="0" distB="0" distL="0" distR="0" wp14:anchorId="6A3C356C" wp14:editId="22DA51DE">
             <wp:extent cx="5943600" cy="4211320"/>
             <wp:effectExtent l="0" t="0" r="0" b="0"/>
             <wp:docPr id="9" name="Picture 9"/>
@@ -1378,11 +2204,13 @@
         <w:pStyle w:val="Heading2"/>
         <w:rPr>
           <w:rFonts w:eastAsia="Times New Roman"/>
-        </w:rPr>
-      </w:pPr>
-      <w:r>
-        <w:rPr>
-          <w:rFonts w:eastAsia="Times New Roman"/>
+          <w:lang w:val="en-GB"/>
+        </w:rPr>
+      </w:pPr>
+      <w:r>
+        <w:rPr>
+          <w:rFonts w:eastAsia="Times New Roman"/>
+          <w:lang w:val="en-GB"/>
         </w:rPr>
         <w:t>Infrastructure System Validation</w:t>
       </w:r>
@@ -1391,11 +2219,13 @@
       <w:pPr>
         <w:rPr>
           <w:rFonts w:eastAsia="Times New Roman"/>
-        </w:rPr>
-      </w:pPr>
-      <w:r>
-        <w:rPr>
-          <w:rFonts w:eastAsia="Times New Roman"/>
+          <w:lang w:val="en-GB"/>
+        </w:rPr>
+      </w:pPr>
+      <w:r>
+        <w:rPr>
+          <w:rFonts w:eastAsia="Times New Roman"/>
+          <w:lang w:val="en-GB"/>
         </w:rPr>
         <w:t>The infrastructure system will be validated by performing behaviour reproduction, surprise behaviour and extreme conditions testing.</w:t>
       </w:r>
@@ -1405,11 +2235,13 @@
         <w:pStyle w:val="Heading3"/>
         <w:rPr>
           <w:rFonts w:eastAsia="Times New Roman"/>
-        </w:rPr>
-      </w:pPr>
-      <w:r>
-        <w:rPr>
-          <w:rFonts w:eastAsia="Times New Roman"/>
+          <w:lang w:val="en-GB"/>
+        </w:rPr>
+      </w:pPr>
+      <w:r>
+        <w:rPr>
+          <w:rFonts w:eastAsia="Times New Roman"/>
+          <w:lang w:val="en-GB"/>
         </w:rPr>
         <w:t>Behaviour reproduction</w:t>
       </w:r>
@@ -1418,23 +2250,27 @@
       <w:pPr>
         <w:rPr>
           <w:rFonts w:eastAsia="Times New Roman"/>
-        </w:rPr>
-      </w:pPr>
-      <w:r>
-        <w:rPr>
-          <w:rFonts w:eastAsia="Times New Roman"/>
+          <w:lang w:val="en-GB"/>
+        </w:rPr>
+      </w:pPr>
+      <w:r>
+        <w:rPr>
+          <w:rFonts w:eastAsia="Times New Roman"/>
+          <w:lang w:val="en-GB"/>
         </w:rPr>
         <w:t>When the system is not constrained by funds or staff constraints it is expected that the practical infrastructure capacity will meet the total water demand relatively easy and smooth in about 5 years (the infrastructure building time). Introducing a large step change in the water demand in the system will result in a large peak which will also be solved relatively smooth</w:t>
       </w:r>
       <w:r>
         <w:rPr>
           <w:rFonts w:eastAsia="Times New Roman"/>
+          <w:lang w:val="en-GB"/>
         </w:rPr>
         <w:t>ly</w:t>
       </w:r>
       <w:r>
         <w:rPr>
           <w:rFonts w:eastAsia="Times New Roman"/>
+          <w:lang w:val="en-GB"/>
         </w:rPr>
         <w:t>.</w:t>
       </w:r>
@@ -1448,6 +2284,7 @@
           <w:color w:val="333333"/>
           <w:sz w:val="21"/>
           <w:szCs w:val="21"/>
+          <w:lang w:val="en-GB"/>
         </w:rPr>
       </w:pPr>
       <w:r>
@@ -1459,6 +2296,7 @@
           <w:sz w:val="21"/>
           <w:szCs w:val="21"/>
           <w:bdr w:val="none" w:sz="0" w:space="0" w:color="auto" w:frame="1"/>
+          <w:lang w:val="en-GB"/>
         </w:rPr>
         <w:lastRenderedPageBreak/>
         <w:t>Figure 3: Baseline system behaviour</w:t>
@@ -1469,6 +2307,7 @@
           <w:color w:val="333333"/>
           <w:sz w:val="21"/>
           <w:szCs w:val="21"/>
+          <w:lang w:val="en-GB"/>
         </w:rPr>
         <w:br/>
       </w:r>
@@ -1479,9 +2318,10 @@
           <w:color w:val="333333"/>
           <w:sz w:val="21"/>
           <w:szCs w:val="21"/>
+          <w:lang w:val="en-GB"/>
         </w:rPr>
         <w:drawing>
-          <wp:inline distT="0" distB="0" distL="0" distR="0">
+          <wp:inline distT="0" distB="0" distL="0" distR="0" wp14:anchorId="2C837F20" wp14:editId="4BB0C16C">
             <wp:extent cx="4707253" cy="4087877"/>
             <wp:effectExtent l="0" t="0" r="0" b="8255"/>
             <wp:docPr id="10" name="Picture 10"/>
@@ -1528,11 +2368,13 @@
         <w:pStyle w:val="Heading3"/>
         <w:rPr>
           <w:rFonts w:eastAsia="Times New Roman"/>
-        </w:rPr>
-      </w:pPr>
-      <w:r>
-        <w:rPr>
-          <w:rFonts w:eastAsia="Times New Roman"/>
+          <w:lang w:val="en-GB"/>
+        </w:rPr>
+      </w:pPr>
+      <w:r>
+        <w:rPr>
+          <w:rFonts w:eastAsia="Times New Roman"/>
+          <w:lang w:val="en-GB"/>
         </w:rPr>
         <w:t>Extreme conditions</w:t>
       </w:r>
@@ -1541,11 +2383,13 @@
       <w:pPr>
         <w:rPr>
           <w:rFonts w:eastAsia="Times New Roman"/>
-        </w:rPr>
-      </w:pPr>
-      <w:r>
-        <w:rPr>
-          <w:rFonts w:eastAsia="Times New Roman"/>
+          <w:lang w:val="en-GB"/>
+        </w:rPr>
+      </w:pPr>
+      <w:r>
+        <w:rPr>
+          <w:rFonts w:eastAsia="Times New Roman"/>
+          <w:lang w:val="en-GB"/>
         </w:rPr>
         <w:t xml:space="preserve">When we drastically reduce the time required to build and plan infrastructure we expect the shortage to be solved sooner than in our base case scenario. However, when we increase the planning times we expect that the shortage cannot be solved and instead remain on a constant level over time. Also, the oscillations around the target infrastructure capacity will be much lower when the delays </w:t>
       </w:r>
@@ -1553,6 +2397,7 @@
       <w:r>
         <w:rPr>
           <w:rFonts w:eastAsia="Times New Roman"/>
+          <w:lang w:val="en-GB"/>
         </w:rPr>
         <w:t>arae</w:t>
       </w:r>
@@ -1560,6 +2405,7 @@
       <w:r>
         <w:rPr>
           <w:rFonts w:eastAsia="Times New Roman"/>
+          <w:lang w:val="en-GB"/>
         </w:rPr>
         <w:t xml:space="preserve"> smaller. This is shown in Figure 3.</w:t>
       </w:r>
@@ -1576,6 +2422,7 @@
           <w:sz w:val="21"/>
           <w:szCs w:val="21"/>
           <w:bdr w:val="none" w:sz="0" w:space="0" w:color="auto" w:frame="1"/>
+          <w:lang w:val="en-GB"/>
         </w:rPr>
       </w:pPr>
       <w:r>
@@ -1587,6 +2434,7 @@
           <w:sz w:val="21"/>
           <w:szCs w:val="21"/>
           <w:bdr w:val="none" w:sz="0" w:space="0" w:color="auto" w:frame="1"/>
+          <w:lang w:val="en-GB"/>
         </w:rPr>
         <w:t>Figure 4: Extreme value testing on building times and water demand</w:t>
       </w:r>
@@ -1600,6 +2448,7 @@
           <w:color w:val="333333"/>
           <w:sz w:val="21"/>
           <w:szCs w:val="21"/>
+          <w:lang w:val="en-GB"/>
         </w:rPr>
       </w:pPr>
       <w:r>
@@ -1609,10 +2458,11 @@
           <w:color w:val="333333"/>
           <w:sz w:val="21"/>
           <w:szCs w:val="21"/>
+          <w:lang w:val="en-GB"/>
         </w:rPr>
         <w:lastRenderedPageBreak/>
         <w:drawing>
-          <wp:inline distT="0" distB="0" distL="0" distR="0">
+          <wp:inline distT="0" distB="0" distL="0" distR="0" wp14:anchorId="56F91B0F" wp14:editId="2D8FEB96">
             <wp:extent cx="4821599" cy="4030704"/>
             <wp:effectExtent l="0" t="0" r="0" b="8255"/>
             <wp:docPr id="11" name="Picture 11"/>
@@ -1659,6 +2509,7 @@
           <w:color w:val="333333"/>
           <w:sz w:val="21"/>
           <w:szCs w:val="21"/>
+          <w:lang w:val="en-GB"/>
         </w:rPr>
         <w:br/>
       </w:r>
@@ -1667,11 +2518,13 @@
       <w:pPr>
         <w:rPr>
           <w:rFonts w:eastAsia="Times New Roman"/>
-        </w:rPr>
-      </w:pPr>
-      <w:r>
-        <w:rPr>
-          <w:rFonts w:eastAsia="Times New Roman"/>
+          <w:lang w:val="en-GB"/>
+        </w:rPr>
+      </w:pPr>
+      <w:r>
+        <w:rPr>
+          <w:rFonts w:eastAsia="Times New Roman"/>
+          <w:lang w:val="en-GB"/>
         </w:rPr>
         <w:t xml:space="preserve">When performing extreme values testing on the variables constraining the building and maintaining of the infrastructure we expect to see that in the </w:t>
       </w:r>
@@ -1679,6 +2532,7 @@
       <w:r>
         <w:rPr>
           <w:rFonts w:eastAsia="Times New Roman"/>
+          <w:lang w:val="en-GB"/>
         </w:rPr>
         <w:t>non restricted</w:t>
       </w:r>
@@ -1686,6 +2540,7 @@
       <w:r>
         <w:rPr>
           <w:rFonts w:eastAsia="Times New Roman"/>
+          <w:lang w:val="en-GB"/>
         </w:rPr>
         <w:t xml:space="preserve"> cases the infrastructure shortage gets solved smooth and easy. However, when heavily constrained we expect the shortage not to be solved and instead remain on a constant level over time. This is shown in figure 4.</w:t>
       </w:r>
@@ -1699,6 +2554,7 @@
           <w:color w:val="333333"/>
           <w:sz w:val="21"/>
           <w:szCs w:val="21"/>
+          <w:lang w:val="en-GB"/>
         </w:rPr>
       </w:pPr>
       <w:r>
@@ -1710,6 +2566,7 @@
           <w:sz w:val="21"/>
           <w:szCs w:val="21"/>
           <w:bdr w:val="none" w:sz="0" w:space="0" w:color="auto" w:frame="1"/>
+          <w:lang w:val="en-GB"/>
         </w:rPr>
         <w:lastRenderedPageBreak/>
         <w:t>Figure 3: Extreme value analysis on constraining variables</w:t>
@@ -1720,6 +2577,7 @@
           <w:color w:val="333333"/>
           <w:sz w:val="21"/>
           <w:szCs w:val="21"/>
+          <w:lang w:val="en-GB"/>
         </w:rPr>
         <w:br/>
       </w:r>
@@ -1730,9 +2588,10 @@
           <w:color w:val="333333"/>
           <w:sz w:val="21"/>
           <w:szCs w:val="21"/>
+          <w:lang w:val="en-GB"/>
         </w:rPr>
         <w:drawing>
-          <wp:inline distT="0" distB="0" distL="0" distR="0">
+          <wp:inline distT="0" distB="0" distL="0" distR="0" wp14:anchorId="054DAADE" wp14:editId="0FA0C42B">
             <wp:extent cx="4821599" cy="4030704"/>
             <wp:effectExtent l="0" t="0" r="0" b="8255"/>
             <wp:docPr id="12" name="Picture 12"/>
@@ -1779,11 +2638,13 @@
         <w:pStyle w:val="Heading2"/>
         <w:rPr>
           <w:rFonts w:eastAsia="Times New Roman"/>
-        </w:rPr>
-      </w:pPr>
-      <w:r>
-        <w:rPr>
-          <w:rFonts w:eastAsia="Times New Roman"/>
+          <w:lang w:val="en-GB"/>
+        </w:rPr>
+      </w:pPr>
+      <w:r>
+        <w:rPr>
+          <w:rFonts w:eastAsia="Times New Roman"/>
+          <w:lang w:val="en-GB"/>
         </w:rPr>
         <w:t>Population system validation</w:t>
       </w:r>
@@ -1792,83 +2653,85 @@
       <w:pPr>
         <w:rPr>
           <w:rFonts w:eastAsia="Times New Roman"/>
-        </w:rPr>
-      </w:pPr>
-      <w:r>
-        <w:rPr>
-          <w:rFonts w:eastAsia="Times New Roman"/>
+          <w:lang w:val="en-GB"/>
+        </w:rPr>
+      </w:pPr>
+      <w:r>
+        <w:rPr>
+          <w:rFonts w:eastAsia="Times New Roman"/>
+          <w:lang w:val="en-GB"/>
         </w:rPr>
         <w:t xml:space="preserve">Since the population system is used mostly as input to the model it is mostly important that it represents the actual population growth in Kirkwood relatively well and that it allows for experimentation with different growth scenarios. The actual behaviour of the population in Kirkwood was described to us as starting at around 3000 connected and 6000 unconnected residents. The connected </w:t>
       </w:r>
-      <w:proofErr w:type="spellStart"/>
+      <w:r>
+        <w:rPr>
+          <w:rFonts w:eastAsia="Times New Roman"/>
+          <w:lang w:val="en-GB"/>
+        </w:rPr>
+        <w:t>Kirkwood</w:t>
+      </w:r>
+      <w:r>
+        <w:rPr>
+          <w:rFonts w:eastAsia="Times New Roman"/>
+          <w:lang w:val="en-GB"/>
+        </w:rPr>
+        <w:t xml:space="preserve"> </w:t>
+      </w:r>
       <w:proofErr w:type="gramStart"/>
       <w:r>
         <w:rPr>
           <w:rFonts w:eastAsia="Times New Roman"/>
-        </w:rPr>
-        <w:t>kirkwood</w:t>
-      </w:r>
-      <w:proofErr w:type="spellEnd"/>
+          <w:lang w:val="en-GB"/>
+        </w:rPr>
+        <w:t>residents shows</w:t>
+      </w:r>
       <w:proofErr w:type="gramEnd"/>
       <w:r>
         <w:rPr>
           <w:rFonts w:eastAsia="Times New Roman"/>
-        </w:rPr>
-        <w:t xml:space="preserve"> residents shows a limited growth </w:t>
-      </w:r>
-      <w:proofErr w:type="spellStart"/>
-      <w:r>
-        <w:rPr>
-          <w:rFonts w:eastAsia="Times New Roman"/>
-        </w:rPr>
-        <w:t>stabilising</w:t>
-      </w:r>
-      <w:proofErr w:type="spellEnd"/>
-      <w:r>
-        <w:rPr>
-          <w:rFonts w:eastAsia="Times New Roman"/>
-        </w:rPr>
-        <w:t xml:space="preserve"> at about 6000-8000 residents. The unconnected </w:t>
-      </w:r>
-      <w:proofErr w:type="gramStart"/>
-      <w:r>
-        <w:rPr>
-          <w:rFonts w:eastAsia="Times New Roman"/>
-        </w:rPr>
-        <w:t>household show</w:t>
-      </w:r>
-      <w:proofErr w:type="gramEnd"/>
-      <w:r>
-        <w:rPr>
-          <w:rFonts w:eastAsia="Times New Roman"/>
-        </w:rPr>
-        <w:t xml:space="preserve"> a small decline but </w:t>
-      </w:r>
-      <w:proofErr w:type="spellStart"/>
-      <w:r>
-        <w:rPr>
-          <w:rFonts w:eastAsia="Times New Roman"/>
-        </w:rPr>
-        <w:t>stabilise</w:t>
-      </w:r>
-      <w:proofErr w:type="spellEnd"/>
-      <w:r>
-        <w:rPr>
-          <w:rFonts w:eastAsia="Times New Roman"/>
+          <w:lang w:val="en-GB"/>
+        </w:rPr>
+        <w:t xml:space="preserve"> a limited growth </w:t>
+      </w:r>
+      <w:r>
+        <w:rPr>
+          <w:rFonts w:eastAsia="Times New Roman"/>
+          <w:lang w:val="en-GB"/>
+        </w:rPr>
+        <w:t>stabilizing</w:t>
+      </w:r>
+      <w:r>
+        <w:rPr>
+          <w:rFonts w:eastAsia="Times New Roman"/>
+          <w:lang w:val="en-GB"/>
+        </w:rPr>
+        <w:t xml:space="preserve"> at about 6000-8000 residents. The unconnected household show a small decline but </w:t>
+      </w:r>
+      <w:r>
+        <w:rPr>
+          <w:rFonts w:eastAsia="Times New Roman"/>
+          <w:lang w:val="en-GB"/>
+        </w:rPr>
+        <w:t>stabilize</w:t>
+      </w:r>
+      <w:r>
+        <w:rPr>
+          <w:rFonts w:eastAsia="Times New Roman"/>
+          <w:lang w:val="en-GB"/>
         </w:rPr>
         <w:t xml:space="preserve"> at around 6000 residents. As figure x. shows, the population system replicates this behaviour rather well. Also, adjusting the target population values shows a similar behaviour, but with larger </w:t>
       </w:r>
-      <w:proofErr w:type="spellStart"/>
-      <w:r>
-        <w:rPr>
-          <w:rFonts w:eastAsia="Times New Roman"/>
-        </w:rPr>
-        <w:t>stabilising</w:t>
-      </w:r>
-      <w:proofErr w:type="spellEnd"/>
-      <w:r>
-        <w:rPr>
-          <w:rFonts w:eastAsia="Times New Roman"/>
+      <w:r>
+        <w:rPr>
+          <w:rFonts w:eastAsia="Times New Roman"/>
+          <w:lang w:val="en-GB"/>
+        </w:rPr>
+        <w:t>stabilizing</w:t>
+      </w:r>
+      <w:r>
+        <w:rPr>
+          <w:rFonts w:eastAsia="Times New Roman"/>
+          <w:lang w:val="en-GB"/>
         </w:rPr>
         <w:t xml:space="preserve"> values.</w:t>
       </w:r>
@@ -1882,6 +2745,7 @@
           <w:color w:val="333333"/>
           <w:sz w:val="21"/>
           <w:szCs w:val="21"/>
+          <w:lang w:val="en-GB"/>
         </w:rPr>
       </w:pPr>
       <w:r>
@@ -1893,6 +2757,7 @@
           <w:sz w:val="21"/>
           <w:szCs w:val="21"/>
           <w:bdr w:val="none" w:sz="0" w:space="0" w:color="auto" w:frame="1"/>
+          <w:lang w:val="en-GB"/>
         </w:rPr>
         <w:lastRenderedPageBreak/>
         <w:t>Figure 3: Population system behaviour</w:t>
@@ -1903,6 +2768,7 @@
           <w:color w:val="333333"/>
           <w:sz w:val="21"/>
           <w:szCs w:val="21"/>
+          <w:lang w:val="en-GB"/>
         </w:rPr>
         <w:br/>
       </w:r>
@@ -1913,9 +2779,10 @@
           <w:color w:val="333333"/>
           <w:sz w:val="21"/>
           <w:szCs w:val="21"/>
+          <w:lang w:val="en-GB"/>
         </w:rPr>
         <w:drawing>
-          <wp:inline distT="0" distB="0" distL="0" distR="0">
+          <wp:inline distT="0" distB="0" distL="0" distR="0" wp14:anchorId="25925DF8" wp14:editId="7B2BBD58">
             <wp:extent cx="5943600" cy="2049780"/>
             <wp:effectExtent l="0" t="0" r="0" b="7620"/>
             <wp:docPr id="13" name="Picture 13"/>
@@ -1962,11 +2829,13 @@
         <w:pStyle w:val="Heading2"/>
         <w:rPr>
           <w:rFonts w:eastAsia="Times New Roman"/>
-        </w:rPr>
-      </w:pPr>
-      <w:r>
-        <w:rPr>
-          <w:rFonts w:eastAsia="Times New Roman"/>
+          <w:lang w:val="en-GB"/>
+        </w:rPr>
+      </w:pPr>
+      <w:r>
+        <w:rPr>
+          <w:rFonts w:eastAsia="Times New Roman"/>
+          <w:lang w:val="en-GB"/>
         </w:rPr>
         <w:t>Staff system validation</w:t>
       </w:r>
@@ -1975,11 +2844,13 @@
       <w:pPr>
         <w:rPr>
           <w:rFonts w:eastAsia="Times New Roman"/>
-        </w:rPr>
-      </w:pPr>
-      <w:r>
-        <w:rPr>
-          <w:rFonts w:eastAsia="Times New Roman"/>
+          <w:lang w:val="en-GB"/>
+        </w:rPr>
+      </w:pPr>
+      <w:r>
+        <w:rPr>
+          <w:rFonts w:eastAsia="Times New Roman"/>
+          <w:lang w:val="en-GB"/>
         </w:rPr>
         <w:t>The staff system is expected to show a constrained decrease in available staff members due to the average staff service time being 10 years while only 1 staff member is hired every 2 years. The number of staff members will decrease to 5 over time.</w:t>
       </w:r>
@@ -1988,11 +2859,13 @@
       <w:pPr>
         <w:rPr>
           <w:rFonts w:eastAsia="Times New Roman"/>
-        </w:rPr>
-      </w:pPr>
-      <w:r>
-        <w:rPr>
-          <w:rFonts w:eastAsia="Times New Roman"/>
+          <w:lang w:val="en-GB"/>
+        </w:rPr>
+      </w:pPr>
+      <w:r>
+        <w:rPr>
+          <w:rFonts w:eastAsia="Times New Roman"/>
+          <w:lang w:val="en-GB"/>
         </w:rPr>
         <w:t>Due to this decrease in staff members, the staff occupancy will rise given a stable water demand and infrastructure. Because of this increase in occupancy the maximum possible production for the staff members will plummet due to stress and tiredness.</w:t>
       </w:r>
@@ -2006,6 +2879,7 @@
           <w:color w:val="333333"/>
           <w:sz w:val="21"/>
           <w:szCs w:val="21"/>
+          <w:lang w:val="en-GB"/>
         </w:rPr>
       </w:pPr>
       <w:r>
@@ -2017,6 +2891,7 @@
           <w:sz w:val="21"/>
           <w:szCs w:val="21"/>
           <w:bdr w:val="none" w:sz="0" w:space="0" w:color="auto" w:frame="1"/>
+          <w:lang w:val="en-GB"/>
         </w:rPr>
         <w:t>Figure 3: Population system behaviour</w:t>
       </w:r>
@@ -2026,6 +2901,7 @@
           <w:color w:val="333333"/>
           <w:sz w:val="21"/>
           <w:szCs w:val="21"/>
+          <w:lang w:val="en-GB"/>
         </w:rPr>
         <w:br/>
       </w:r>
@@ -2036,9 +2912,10 @@
           <w:color w:val="333333"/>
           <w:sz w:val="21"/>
           <w:szCs w:val="21"/>
+          <w:lang w:val="en-GB"/>
         </w:rPr>
         <w:drawing>
-          <wp:inline distT="0" distB="0" distL="0" distR="0">
+          <wp:inline distT="0" distB="0" distL="0" distR="0" wp14:anchorId="580BD965" wp14:editId="599FDE6B">
             <wp:extent cx="5401429" cy="3286584"/>
             <wp:effectExtent l="0" t="0" r="8890" b="9525"/>
             <wp:docPr id="14" name="Picture 14"/>
@@ -2085,11 +2962,13 @@
         <w:pStyle w:val="Heading2"/>
         <w:rPr>
           <w:rFonts w:eastAsia="Times New Roman"/>
-        </w:rPr>
-      </w:pPr>
-      <w:r>
-        <w:rPr>
-          <w:rFonts w:eastAsia="Times New Roman"/>
+          <w:lang w:val="en-GB"/>
+        </w:rPr>
+      </w:pPr>
+      <w:r>
+        <w:rPr>
+          <w:rFonts w:eastAsia="Times New Roman"/>
+          <w:lang w:val="en-GB"/>
         </w:rPr>
         <w:lastRenderedPageBreak/>
         <w:t>Funding system validation</w:t>
@@ -2100,11 +2979,13 @@
         <w:pStyle w:val="Heading2"/>
         <w:rPr>
           <w:rFonts w:eastAsia="Times New Roman"/>
-        </w:rPr>
-      </w:pPr>
-      <w:r>
-        <w:rPr>
-          <w:rFonts w:eastAsia="Times New Roman"/>
+          <w:lang w:val="en-GB"/>
+        </w:rPr>
+      </w:pPr>
+      <w:r>
+        <w:rPr>
+          <w:rFonts w:eastAsia="Times New Roman"/>
+          <w:lang w:val="en-GB"/>
         </w:rPr>
         <w:t>Coupled model validation</w:t>
       </w:r>
@@ -2113,11 +2994,13 @@
       <w:pPr>
         <w:rPr>
           <w:rFonts w:eastAsia="Times New Roman"/>
-        </w:rPr>
-      </w:pPr>
-      <w:r>
-        <w:rPr>
-          <w:rFonts w:eastAsia="Times New Roman"/>
+          <w:lang w:val="en-GB"/>
+        </w:rPr>
+      </w:pPr>
+      <w:r>
+        <w:rPr>
+          <w:rFonts w:eastAsia="Times New Roman"/>
+          <w:lang w:val="en-GB"/>
         </w:rPr>
         <w:t>In this section a simulated run of the model will be used to determine the overall validity of the system.</w:t>
       </w:r>
@@ -2126,11 +3009,13 @@
       <w:pPr>
         <w:rPr>
           <w:rFonts w:eastAsia="Times New Roman"/>
-        </w:rPr>
-      </w:pPr>
-      <w:r>
-        <w:rPr>
-          <w:rFonts w:eastAsia="Times New Roman"/>
+          <w:lang w:val="en-GB"/>
+        </w:rPr>
+      </w:pPr>
+      <w:r>
+        <w:rPr>
+          <w:rFonts w:eastAsia="Times New Roman"/>
+          <w:lang w:val="en-GB"/>
         </w:rPr>
         <w:t>We see that initially there is no infrastructure shortage. This is correct since the initial infrastructure capacity is higher than the total water demand by the initial population. This also means that the staff productivity is high since they are not overworked.</w:t>
       </w:r>
@@ -2139,26 +3024,28 @@
       <w:pPr>
         <w:rPr>
           <w:rFonts w:eastAsia="Times New Roman"/>
-        </w:rPr>
-      </w:pPr>
-      <w:r>
-        <w:rPr>
-          <w:rFonts w:eastAsia="Times New Roman"/>
+          <w:lang w:val="en-GB"/>
+        </w:rPr>
+      </w:pPr>
+      <w:r>
+        <w:rPr>
+          <w:rFonts w:eastAsia="Times New Roman"/>
+          <w:lang w:val="en-GB"/>
         </w:rPr>
         <w:t>However, as the total water demand increases and the infrastructure ages, a sharp increase in the infrastructure shortage occurs. When this water infrastructure shortage is combined with the gradual decrease of staff members, the remaining staff members get heavily overworked. This will drop their productivity leading to decreased construction and maintenance of infrastructure. Due to the decreased maintenance, the infrastructure will start aging faster and leaking more, resulting in even larger infrastructure shortages.</w:t>
       </w:r>
-      <w:bookmarkStart w:id="0" w:name="_GoBack"/>
-      <w:bookmarkEnd w:id="0"/>
-    </w:p>
-    <w:p>
-      <w:pPr>
-        <w:rPr>
-          <w:rFonts w:eastAsia="Times New Roman"/>
-        </w:rPr>
-      </w:pPr>
-      <w:r>
-        <w:rPr>
-          <w:rFonts w:eastAsia="Times New Roman"/>
+    </w:p>
+    <w:p>
+      <w:pPr>
+        <w:rPr>
+          <w:rFonts w:eastAsia="Times New Roman"/>
+          <w:lang w:val="en-GB"/>
+        </w:rPr>
+      </w:pPr>
+      <w:r>
+        <w:rPr>
+          <w:rFonts w:eastAsia="Times New Roman"/>
+          <w:lang w:val="en-GB"/>
         </w:rPr>
         <w:t xml:space="preserve">Initially, funding of the system goes okay but as less people </w:t>
       </w:r>
@@ -2166,6 +3053,7 @@
       <w:r>
         <w:rPr>
           <w:rFonts w:eastAsia="Times New Roman"/>
+          <w:lang w:val="en-GB"/>
         </w:rPr>
         <w:t>get</w:t>
       </w:r>
@@ -2173,6 +3061,7 @@
       <w:r>
         <w:rPr>
           <w:rFonts w:eastAsia="Times New Roman"/>
+          <w:lang w:val="en-GB"/>
         </w:rPr>
         <w:t xml:space="preserve"> water, the billable decrease, therefore decreasing the total available funds.</w:t>
       </w:r>
@@ -2186,6 +3075,7 @@
           <w:color w:val="333333"/>
           <w:sz w:val="21"/>
           <w:szCs w:val="21"/>
+          <w:lang w:val="en-GB"/>
         </w:rPr>
       </w:pPr>
       <w:r>
@@ -2197,6 +3087,7 @@
           <w:sz w:val="21"/>
           <w:szCs w:val="21"/>
           <w:bdr w:val="none" w:sz="0" w:space="0" w:color="auto" w:frame="1"/>
+          <w:lang w:val="en-GB"/>
         </w:rPr>
         <w:t>Figure x: Total system behaviour</w:t>
       </w:r>
@@ -2206,6 +3097,7 @@
           <w:color w:val="333333"/>
           <w:sz w:val="21"/>
           <w:szCs w:val="21"/>
+          <w:lang w:val="en-GB"/>
         </w:rPr>
         <w:br/>
       </w:r>
@@ -2216,9 +3108,10 @@
           <w:color w:val="333333"/>
           <w:sz w:val="21"/>
           <w:szCs w:val="21"/>
+          <w:lang w:val="en-GB"/>
         </w:rPr>
         <w:drawing>
-          <wp:inline distT="0" distB="0" distL="0" distR="0">
+          <wp:inline distT="0" distB="0" distL="0" distR="0" wp14:anchorId="652489D5" wp14:editId="45C89DD9">
             <wp:extent cx="5943600" cy="4116070"/>
             <wp:effectExtent l="0" t="0" r="0" b="0"/>
             <wp:docPr id="15" name="Picture 15"/>
@@ -2260,9 +3153,27 @@
         </w:drawing>
       </w:r>
     </w:p>
-    <w:p/>
-    <w:p/>
-    <w:p/>
+    <w:p>
+      <w:pPr>
+        <w:rPr>
+          <w:lang w:val="en-GB"/>
+        </w:rPr>
+      </w:pPr>
+    </w:p>
+    <w:p>
+      <w:pPr>
+        <w:rPr>
+          <w:lang w:val="en-GB"/>
+        </w:rPr>
+      </w:pPr>
+    </w:p>
+    <w:p>
+      <w:pPr>
+        <w:rPr>
+          <w:lang w:val="en-GB"/>
+        </w:rPr>
+      </w:pPr>
+    </w:p>
     <w:sectPr>
       <w:pgSz w:w="12240" w:h="15840"/>
       <w:pgMar w:top="1440" w:right="1440" w:bottom="1440" w:left="1440" w:header="720" w:footer="720" w:gutter="0"/>
@@ -2326,6 +3237,119 @@
 <file path=word/numbering.xml><?xml version="1.0" encoding="utf-8"?>
 <w:numbering xmlns:wpc="http://schemas.microsoft.com/office/word/2010/wordprocessingCanvas" xmlns:mc="http://schemas.openxmlformats.org/markup-compatibility/2006" xmlns:o="urn:schemas-microsoft-com:office:office" xmlns:r="http://schemas.openxmlformats.org/officeDocument/2006/relationships" xmlns:m="http://schemas.openxmlformats.org/officeDocument/2006/math" xmlns:v="urn:schemas-microsoft-com:vml" xmlns:wp14="http://schemas.microsoft.com/office/word/2010/wordprocessingDrawing" xmlns:wp="http://schemas.openxmlformats.org/drawingml/2006/wordprocessingDrawing" xmlns:w10="urn:schemas-microsoft-com:office:word" xmlns:w="http://schemas.openxmlformats.org/wordprocessingml/2006/main" xmlns:w14="http://schemas.microsoft.com/office/word/2010/wordml" xmlns:wpg="http://schemas.microsoft.com/office/word/2010/wordprocessingGroup" xmlns:wpi="http://schemas.microsoft.com/office/word/2010/wordprocessingInk" xmlns:wne="http://schemas.microsoft.com/office/word/2006/wordml" xmlns:wps="http://schemas.microsoft.com/office/word/2010/wordprocessingShape" mc:Ignorable="w14 wp14">
   <w:abstractNum w:abstractNumId="0">
+    <w:nsid w:val="1B01330F"/>
+    <w:multiLevelType w:val="hybridMultilevel"/>
+    <w:tmpl w:val="FBBE4660"/>
+    <w:lvl w:ilvl="0" w:tplc="04090001">
+      <w:start w:val="1"/>
+      <w:numFmt w:val="bullet"/>
+      <w:lvlText w:val=""/>
+      <w:lvlJc w:val="left"/>
+      <w:pPr>
+        <w:ind w:left="720" w:hanging="360"/>
+      </w:pPr>
+      <w:rPr>
+        <w:rFonts w:ascii="Symbol" w:hAnsi="Symbol" w:hint="default"/>
+      </w:rPr>
+    </w:lvl>
+    <w:lvl w:ilvl="1" w:tplc="04090003" w:tentative="1">
+      <w:start w:val="1"/>
+      <w:numFmt w:val="bullet"/>
+      <w:lvlText w:val="o"/>
+      <w:lvlJc w:val="left"/>
+      <w:pPr>
+        <w:ind w:left="1440" w:hanging="360"/>
+      </w:pPr>
+      <w:rPr>
+        <w:rFonts w:ascii="Courier New" w:hAnsi="Courier New" w:cs="Courier New" w:hint="default"/>
+      </w:rPr>
+    </w:lvl>
+    <w:lvl w:ilvl="2" w:tplc="04090005" w:tentative="1">
+      <w:start w:val="1"/>
+      <w:numFmt w:val="bullet"/>
+      <w:lvlText w:val=""/>
+      <w:lvlJc w:val="left"/>
+      <w:pPr>
+        <w:ind w:left="2160" w:hanging="360"/>
+      </w:pPr>
+      <w:rPr>
+        <w:rFonts w:ascii="Wingdings" w:hAnsi="Wingdings" w:hint="default"/>
+      </w:rPr>
+    </w:lvl>
+    <w:lvl w:ilvl="3" w:tplc="04090001" w:tentative="1">
+      <w:start w:val="1"/>
+      <w:numFmt w:val="bullet"/>
+      <w:lvlText w:val=""/>
+      <w:lvlJc w:val="left"/>
+      <w:pPr>
+        <w:ind w:left="2880" w:hanging="360"/>
+      </w:pPr>
+      <w:rPr>
+        <w:rFonts w:ascii="Symbol" w:hAnsi="Symbol" w:hint="default"/>
+      </w:rPr>
+    </w:lvl>
+    <w:lvl w:ilvl="4" w:tplc="04090003" w:tentative="1">
+      <w:start w:val="1"/>
+      <w:numFmt w:val="bullet"/>
+      <w:lvlText w:val="o"/>
+      <w:lvlJc w:val="left"/>
+      <w:pPr>
+        <w:ind w:left="3600" w:hanging="360"/>
+      </w:pPr>
+      <w:rPr>
+        <w:rFonts w:ascii="Courier New" w:hAnsi="Courier New" w:cs="Courier New" w:hint="default"/>
+      </w:rPr>
+    </w:lvl>
+    <w:lvl w:ilvl="5" w:tplc="04090005" w:tentative="1">
+      <w:start w:val="1"/>
+      <w:numFmt w:val="bullet"/>
+      <w:lvlText w:val=""/>
+      <w:lvlJc w:val="left"/>
+      <w:pPr>
+        <w:ind w:left="4320" w:hanging="360"/>
+      </w:pPr>
+      <w:rPr>
+        <w:rFonts w:ascii="Wingdings" w:hAnsi="Wingdings" w:hint="default"/>
+      </w:rPr>
+    </w:lvl>
+    <w:lvl w:ilvl="6" w:tplc="04090001" w:tentative="1">
+      <w:start w:val="1"/>
+      <w:numFmt w:val="bullet"/>
+      <w:lvlText w:val=""/>
+      <w:lvlJc w:val="left"/>
+      <w:pPr>
+        <w:ind w:left="5040" w:hanging="360"/>
+      </w:pPr>
+      <w:rPr>
+        <w:rFonts w:ascii="Symbol" w:hAnsi="Symbol" w:hint="default"/>
+      </w:rPr>
+    </w:lvl>
+    <w:lvl w:ilvl="7" w:tplc="04090003" w:tentative="1">
+      <w:start w:val="1"/>
+      <w:numFmt w:val="bullet"/>
+      <w:lvlText w:val="o"/>
+      <w:lvlJc w:val="left"/>
+      <w:pPr>
+        <w:ind w:left="5760" w:hanging="360"/>
+      </w:pPr>
+      <w:rPr>
+        <w:rFonts w:ascii="Courier New" w:hAnsi="Courier New" w:cs="Courier New" w:hint="default"/>
+      </w:rPr>
+    </w:lvl>
+    <w:lvl w:ilvl="8" w:tplc="04090005" w:tentative="1">
+      <w:start w:val="1"/>
+      <w:numFmt w:val="bullet"/>
+      <w:lvlText w:val=""/>
+      <w:lvlJc w:val="left"/>
+      <w:pPr>
+        <w:ind w:left="6480" w:hanging="360"/>
+      </w:pPr>
+      <w:rPr>
+        <w:rFonts w:ascii="Wingdings" w:hAnsi="Wingdings" w:hint="default"/>
+      </w:rPr>
+    </w:lvl>
+  </w:abstractNum>
+  <w:abstractNum w:abstractNumId="1">
     <w:nsid w:val="43B402B5"/>
     <w:multiLevelType w:val="hybridMultilevel"/>
     <w:tmpl w:val="920AEFD8"/>
@@ -2411,7 +3435,7 @@
       </w:pPr>
     </w:lvl>
   </w:abstractNum>
-  <w:abstractNum w:abstractNumId="1">
+  <w:abstractNum w:abstractNumId="2">
     <w:nsid w:val="54CF4A83"/>
     <w:multiLevelType w:val="multilevel"/>
     <w:tmpl w:val="83A48968"/>
@@ -2560,7 +3584,7 @@
       </w:rPr>
     </w:lvl>
   </w:abstractNum>
-  <w:abstractNum w:abstractNumId="2">
+  <w:abstractNum w:abstractNumId="3">
     <w:nsid w:val="69BF1B2C"/>
     <w:multiLevelType w:val="hybridMultilevel"/>
     <w:tmpl w:val="920AEFD8"/>
@@ -2646,7 +3670,7 @@
       </w:pPr>
     </w:lvl>
   </w:abstractNum>
-  <w:abstractNum w:abstractNumId="3">
+  <w:abstractNum w:abstractNumId="4">
     <w:nsid w:val="73E44352"/>
     <w:multiLevelType w:val="multilevel"/>
     <w:tmpl w:val="E46C8D60"/>
@@ -2795,14 +3819,127 @@
       </w:rPr>
     </w:lvl>
   </w:abstractNum>
+  <w:abstractNum w:abstractNumId="5">
+    <w:nsid w:val="751049C7"/>
+    <w:multiLevelType w:val="hybridMultilevel"/>
+    <w:tmpl w:val="1874769C"/>
+    <w:lvl w:ilvl="0" w:tplc="04090001">
+      <w:start w:val="1"/>
+      <w:numFmt w:val="bullet"/>
+      <w:lvlText w:val=""/>
+      <w:lvlJc w:val="left"/>
+      <w:pPr>
+        <w:ind w:left="720" w:hanging="360"/>
+      </w:pPr>
+      <w:rPr>
+        <w:rFonts w:ascii="Symbol" w:hAnsi="Symbol" w:hint="default"/>
+      </w:rPr>
+    </w:lvl>
+    <w:lvl w:ilvl="1" w:tplc="04090003" w:tentative="1">
+      <w:start w:val="1"/>
+      <w:numFmt w:val="bullet"/>
+      <w:lvlText w:val="o"/>
+      <w:lvlJc w:val="left"/>
+      <w:pPr>
+        <w:ind w:left="1440" w:hanging="360"/>
+      </w:pPr>
+      <w:rPr>
+        <w:rFonts w:ascii="Courier New" w:hAnsi="Courier New" w:cs="Courier New" w:hint="default"/>
+      </w:rPr>
+    </w:lvl>
+    <w:lvl w:ilvl="2" w:tplc="04090005" w:tentative="1">
+      <w:start w:val="1"/>
+      <w:numFmt w:val="bullet"/>
+      <w:lvlText w:val=""/>
+      <w:lvlJc w:val="left"/>
+      <w:pPr>
+        <w:ind w:left="2160" w:hanging="360"/>
+      </w:pPr>
+      <w:rPr>
+        <w:rFonts w:ascii="Wingdings" w:hAnsi="Wingdings" w:hint="default"/>
+      </w:rPr>
+    </w:lvl>
+    <w:lvl w:ilvl="3" w:tplc="04090001" w:tentative="1">
+      <w:start w:val="1"/>
+      <w:numFmt w:val="bullet"/>
+      <w:lvlText w:val=""/>
+      <w:lvlJc w:val="left"/>
+      <w:pPr>
+        <w:ind w:left="2880" w:hanging="360"/>
+      </w:pPr>
+      <w:rPr>
+        <w:rFonts w:ascii="Symbol" w:hAnsi="Symbol" w:hint="default"/>
+      </w:rPr>
+    </w:lvl>
+    <w:lvl w:ilvl="4" w:tplc="04090003" w:tentative="1">
+      <w:start w:val="1"/>
+      <w:numFmt w:val="bullet"/>
+      <w:lvlText w:val="o"/>
+      <w:lvlJc w:val="left"/>
+      <w:pPr>
+        <w:ind w:left="3600" w:hanging="360"/>
+      </w:pPr>
+      <w:rPr>
+        <w:rFonts w:ascii="Courier New" w:hAnsi="Courier New" w:cs="Courier New" w:hint="default"/>
+      </w:rPr>
+    </w:lvl>
+    <w:lvl w:ilvl="5" w:tplc="04090005" w:tentative="1">
+      <w:start w:val="1"/>
+      <w:numFmt w:val="bullet"/>
+      <w:lvlText w:val=""/>
+      <w:lvlJc w:val="left"/>
+      <w:pPr>
+        <w:ind w:left="4320" w:hanging="360"/>
+      </w:pPr>
+      <w:rPr>
+        <w:rFonts w:ascii="Wingdings" w:hAnsi="Wingdings" w:hint="default"/>
+      </w:rPr>
+    </w:lvl>
+    <w:lvl w:ilvl="6" w:tplc="04090001" w:tentative="1">
+      <w:start w:val="1"/>
+      <w:numFmt w:val="bullet"/>
+      <w:lvlText w:val=""/>
+      <w:lvlJc w:val="left"/>
+      <w:pPr>
+        <w:ind w:left="5040" w:hanging="360"/>
+      </w:pPr>
+      <w:rPr>
+        <w:rFonts w:ascii="Symbol" w:hAnsi="Symbol" w:hint="default"/>
+      </w:rPr>
+    </w:lvl>
+    <w:lvl w:ilvl="7" w:tplc="04090003" w:tentative="1">
+      <w:start w:val="1"/>
+      <w:numFmt w:val="bullet"/>
+      <w:lvlText w:val="o"/>
+      <w:lvlJc w:val="left"/>
+      <w:pPr>
+        <w:ind w:left="5760" w:hanging="360"/>
+      </w:pPr>
+      <w:rPr>
+        <w:rFonts w:ascii="Courier New" w:hAnsi="Courier New" w:cs="Courier New" w:hint="default"/>
+      </w:rPr>
+    </w:lvl>
+    <w:lvl w:ilvl="8" w:tplc="04090005" w:tentative="1">
+      <w:start w:val="1"/>
+      <w:numFmt w:val="bullet"/>
+      <w:lvlText w:val=""/>
+      <w:lvlJc w:val="left"/>
+      <w:pPr>
+        <w:ind w:left="6480" w:hanging="360"/>
+      </w:pPr>
+      <w:rPr>
+        <w:rFonts w:ascii="Wingdings" w:hAnsi="Wingdings" w:hint="default"/>
+      </w:rPr>
+    </w:lvl>
+  </w:abstractNum>
   <w:num w:numId="1">
-    <w:abstractNumId w:val="1"/>
+    <w:abstractNumId w:val="2"/>
   </w:num>
   <w:num w:numId="2">
-    <w:abstractNumId w:val="3"/>
+    <w:abstractNumId w:val="4"/>
   </w:num>
   <w:num w:numId="3">
-    <w:abstractNumId w:val="2"/>
+    <w:abstractNumId w:val="3"/>
     <w:lvlOverride w:ilvl="0">
       <w:startOverride w:val="1"/>
     </w:lvlOverride>
@@ -2832,9 +3969,15 @@
     </w:lvlOverride>
   </w:num>
   <w:num w:numId="4">
-    <w:abstractNumId w:val="2"/>
+    <w:abstractNumId w:val="3"/>
   </w:num>
   <w:num w:numId="5">
+    <w:abstractNumId w:val="1"/>
+  </w:num>
+  <w:num w:numId="6">
+    <w:abstractNumId w:val="5"/>
+  </w:num>
+  <w:num w:numId="7">
     <w:abstractNumId w:val="0"/>
   </w:num>
 </w:numbering>

</xml_diff>

<commit_message>
Vraag 2 toegevoegd en plaatje vergroot
</commit_message>
<xml_diff>
--- a/analysis/Van Heijningen_Brouns_Assignment1b.docx
+++ b/analysis/Van Heijningen_Brouns_Assignment1b.docx
@@ -18,6 +18,7 @@
     </w:p>
     <w:p>
       <w:pPr>
+        <w:pStyle w:val="Subtitle"/>
         <w:jc w:val="right"/>
         <w:rPr>
           <w:lang w:val="en-GB"/>
@@ -1201,25 +1202,7 @@
         <w:rPr>
           <w:lang w:val="en-GB"/>
         </w:rPr>
-        <w:t xml:space="preserve">The Theil inequality statistics give a decomposition of the error by dividing the MSE into three components: </w:t>
-      </w:r>
-      <w:r>
-        <w:rPr>
-          <w:lang w:val="en-GB"/>
-        </w:rPr>
-        <w:t>B</w:t>
-      </w:r>
-      <w:r>
-        <w:rPr>
-          <w:lang w:val="en-GB"/>
-        </w:rPr>
-        <w:t>i</w:t>
-      </w:r>
-      <w:r>
-        <w:rPr>
-          <w:lang w:val="en-GB"/>
-        </w:rPr>
-        <w:t xml:space="preserve">as, Unequal variation, Unequal </w:t>
+        <w:t xml:space="preserve">The Theil inequality statistics give a decomposition of the error by dividing the MSE into three components: Bias, Unequal variation, Unequal </w:t>
       </w:r>
       <w:proofErr w:type="spellStart"/>
       <w:r>
@@ -1247,15 +1230,7 @@
         <w:rPr>
           <w:lang w:val="en-GB"/>
         </w:rPr>
-        <w:t xml:space="preserve"> means that the model and data are imperfectly correlated, that is, they differ point by point. These three fractions together are equal to 1. The Theil inequality statistics are thus a great way to get insight int</w:t>
-      </w:r>
-      <w:bookmarkStart w:id="0" w:name="_GoBack"/>
-      <w:bookmarkEnd w:id="0"/>
-      <w:r>
-        <w:rPr>
-          <w:lang w:val="en-GB"/>
-        </w:rPr>
-        <w:t>o the behavioural validity of a model.</w:t>
+        <w:t xml:space="preserve"> means that the model and data are imperfectly correlated, that is, they differ point by point. These three fractions together are equal to 1. The Theil inequality statistics are thus a great way to get insight into the behavioural validity of a model.</w:t>
       </w:r>
     </w:p>
     <w:p>
@@ -1508,21 +1483,7 @@
         <w:rPr>
           <w:lang w:val="en-GB"/>
         </w:rPr>
-        <w:t xml:space="preserve"> is large, the majority of the error is unsystematic; a model should not be faulted for failing to match the r</w:t>
-      </w:r>
-      <w:proofErr w:type="spellStart"/>
-      <w:r>
-        <w:rPr>
-          <w:lang w:val="en-GB"/>
-        </w:rPr>
-        <w:t>andom</w:t>
-      </w:r>
-      <w:proofErr w:type="spellEnd"/>
-      <w:r>
-        <w:rPr>
-          <w:lang w:val="en-GB"/>
-        </w:rPr>
-        <w:t xml:space="preserve"> component in the data.</w:t>
+        <w:t xml:space="preserve"> is large, the majority of the error is unsystematic; a model should not be faulted for failing to match the random component in the data.</w:t>
       </w:r>
     </w:p>
     <w:p>
@@ -1646,106 +1607,117 @@
         <w:rPr>
           <w:lang w:val="en-GB"/>
         </w:rPr>
-        <w:t xml:space="preserve"> is an ideal model, min</w:t>
+        <w:t xml:space="preserve"> is an ideal model, minimizing systemic errors and matching the behaviour of the real system very well.</w:t>
+      </w:r>
+    </w:p>
+    <w:p>
+      <w:pPr>
+        <w:rPr>
+          <w:lang w:val="en-GB"/>
+        </w:rPr>
+      </w:pPr>
+      <w:r>
+        <w:rPr>
+          <w:lang w:val="en-GB"/>
+        </w:rPr>
+        <w:t xml:space="preserve">Furthermore, the MAE, RMSE and MAE/Mean values are lower than the values for </w:t>
+      </w:r>
+      <w:proofErr w:type="gramStart"/>
+      <w:r>
+        <w:rPr>
+          <w:lang w:val="en-GB"/>
+        </w:rPr>
+        <w:t>h(</w:t>
+      </w:r>
+      <w:proofErr w:type="gramEnd"/>
+      <w:r>
+        <w:rPr>
+          <w:lang w:val="en-GB"/>
+        </w:rPr>
+        <w:t xml:space="preserve">t) which indicates that g(t) is a better behavioural fit than h(t). All in all we conclude </w:t>
+      </w:r>
+      <w:proofErr w:type="gramStart"/>
+      <w:r>
+        <w:rPr>
+          <w:lang w:val="en-GB"/>
+        </w:rPr>
+        <w:t>g(</w:t>
+      </w:r>
+      <w:proofErr w:type="gramEnd"/>
+      <w:r>
+        <w:rPr>
+          <w:lang w:val="en-GB"/>
+        </w:rPr>
+        <w:t xml:space="preserve">t) has a higher behavioural validity. </w:t>
+      </w:r>
+    </w:p>
+    <w:p>
+      <w:pPr>
+        <w:pStyle w:val="Heading1"/>
+      </w:pPr>
+      <w:r>
+        <w:t>Question 2</w:t>
+      </w:r>
+    </w:p>
+    <w:p>
+      <w:pPr>
+        <w:rPr>
+          <w:i/>
+        </w:rPr>
+      </w:pPr>
+      <w:r>
+        <w:rPr>
+          <w:i/>
+        </w:rPr>
+        <w:t xml:space="preserve">Justify your formulation of a LOOKUP function in the Kirkwood water crisis model. Please refer to the theory (and additional) material on table functions. </w:t>
+      </w:r>
+    </w:p>
+    <w:p>
+      <w:bookmarkStart w:id="0" w:name="_GoBack"/>
+      <w:bookmarkEnd w:id="0"/>
+    </w:p>
+    <w:p>
+      <w:pPr>
+        <w:pStyle w:val="Heading1"/>
+        <w:rPr>
+          <w:lang w:val="en-GB"/>
+        </w:rPr>
+      </w:pPr>
+      <w:r>
+        <w:rPr>
+          <w:lang w:val="en-GB"/>
+        </w:rPr>
+        <w:t>Question 3</w:t>
+      </w:r>
+    </w:p>
+    <w:p>
+      <w:pPr>
+        <w:rPr>
+          <w:i/>
+          <w:lang w:val="en-GB"/>
+        </w:rPr>
+      </w:pPr>
+      <w:r>
+        <w:rPr>
+          <w:i/>
+          <w:lang w:val="en-GB"/>
+        </w:rPr>
+        <w:t xml:space="preserve">Validate your Kirkwood water crisis model using three different types of validation test excluding sensitivity analysis (this is the subject of assignment 3). For instance, you could use extreme value analysis or </w:t>
       </w:r>
       <w:proofErr w:type="spellStart"/>
       <w:r>
         <w:rPr>
-          <w:lang w:val="en-GB"/>
-        </w:rPr>
-        <w:t>imizing</w:t>
+          <w:i/>
+          <w:lang w:val="en-GB"/>
+        </w:rPr>
+        <w:t>behavior</w:t>
       </w:r>
       <w:proofErr w:type="spellEnd"/>
       <w:r>
         <w:rPr>
-          <w:lang w:val="en-GB"/>
-        </w:rPr>
-        <w:t xml:space="preserve"> systemic errors and matching the behaviour of the real system very well.</w:t>
-      </w:r>
-    </w:p>
-    <w:p>
-      <w:pPr>
-        <w:rPr>
-          <w:lang w:val="en-GB"/>
-        </w:rPr>
-      </w:pPr>
-      <w:r>
-        <w:rPr>
-          <w:lang w:val="en-GB"/>
-        </w:rPr>
-        <w:t xml:space="preserve">Furthermore, the MAE, RMSE and MAE/Mean values are lower than the values for </w:t>
-      </w:r>
-      <w:proofErr w:type="gramStart"/>
-      <w:r>
-        <w:rPr>
-          <w:lang w:val="en-GB"/>
-        </w:rPr>
-        <w:t>h(</w:t>
-      </w:r>
-      <w:proofErr w:type="gramEnd"/>
-      <w:r>
-        <w:rPr>
-          <w:lang w:val="en-GB"/>
-        </w:rPr>
-        <w:t xml:space="preserve">t) which indicates that g(t) is a better behavioural fit than h(t). All in all we conclude </w:t>
-      </w:r>
-      <w:proofErr w:type="gramStart"/>
-      <w:r>
-        <w:rPr>
-          <w:lang w:val="en-GB"/>
-        </w:rPr>
-        <w:t>g(</w:t>
-      </w:r>
-      <w:proofErr w:type="gramEnd"/>
-      <w:r>
-        <w:rPr>
-          <w:lang w:val="en-GB"/>
-        </w:rPr>
-        <w:t xml:space="preserve">t) has a higher behavioural validity. </w:t>
-      </w:r>
-    </w:p>
-    <w:p>
-      <w:pPr>
-        <w:pStyle w:val="Heading1"/>
-        <w:rPr>
-          <w:lang w:val="en-GB"/>
-        </w:rPr>
-      </w:pPr>
-      <w:r>
-        <w:rPr>
-          <w:lang w:val="en-GB"/>
-        </w:rPr>
-        <w:t>Question 3</w:t>
-      </w:r>
-    </w:p>
-    <w:p>
-      <w:pPr>
-        <w:rPr>
           <w:i/>
           <w:lang w:val="en-GB"/>
         </w:rPr>
-      </w:pPr>
-      <w:r>
-        <w:rPr>
-          <w:i/>
-          <w:lang w:val="en-GB"/>
-        </w:rPr>
-        <w:t xml:space="preserve">Validate your Kirkwood water crisis model using three different types of validation test excluding sensitivity analysis (this is the subject of assignment 3). For instance, you could use extreme value analysis or </w:t>
-      </w:r>
-      <w:proofErr w:type="spellStart"/>
-      <w:r>
-        <w:rPr>
-          <w:i/>
-          <w:lang w:val="en-GB"/>
-        </w:rPr>
-        <w:t>behavior</w:t>
-      </w:r>
-      <w:proofErr w:type="spellEnd"/>
-      <w:r>
-        <w:rPr>
-          <w:i/>
-          <w:lang w:val="en-GB"/>
-        </w:rPr>
         <w:t xml:space="preserve"> pattern tests, amongst others. </w:t>
       </w:r>
     </w:p>
@@ -1761,6 +1733,7 @@
           <w:rFonts w:eastAsia="Times New Roman"/>
           <w:lang w:val="en-GB"/>
         </w:rPr>
+        <w:lastRenderedPageBreak/>
         <w:t xml:space="preserve">A model must be tested thoroughly before policies can be designed and implemented. Model validity is one of the most important tests that need to be passed by a model. Model validity, or credibility, is used to establish that thee model is an acceptable description of the real system with respect to the dynamic problem of interest. Model validity can be done by two types of tests as described by </w:t>
       </w:r>
       <w:proofErr w:type="spellStart"/>
@@ -1817,7 +1790,6 @@
           <w:rFonts w:eastAsia="Times New Roman"/>
           <w:lang w:val="en-GB"/>
         </w:rPr>
-        <w:lastRenderedPageBreak/>
         <w:t>Behaviour tests: are the dynamic patterns generated by the model close enough to the real dynamic patterns of interest?</w:t>
       </w:r>
     </w:p>
@@ -2154,7 +2126,6 @@
           <w:color w:val="333333"/>
           <w:sz w:val="21"/>
           <w:szCs w:val="21"/>
-          <w:lang w:val="en-GB"/>
         </w:rPr>
         <w:drawing>
           <wp:inline distT="0" distB="0" distL="0" distR="0" wp14:anchorId="6A3C356C" wp14:editId="22DA51DE">
@@ -2318,7 +2289,6 @@
           <w:color w:val="333333"/>
           <w:sz w:val="21"/>
           <w:szCs w:val="21"/>
-          <w:lang w:val="en-GB"/>
         </w:rPr>
         <w:drawing>
           <wp:inline distT="0" distB="0" distL="0" distR="0" wp14:anchorId="2C837F20" wp14:editId="4BB0C16C">
@@ -2458,7 +2428,6 @@
           <w:color w:val="333333"/>
           <w:sz w:val="21"/>
           <w:szCs w:val="21"/>
-          <w:lang w:val="en-GB"/>
         </w:rPr>
         <w:lastRenderedPageBreak/>
         <w:drawing>
@@ -2588,7 +2557,6 @@
           <w:color w:val="333333"/>
           <w:sz w:val="21"/>
           <w:szCs w:val="21"/>
-          <w:lang w:val="en-GB"/>
         </w:rPr>
         <w:drawing>
           <wp:inline distT="0" distB="0" distL="0" distR="0" wp14:anchorId="054DAADE" wp14:editId="0FA0C42B">
@@ -2779,7 +2747,6 @@
           <w:color w:val="333333"/>
           <w:sz w:val="21"/>
           <w:szCs w:val="21"/>
-          <w:lang w:val="en-GB"/>
         </w:rPr>
         <w:drawing>
           <wp:inline distT="0" distB="0" distL="0" distR="0" wp14:anchorId="25925DF8" wp14:editId="7B2BBD58">
@@ -2912,7 +2879,6 @@
           <w:color w:val="333333"/>
           <w:sz w:val="21"/>
           <w:szCs w:val="21"/>
-          <w:lang w:val="en-GB"/>
         </w:rPr>
         <w:drawing>
           <wp:inline distT="0" distB="0" distL="0" distR="0" wp14:anchorId="580BD965" wp14:editId="599FDE6B">
@@ -3044,76 +3010,24 @@
       </w:pPr>
       <w:r>
         <w:rPr>
-          <w:rFonts w:eastAsia="Times New Roman"/>
-          <w:lang w:val="en-GB"/>
-        </w:rPr>
-        <w:t xml:space="preserve">Initially, funding of the system goes okay but as less people </w:t>
-      </w:r>
-      <w:proofErr w:type="gramStart"/>
-      <w:r>
-        <w:rPr>
-          <w:rFonts w:eastAsia="Times New Roman"/>
-          <w:lang w:val="en-GB"/>
-        </w:rPr>
-        <w:t>get</w:t>
-      </w:r>
-      <w:proofErr w:type="gramEnd"/>
-      <w:r>
-        <w:rPr>
-          <w:rFonts w:eastAsia="Times New Roman"/>
-          <w:lang w:val="en-GB"/>
-        </w:rPr>
-        <w:t xml:space="preserve"> water, the billable decrease, therefore decreasing the total available funds.</w:t>
-      </w:r>
-    </w:p>
-    <w:p>
-      <w:pPr>
-        <w:shd w:val="clear" w:color="auto" w:fill="FFFFFF"/>
-        <w:spacing w:after="0" w:afterAutospacing="1" w:line="240" w:lineRule="auto"/>
-        <w:rPr>
-          <w:rFonts w:ascii="Helvetica" w:eastAsia="Times New Roman" w:hAnsi="Helvetica" w:cs="Helvetica"/>
-          <w:color w:val="333333"/>
-          <w:sz w:val="21"/>
-          <w:szCs w:val="21"/>
-          <w:lang w:val="en-GB"/>
-        </w:rPr>
-      </w:pPr>
-      <w:r>
-        <w:rPr>
-          <w:rFonts w:ascii="Helvetica" w:eastAsia="Times New Roman" w:hAnsi="Helvetica" w:cs="Helvetica"/>
-          <w:b/>
-          <w:bCs/>
-          <w:color w:val="333333"/>
-          <w:sz w:val="21"/>
-          <w:szCs w:val="21"/>
-          <w:bdr w:val="none" w:sz="0" w:space="0" w:color="auto" w:frame="1"/>
-          <w:lang w:val="en-GB"/>
-        </w:rPr>
-        <w:t>Figure x: Total system behaviour</w:t>
-      </w:r>
-      <w:r>
-        <w:rPr>
-          <w:rFonts w:ascii="Helvetica" w:eastAsia="Times New Roman" w:hAnsi="Helvetica" w:cs="Helvetica"/>
-          <w:color w:val="333333"/>
-          <w:sz w:val="21"/>
-          <w:szCs w:val="21"/>
-          <w:lang w:val="en-GB"/>
-        </w:rPr>
-        <w:br/>
-      </w:r>
-      <w:r>
-        <w:rPr>
           <w:rFonts w:ascii="Helvetica" w:eastAsia="Times New Roman" w:hAnsi="Helvetica" w:cs="Helvetica"/>
           <w:noProof/>
           <w:color w:val="333333"/>
           <w:sz w:val="21"/>
           <w:szCs w:val="21"/>
-          <w:lang w:val="en-GB"/>
         </w:rPr>
         <w:drawing>
-          <wp:inline distT="0" distB="0" distL="0" distR="0" wp14:anchorId="652489D5" wp14:editId="45C89DD9">
-            <wp:extent cx="5943600" cy="4116070"/>
-            <wp:effectExtent l="0" t="0" r="0" b="0"/>
+          <wp:anchor distT="0" distB="0" distL="114300" distR="114300" simplePos="0" relativeHeight="251658240" behindDoc="1" locked="0" layoutInCell="1" allowOverlap="1" wp14:anchorId="6C54E79B" wp14:editId="10462943">
+            <wp:simplePos x="0" y="0"/>
+            <wp:positionH relativeFrom="column">
+              <wp:posOffset>-382905</wp:posOffset>
+            </wp:positionH>
+            <wp:positionV relativeFrom="paragraph">
+              <wp:posOffset>530860</wp:posOffset>
+            </wp:positionV>
+            <wp:extent cx="6873240" cy="4759960"/>
+            <wp:effectExtent l="0" t="0" r="3810" b="2540"/>
+            <wp:wrapNone/>
             <wp:docPr id="15" name="Picture 15"/>
             <wp:cNvGraphicFramePr>
               <a:graphicFrameLocks xmlns:a="http://schemas.openxmlformats.org/drawingml/2006/main" noChangeAspect="1"/>
@@ -3140,7 +3054,7 @@
                   <pic:spPr>
                     <a:xfrm>
                       <a:off x="0" y="0"/>
-                      <a:ext cx="5943600" cy="4116070"/>
+                      <a:ext cx="6873240" cy="4759960"/>
                     </a:xfrm>
                     <a:prstGeom prst="rect">
                       <a:avLst/>
@@ -3149,30 +3063,173 @@
                 </pic:pic>
               </a:graphicData>
             </a:graphic>
-          </wp:inline>
+            <wp14:sizeRelH relativeFrom="page">
+              <wp14:pctWidth>0</wp14:pctWidth>
+            </wp14:sizeRelH>
+            <wp14:sizeRelV relativeFrom="page">
+              <wp14:pctHeight>0</wp14:pctHeight>
+            </wp14:sizeRelV>
+          </wp:anchor>
         </w:drawing>
       </w:r>
-    </w:p>
-    <w:p>
-      <w:pPr>
-        <w:rPr>
-          <w:lang w:val="en-GB"/>
-        </w:rPr>
-      </w:pPr>
-    </w:p>
-    <w:p>
-      <w:pPr>
-        <w:rPr>
-          <w:lang w:val="en-GB"/>
-        </w:rPr>
-      </w:pPr>
-    </w:p>
-    <w:p>
-      <w:pPr>
-        <w:rPr>
-          <w:lang w:val="en-GB"/>
-        </w:rPr>
-      </w:pPr>
+      <w:r>
+        <w:rPr>
+          <w:rFonts w:eastAsia="Times New Roman"/>
+          <w:lang w:val="en-GB"/>
+        </w:rPr>
+        <w:t xml:space="preserve">Initially, funding of the system goes okay but as less people </w:t>
+      </w:r>
+      <w:proofErr w:type="gramStart"/>
+      <w:r>
+        <w:rPr>
+          <w:rFonts w:eastAsia="Times New Roman"/>
+          <w:lang w:val="en-GB"/>
+        </w:rPr>
+        <w:t>get</w:t>
+      </w:r>
+      <w:proofErr w:type="gramEnd"/>
+      <w:r>
+        <w:rPr>
+          <w:rFonts w:eastAsia="Times New Roman"/>
+          <w:lang w:val="en-GB"/>
+        </w:rPr>
+        <w:t xml:space="preserve"> water, the billable decrease, therefore decreasing the total available funds.</w:t>
+      </w:r>
+    </w:p>
+    <w:p>
+      <w:pPr>
+        <w:rPr>
+          <w:rFonts w:eastAsia="Times New Roman"/>
+          <w:lang w:val="en-GB"/>
+        </w:rPr>
+      </w:pPr>
+    </w:p>
+    <w:p>
+      <w:pPr>
+        <w:rPr>
+          <w:rFonts w:eastAsia="Times New Roman"/>
+          <w:lang w:val="en-GB"/>
+        </w:rPr>
+      </w:pPr>
+    </w:p>
+    <w:p>
+      <w:pPr>
+        <w:rPr>
+          <w:rFonts w:eastAsia="Times New Roman"/>
+          <w:lang w:val="en-GB"/>
+        </w:rPr>
+      </w:pPr>
+    </w:p>
+    <w:p>
+      <w:pPr>
+        <w:rPr>
+          <w:rFonts w:eastAsia="Times New Roman"/>
+          <w:lang w:val="en-GB"/>
+        </w:rPr>
+      </w:pPr>
+    </w:p>
+    <w:p>
+      <w:pPr>
+        <w:rPr>
+          <w:rFonts w:eastAsia="Times New Roman"/>
+          <w:lang w:val="en-GB"/>
+        </w:rPr>
+      </w:pPr>
+    </w:p>
+    <w:p>
+      <w:pPr>
+        <w:rPr>
+          <w:rFonts w:eastAsia="Times New Roman"/>
+          <w:lang w:val="en-GB"/>
+        </w:rPr>
+      </w:pPr>
+    </w:p>
+    <w:p>
+      <w:pPr>
+        <w:rPr>
+          <w:rFonts w:eastAsia="Times New Roman"/>
+          <w:lang w:val="en-GB"/>
+        </w:rPr>
+      </w:pPr>
+    </w:p>
+    <w:p>
+      <w:pPr>
+        <w:rPr>
+          <w:rFonts w:eastAsia="Times New Roman"/>
+          <w:lang w:val="en-GB"/>
+        </w:rPr>
+      </w:pPr>
+    </w:p>
+    <w:p>
+      <w:pPr>
+        <w:rPr>
+          <w:rFonts w:eastAsia="Times New Roman"/>
+          <w:lang w:val="en-GB"/>
+        </w:rPr>
+      </w:pPr>
+    </w:p>
+    <w:p>
+      <w:pPr>
+        <w:rPr>
+          <w:rFonts w:eastAsia="Times New Roman"/>
+          <w:lang w:val="en-GB"/>
+        </w:rPr>
+      </w:pPr>
+    </w:p>
+    <w:p>
+      <w:pPr>
+        <w:rPr>
+          <w:rFonts w:eastAsia="Times New Roman"/>
+          <w:lang w:val="en-GB"/>
+        </w:rPr>
+      </w:pPr>
+    </w:p>
+    <w:p>
+      <w:pPr>
+        <w:rPr>
+          <w:rFonts w:eastAsia="Times New Roman"/>
+          <w:lang w:val="en-GB"/>
+        </w:rPr>
+      </w:pPr>
+    </w:p>
+    <w:p>
+      <w:pPr>
+        <w:rPr>
+          <w:rFonts w:eastAsia="Times New Roman"/>
+          <w:lang w:val="en-GB"/>
+        </w:rPr>
+      </w:pPr>
+    </w:p>
+    <w:p>
+      <w:pPr>
+        <w:rPr>
+          <w:rFonts w:eastAsia="Times New Roman"/>
+          <w:lang w:val="en-GB"/>
+        </w:rPr>
+      </w:pPr>
+      <w:r>
+        <w:rPr>
+          <w:rFonts w:ascii="Helvetica" w:eastAsia="Times New Roman" w:hAnsi="Helvetica" w:cs="Helvetica"/>
+          <w:b/>
+          <w:bCs/>
+          <w:color w:val="333333"/>
+          <w:sz w:val="21"/>
+          <w:szCs w:val="21"/>
+          <w:bdr w:val="none" w:sz="0" w:space="0" w:color="auto" w:frame="1"/>
+          <w:lang w:val="en-GB"/>
+        </w:rPr>
+        <w:t>Figure x: Total system behaviour</w:t>
+      </w:r>
+      <w:r>
+        <w:rPr>
+          <w:rFonts w:ascii="Helvetica" w:eastAsia="Times New Roman" w:hAnsi="Helvetica" w:cs="Helvetica"/>
+          <w:color w:val="333333"/>
+          <w:sz w:val="21"/>
+          <w:szCs w:val="21"/>
+          <w:lang w:val="en-GB"/>
+        </w:rPr>
+        <w:br/>
+      </w:r>
     </w:p>
     <w:sectPr>
       <w:pgSz w:w="12240" w:h="15840"/>

</xml_diff>

<commit_message>
Assignment 1b verder gewerkt en lookups gefixd
</commit_message>
<xml_diff>
--- a/analysis/Van Heijningen_Brouns_Assignment1b.docx
+++ b/analysis/Van Heijningen_Brouns_Assignment1b.docx
@@ -1653,9 +1653,25 @@
     </w:p>
     <w:p>
       <w:pPr>
+        <w:rPr>
+          <w:rFonts w:asciiTheme="majorHAnsi" w:eastAsiaTheme="majorEastAsia" w:hAnsiTheme="majorHAnsi" w:cstheme="majorBidi"/>
+          <w:b/>
+          <w:bCs/>
+          <w:color w:val="365F91" w:themeColor="accent1" w:themeShade="BF"/>
+          <w:sz w:val="28"/>
+          <w:szCs w:val="28"/>
+        </w:rPr>
+      </w:pPr>
+      <w:r>
+        <w:br w:type="page"/>
+      </w:r>
+    </w:p>
+    <w:p>
+      <w:pPr>
         <w:pStyle w:val="Heading1"/>
       </w:pPr>
       <w:r>
+        <w:lastRenderedPageBreak/>
         <w:t>Question 2</w:t>
       </w:r>
     </w:p>
@@ -1673,429 +1689,110 @@
       </w:r>
     </w:p>
     <w:p>
-      <w:bookmarkStart w:id="0" w:name="_GoBack"/>
-      <w:bookmarkEnd w:id="0"/>
-    </w:p>
-    <w:p>
-      <w:pPr>
-        <w:pStyle w:val="Heading1"/>
-        <w:rPr>
-          <w:lang w:val="en-GB"/>
-        </w:rPr>
-      </w:pPr>
-      <w:r>
-        <w:rPr>
-          <w:lang w:val="en-GB"/>
-        </w:rPr>
-        <w:t>Question 3</w:t>
-      </w:r>
-    </w:p>
-    <w:p>
-      <w:pPr>
-        <w:rPr>
-          <w:i/>
-          <w:lang w:val="en-GB"/>
-        </w:rPr>
-      </w:pPr>
-      <w:r>
-        <w:rPr>
-          <w:i/>
-          <w:lang w:val="en-GB"/>
-        </w:rPr>
-        <w:t xml:space="preserve">Validate your Kirkwood water crisis model using three different types of validation test excluding sensitivity analysis (this is the subject of assignment 3). For instance, you could use extreme value analysis or </w:t>
+      <w:r>
+        <w:t>We will discuss the formulation of a LOOKUP function in our infrastructure subsystem. This LOOKUP function is called the ‘Effect of maintenance on leakage’. As the name mentions, it describes the effect of low levels of maintenance on the amount of water wasted through leakages.</w:t>
+      </w:r>
+    </w:p>
+    <w:p>
+      <w:r>
+        <w:t xml:space="preserve">The background reading stated that on average 30% of water is wasted through leakages. We assumed that this percentage of leakage occurs at the baseline of 8% of infrastructure maintained per year. The input of this lookup is the percentage of maintained infrastructure </w:t>
       </w:r>
       <w:proofErr w:type="spellStart"/>
       <w:r>
-        <w:rPr>
-          <w:i/>
-          <w:lang w:val="en-GB"/>
-        </w:rPr>
-        <w:t>behavior</w:t>
+        <w:t>annualy</w:t>
       </w:r>
       <w:proofErr w:type="spellEnd"/>
       <w:r>
-        <w:rPr>
-          <w:i/>
-          <w:lang w:val="en-GB"/>
-        </w:rPr>
-        <w:t xml:space="preserve"> pattern tests, amongst others. </w:t>
-      </w:r>
-    </w:p>
-    <w:p>
-      <w:pPr>
-        <w:rPr>
-          <w:rFonts w:eastAsia="Times New Roman"/>
-          <w:lang w:val="en-GB"/>
-        </w:rPr>
-      </w:pPr>
-      <w:r>
-        <w:rPr>
-          <w:rFonts w:eastAsia="Times New Roman"/>
-          <w:lang w:val="en-GB"/>
-        </w:rPr>
-        <w:lastRenderedPageBreak/>
-        <w:t xml:space="preserve">A model must be tested thoroughly before policies can be designed and implemented. Model validity is one of the most important tests that need to be passed by a model. Model validity, or credibility, is used to establish that thee model is an acceptable description of the real system with respect to the dynamic problem of interest. Model validity can be done by two types of tests as described by </w:t>
-      </w:r>
-      <w:proofErr w:type="spellStart"/>
-      <w:r>
-        <w:rPr>
-          <w:rFonts w:eastAsia="Times New Roman"/>
-          <w:lang w:val="en-GB"/>
-        </w:rPr>
-        <w:t>Barlas</w:t>
-      </w:r>
-      <w:proofErr w:type="spellEnd"/>
-      <w:r>
-        <w:rPr>
-          <w:rFonts w:eastAsia="Times New Roman"/>
-          <w:lang w:val="en-GB"/>
-        </w:rPr>
-        <w:t xml:space="preserve"> (????):</w:t>
-      </w:r>
-    </w:p>
-    <w:p>
-      <w:pPr>
-        <w:pStyle w:val="ListParagraph"/>
-        <w:numPr>
-          <w:ilvl w:val="0"/>
-          <w:numId w:val="6"/>
-        </w:numPr>
-        <w:rPr>
-          <w:rFonts w:eastAsia="Times New Roman"/>
-          <w:lang w:val="en-GB"/>
-        </w:rPr>
-      </w:pPr>
-      <w:r>
-        <w:rPr>
-          <w:rFonts w:eastAsia="Times New Roman"/>
-          <w:lang w:val="en-GB"/>
-        </w:rPr>
-        <w:t>Structure tests: is the structure of the model a meaningful description of the real relations that exist in the problem of interest?</w:t>
-      </w:r>
-    </w:p>
-    <w:p>
-      <w:pPr>
-        <w:pStyle w:val="ListParagraph"/>
-        <w:numPr>
-          <w:ilvl w:val="0"/>
-          <w:numId w:val="6"/>
-        </w:numPr>
-        <w:rPr>
-          <w:rFonts w:eastAsia="Times New Roman"/>
-          <w:lang w:val="en-GB"/>
-        </w:rPr>
-      </w:pPr>
-      <w:r>
-        <w:rPr>
-          <w:rFonts w:eastAsia="Times New Roman"/>
-          <w:lang w:val="en-GB"/>
-        </w:rPr>
-        <w:t>Behaviour tests: are the dynamic patterns generated by the model close enough to the real dynamic patterns of interest?</w:t>
-      </w:r>
-    </w:p>
-    <w:p>
-      <w:pPr>
-        <w:rPr>
-          <w:rFonts w:eastAsia="Times New Roman"/>
-          <w:lang w:val="en-GB"/>
-        </w:rPr>
-      </w:pPr>
-      <w:r>
-        <w:rPr>
-          <w:rFonts w:eastAsia="Times New Roman"/>
-          <w:lang w:val="en-GB"/>
-        </w:rPr>
-        <w:t xml:space="preserve">When validating our model, we will focus only on structure tests where we check the relations within the model and how </w:t>
-      </w:r>
-      <w:proofErr w:type="spellStart"/>
-      <w:r>
-        <w:rPr>
-          <w:rFonts w:eastAsia="Times New Roman"/>
-          <w:lang w:val="en-GB"/>
-        </w:rPr>
-        <w:t>the</w:t>
-      </w:r>
-      <w:proofErr w:type="spellEnd"/>
-      <w:r>
-        <w:rPr>
-          <w:rFonts w:eastAsia="Times New Roman"/>
-          <w:lang w:val="en-GB"/>
-        </w:rPr>
-        <w:t xml:space="preserve"> shown behaviour is consistent with the structure of the model. Behaviour tests will not be done since we do not have real system data to be able to check the behaviour of our model.</w:t>
-      </w:r>
-      <w:r>
-        <w:rPr>
-          <w:rFonts w:eastAsia="Times New Roman"/>
-          <w:lang w:val="en-GB"/>
-        </w:rPr>
-        <w:br/>
-        <w:t>Three validation methods will be used (</w:t>
-      </w:r>
-      <w:proofErr w:type="spellStart"/>
-      <w:r>
-        <w:rPr>
-          <w:rFonts w:eastAsia="Times New Roman"/>
-          <w:lang w:val="en-GB"/>
-        </w:rPr>
-        <w:t>Sterman</w:t>
-      </w:r>
-      <w:proofErr w:type="spellEnd"/>
+        <w:t xml:space="preserve"> which ranges from 0 to 100%. The output is the percentage of leakage which occurs. We assume that when all </w:t>
+      </w:r>
       <w:proofErr w:type="gramStart"/>
       <w:r>
-        <w:rPr>
-          <w:rFonts w:eastAsia="Times New Roman"/>
-          <w:lang w:val="en-GB"/>
-        </w:rPr>
-        <w:t>, ????</w:t>
+        <w:t>infrastructure</w:t>
       </w:r>
       <w:proofErr w:type="gramEnd"/>
       <w:r>
-        <w:rPr>
-          <w:rFonts w:eastAsia="Times New Roman"/>
-          <w:lang w:val="en-GB"/>
-        </w:rPr>
-        <w:t>):</w:t>
-      </w:r>
-    </w:p>
-    <w:p>
-      <w:pPr>
-        <w:pStyle w:val="ListParagraph"/>
-        <w:numPr>
-          <w:ilvl w:val="0"/>
-          <w:numId w:val="7"/>
-        </w:numPr>
-        <w:rPr>
-          <w:rFonts w:eastAsia="Times New Roman"/>
-          <w:lang w:val="en-GB"/>
-        </w:rPr>
-      </w:pPr>
-      <w:r>
-        <w:rPr>
-          <w:rFonts w:eastAsia="Times New Roman"/>
-          <w:lang w:val="en-GB"/>
-        </w:rPr>
-        <w:t>Theoretical direct structure test: Structure assessment</w:t>
-      </w:r>
-    </w:p>
-    <w:p>
-      <w:pPr>
-        <w:pStyle w:val="ListParagraph"/>
-        <w:numPr>
-          <w:ilvl w:val="0"/>
-          <w:numId w:val="7"/>
-        </w:numPr>
-        <w:rPr>
-          <w:rFonts w:eastAsia="Times New Roman"/>
-          <w:lang w:val="en-GB"/>
-        </w:rPr>
-      </w:pPr>
-      <w:r>
-        <w:rPr>
-          <w:rFonts w:eastAsia="Times New Roman"/>
-          <w:lang w:val="en-GB"/>
-        </w:rPr>
-        <w:t>Structure-oriented behaviour test: Extreme conditions</w:t>
-      </w:r>
-    </w:p>
-    <w:p>
-      <w:pPr>
-        <w:pStyle w:val="ListParagraph"/>
-        <w:numPr>
-          <w:ilvl w:val="0"/>
-          <w:numId w:val="7"/>
-        </w:numPr>
-        <w:rPr>
-          <w:rFonts w:eastAsia="Times New Roman"/>
-          <w:lang w:val="en-GB"/>
-        </w:rPr>
-      </w:pPr>
-      <w:r>
-        <w:rPr>
-          <w:rFonts w:eastAsia="Times New Roman"/>
-          <w:lang w:val="en-GB"/>
-        </w:rPr>
-        <w:t>Structure-oriented behaviour test: Behaviour reproduction</w:t>
-      </w:r>
-    </w:p>
-    <w:p>
-      <w:pPr>
-        <w:rPr>
-          <w:rFonts w:eastAsia="Times New Roman"/>
-          <w:lang w:val="en-GB"/>
-        </w:rPr>
-      </w:pPr>
-      <w:r>
-        <w:rPr>
-          <w:rFonts w:eastAsia="Times New Roman"/>
-          <w:lang w:val="en-GB"/>
-        </w:rPr>
-        <w:t>The structure assessment test is used to test whether the model structure is consistent with relevant descriptive knowledge of the system. One of the methods of doing this test is drawing causal diagrams of the system (</w:t>
-      </w:r>
-      <w:proofErr w:type="spellStart"/>
-      <w:r>
-        <w:rPr>
-          <w:rFonts w:eastAsia="Times New Roman"/>
-          <w:lang w:val="en-GB"/>
-        </w:rPr>
-        <w:t>Sterman</w:t>
-      </w:r>
-      <w:proofErr w:type="spellEnd"/>
-      <w:proofErr w:type="gramStart"/>
-      <w:r>
-        <w:rPr>
-          <w:rFonts w:eastAsia="Times New Roman"/>
-          <w:lang w:val="en-GB"/>
-        </w:rPr>
-        <w:t>, ????</w:t>
-      </w:r>
-      <w:proofErr w:type="gramEnd"/>
-      <w:r>
-        <w:rPr>
-          <w:rFonts w:eastAsia="Times New Roman"/>
-          <w:lang w:val="en-GB"/>
-        </w:rPr>
-        <w:t>). </w:t>
-      </w:r>
-      <w:r>
-        <w:rPr>
-          <w:rFonts w:eastAsia="Times New Roman"/>
-          <w:lang w:val="en-GB"/>
-        </w:rPr>
-        <w:br/>
-        <w:t>The extreme conditions test is used to check whether equations still make sense when its inputs take on extreme values. This test can include tests which focus on whether the model responds plausibly when subjected to extreme policies, shocks or parameters. The test is executed by inspecting each equation and testing the response to extreme values of each input, alone and in combination.</w:t>
-      </w:r>
-      <w:r>
-        <w:rPr>
-          <w:rFonts w:eastAsia="Times New Roman"/>
-          <w:lang w:val="en-GB"/>
-        </w:rPr>
-        <w:br/>
-        <w:t>The behaviour reproduction test is used to determine whether the model generates various modes of behaviour that are observed in the real system. It is executed by examining the response of model to test inputs and shocks.</w:t>
-      </w:r>
-    </w:p>
-    <w:p>
-      <w:pPr>
-        <w:rPr>
-          <w:rFonts w:eastAsia="Times New Roman"/>
-          <w:lang w:val="en-GB"/>
-        </w:rPr>
-      </w:pPr>
-      <w:r>
-        <w:rPr>
-          <w:rFonts w:eastAsia="Times New Roman"/>
-          <w:lang w:val="en-GB"/>
-        </w:rPr>
-        <w:t xml:space="preserve">The structure assessment test is a validation test which falls under the direct structure test category. This means the validation tests strictly focuses on validating the structure of the model and not the behaviour. Theoretical direct structure tests are validation tests which have to be done in the earlier steps of validating a model according to </w:t>
-      </w:r>
-      <w:proofErr w:type="spellStart"/>
-      <w:r>
-        <w:rPr>
-          <w:rFonts w:eastAsia="Times New Roman"/>
-          <w:lang w:val="en-GB"/>
-        </w:rPr>
-        <w:t>Barlas</w:t>
-      </w:r>
-      <w:proofErr w:type="spellEnd"/>
-      <w:r>
-        <w:rPr>
-          <w:rFonts w:eastAsia="Times New Roman"/>
-          <w:lang w:val="en-GB"/>
-        </w:rPr>
-        <w:t xml:space="preserve">' sequence of steps of model validation (1996). Structure-oriented behaviour tests come </w:t>
-      </w:r>
-      <w:proofErr w:type="gramStart"/>
-      <w:r>
-        <w:rPr>
-          <w:rFonts w:eastAsia="Times New Roman"/>
-          <w:lang w:val="en-GB"/>
-        </w:rPr>
-        <w:t>are</w:t>
-      </w:r>
-      <w:proofErr w:type="gramEnd"/>
-      <w:r>
-        <w:rPr>
-          <w:rFonts w:eastAsia="Times New Roman"/>
-          <w:lang w:val="en-GB"/>
-        </w:rPr>
-        <w:t xml:space="preserve"> performed afterwards. The structure assessment test will be performed only for the entire model and not for its sub-systems since the model is not that large. The structure-oriented behaviour tests will be done for all the sub-systems and for the entire model.</w:t>
-      </w:r>
-    </w:p>
-    <w:p>
-      <w:pPr>
-        <w:pStyle w:val="Heading2"/>
-        <w:rPr>
-          <w:rFonts w:eastAsia="Times New Roman"/>
-          <w:lang w:val="en-GB"/>
-        </w:rPr>
-      </w:pPr>
-      <w:r>
-        <w:rPr>
-          <w:rFonts w:eastAsia="Times New Roman"/>
-          <w:lang w:val="en-GB"/>
-        </w:rPr>
-        <w:t>Overall model validation</w:t>
-      </w:r>
-    </w:p>
-    <w:p>
-      <w:pPr>
-        <w:pStyle w:val="Heading3"/>
-        <w:rPr>
-          <w:rFonts w:eastAsia="Times New Roman"/>
-          <w:lang w:val="en-GB"/>
-        </w:rPr>
-      </w:pPr>
-      <w:r>
-        <w:rPr>
-          <w:rFonts w:eastAsia="Times New Roman"/>
-          <w:lang w:val="en-GB"/>
-        </w:rPr>
-        <w:t>Structure assessment</w:t>
-      </w:r>
-    </w:p>
-    <w:p>
-      <w:pPr>
-        <w:rPr>
-          <w:rFonts w:eastAsia="Times New Roman"/>
-          <w:lang w:val="en-GB"/>
-        </w:rPr>
-      </w:pPr>
-      <w:r>
-        <w:rPr>
-          <w:rFonts w:eastAsia="Times New Roman"/>
-          <w:lang w:val="en-GB"/>
-        </w:rPr>
-        <w:t xml:space="preserve">We have performed this test by drawing a causal diagram of the system as it was communicated to us and then checking this against how we </w:t>
-      </w:r>
-      <w:proofErr w:type="spellStart"/>
-      <w:r>
-        <w:rPr>
-          <w:rFonts w:eastAsia="Times New Roman"/>
-          <w:lang w:val="en-GB"/>
-        </w:rPr>
-        <w:t>modeled</w:t>
-      </w:r>
-      <w:proofErr w:type="spellEnd"/>
-      <w:r>
-        <w:rPr>
-          <w:rFonts w:eastAsia="Times New Roman"/>
-          <w:lang w:val="en-GB"/>
-        </w:rPr>
-        <w:t xml:space="preserve"> the relations in the actual model. Figure 2 shows the causal model of the Kirkwood water infrastructure system.</w:t>
-      </w:r>
-    </w:p>
-    <w:p>
-      <w:pPr>
-        <w:shd w:val="clear" w:color="auto" w:fill="FFFFFF"/>
-        <w:spacing w:after="0" w:line="240" w:lineRule="auto"/>
-        <w:rPr>
-          <w:rFonts w:ascii="Helvetica" w:eastAsia="Times New Roman" w:hAnsi="Helvetica" w:cs="Helvetica"/>
-          <w:color w:val="333333"/>
-          <w:sz w:val="21"/>
-          <w:szCs w:val="21"/>
-          <w:lang w:val="en-GB"/>
-        </w:rPr>
-      </w:pPr>
-      <w:r>
+        <w:t xml:space="preserve"> receives regular maintenance, leakages can be reduced to 0%. However, when no infrastructure is maintained, leakages will increase to 50%. </w:t>
+      </w:r>
+    </w:p>
+    <w:p>
+      <w:r>
+        <w:t>The lookup is modelled as shown in figure 1.</w:t>
+      </w:r>
+    </w:p>
+    <w:p>
+      <w:r>
+        <w:t xml:space="preserve">The lookup graph is modified to have 0-slopes at both ends in order to be able to properly extrapolate the lookup outside of the given boundaries. The “effect of maintenance on leakage” variable puts the value of percentage infrastructure maintained annually in a lookup extrapolate with the lookup and multiplies it by the </w:t>
+      </w:r>
+      <w:r>
+        <w:t>normal:</w:t>
+      </w:r>
+      <w:r>
+        <w:t xml:space="preserve"> “leakage at 0perc maintenance”</w:t>
+      </w:r>
+      <w:r>
+        <w:t>.</w:t>
+      </w:r>
+    </w:p>
+    <w:p>
+      <w:r>
+        <w:rPr>
+          <w:noProof/>
+        </w:rPr>
+        <w:drawing>
+          <wp:inline distT="0" distB="0" distL="0" distR="0">
+            <wp:extent cx="5943600" cy="2849526"/>
+            <wp:effectExtent l="0" t="0" r="0" b="8255"/>
+            <wp:docPr id="2" name="Picture 2"/>
+            <wp:cNvGraphicFramePr>
+              <a:graphicFrameLocks xmlns:a="http://schemas.openxmlformats.org/drawingml/2006/main" noChangeAspect="1"/>
+            </wp:cNvGraphicFramePr>
+            <a:graphic xmlns:a="http://schemas.openxmlformats.org/drawingml/2006/main">
+              <a:graphicData uri="http://schemas.openxmlformats.org/drawingml/2006/picture">
+                <pic:pic xmlns:pic="http://schemas.openxmlformats.org/drawingml/2006/picture">
+                  <pic:nvPicPr>
+                    <pic:cNvPr id="0" name="Picture 2"/>
+                    <pic:cNvPicPr>
+                      <a:picLocks noChangeAspect="1" noChangeArrowheads="1"/>
+                    </pic:cNvPicPr>
+                  </pic:nvPicPr>
+                  <pic:blipFill rotWithShape="1">
+                    <a:blip r:embed="rId8">
+                      <a:extLst>
+                        <a:ext uri="{28A0092B-C50C-407E-A947-70E740481C1C}">
+                          <a14:useLocalDpi xmlns:a14="http://schemas.microsoft.com/office/drawing/2010/main" val="0"/>
+                        </a:ext>
+                      </a:extLst>
+                    </a:blip>
+                    <a:srcRect b="14517"/>
+                    <a:stretch/>
+                  </pic:blipFill>
+                  <pic:spPr bwMode="auto">
+                    <a:xfrm>
+                      <a:off x="0" y="0"/>
+                      <a:ext cx="5938520" cy="2847091"/>
+                    </a:xfrm>
+                    <a:prstGeom prst="rect">
+                      <a:avLst/>
+                    </a:prstGeom>
+                    <a:noFill/>
+                    <a:ln>
+                      <a:noFill/>
+                    </a:ln>
+                    <a:extLst>
+                      <a:ext uri="{53640926-AAD7-44D8-BBD7-CCE9431645EC}">
+                        <a14:shadowObscured xmlns:a14="http://schemas.microsoft.com/office/drawing/2010/main"/>
+                      </a:ext>
+                    </a:extLst>
+                  </pic:spPr>
+                </pic:pic>
+              </a:graphicData>
+            </a:graphic>
+          </wp:inline>
+        </w:drawing>
+      </w:r>
+    </w:p>
+    <w:p>
+      <w:pPr>
         <w:rPr>
           <w:rFonts w:ascii="Helvetica" w:eastAsia="Times New Roman" w:hAnsi="Helvetica" w:cs="Helvetica"/>
           <w:b/>
@@ -2106,7 +1803,530 @@
           <w:bdr w:val="none" w:sz="0" w:space="0" w:color="auto" w:frame="1"/>
           <w:lang w:val="en-GB"/>
         </w:rPr>
+      </w:pPr>
+      <w:r>
+        <w:rPr>
+          <w:rFonts w:ascii="Helvetica" w:eastAsia="Times New Roman" w:hAnsi="Helvetica" w:cs="Helvetica"/>
+          <w:b/>
+          <w:bCs/>
+          <w:color w:val="333333"/>
+          <w:sz w:val="21"/>
+          <w:szCs w:val="21"/>
+          <w:bdr w:val="none" w:sz="0" w:space="0" w:color="auto" w:frame="1"/>
+          <w:lang w:val="en-GB"/>
+        </w:rPr>
+        <w:t xml:space="preserve">Figure </w:t>
+      </w:r>
+      <w:r>
+        <w:rPr>
+          <w:rFonts w:ascii="Helvetica" w:eastAsia="Times New Roman" w:hAnsi="Helvetica" w:cs="Helvetica"/>
+          <w:b/>
+          <w:bCs/>
+          <w:color w:val="333333"/>
+          <w:sz w:val="21"/>
+          <w:szCs w:val="21"/>
+          <w:bdr w:val="none" w:sz="0" w:space="0" w:color="auto" w:frame="1"/>
+          <w:lang w:val="en-GB"/>
+        </w:rPr>
+        <w:t>1</w:t>
+      </w:r>
+      <w:r>
+        <w:rPr>
+          <w:rFonts w:ascii="Helvetica" w:eastAsia="Times New Roman" w:hAnsi="Helvetica" w:cs="Helvetica"/>
+          <w:b/>
+          <w:bCs/>
+          <w:color w:val="333333"/>
+          <w:sz w:val="21"/>
+          <w:szCs w:val="21"/>
+          <w:bdr w:val="none" w:sz="0" w:space="0" w:color="auto" w:frame="1"/>
+          <w:lang w:val="en-GB"/>
+        </w:rPr>
+        <w:t xml:space="preserve">: </w:t>
+      </w:r>
+      <w:r>
+        <w:rPr>
+          <w:rFonts w:ascii="Helvetica" w:eastAsia="Times New Roman" w:hAnsi="Helvetica" w:cs="Helvetica"/>
+          <w:b/>
+          <w:bCs/>
+          <w:color w:val="333333"/>
+          <w:sz w:val="21"/>
+          <w:szCs w:val="21"/>
+          <w:bdr w:val="none" w:sz="0" w:space="0" w:color="auto" w:frame="1"/>
+          <w:lang w:val="en-GB"/>
+        </w:rPr>
+        <w:t>Effect of maintenance on leakage</w:t>
+      </w:r>
+    </w:p>
+    <w:p>
+      <w:pPr>
+        <w:rPr>
+          <w:rFonts w:asciiTheme="majorHAnsi" w:eastAsiaTheme="majorEastAsia" w:hAnsiTheme="majorHAnsi" w:cstheme="majorBidi"/>
+          <w:b/>
+          <w:bCs/>
+          <w:color w:val="365F91" w:themeColor="accent1" w:themeShade="BF"/>
+          <w:sz w:val="28"/>
+          <w:szCs w:val="28"/>
+          <w:lang w:val="en-GB"/>
+        </w:rPr>
+      </w:pPr>
+      <w:r>
+        <w:rPr>
+          <w:lang w:val="en-GB"/>
+        </w:rPr>
+        <w:t>This setup makes sure that the lookup is rigid because extrapolation is done correctly and that it is dimensionally consistent and robust (</w:t>
+      </w:r>
+      <w:proofErr w:type="spellStart"/>
+      <w:r>
+        <w:rPr>
+          <w:lang w:val="en-GB"/>
+        </w:rPr>
+        <w:t>bron</w:t>
+      </w:r>
+      <w:proofErr w:type="spellEnd"/>
+      <w:r>
+        <w:rPr>
+          <w:lang w:val="en-GB"/>
+        </w:rPr>
+        <w:t>!) due to all input and output of the lookup being dimensionless.</w:t>
+      </w:r>
+      <w:r>
+        <w:rPr>
+          <w:lang w:val="en-GB"/>
+        </w:rPr>
+        <w:br w:type="page"/>
+      </w:r>
+    </w:p>
+    <w:p>
+      <w:pPr>
+        <w:pStyle w:val="Heading1"/>
+        <w:rPr>
+          <w:lang w:val="en-GB"/>
+        </w:rPr>
+      </w:pPr>
+      <w:r>
+        <w:rPr>
+          <w:lang w:val="en-GB"/>
+        </w:rPr>
         <w:lastRenderedPageBreak/>
+        <w:t>Question 3</w:t>
+      </w:r>
+    </w:p>
+    <w:p>
+      <w:pPr>
+        <w:rPr>
+          <w:i/>
+          <w:lang w:val="en-GB"/>
+        </w:rPr>
+      </w:pPr>
+      <w:r>
+        <w:rPr>
+          <w:i/>
+          <w:lang w:val="en-GB"/>
+        </w:rPr>
+        <w:t xml:space="preserve">Validate your Kirkwood water crisis model using three different types of validation test excluding sensitivity analysis (this is the subject of assignment 3). For instance, you could use extreme value analysis or </w:t>
+      </w:r>
+      <w:proofErr w:type="spellStart"/>
+      <w:r>
+        <w:rPr>
+          <w:i/>
+          <w:lang w:val="en-GB"/>
+        </w:rPr>
+        <w:t>behavior</w:t>
+      </w:r>
+      <w:proofErr w:type="spellEnd"/>
+      <w:r>
+        <w:rPr>
+          <w:i/>
+          <w:lang w:val="en-GB"/>
+        </w:rPr>
+        <w:t xml:space="preserve"> pattern tests, amongst others. </w:t>
+      </w:r>
+    </w:p>
+    <w:p>
+      <w:pPr>
+        <w:rPr>
+          <w:rFonts w:eastAsia="Times New Roman"/>
+          <w:lang w:val="en-GB"/>
+        </w:rPr>
+      </w:pPr>
+      <w:r>
+        <w:rPr>
+          <w:rFonts w:eastAsia="Times New Roman"/>
+          <w:lang w:val="en-GB"/>
+        </w:rPr>
+        <w:t xml:space="preserve">A model must be tested thoroughly before policies can be designed and implemented. Model validity is one of the most important tests that need to be passed by a model. Model validity, or credibility, is used to establish that thee model is an acceptable description of the real system with respect to the dynamic problem of interest. Model validity can be done by two types of tests as described by </w:t>
+      </w:r>
+      <w:proofErr w:type="spellStart"/>
+      <w:r>
+        <w:rPr>
+          <w:rFonts w:eastAsia="Times New Roman"/>
+          <w:lang w:val="en-GB"/>
+        </w:rPr>
+        <w:t>Barlas</w:t>
+      </w:r>
+      <w:proofErr w:type="spellEnd"/>
+      <w:r>
+        <w:rPr>
+          <w:rFonts w:eastAsia="Times New Roman"/>
+          <w:lang w:val="en-GB"/>
+        </w:rPr>
+        <w:t xml:space="preserve"> (????):</w:t>
+      </w:r>
+    </w:p>
+    <w:p>
+      <w:pPr>
+        <w:pStyle w:val="ListParagraph"/>
+        <w:numPr>
+          <w:ilvl w:val="0"/>
+          <w:numId w:val="6"/>
+        </w:numPr>
+        <w:rPr>
+          <w:rFonts w:eastAsia="Times New Roman"/>
+          <w:lang w:val="en-GB"/>
+        </w:rPr>
+      </w:pPr>
+      <w:r>
+        <w:rPr>
+          <w:rFonts w:eastAsia="Times New Roman"/>
+          <w:lang w:val="en-GB"/>
+        </w:rPr>
+        <w:t>Structure tests: is the structure of the model a meaningful description of the real relations that exist in the problem of interest?</w:t>
+      </w:r>
+    </w:p>
+    <w:p>
+      <w:pPr>
+        <w:pStyle w:val="ListParagraph"/>
+        <w:numPr>
+          <w:ilvl w:val="0"/>
+          <w:numId w:val="6"/>
+        </w:numPr>
+        <w:rPr>
+          <w:rFonts w:eastAsia="Times New Roman"/>
+          <w:lang w:val="en-GB"/>
+        </w:rPr>
+      </w:pPr>
+      <w:r>
+        <w:rPr>
+          <w:rFonts w:eastAsia="Times New Roman"/>
+          <w:lang w:val="en-GB"/>
+        </w:rPr>
+        <w:t>Behaviour tests: are the dynamic patterns generated by the model close enough to the real dynamic patterns of interest?</w:t>
+      </w:r>
+    </w:p>
+    <w:p>
+      <w:pPr>
+        <w:rPr>
+          <w:rFonts w:eastAsia="Times New Roman"/>
+          <w:lang w:val="en-GB"/>
+        </w:rPr>
+      </w:pPr>
+      <w:r>
+        <w:rPr>
+          <w:rFonts w:eastAsia="Times New Roman"/>
+          <w:lang w:val="en-GB"/>
+        </w:rPr>
+        <w:t xml:space="preserve">When validating our model, we will focus only on structure tests where we check the relations within the model and how </w:t>
+      </w:r>
+      <w:proofErr w:type="spellStart"/>
+      <w:r>
+        <w:rPr>
+          <w:rFonts w:eastAsia="Times New Roman"/>
+          <w:lang w:val="en-GB"/>
+        </w:rPr>
+        <w:t>the</w:t>
+      </w:r>
+      <w:proofErr w:type="spellEnd"/>
+      <w:r>
+        <w:rPr>
+          <w:rFonts w:eastAsia="Times New Roman"/>
+          <w:lang w:val="en-GB"/>
+        </w:rPr>
+        <w:t xml:space="preserve"> shown behaviour is consistent with the structure of the model. Behaviour tests will not be done since we do not have real system data to be able to check the behaviour of our model.</w:t>
+      </w:r>
+      <w:r>
+        <w:rPr>
+          <w:rFonts w:eastAsia="Times New Roman"/>
+          <w:lang w:val="en-GB"/>
+        </w:rPr>
+        <w:br/>
+        <w:t>Three validation methods will be used (</w:t>
+      </w:r>
+      <w:proofErr w:type="spellStart"/>
+      <w:r>
+        <w:rPr>
+          <w:rFonts w:eastAsia="Times New Roman"/>
+          <w:lang w:val="en-GB"/>
+        </w:rPr>
+        <w:t>Sterman</w:t>
+      </w:r>
+      <w:proofErr w:type="spellEnd"/>
+      <w:proofErr w:type="gramStart"/>
+      <w:r>
+        <w:rPr>
+          <w:rFonts w:eastAsia="Times New Roman"/>
+          <w:lang w:val="en-GB"/>
+        </w:rPr>
+        <w:t>, ????</w:t>
+      </w:r>
+      <w:proofErr w:type="gramEnd"/>
+      <w:r>
+        <w:rPr>
+          <w:rFonts w:eastAsia="Times New Roman"/>
+          <w:lang w:val="en-GB"/>
+        </w:rPr>
+        <w:t>):</w:t>
+      </w:r>
+    </w:p>
+    <w:p>
+      <w:pPr>
+        <w:pStyle w:val="ListParagraph"/>
+        <w:numPr>
+          <w:ilvl w:val="0"/>
+          <w:numId w:val="7"/>
+        </w:numPr>
+        <w:rPr>
+          <w:rFonts w:eastAsia="Times New Roman"/>
+          <w:lang w:val="en-GB"/>
+        </w:rPr>
+      </w:pPr>
+      <w:r>
+        <w:rPr>
+          <w:rFonts w:eastAsia="Times New Roman"/>
+          <w:lang w:val="en-GB"/>
+        </w:rPr>
+        <w:t>Theoretical direct structure test: Structure assessment</w:t>
+      </w:r>
+    </w:p>
+    <w:p>
+      <w:pPr>
+        <w:pStyle w:val="ListParagraph"/>
+        <w:numPr>
+          <w:ilvl w:val="0"/>
+          <w:numId w:val="7"/>
+        </w:numPr>
+        <w:rPr>
+          <w:rFonts w:eastAsia="Times New Roman"/>
+          <w:lang w:val="en-GB"/>
+        </w:rPr>
+      </w:pPr>
+      <w:r>
+        <w:rPr>
+          <w:rFonts w:eastAsia="Times New Roman"/>
+          <w:lang w:val="en-GB"/>
+        </w:rPr>
+        <w:t>Structure-oriented behaviour test: Extreme conditions</w:t>
+      </w:r>
+    </w:p>
+    <w:p>
+      <w:pPr>
+        <w:pStyle w:val="ListParagraph"/>
+        <w:numPr>
+          <w:ilvl w:val="0"/>
+          <w:numId w:val="7"/>
+        </w:numPr>
+        <w:rPr>
+          <w:rFonts w:eastAsia="Times New Roman"/>
+          <w:lang w:val="en-GB"/>
+        </w:rPr>
+      </w:pPr>
+      <w:r>
+        <w:rPr>
+          <w:rFonts w:eastAsia="Times New Roman"/>
+          <w:lang w:val="en-GB"/>
+        </w:rPr>
+        <w:t>Structure-oriented behaviour test: Behaviour reproduction</w:t>
+      </w:r>
+    </w:p>
+    <w:p>
+      <w:pPr>
+        <w:rPr>
+          <w:rFonts w:eastAsia="Times New Roman"/>
+          <w:lang w:val="en-GB"/>
+        </w:rPr>
+      </w:pPr>
+      <w:r>
+        <w:rPr>
+          <w:rFonts w:eastAsia="Times New Roman"/>
+          <w:lang w:val="en-GB"/>
+        </w:rPr>
+        <w:t>The structure assessment test is used to test whether the model structure is consistent with relevant descriptive knowledge of the system. One of the methods of doing this test is drawing causal diagrams of the system (</w:t>
+      </w:r>
+      <w:proofErr w:type="spellStart"/>
+      <w:r>
+        <w:rPr>
+          <w:rFonts w:eastAsia="Times New Roman"/>
+          <w:lang w:val="en-GB"/>
+        </w:rPr>
+        <w:t>Sterman</w:t>
+      </w:r>
+      <w:proofErr w:type="spellEnd"/>
+      <w:proofErr w:type="gramStart"/>
+      <w:r>
+        <w:rPr>
+          <w:rFonts w:eastAsia="Times New Roman"/>
+          <w:lang w:val="en-GB"/>
+        </w:rPr>
+        <w:t>, ????</w:t>
+      </w:r>
+      <w:proofErr w:type="gramEnd"/>
+      <w:r>
+        <w:rPr>
+          <w:rFonts w:eastAsia="Times New Roman"/>
+          <w:lang w:val="en-GB"/>
+        </w:rPr>
+        <w:t>). </w:t>
+      </w:r>
+      <w:r>
+        <w:rPr>
+          <w:rFonts w:eastAsia="Times New Roman"/>
+          <w:lang w:val="en-GB"/>
+        </w:rPr>
+        <w:br/>
+        <w:t>The extreme conditions test is used to check whether equations still make sense when its inputs take on extreme values. This test can include tests which focus on whether the model responds plausibly when subjected to extreme policies, shocks or parameters. The test is executed by inspecting each equation and testing the response to extreme values of each input, alone and in combination.</w:t>
+      </w:r>
+      <w:r>
+        <w:rPr>
+          <w:rFonts w:eastAsia="Times New Roman"/>
+          <w:lang w:val="en-GB"/>
+        </w:rPr>
+        <w:br/>
+        <w:t>The behaviour reproduction test is used to determine whether the model generates various modes of behaviour that are observed in the real system. It is executed by examining the response of model to test inputs and shocks.</w:t>
+      </w:r>
+    </w:p>
+    <w:p>
+      <w:pPr>
+        <w:rPr>
+          <w:rFonts w:eastAsia="Times New Roman"/>
+          <w:lang w:val="en-GB"/>
+        </w:rPr>
+      </w:pPr>
+      <w:r>
+        <w:rPr>
+          <w:rFonts w:eastAsia="Times New Roman"/>
+          <w:lang w:val="en-GB"/>
+        </w:rPr>
+        <w:t xml:space="preserve">The structure assessment test is a validation test which falls under the direct structure test category. This means the validation tests strictly focuses on validating the structure of the model and not the behaviour. Theoretical direct structure tests are validation tests which have to be done in the earlier steps of validating a model according to </w:t>
+      </w:r>
+      <w:proofErr w:type="spellStart"/>
+      <w:r>
+        <w:rPr>
+          <w:rFonts w:eastAsia="Times New Roman"/>
+          <w:lang w:val="en-GB"/>
+        </w:rPr>
+        <w:t>Barlas</w:t>
+      </w:r>
+      <w:proofErr w:type="spellEnd"/>
+      <w:r>
+        <w:rPr>
+          <w:rFonts w:eastAsia="Times New Roman"/>
+          <w:lang w:val="en-GB"/>
+        </w:rPr>
+        <w:t xml:space="preserve">' sequence of steps of model validation (1996). Structure-oriented behaviour tests come </w:t>
+      </w:r>
+      <w:proofErr w:type="gramStart"/>
+      <w:r>
+        <w:rPr>
+          <w:rFonts w:eastAsia="Times New Roman"/>
+          <w:lang w:val="en-GB"/>
+        </w:rPr>
+        <w:t>are</w:t>
+      </w:r>
+      <w:proofErr w:type="gramEnd"/>
+      <w:r>
+        <w:rPr>
+          <w:rFonts w:eastAsia="Times New Roman"/>
+          <w:lang w:val="en-GB"/>
+        </w:rPr>
+        <w:t xml:space="preserve"> performed afterwards. The structure assessment test will be performed only for the entire model and not for its sub-systems since the model is not that large. The structure-oriented behaviour tests will be done for all the sub-systems and for the entire model.</w:t>
+      </w:r>
+    </w:p>
+    <w:p>
+      <w:pPr>
+        <w:pStyle w:val="Heading2"/>
+        <w:rPr>
+          <w:rFonts w:eastAsia="Times New Roman"/>
+          <w:lang w:val="en-GB"/>
+        </w:rPr>
+      </w:pPr>
+      <w:r>
+        <w:rPr>
+          <w:rFonts w:eastAsia="Times New Roman"/>
+          <w:lang w:val="en-GB"/>
+        </w:rPr>
+        <w:lastRenderedPageBreak/>
+        <w:t>Overall model validation</w:t>
+      </w:r>
+    </w:p>
+    <w:p>
+      <w:pPr>
+        <w:pStyle w:val="Heading3"/>
+        <w:rPr>
+          <w:rFonts w:eastAsia="Times New Roman"/>
+          <w:lang w:val="en-GB"/>
+        </w:rPr>
+      </w:pPr>
+      <w:r>
+        <w:rPr>
+          <w:rFonts w:eastAsia="Times New Roman"/>
+          <w:lang w:val="en-GB"/>
+        </w:rPr>
+        <w:t>Structure assessment</w:t>
+      </w:r>
+    </w:p>
+    <w:p>
+      <w:pPr>
+        <w:rPr>
+          <w:rFonts w:eastAsia="Times New Roman"/>
+          <w:lang w:val="en-GB"/>
+        </w:rPr>
+      </w:pPr>
+      <w:r>
+        <w:rPr>
+          <w:rFonts w:eastAsia="Times New Roman"/>
+          <w:lang w:val="en-GB"/>
+        </w:rPr>
+        <w:t xml:space="preserve">We have performed this test by drawing a causal diagram of the system as it was communicated to us and then checking this against how we </w:t>
+      </w:r>
+      <w:proofErr w:type="spellStart"/>
+      <w:r>
+        <w:rPr>
+          <w:rFonts w:eastAsia="Times New Roman"/>
+          <w:lang w:val="en-GB"/>
+        </w:rPr>
+        <w:t>modeled</w:t>
+      </w:r>
+      <w:proofErr w:type="spellEnd"/>
+      <w:r>
+        <w:rPr>
+          <w:rFonts w:eastAsia="Times New Roman"/>
+          <w:lang w:val="en-GB"/>
+        </w:rPr>
+        <w:t xml:space="preserve"> the relations in the actual model. Figure 2 shows the causal model of the Kirkwood water infrastructure system.</w:t>
+      </w:r>
+    </w:p>
+    <w:p>
+      <w:pPr>
+        <w:shd w:val="clear" w:color="auto" w:fill="FFFFFF"/>
+        <w:spacing w:after="0" w:line="240" w:lineRule="auto"/>
+        <w:rPr>
+          <w:rFonts w:ascii="Helvetica" w:eastAsia="Times New Roman" w:hAnsi="Helvetica" w:cs="Helvetica"/>
+          <w:color w:val="333333"/>
+          <w:sz w:val="21"/>
+          <w:szCs w:val="21"/>
+          <w:lang w:val="en-GB"/>
+        </w:rPr>
+      </w:pPr>
+      <w:r>
+        <w:rPr>
+          <w:rFonts w:ascii="Helvetica" w:eastAsia="Times New Roman" w:hAnsi="Helvetica" w:cs="Helvetica"/>
+          <w:b/>
+          <w:bCs/>
+          <w:color w:val="333333"/>
+          <w:sz w:val="21"/>
+          <w:szCs w:val="21"/>
+          <w:bdr w:val="none" w:sz="0" w:space="0" w:color="auto" w:frame="1"/>
+          <w:lang w:val="en-GB"/>
+        </w:rPr>
         <w:t>Figure 2: Causal model</w:t>
       </w:r>
       <w:r>
@@ -2143,7 +2363,7 @@
                     <pic:cNvPicPr/>
                   </pic:nvPicPr>
                   <pic:blipFill>
-                    <a:blip r:embed="rId8">
+                    <a:blip r:embed="rId9">
                       <a:extLst>
                         <a:ext uri="{28A0092B-C50C-407E-A947-70E740481C1C}">
                           <a14:useLocalDpi xmlns:a14="http://schemas.microsoft.com/office/drawing/2010/main" val="0"/>
@@ -2292,8 +2512,8 @@
         </w:rPr>
         <w:drawing>
           <wp:inline distT="0" distB="0" distL="0" distR="0" wp14:anchorId="2C837F20" wp14:editId="4BB0C16C">
-            <wp:extent cx="4707253" cy="4087877"/>
-            <wp:effectExtent l="0" t="0" r="0" b="8255"/>
+            <wp:extent cx="3742660" cy="3250204"/>
+            <wp:effectExtent l="0" t="0" r="0" b="7620"/>
             <wp:docPr id="10" name="Picture 10"/>
             <wp:cNvGraphicFramePr>
               <a:graphicFrameLocks xmlns:a="http://schemas.openxmlformats.org/drawingml/2006/main" noChangeAspect="1"/>
@@ -2303,146 +2523,6 @@
                 <pic:pic xmlns:pic="http://schemas.openxmlformats.org/drawingml/2006/picture">
                   <pic:nvPicPr>
                     <pic:cNvPr id="0" name="val-infrastructure-capacity.png"/>
-                    <pic:cNvPicPr/>
-                  </pic:nvPicPr>
-                  <pic:blipFill>
-                    <a:blip r:embed="rId9">
-                      <a:extLst>
-                        <a:ext uri="{28A0092B-C50C-407E-A947-70E740481C1C}">
-                          <a14:useLocalDpi xmlns:a14="http://schemas.microsoft.com/office/drawing/2010/main" val="0"/>
-                        </a:ext>
-                      </a:extLst>
-                    </a:blip>
-                    <a:stretch>
-                      <a:fillRect/>
-                    </a:stretch>
-                  </pic:blipFill>
-                  <pic:spPr>
-                    <a:xfrm>
-                      <a:off x="0" y="0"/>
-                      <a:ext cx="4707253" cy="4087877"/>
-                    </a:xfrm>
-                    <a:prstGeom prst="rect">
-                      <a:avLst/>
-                    </a:prstGeom>
-                  </pic:spPr>
-                </pic:pic>
-              </a:graphicData>
-            </a:graphic>
-          </wp:inline>
-        </w:drawing>
-      </w:r>
-    </w:p>
-    <w:p>
-      <w:pPr>
-        <w:pStyle w:val="Heading3"/>
-        <w:rPr>
-          <w:rFonts w:eastAsia="Times New Roman"/>
-          <w:lang w:val="en-GB"/>
-        </w:rPr>
-      </w:pPr>
-      <w:r>
-        <w:rPr>
-          <w:rFonts w:eastAsia="Times New Roman"/>
-          <w:lang w:val="en-GB"/>
-        </w:rPr>
-        <w:t>Extreme conditions</w:t>
-      </w:r>
-    </w:p>
-    <w:p>
-      <w:pPr>
-        <w:rPr>
-          <w:rFonts w:eastAsia="Times New Roman"/>
-          <w:lang w:val="en-GB"/>
-        </w:rPr>
-      </w:pPr>
-      <w:r>
-        <w:rPr>
-          <w:rFonts w:eastAsia="Times New Roman"/>
-          <w:lang w:val="en-GB"/>
-        </w:rPr>
-        <w:t xml:space="preserve">When we drastically reduce the time required to build and plan infrastructure we expect the shortage to be solved sooner than in our base case scenario. However, when we increase the planning times we expect that the shortage cannot be solved and instead remain on a constant level over time. Also, the oscillations around the target infrastructure capacity will be much lower when the delays </w:t>
-      </w:r>
-      <w:proofErr w:type="spellStart"/>
-      <w:r>
-        <w:rPr>
-          <w:rFonts w:eastAsia="Times New Roman"/>
-          <w:lang w:val="en-GB"/>
-        </w:rPr>
-        <w:t>arae</w:t>
-      </w:r>
-      <w:proofErr w:type="spellEnd"/>
-      <w:r>
-        <w:rPr>
-          <w:rFonts w:eastAsia="Times New Roman"/>
-          <w:lang w:val="en-GB"/>
-        </w:rPr>
-        <w:t xml:space="preserve"> smaller. This is shown in Figure 3.</w:t>
-      </w:r>
-    </w:p>
-    <w:p>
-      <w:pPr>
-        <w:shd w:val="clear" w:color="auto" w:fill="FFFFFF"/>
-        <w:spacing w:after="0" w:line="240" w:lineRule="auto"/>
-        <w:rPr>
-          <w:rFonts w:ascii="Helvetica" w:eastAsia="Times New Roman" w:hAnsi="Helvetica" w:cs="Helvetica"/>
-          <w:b/>
-          <w:bCs/>
-          <w:color w:val="333333"/>
-          <w:sz w:val="21"/>
-          <w:szCs w:val="21"/>
-          <w:bdr w:val="none" w:sz="0" w:space="0" w:color="auto" w:frame="1"/>
-          <w:lang w:val="en-GB"/>
-        </w:rPr>
-      </w:pPr>
-      <w:r>
-        <w:rPr>
-          <w:rFonts w:ascii="Helvetica" w:eastAsia="Times New Roman" w:hAnsi="Helvetica" w:cs="Helvetica"/>
-          <w:b/>
-          <w:bCs/>
-          <w:color w:val="333333"/>
-          <w:sz w:val="21"/>
-          <w:szCs w:val="21"/>
-          <w:bdr w:val="none" w:sz="0" w:space="0" w:color="auto" w:frame="1"/>
-          <w:lang w:val="en-GB"/>
-        </w:rPr>
-        <w:t>Figure 4: Extreme value testing on building times and water demand</w:t>
-      </w:r>
-    </w:p>
-    <w:p>
-      <w:pPr>
-        <w:shd w:val="clear" w:color="auto" w:fill="FFFFFF"/>
-        <w:spacing w:after="0" w:line="240" w:lineRule="auto"/>
-        <w:rPr>
-          <w:rFonts w:ascii="Helvetica" w:eastAsia="Times New Roman" w:hAnsi="Helvetica" w:cs="Helvetica"/>
-          <w:color w:val="333333"/>
-          <w:sz w:val="21"/>
-          <w:szCs w:val="21"/>
-          <w:lang w:val="en-GB"/>
-        </w:rPr>
-      </w:pPr>
-      <w:r>
-        <w:rPr>
-          <w:rFonts w:ascii="Helvetica" w:eastAsia="Times New Roman" w:hAnsi="Helvetica" w:cs="Helvetica"/>
-          <w:noProof/>
-          <w:color w:val="333333"/>
-          <w:sz w:val="21"/>
-          <w:szCs w:val="21"/>
-        </w:rPr>
-        <w:lastRenderedPageBreak/>
-        <w:drawing>
-          <wp:inline distT="0" distB="0" distL="0" distR="0" wp14:anchorId="56F91B0F" wp14:editId="2D8FEB96">
-            <wp:extent cx="4821599" cy="4030704"/>
-            <wp:effectExtent l="0" t="0" r="0" b="8255"/>
-            <wp:docPr id="11" name="Picture 11"/>
-            <wp:cNvGraphicFramePr>
-              <a:graphicFrameLocks xmlns:a="http://schemas.openxmlformats.org/drawingml/2006/main" noChangeAspect="1"/>
-            </wp:cNvGraphicFramePr>
-            <a:graphic xmlns:a="http://schemas.openxmlformats.org/drawingml/2006/main">
-              <a:graphicData uri="http://schemas.openxmlformats.org/drawingml/2006/picture">
-                <pic:pic xmlns:pic="http://schemas.openxmlformats.org/drawingml/2006/picture">
-                  <pic:nvPicPr>
-                    <pic:cNvPr id="0" name="val-infrastructure-ext-delays.png"/>
                     <pic:cNvPicPr/>
                   </pic:nvPicPr>
                   <pic:blipFill>
@@ -2460,7 +2540,7 @@
                   <pic:spPr>
                     <a:xfrm>
                       <a:off x="0" y="0"/>
-                      <a:ext cx="4821599" cy="4030704"/>
+                      <a:ext cx="3747220" cy="3254164"/>
                     </a:xfrm>
                     <a:prstGeom prst="rect">
                       <a:avLst/>
@@ -2472,30 +2552,36 @@
           </wp:inline>
         </w:drawing>
       </w:r>
-      <w:r>
-        <w:rPr>
-          <w:rFonts w:ascii="Helvetica" w:eastAsia="Times New Roman" w:hAnsi="Helvetica" w:cs="Helvetica"/>
-          <w:color w:val="333333"/>
-          <w:sz w:val="21"/>
-          <w:szCs w:val="21"/>
-          <w:lang w:val="en-GB"/>
-        </w:rPr>
-        <w:br/>
-      </w:r>
-    </w:p>
-    <w:p>
-      <w:pPr>
-        <w:rPr>
-          <w:rFonts w:eastAsia="Times New Roman"/>
-          <w:lang w:val="en-GB"/>
-        </w:rPr>
-      </w:pPr>
-      <w:r>
-        <w:rPr>
-          <w:rFonts w:eastAsia="Times New Roman"/>
-          <w:lang w:val="en-GB"/>
-        </w:rPr>
-        <w:t xml:space="preserve">When performing extreme values testing on the variables constraining the building and maintaining of the infrastructure we expect to see that in the </w:t>
+    </w:p>
+    <w:p>
+      <w:pPr>
+        <w:pStyle w:val="Heading3"/>
+        <w:rPr>
+          <w:rFonts w:eastAsia="Times New Roman"/>
+          <w:lang w:val="en-GB"/>
+        </w:rPr>
+      </w:pPr>
+      <w:r>
+        <w:rPr>
+          <w:rFonts w:eastAsia="Times New Roman"/>
+          <w:lang w:val="en-GB"/>
+        </w:rPr>
+        <w:t>Extreme conditions</w:t>
+      </w:r>
+    </w:p>
+    <w:p>
+      <w:pPr>
+        <w:rPr>
+          <w:rFonts w:eastAsia="Times New Roman"/>
+          <w:lang w:val="en-GB"/>
+        </w:rPr>
+      </w:pPr>
+      <w:r>
+        <w:rPr>
+          <w:rFonts w:eastAsia="Times New Roman"/>
+          <w:lang w:val="en-GB"/>
+        </w:rPr>
+        <w:t xml:space="preserve">When we drastically reduce the time required to build and plan infrastructure we expect the shortage to be solved sooner than in our base case scenario. However, when we increase the planning times we expect that the shortage cannot be solved and instead remain on a constant level over time. Also, the oscillations around the target infrastructure capacity will be much lower when the delays </w:t>
       </w:r>
       <w:proofErr w:type="spellStart"/>
       <w:r>
@@ -2503,7 +2589,7 @@
           <w:rFonts w:eastAsia="Times New Roman"/>
           <w:lang w:val="en-GB"/>
         </w:rPr>
-        <w:t>non restricted</w:t>
+        <w:t>arae</w:t>
       </w:r>
       <w:proofErr w:type="spellEnd"/>
       <w:r>
@@ -2511,22 +2597,13 @@
           <w:rFonts w:eastAsia="Times New Roman"/>
           <w:lang w:val="en-GB"/>
         </w:rPr>
-        <w:t xml:space="preserve"> cases the infrastructure shortage gets solved smooth and easy. However, when heavily constrained we expect the shortage not to be solved and instead remain on a constant level over time. This is shown in figure 4.</w:t>
+        <w:t xml:space="preserve"> smaller. This is shown in Figure 3.</w:t>
       </w:r>
     </w:p>
     <w:p>
       <w:pPr>
         <w:shd w:val="clear" w:color="auto" w:fill="FFFFFF"/>
         <w:spacing w:after="0" w:line="240" w:lineRule="auto"/>
-        <w:rPr>
-          <w:rFonts w:ascii="Helvetica" w:eastAsia="Times New Roman" w:hAnsi="Helvetica" w:cs="Helvetica"/>
-          <w:color w:val="333333"/>
-          <w:sz w:val="21"/>
-          <w:szCs w:val="21"/>
-          <w:lang w:val="en-GB"/>
-        </w:rPr>
-      </w:pPr>
-      <w:r>
         <w:rPr>
           <w:rFonts w:ascii="Helvetica" w:eastAsia="Times New Roman" w:hAnsi="Helvetica" w:cs="Helvetica"/>
           <w:b/>
@@ -2537,10 +2614,25 @@
           <w:bdr w:val="none" w:sz="0" w:space="0" w:color="auto" w:frame="1"/>
           <w:lang w:val="en-GB"/>
         </w:rPr>
-        <w:lastRenderedPageBreak/>
-        <w:t>Figure 3: Extreme value analysis on constraining variables</w:t>
-      </w:r>
-      <w:r>
+      </w:pPr>
+      <w:r>
+        <w:rPr>
+          <w:rFonts w:ascii="Helvetica" w:eastAsia="Times New Roman" w:hAnsi="Helvetica" w:cs="Helvetica"/>
+          <w:b/>
+          <w:bCs/>
+          <w:color w:val="333333"/>
+          <w:sz w:val="21"/>
+          <w:szCs w:val="21"/>
+          <w:bdr w:val="none" w:sz="0" w:space="0" w:color="auto" w:frame="1"/>
+          <w:lang w:val="en-GB"/>
+        </w:rPr>
+        <w:t>Figure 4: Extreme value testing on building times and water demand</w:t>
+      </w:r>
+    </w:p>
+    <w:p>
+      <w:pPr>
+        <w:shd w:val="clear" w:color="auto" w:fill="FFFFFF"/>
+        <w:spacing w:after="0" w:line="240" w:lineRule="auto"/>
         <w:rPr>
           <w:rFonts w:ascii="Helvetica" w:eastAsia="Times New Roman" w:hAnsi="Helvetica" w:cs="Helvetica"/>
           <w:color w:val="333333"/>
@@ -2548,8 +2640,7 @@
           <w:szCs w:val="21"/>
           <w:lang w:val="en-GB"/>
         </w:rPr>
-        <w:br/>
-      </w:r>
+      </w:pPr>
       <w:r>
         <w:rPr>
           <w:rFonts w:ascii="Helvetica" w:eastAsia="Times New Roman" w:hAnsi="Helvetica" w:cs="Helvetica"/>
@@ -2559,10 +2650,10 @@
           <w:szCs w:val="21"/>
         </w:rPr>
         <w:drawing>
-          <wp:inline distT="0" distB="0" distL="0" distR="0" wp14:anchorId="054DAADE" wp14:editId="0FA0C42B">
-            <wp:extent cx="4821599" cy="4030704"/>
-            <wp:effectExtent l="0" t="0" r="0" b="8255"/>
-            <wp:docPr id="12" name="Picture 12"/>
+          <wp:inline distT="0" distB="0" distL="0" distR="0" wp14:anchorId="56F91B0F" wp14:editId="2D8FEB96">
+            <wp:extent cx="3586716" cy="2998381"/>
+            <wp:effectExtent l="0" t="0" r="0" b="0"/>
+            <wp:docPr id="11" name="Picture 11"/>
             <wp:cNvGraphicFramePr>
               <a:graphicFrameLocks xmlns:a="http://schemas.openxmlformats.org/drawingml/2006/main" noChangeAspect="1"/>
             </wp:cNvGraphicFramePr>
@@ -2570,7 +2661,7 @@
               <a:graphicData uri="http://schemas.openxmlformats.org/drawingml/2006/picture">
                 <pic:pic xmlns:pic="http://schemas.openxmlformats.org/drawingml/2006/picture">
                   <pic:nvPicPr>
-                    <pic:cNvPr id="0" name="val-infrastructure-ext-constrained.png"/>
+                    <pic:cNvPr id="0" name="val-infrastructure-ext-delays.png"/>
                     <pic:cNvPicPr/>
                   </pic:nvPicPr>
                   <pic:blipFill>
@@ -2588,7 +2679,7 @@
                   <pic:spPr>
                     <a:xfrm>
                       <a:off x="0" y="0"/>
-                      <a:ext cx="4821599" cy="4030704"/>
+                      <a:ext cx="3590477" cy="3001525"/>
                     </a:xfrm>
                     <a:prstGeom prst="rect">
                       <a:avLst/>
@@ -2600,108 +2691,47 @@
           </wp:inline>
         </w:drawing>
       </w:r>
-    </w:p>
-    <w:p>
-      <w:pPr>
-        <w:pStyle w:val="Heading2"/>
-        <w:rPr>
-          <w:rFonts w:eastAsia="Times New Roman"/>
-          <w:lang w:val="en-GB"/>
-        </w:rPr>
-      </w:pPr>
-      <w:r>
-        <w:rPr>
-          <w:rFonts w:eastAsia="Times New Roman"/>
-          <w:lang w:val="en-GB"/>
-        </w:rPr>
-        <w:t>Population system validation</w:t>
-      </w:r>
-    </w:p>
-    <w:p>
-      <w:pPr>
-        <w:rPr>
-          <w:rFonts w:eastAsia="Times New Roman"/>
-          <w:lang w:val="en-GB"/>
-        </w:rPr>
-      </w:pPr>
-      <w:r>
-        <w:rPr>
-          <w:rFonts w:eastAsia="Times New Roman"/>
-          <w:lang w:val="en-GB"/>
-        </w:rPr>
-        <w:t xml:space="preserve">Since the population system is used mostly as input to the model it is mostly important that it represents the actual population growth in Kirkwood relatively well and that it allows for experimentation with different growth scenarios. The actual behaviour of the population in Kirkwood was described to us as starting at around 3000 connected and 6000 unconnected residents. The connected </w:t>
-      </w:r>
-      <w:r>
-        <w:rPr>
-          <w:rFonts w:eastAsia="Times New Roman"/>
-          <w:lang w:val="en-GB"/>
-        </w:rPr>
-        <w:t>Kirkwood</w:t>
-      </w:r>
-      <w:r>
-        <w:rPr>
-          <w:rFonts w:eastAsia="Times New Roman"/>
-          <w:lang w:val="en-GB"/>
-        </w:rPr>
-        <w:t xml:space="preserve"> </w:t>
-      </w:r>
-      <w:proofErr w:type="gramStart"/>
-      <w:r>
-        <w:rPr>
-          <w:rFonts w:eastAsia="Times New Roman"/>
-          <w:lang w:val="en-GB"/>
-        </w:rPr>
-        <w:t>residents shows</w:t>
-      </w:r>
-      <w:proofErr w:type="gramEnd"/>
-      <w:r>
-        <w:rPr>
-          <w:rFonts w:eastAsia="Times New Roman"/>
-          <w:lang w:val="en-GB"/>
-        </w:rPr>
-        <w:t xml:space="preserve"> a limited growth </w:t>
-      </w:r>
-      <w:r>
-        <w:rPr>
-          <w:rFonts w:eastAsia="Times New Roman"/>
-          <w:lang w:val="en-GB"/>
-        </w:rPr>
-        <w:t>stabilizing</w:t>
-      </w:r>
-      <w:r>
-        <w:rPr>
-          <w:rFonts w:eastAsia="Times New Roman"/>
-          <w:lang w:val="en-GB"/>
-        </w:rPr>
-        <w:t xml:space="preserve"> at about 6000-8000 residents. The unconnected household show a small decline but </w:t>
-      </w:r>
-      <w:r>
-        <w:rPr>
-          <w:rFonts w:eastAsia="Times New Roman"/>
-          <w:lang w:val="en-GB"/>
-        </w:rPr>
-        <w:t>stabilize</w:t>
-      </w:r>
-      <w:r>
-        <w:rPr>
-          <w:rFonts w:eastAsia="Times New Roman"/>
-          <w:lang w:val="en-GB"/>
-        </w:rPr>
-        <w:t xml:space="preserve"> at around 6000 residents. As figure x. shows, the population system replicates this behaviour rather well. Also, adjusting the target population values shows a similar behaviour, but with larger </w:t>
-      </w:r>
-      <w:r>
-        <w:rPr>
-          <w:rFonts w:eastAsia="Times New Roman"/>
-          <w:lang w:val="en-GB"/>
-        </w:rPr>
-        <w:t>stabilizing</w:t>
-      </w:r>
-      <w:r>
-        <w:rPr>
-          <w:rFonts w:eastAsia="Times New Roman"/>
-          <w:lang w:val="en-GB"/>
-        </w:rPr>
-        <w:t xml:space="preserve"> values.</w:t>
+      <w:r>
+        <w:rPr>
+          <w:rFonts w:ascii="Helvetica" w:eastAsia="Times New Roman" w:hAnsi="Helvetica" w:cs="Helvetica"/>
+          <w:color w:val="333333"/>
+          <w:sz w:val="21"/>
+          <w:szCs w:val="21"/>
+          <w:lang w:val="en-GB"/>
+        </w:rPr>
+        <w:br/>
+      </w:r>
+    </w:p>
+    <w:p>
+      <w:pPr>
+        <w:rPr>
+          <w:rFonts w:eastAsia="Times New Roman"/>
+          <w:lang w:val="en-GB"/>
+        </w:rPr>
+      </w:pPr>
+      <w:r>
+        <w:rPr>
+          <w:rFonts w:eastAsia="Times New Roman"/>
+          <w:lang w:val="en-GB"/>
+        </w:rPr>
+        <w:lastRenderedPageBreak/>
+        <w:t xml:space="preserve">When performing extreme values testing on the variables constraining the building and maintaining of the infrastructure we expect to see that in the </w:t>
+      </w:r>
+      <w:proofErr w:type="spellStart"/>
+      <w:r>
+        <w:rPr>
+          <w:rFonts w:eastAsia="Times New Roman"/>
+          <w:lang w:val="en-GB"/>
+        </w:rPr>
+        <w:t>non restricted</w:t>
+      </w:r>
+      <w:proofErr w:type="spellEnd"/>
+      <w:r>
+        <w:rPr>
+          <w:rFonts w:eastAsia="Times New Roman"/>
+          <w:lang w:val="en-GB"/>
+        </w:rPr>
+        <w:t xml:space="preserve"> cases the infrastructure shortage gets solved smooth and easy. However, when heavily constrained we expect the shortage not to be solved and instead remain on a constant level over time. This is shown in figure 4.</w:t>
       </w:r>
     </w:p>
     <w:p>
@@ -2727,7 +2757,195 @@
           <w:bdr w:val="none" w:sz="0" w:space="0" w:color="auto" w:frame="1"/>
           <w:lang w:val="en-GB"/>
         </w:rPr>
-        <w:lastRenderedPageBreak/>
+        <w:t>Figure 3: Extreme value analysis on constraining variables</w:t>
+      </w:r>
+      <w:r>
+        <w:rPr>
+          <w:rFonts w:ascii="Helvetica" w:eastAsia="Times New Roman" w:hAnsi="Helvetica" w:cs="Helvetica"/>
+          <w:color w:val="333333"/>
+          <w:sz w:val="21"/>
+          <w:szCs w:val="21"/>
+          <w:lang w:val="en-GB"/>
+        </w:rPr>
+        <w:br/>
+      </w:r>
+      <w:r>
+        <w:rPr>
+          <w:rFonts w:ascii="Helvetica" w:eastAsia="Times New Roman" w:hAnsi="Helvetica" w:cs="Helvetica"/>
+          <w:noProof/>
+          <w:color w:val="333333"/>
+          <w:sz w:val="21"/>
+          <w:szCs w:val="21"/>
+        </w:rPr>
+        <w:drawing>
+          <wp:inline distT="0" distB="0" distL="0" distR="0" wp14:anchorId="054DAADE" wp14:editId="0FA0C42B">
+            <wp:extent cx="3349256" cy="2799872"/>
+            <wp:effectExtent l="0" t="0" r="3810" b="635"/>
+            <wp:docPr id="12" name="Picture 12"/>
+            <wp:cNvGraphicFramePr>
+              <a:graphicFrameLocks xmlns:a="http://schemas.openxmlformats.org/drawingml/2006/main" noChangeAspect="1"/>
+            </wp:cNvGraphicFramePr>
+            <a:graphic xmlns:a="http://schemas.openxmlformats.org/drawingml/2006/main">
+              <a:graphicData uri="http://schemas.openxmlformats.org/drawingml/2006/picture">
+                <pic:pic xmlns:pic="http://schemas.openxmlformats.org/drawingml/2006/picture">
+                  <pic:nvPicPr>
+                    <pic:cNvPr id="0" name="val-infrastructure-ext-constrained.png"/>
+                    <pic:cNvPicPr/>
+                  </pic:nvPicPr>
+                  <pic:blipFill>
+                    <a:blip r:embed="rId12">
+                      <a:extLst>
+                        <a:ext uri="{28A0092B-C50C-407E-A947-70E740481C1C}">
+                          <a14:useLocalDpi xmlns:a14="http://schemas.microsoft.com/office/drawing/2010/main" val="0"/>
+                        </a:ext>
+                      </a:extLst>
+                    </a:blip>
+                    <a:stretch>
+                      <a:fillRect/>
+                    </a:stretch>
+                  </pic:blipFill>
+                  <pic:spPr>
+                    <a:xfrm>
+                      <a:off x="0" y="0"/>
+                      <a:ext cx="3352767" cy="2802807"/>
+                    </a:xfrm>
+                    <a:prstGeom prst="rect">
+                      <a:avLst/>
+                    </a:prstGeom>
+                  </pic:spPr>
+                </pic:pic>
+              </a:graphicData>
+            </a:graphic>
+          </wp:inline>
+        </w:drawing>
+      </w:r>
+    </w:p>
+    <w:p>
+      <w:pPr>
+        <w:pStyle w:val="Heading2"/>
+        <w:rPr>
+          <w:rFonts w:eastAsia="Times New Roman"/>
+          <w:lang w:val="en-GB"/>
+        </w:rPr>
+      </w:pPr>
+      <w:r>
+        <w:rPr>
+          <w:rFonts w:eastAsia="Times New Roman"/>
+          <w:lang w:val="en-GB"/>
+        </w:rPr>
+        <w:t>Population system validation</w:t>
+      </w:r>
+    </w:p>
+    <w:p>
+      <w:pPr>
+        <w:rPr>
+          <w:rFonts w:eastAsia="Times New Roman"/>
+          <w:lang w:val="en-GB"/>
+        </w:rPr>
+      </w:pPr>
+      <w:r>
+        <w:rPr>
+          <w:rFonts w:eastAsia="Times New Roman"/>
+          <w:lang w:val="en-GB"/>
+        </w:rPr>
+        <w:t xml:space="preserve">Since the population system is used mostly as input to the model it is mostly important that it represents the actual population growth in Kirkwood relatively well and that it allows for experimentation with different growth scenarios. The actual behaviour of the population in Kirkwood was described to us as starting at around 3000 connected and 6000 unconnected residents. The connected </w:t>
+      </w:r>
+      <w:r>
+        <w:rPr>
+          <w:rFonts w:eastAsia="Times New Roman"/>
+          <w:lang w:val="en-GB"/>
+        </w:rPr>
+        <w:t>Kirkwood</w:t>
+      </w:r>
+      <w:r>
+        <w:rPr>
+          <w:rFonts w:eastAsia="Times New Roman"/>
+          <w:lang w:val="en-GB"/>
+        </w:rPr>
+        <w:t xml:space="preserve"> </w:t>
+      </w:r>
+      <w:proofErr w:type="gramStart"/>
+      <w:r>
+        <w:rPr>
+          <w:rFonts w:eastAsia="Times New Roman"/>
+          <w:lang w:val="en-GB"/>
+        </w:rPr>
+        <w:t>residents shows</w:t>
+      </w:r>
+      <w:proofErr w:type="gramEnd"/>
+      <w:r>
+        <w:rPr>
+          <w:rFonts w:eastAsia="Times New Roman"/>
+          <w:lang w:val="en-GB"/>
+        </w:rPr>
+        <w:t xml:space="preserve"> a limited growth </w:t>
+      </w:r>
+      <w:r>
+        <w:rPr>
+          <w:rFonts w:eastAsia="Times New Roman"/>
+          <w:lang w:val="en-GB"/>
+        </w:rPr>
+        <w:t>stabilizing</w:t>
+      </w:r>
+      <w:r>
+        <w:rPr>
+          <w:rFonts w:eastAsia="Times New Roman"/>
+          <w:lang w:val="en-GB"/>
+        </w:rPr>
+        <w:t xml:space="preserve"> at about 6000-8000 residents. The unconnected household show a small decline but </w:t>
+      </w:r>
+      <w:r>
+        <w:rPr>
+          <w:rFonts w:eastAsia="Times New Roman"/>
+          <w:lang w:val="en-GB"/>
+        </w:rPr>
+        <w:t>stabilize</w:t>
+      </w:r>
+      <w:r>
+        <w:rPr>
+          <w:rFonts w:eastAsia="Times New Roman"/>
+          <w:lang w:val="en-GB"/>
+        </w:rPr>
+        <w:t xml:space="preserve"> at around 6000 residents. As figure x. shows, the population system replicates this behaviour rather well. Also, adjusting the target population values shows a similar behaviour, but with larger </w:t>
+      </w:r>
+      <w:r>
+        <w:rPr>
+          <w:rFonts w:eastAsia="Times New Roman"/>
+          <w:lang w:val="en-GB"/>
+        </w:rPr>
+        <w:t>stabilizing</w:t>
+      </w:r>
+      <w:r>
+        <w:rPr>
+          <w:rFonts w:eastAsia="Times New Roman"/>
+          <w:lang w:val="en-GB"/>
+        </w:rPr>
+        <w:t xml:space="preserve"> values.</w:t>
+      </w:r>
+    </w:p>
+    <w:p>
+      <w:pPr>
+        <w:shd w:val="clear" w:color="auto" w:fill="FFFFFF"/>
+        <w:spacing w:after="0" w:line="240" w:lineRule="auto"/>
+        <w:rPr>
+          <w:rFonts w:ascii="Helvetica" w:eastAsia="Times New Roman" w:hAnsi="Helvetica" w:cs="Helvetica"/>
+          <w:color w:val="333333"/>
+          <w:sz w:val="21"/>
+          <w:szCs w:val="21"/>
+          <w:lang w:val="en-GB"/>
+        </w:rPr>
+      </w:pPr>
+      <w:r>
+        <w:rPr>
+          <w:rFonts w:ascii="Helvetica" w:eastAsia="Times New Roman" w:hAnsi="Helvetica" w:cs="Helvetica"/>
+          <w:b/>
+          <w:bCs/>
+          <w:color w:val="333333"/>
+          <w:sz w:val="21"/>
+          <w:szCs w:val="21"/>
+          <w:bdr w:val="none" w:sz="0" w:space="0" w:color="auto" w:frame="1"/>
+          <w:lang w:val="en-GB"/>
+        </w:rPr>
         <w:t>Figure 3: Population system behaviour</w:t>
       </w:r>
       <w:r>
@@ -2764,7 +2982,7 @@
                     <pic:cNvPicPr/>
                   </pic:nvPicPr>
                   <pic:blipFill>
-                    <a:blip r:embed="rId12">
+                    <a:blip r:embed="rId13">
                       <a:extLst>
                         <a:ext uri="{28A0092B-C50C-407E-A947-70E740481C1C}">
                           <a14:useLocalDpi xmlns:a14="http://schemas.microsoft.com/office/drawing/2010/main" val="0"/>
@@ -2804,6 +3022,7 @@
           <w:rFonts w:eastAsia="Times New Roman"/>
           <w:lang w:val="en-GB"/>
         </w:rPr>
+        <w:lastRenderedPageBreak/>
         <w:t>Staff system validation</w:t>
       </w:r>
     </w:p>
@@ -2882,8 +3101,8 @@
         </w:rPr>
         <w:drawing>
           <wp:inline distT="0" distB="0" distL="0" distR="0" wp14:anchorId="580BD965" wp14:editId="599FDE6B">
-            <wp:extent cx="5401429" cy="3286584"/>
-            <wp:effectExtent l="0" t="0" r="8890" b="9525"/>
+            <wp:extent cx="3838353" cy="2335506"/>
+            <wp:effectExtent l="0" t="0" r="0" b="8255"/>
             <wp:docPr id="14" name="Picture 14"/>
             <wp:cNvGraphicFramePr>
               <a:graphicFrameLocks xmlns:a="http://schemas.openxmlformats.org/drawingml/2006/main" noChangeAspect="1"/>
@@ -2896,7 +3115,7 @@
                     <pic:cNvPicPr/>
                   </pic:nvPicPr>
                   <pic:blipFill>
-                    <a:blip r:embed="rId13">
+                    <a:blip r:embed="rId14">
                       <a:extLst>
                         <a:ext uri="{28A0092B-C50C-407E-A947-70E740481C1C}">
                           <a14:useLocalDpi xmlns:a14="http://schemas.microsoft.com/office/drawing/2010/main" val="0"/>
@@ -2910,7 +3129,7 @@
                   <pic:spPr>
                     <a:xfrm>
                       <a:off x="0" y="0"/>
-                      <a:ext cx="5401429" cy="3286584"/>
+                      <a:ext cx="3839667" cy="2336305"/>
                     </a:xfrm>
                     <a:prstGeom prst="rect">
                       <a:avLst/>
@@ -2936,7 +3155,6 @@
           <w:rFonts w:eastAsia="Times New Roman"/>
           <w:lang w:val="en-GB"/>
         </w:rPr>
-        <w:lastRenderedPageBreak/>
         <w:t>Funding system validation</w:t>
       </w:r>
     </w:p>
@@ -3000,6 +3218,53 @@
         </w:rPr>
         <w:t>However, as the total water demand increases and the infrastructure ages, a sharp increase in the infrastructure shortage occurs. When this water infrastructure shortage is combined with the gradual decrease of staff members, the remaining staff members get heavily overworked. This will drop their productivity leading to decreased construction and maintenance of infrastructure. Due to the decreased maintenance, the infrastructure will start aging faster and leaking more, resulting in even larger infrastructure shortages.</w:t>
       </w:r>
+    </w:p>
+    <w:p>
+      <w:pPr>
+        <w:rPr>
+          <w:rFonts w:eastAsia="Times New Roman"/>
+          <w:lang w:val="en-GB"/>
+        </w:rPr>
+      </w:pPr>
+      <w:r>
+        <w:rPr>
+          <w:rFonts w:eastAsia="Times New Roman"/>
+          <w:lang w:val="en-GB"/>
+        </w:rPr>
+        <w:t xml:space="preserve">Initially, funding of the system goes okay but as less people </w:t>
+      </w:r>
+      <w:proofErr w:type="gramStart"/>
+      <w:r>
+        <w:rPr>
+          <w:rFonts w:eastAsia="Times New Roman"/>
+          <w:lang w:val="en-GB"/>
+        </w:rPr>
+        <w:t>get</w:t>
+      </w:r>
+      <w:proofErr w:type="gramEnd"/>
+      <w:r>
+        <w:rPr>
+          <w:rFonts w:eastAsia="Times New Roman"/>
+          <w:lang w:val="en-GB"/>
+        </w:rPr>
+        <w:t xml:space="preserve"> water, the billable decrease, therefore decreasing the total available funds.</w:t>
+      </w:r>
+    </w:p>
+    <w:p>
+      <w:pPr>
+        <w:rPr>
+          <w:rFonts w:eastAsia="Times New Roman"/>
+          <w:lang w:val="en-GB"/>
+        </w:rPr>
+      </w:pPr>
+    </w:p>
+    <w:p>
+      <w:pPr>
+        <w:rPr>
+          <w:rFonts w:eastAsia="Times New Roman"/>
+          <w:lang w:val="en-GB"/>
+        </w:rPr>
+      </w:pPr>
     </w:p>
     <w:p>
       <w:pPr>
@@ -3016,14 +3281,15 @@
           <w:sz w:val="21"/>
           <w:szCs w:val="21"/>
         </w:rPr>
+        <w:lastRenderedPageBreak/>
         <w:drawing>
-          <wp:anchor distT="0" distB="0" distL="114300" distR="114300" simplePos="0" relativeHeight="251658240" behindDoc="1" locked="0" layoutInCell="1" allowOverlap="1" wp14:anchorId="6C54E79B" wp14:editId="10462943">
+          <wp:anchor distT="0" distB="0" distL="114300" distR="114300" simplePos="0" relativeHeight="251658240" behindDoc="1" locked="0" layoutInCell="1" allowOverlap="1" wp14:anchorId="24FB5B83" wp14:editId="59F27E97">
             <wp:simplePos x="0" y="0"/>
             <wp:positionH relativeFrom="column">
-              <wp:posOffset>-382905</wp:posOffset>
+              <wp:posOffset>-382270</wp:posOffset>
             </wp:positionH>
             <wp:positionV relativeFrom="paragraph">
-              <wp:posOffset>530860</wp:posOffset>
+              <wp:posOffset>-93641</wp:posOffset>
             </wp:positionV>
             <wp:extent cx="6873240" cy="4759960"/>
             <wp:effectExtent l="0" t="0" r="3810" b="2540"/>
@@ -3040,7 +3306,7 @@
                     <pic:cNvPicPr/>
                   </pic:nvPicPr>
                   <pic:blipFill>
-                    <a:blip r:embed="rId14">
+                    <a:blip r:embed="rId15">
                       <a:extLst>
                         <a:ext uri="{28A0092B-C50C-407E-A947-70E740481C1C}">
                           <a14:useLocalDpi xmlns:a14="http://schemas.microsoft.com/office/drawing/2010/main" val="0"/>
@@ -3072,29 +3338,6 @@
           </wp:anchor>
         </w:drawing>
       </w:r>
-      <w:r>
-        <w:rPr>
-          <w:rFonts w:eastAsia="Times New Roman"/>
-          <w:lang w:val="en-GB"/>
-        </w:rPr>
-        <w:t xml:space="preserve">Initially, funding of the system goes okay but as less people </w:t>
-      </w:r>
-      <w:proofErr w:type="gramStart"/>
-      <w:r>
-        <w:rPr>
-          <w:rFonts w:eastAsia="Times New Roman"/>
-          <w:lang w:val="en-GB"/>
-        </w:rPr>
-        <w:t>get</w:t>
-      </w:r>
-      <w:proofErr w:type="gramEnd"/>
-      <w:r>
-        <w:rPr>
-          <w:rFonts w:eastAsia="Times New Roman"/>
-          <w:lang w:val="en-GB"/>
-        </w:rPr>
-        <w:t xml:space="preserve"> water, the billable decrease, therefore decreasing the total available funds.</w:t>
-      </w:r>
     </w:p>
     <w:p>
       <w:pPr>
@@ -3230,6 +3473,8 @@
         </w:rPr>
         <w:br/>
       </w:r>
+      <w:bookmarkStart w:id="0" w:name="_GoBack"/>
+      <w:bookmarkEnd w:id="0"/>
     </w:p>
     <w:sectPr>
       <w:pgSz w:w="12240" w:h="15840"/>

</xml_diff>

<commit_message>
Worked on validation assignment 1b
</commit_message>
<xml_diff>
--- a/analysis/Van Heijningen_Brouns_Assignment1b.docx
+++ b/analysis/Van Heijningen_Brouns_Assignment1b.docx
@@ -1756,7 +1756,7 @@
                     </pic:cNvPicPr>
                   </pic:nvPicPr>
                   <pic:blipFill rotWithShape="1">
-                    <a:blip r:embed="rId8">
+                    <a:blip r:embed="rId9">
                       <a:extLst>
                         <a:ext uri="{28A0092B-C50C-407E-A947-70E740481C1C}">
                           <a14:useLocalDpi xmlns:a14="http://schemas.microsoft.com/office/drawing/2010/main" val="0"/>
@@ -1793,6 +1793,509 @@
     </w:p>
     <w:p>
       <w:pPr>
+        <w:pStyle w:val="Caption"/>
+        <w:rPr>
+          <w:rFonts w:eastAsia="Times New Roman"/>
+          <w:bdr w:val="none" w:sz="0" w:space="0" w:color="auto" w:frame="1"/>
+          <w:lang w:val="en-GB"/>
+        </w:rPr>
+      </w:pPr>
+      <w:r>
+        <w:rPr>
+          <w:rFonts w:eastAsia="Times New Roman"/>
+          <w:bdr w:val="none" w:sz="0" w:space="0" w:color="auto" w:frame="1"/>
+          <w:lang w:val="en-GB"/>
+        </w:rPr>
+        <w:t xml:space="preserve">Figure </w:t>
+      </w:r>
+      <w:r>
+        <w:rPr>
+          <w:rFonts w:eastAsia="Times New Roman"/>
+          <w:bdr w:val="none" w:sz="0" w:space="0" w:color="auto" w:frame="1"/>
+          <w:lang w:val="en-GB"/>
+        </w:rPr>
+        <w:t>1</w:t>
+      </w:r>
+      <w:r>
+        <w:rPr>
+          <w:rFonts w:eastAsia="Times New Roman"/>
+          <w:bdr w:val="none" w:sz="0" w:space="0" w:color="auto" w:frame="1"/>
+          <w:lang w:val="en-GB"/>
+        </w:rPr>
+        <w:t xml:space="preserve">: </w:t>
+      </w:r>
+      <w:r>
+        <w:rPr>
+          <w:rFonts w:eastAsia="Times New Roman"/>
+          <w:bdr w:val="none" w:sz="0" w:space="0" w:color="auto" w:frame="1"/>
+          <w:lang w:val="en-GB"/>
+        </w:rPr>
+        <w:t>Effect of maintenance on leakage</w:t>
+      </w:r>
+    </w:p>
+    <w:p>
+      <w:pPr>
+        <w:rPr>
+          <w:rFonts w:asciiTheme="majorHAnsi" w:eastAsiaTheme="majorEastAsia" w:hAnsiTheme="majorHAnsi" w:cstheme="majorBidi"/>
+          <w:b/>
+          <w:bCs/>
+          <w:color w:val="365F91" w:themeColor="accent1" w:themeShade="BF"/>
+          <w:sz w:val="28"/>
+          <w:szCs w:val="28"/>
+          <w:lang w:val="en-GB"/>
+        </w:rPr>
+      </w:pPr>
+      <w:r>
+        <w:rPr>
+          <w:lang w:val="en-GB"/>
+        </w:rPr>
+        <w:t>This setup makes sure that the lookup is rigid because extrapolation is done correctly and that it is dimensionally consistent and robust (</w:t>
+      </w:r>
+      <w:proofErr w:type="spellStart"/>
+      <w:r>
+        <w:rPr>
+          <w:lang w:val="en-GB"/>
+        </w:rPr>
+        <w:t>bron</w:t>
+      </w:r>
+      <w:proofErr w:type="spellEnd"/>
+      <w:r>
+        <w:rPr>
+          <w:lang w:val="en-GB"/>
+        </w:rPr>
+        <w:t>!) due to all input and output of the lookup being dimensionless.</w:t>
+      </w:r>
+      <w:r>
+        <w:rPr>
+          <w:lang w:val="en-GB"/>
+        </w:rPr>
+        <w:br w:type="page"/>
+      </w:r>
+    </w:p>
+    <w:p>
+      <w:pPr>
+        <w:pStyle w:val="Heading1"/>
+        <w:rPr>
+          <w:lang w:val="en-GB"/>
+        </w:rPr>
+      </w:pPr>
+      <w:r>
+        <w:rPr>
+          <w:lang w:val="en-GB"/>
+        </w:rPr>
+        <w:lastRenderedPageBreak/>
+        <w:t>Question 3</w:t>
+      </w:r>
+    </w:p>
+    <w:p>
+      <w:pPr>
+        <w:rPr>
+          <w:i/>
+          <w:lang w:val="en-GB"/>
+        </w:rPr>
+      </w:pPr>
+      <w:r>
+        <w:rPr>
+          <w:i/>
+          <w:lang w:val="en-GB"/>
+        </w:rPr>
+        <w:t xml:space="preserve">Validate your Kirkwood water crisis model using three different types of validation test excluding sensitivity analysis (this is the subject of assignment 3). For instance, you could use extreme value analysis or </w:t>
+      </w:r>
+      <w:proofErr w:type="spellStart"/>
+      <w:r>
+        <w:rPr>
+          <w:i/>
+          <w:lang w:val="en-GB"/>
+        </w:rPr>
+        <w:t>behavior</w:t>
+      </w:r>
+      <w:proofErr w:type="spellEnd"/>
+      <w:r>
+        <w:rPr>
+          <w:i/>
+          <w:lang w:val="en-GB"/>
+        </w:rPr>
+        <w:t xml:space="preserve"> pattern tests, amongst others. </w:t>
+      </w:r>
+    </w:p>
+    <w:p>
+      <w:pPr>
+        <w:rPr>
+          <w:rFonts w:eastAsia="Times New Roman"/>
+          <w:lang w:val="en-GB"/>
+        </w:rPr>
+      </w:pPr>
+      <w:r>
+        <w:rPr>
+          <w:rFonts w:eastAsia="Times New Roman"/>
+          <w:lang w:val="en-GB"/>
+        </w:rPr>
+        <w:t xml:space="preserve">A model must be tested thoroughly before policies can be designed and implemented. Model validity is one of the most important tests that need to be passed by a model. Model validity, or credibility, is used to establish that thee model is an acceptable description of the real system with respect to the dynamic problem of interest. Model validity can be done by two types of tests as described by </w:t>
+      </w:r>
+      <w:proofErr w:type="spellStart"/>
+      <w:r>
+        <w:rPr>
+          <w:rFonts w:eastAsia="Times New Roman"/>
+          <w:lang w:val="en-GB"/>
+        </w:rPr>
+        <w:t>Barlas</w:t>
+      </w:r>
+      <w:proofErr w:type="spellEnd"/>
+      <w:r>
+        <w:rPr>
+          <w:rFonts w:eastAsia="Times New Roman"/>
+          <w:lang w:val="en-GB"/>
+        </w:rPr>
+        <w:t xml:space="preserve"> (????):</w:t>
+      </w:r>
+    </w:p>
+    <w:p>
+      <w:pPr>
+        <w:pStyle w:val="ListParagraph"/>
+        <w:numPr>
+          <w:ilvl w:val="0"/>
+          <w:numId w:val="6"/>
+        </w:numPr>
+        <w:rPr>
+          <w:rFonts w:eastAsia="Times New Roman"/>
+          <w:lang w:val="en-GB"/>
+        </w:rPr>
+      </w:pPr>
+      <w:r>
+        <w:rPr>
+          <w:rFonts w:eastAsia="Times New Roman"/>
+          <w:lang w:val="en-GB"/>
+        </w:rPr>
+        <w:t>Structure tests: is the structure of the model a meaningful description of the real relations that exist in the problem of interest?</w:t>
+      </w:r>
+    </w:p>
+    <w:p>
+      <w:pPr>
+        <w:pStyle w:val="ListParagraph"/>
+        <w:numPr>
+          <w:ilvl w:val="0"/>
+          <w:numId w:val="6"/>
+        </w:numPr>
+        <w:rPr>
+          <w:rFonts w:eastAsia="Times New Roman"/>
+          <w:lang w:val="en-GB"/>
+        </w:rPr>
+      </w:pPr>
+      <w:r>
+        <w:rPr>
+          <w:rFonts w:eastAsia="Times New Roman"/>
+          <w:lang w:val="en-GB"/>
+        </w:rPr>
+        <w:t>Behaviour tests: are the dynamic patterns generated by the model close enough to the real dynamic patterns of interest?</w:t>
+      </w:r>
+    </w:p>
+    <w:p>
+      <w:pPr>
+        <w:rPr>
+          <w:rFonts w:eastAsia="Times New Roman"/>
+          <w:lang w:val="en-GB"/>
+        </w:rPr>
+      </w:pPr>
+      <w:r>
+        <w:rPr>
+          <w:rFonts w:eastAsia="Times New Roman"/>
+          <w:lang w:val="en-GB"/>
+        </w:rPr>
+        <w:t xml:space="preserve">When validating our model, we will focus only on structure tests where we check the relations within the model and how </w:t>
+      </w:r>
+      <w:proofErr w:type="spellStart"/>
+      <w:r>
+        <w:rPr>
+          <w:rFonts w:eastAsia="Times New Roman"/>
+          <w:lang w:val="en-GB"/>
+        </w:rPr>
+        <w:t>the</w:t>
+      </w:r>
+      <w:proofErr w:type="spellEnd"/>
+      <w:r>
+        <w:rPr>
+          <w:rFonts w:eastAsia="Times New Roman"/>
+          <w:lang w:val="en-GB"/>
+        </w:rPr>
+        <w:t xml:space="preserve"> shown behaviour is consistent with the structure of the model. Behaviour tests will not be done since we do not have real system data to be able to check the behaviour of our model.</w:t>
+      </w:r>
+      <w:r>
+        <w:rPr>
+          <w:rFonts w:eastAsia="Times New Roman"/>
+          <w:lang w:val="en-GB"/>
+        </w:rPr>
+        <w:br/>
+        <w:t>Three validation methods will be used (</w:t>
+      </w:r>
+      <w:proofErr w:type="spellStart"/>
+      <w:r>
+        <w:rPr>
+          <w:rFonts w:eastAsia="Times New Roman"/>
+          <w:lang w:val="en-GB"/>
+        </w:rPr>
+        <w:t>Sterman</w:t>
+      </w:r>
+      <w:proofErr w:type="spellEnd"/>
+      <w:proofErr w:type="gramStart"/>
+      <w:r>
+        <w:rPr>
+          <w:rFonts w:eastAsia="Times New Roman"/>
+          <w:lang w:val="en-GB"/>
+        </w:rPr>
+        <w:t>, ????</w:t>
+      </w:r>
+      <w:proofErr w:type="gramEnd"/>
+      <w:r>
+        <w:rPr>
+          <w:rFonts w:eastAsia="Times New Roman"/>
+          <w:lang w:val="en-GB"/>
+        </w:rPr>
+        <w:t>):</w:t>
+      </w:r>
+    </w:p>
+    <w:p>
+      <w:pPr>
+        <w:pStyle w:val="ListParagraph"/>
+        <w:numPr>
+          <w:ilvl w:val="0"/>
+          <w:numId w:val="7"/>
+        </w:numPr>
+        <w:rPr>
+          <w:rFonts w:eastAsia="Times New Roman"/>
+          <w:lang w:val="en-GB"/>
+        </w:rPr>
+      </w:pPr>
+      <w:r>
+        <w:rPr>
+          <w:rFonts w:eastAsia="Times New Roman"/>
+          <w:lang w:val="en-GB"/>
+        </w:rPr>
+        <w:t>Theoretical direct structure test: Structure assessment</w:t>
+      </w:r>
+    </w:p>
+    <w:p>
+      <w:pPr>
+        <w:pStyle w:val="ListParagraph"/>
+        <w:numPr>
+          <w:ilvl w:val="0"/>
+          <w:numId w:val="7"/>
+        </w:numPr>
+        <w:rPr>
+          <w:rFonts w:eastAsia="Times New Roman"/>
+          <w:lang w:val="en-GB"/>
+        </w:rPr>
+      </w:pPr>
+      <w:r>
+        <w:rPr>
+          <w:rFonts w:eastAsia="Times New Roman"/>
+          <w:lang w:val="en-GB"/>
+        </w:rPr>
+        <w:t>Structure-oriented behaviour test: Extreme conditions</w:t>
+      </w:r>
+    </w:p>
+    <w:p>
+      <w:pPr>
+        <w:pStyle w:val="ListParagraph"/>
+        <w:numPr>
+          <w:ilvl w:val="0"/>
+          <w:numId w:val="7"/>
+        </w:numPr>
+        <w:rPr>
+          <w:rFonts w:eastAsia="Times New Roman"/>
+          <w:lang w:val="en-GB"/>
+        </w:rPr>
+      </w:pPr>
+      <w:r>
+        <w:rPr>
+          <w:rFonts w:eastAsia="Times New Roman"/>
+          <w:lang w:val="en-GB"/>
+        </w:rPr>
+        <w:t>Structure-oriented behaviour test: Behaviour reproduction</w:t>
+      </w:r>
+    </w:p>
+    <w:p>
+      <w:pPr>
+        <w:rPr>
+          <w:rFonts w:eastAsia="Times New Roman"/>
+          <w:lang w:val="en-GB"/>
+        </w:rPr>
+      </w:pPr>
+      <w:r>
+        <w:rPr>
+          <w:rFonts w:eastAsia="Times New Roman"/>
+          <w:lang w:val="en-GB"/>
+        </w:rPr>
+        <w:t>The structure assessment test is used to test whether the model structure is consistent with relevant descriptive knowledge of the system. One of the methods of doing this test is drawing causal diagrams of the system (</w:t>
+      </w:r>
+      <w:proofErr w:type="spellStart"/>
+      <w:r>
+        <w:rPr>
+          <w:rFonts w:eastAsia="Times New Roman"/>
+          <w:lang w:val="en-GB"/>
+        </w:rPr>
+        <w:t>Sterman</w:t>
+      </w:r>
+      <w:proofErr w:type="spellEnd"/>
+      <w:proofErr w:type="gramStart"/>
+      <w:r>
+        <w:rPr>
+          <w:rFonts w:eastAsia="Times New Roman"/>
+          <w:lang w:val="en-GB"/>
+        </w:rPr>
+        <w:t>, ????</w:t>
+      </w:r>
+      <w:proofErr w:type="gramEnd"/>
+      <w:r>
+        <w:rPr>
+          <w:rFonts w:eastAsia="Times New Roman"/>
+          <w:lang w:val="en-GB"/>
+        </w:rPr>
+        <w:t>). </w:t>
+      </w:r>
+      <w:r>
+        <w:rPr>
+          <w:rFonts w:eastAsia="Times New Roman"/>
+          <w:lang w:val="en-GB"/>
+        </w:rPr>
+        <w:br/>
+        <w:t>The extreme conditions test is used to check whether equations still make sense when its inputs take on extreme values. This test can include tests which focus on whether the model responds plausibly when subjected to extreme policies, shocks or parameters. The test is executed by inspecting each equation and testing the response to extreme values of each input, alone and in combination.</w:t>
+      </w:r>
+      <w:r>
+        <w:rPr>
+          <w:rFonts w:eastAsia="Times New Roman"/>
+          <w:lang w:val="en-GB"/>
+        </w:rPr>
+        <w:br/>
+        <w:t>The behaviour reproduction test is used to determine whether the model generates various modes of behaviour that are observed in the real system. It is executed by examining the</w:t>
+      </w:r>
+      <w:r>
+        <w:rPr>
+          <w:rFonts w:eastAsia="Times New Roman"/>
+          <w:lang w:val="en-GB"/>
+        </w:rPr>
+        <w:t xml:space="preserve"> behaviour of the model in comparison with the behaviour of the real system</w:t>
+      </w:r>
+      <w:r>
+        <w:rPr>
+          <w:rFonts w:eastAsia="Times New Roman"/>
+          <w:lang w:val="en-GB"/>
+        </w:rPr>
+        <w:t>.</w:t>
+      </w:r>
+    </w:p>
+    <w:p>
+      <w:pPr>
+        <w:rPr>
+          <w:rFonts w:eastAsia="Times New Roman"/>
+          <w:lang w:val="en-GB"/>
+        </w:rPr>
+      </w:pPr>
+      <w:r>
+        <w:rPr>
+          <w:rFonts w:eastAsia="Times New Roman"/>
+          <w:lang w:val="en-GB"/>
+        </w:rPr>
+        <w:t xml:space="preserve">The structure assessment test is a validation test which falls under the direct structure test category. This means the validation tests strictly focuses on validating the structure of the model and not the behaviour. Theoretical direct structure tests are validation tests which have to be done in the earlier steps of validating a model according to </w:t>
+      </w:r>
+      <w:proofErr w:type="spellStart"/>
+      <w:r>
+        <w:rPr>
+          <w:rFonts w:eastAsia="Times New Roman"/>
+          <w:lang w:val="en-GB"/>
+        </w:rPr>
+        <w:t>Barlas</w:t>
+      </w:r>
+      <w:proofErr w:type="spellEnd"/>
+      <w:r>
+        <w:rPr>
+          <w:rFonts w:eastAsia="Times New Roman"/>
+          <w:lang w:val="en-GB"/>
+        </w:rPr>
+        <w:t xml:space="preserve">' sequence of steps of model validation (1996). Structure-oriented behaviour tests come </w:t>
+      </w:r>
+      <w:proofErr w:type="gramStart"/>
+      <w:r>
+        <w:rPr>
+          <w:rFonts w:eastAsia="Times New Roman"/>
+          <w:lang w:val="en-GB"/>
+        </w:rPr>
+        <w:t>are</w:t>
+      </w:r>
+      <w:proofErr w:type="gramEnd"/>
+      <w:r>
+        <w:rPr>
+          <w:rFonts w:eastAsia="Times New Roman"/>
+          <w:lang w:val="en-GB"/>
+        </w:rPr>
+        <w:t xml:space="preserve"> performed afterwards. The structure assessment test will be performed only for the entire model and not for its sub-systems since the model is not that large. The structure-oriented behaviour tests will be done for all the sub-systems and for the entire model.</w:t>
+      </w:r>
+    </w:p>
+    <w:p>
+      <w:pPr>
+        <w:pStyle w:val="Heading2"/>
+        <w:rPr>
+          <w:rFonts w:eastAsia="Times New Roman"/>
+          <w:lang w:val="en-GB"/>
+        </w:rPr>
+      </w:pPr>
+      <w:r>
+        <w:rPr>
+          <w:rFonts w:eastAsia="Times New Roman"/>
+          <w:lang w:val="en-GB"/>
+        </w:rPr>
+        <w:lastRenderedPageBreak/>
+        <w:t>Overall model validation</w:t>
+      </w:r>
+    </w:p>
+    <w:p>
+      <w:pPr>
+        <w:pStyle w:val="Heading3"/>
+        <w:rPr>
+          <w:rFonts w:eastAsia="Times New Roman"/>
+          <w:lang w:val="en-GB"/>
+        </w:rPr>
+      </w:pPr>
+      <w:r>
+        <w:rPr>
+          <w:rFonts w:eastAsia="Times New Roman"/>
+          <w:lang w:val="en-GB"/>
+        </w:rPr>
+        <w:t>Structure assessment</w:t>
+      </w:r>
+    </w:p>
+    <w:p>
+      <w:pPr>
+        <w:rPr>
+          <w:rFonts w:eastAsia="Times New Roman"/>
+          <w:lang w:val="en-GB"/>
+        </w:rPr>
+      </w:pPr>
+      <w:r>
+        <w:rPr>
+          <w:rFonts w:eastAsia="Times New Roman"/>
+          <w:lang w:val="en-GB"/>
+        </w:rPr>
+        <w:t xml:space="preserve">We have performed this test by drawing a causal diagram of the system as it was communicated to us and then checking this against how we </w:t>
+      </w:r>
+      <w:r>
+        <w:rPr>
+          <w:rFonts w:eastAsia="Times New Roman"/>
+          <w:lang w:val="en-GB"/>
+        </w:rPr>
+        <w:t>modelled</w:t>
+      </w:r>
+      <w:r>
+        <w:rPr>
+          <w:rFonts w:eastAsia="Times New Roman"/>
+          <w:lang w:val="en-GB"/>
+        </w:rPr>
+        <w:t xml:space="preserve"> the relations in the actual model. Figure 2 shows the causal model of the Kirkwood water infrastructure system.</w:t>
+      </w:r>
+    </w:p>
+    <w:p>
+      <w:pPr>
+        <w:shd w:val="clear" w:color="auto" w:fill="FFFFFF"/>
+        <w:spacing w:after="0" w:line="240" w:lineRule="auto"/>
         <w:rPr>
           <w:rFonts w:ascii="Helvetica" w:eastAsia="Times New Roman" w:hAnsi="Helvetica" w:cs="Helvetica"/>
           <w:b/>
@@ -1807,548 +2310,23 @@
       <w:r>
         <w:rPr>
           <w:rFonts w:ascii="Helvetica" w:eastAsia="Times New Roman" w:hAnsi="Helvetica" w:cs="Helvetica"/>
-          <w:b/>
-          <w:bCs/>
-          <w:color w:val="333333"/>
-          <w:sz w:val="21"/>
-          <w:szCs w:val="21"/>
-          <w:bdr w:val="none" w:sz="0" w:space="0" w:color="auto" w:frame="1"/>
-          <w:lang w:val="en-GB"/>
-        </w:rPr>
-        <w:t xml:space="preserve">Figure </w:t>
-      </w:r>
-      <w:r>
-        <w:rPr>
-          <w:rFonts w:ascii="Helvetica" w:eastAsia="Times New Roman" w:hAnsi="Helvetica" w:cs="Helvetica"/>
-          <w:b/>
-          <w:bCs/>
-          <w:color w:val="333333"/>
-          <w:sz w:val="21"/>
-          <w:szCs w:val="21"/>
-          <w:bdr w:val="none" w:sz="0" w:space="0" w:color="auto" w:frame="1"/>
-          <w:lang w:val="en-GB"/>
-        </w:rPr>
-        <w:t>1</w:t>
-      </w:r>
-      <w:r>
-        <w:rPr>
-          <w:rFonts w:ascii="Helvetica" w:eastAsia="Times New Roman" w:hAnsi="Helvetica" w:cs="Helvetica"/>
-          <w:b/>
-          <w:bCs/>
-          <w:color w:val="333333"/>
-          <w:sz w:val="21"/>
-          <w:szCs w:val="21"/>
-          <w:bdr w:val="none" w:sz="0" w:space="0" w:color="auto" w:frame="1"/>
-          <w:lang w:val="en-GB"/>
-        </w:rPr>
-        <w:t xml:space="preserve">: </w:t>
-      </w:r>
-      <w:r>
-        <w:rPr>
-          <w:rFonts w:ascii="Helvetica" w:eastAsia="Times New Roman" w:hAnsi="Helvetica" w:cs="Helvetica"/>
-          <w:b/>
-          <w:bCs/>
-          <w:color w:val="333333"/>
-          <w:sz w:val="21"/>
-          <w:szCs w:val="21"/>
-          <w:bdr w:val="none" w:sz="0" w:space="0" w:color="auto" w:frame="1"/>
-          <w:lang w:val="en-GB"/>
-        </w:rPr>
-        <w:t>Effect of maintenance on leakage</w:t>
-      </w:r>
-    </w:p>
-    <w:p>
-      <w:pPr>
-        <w:rPr>
-          <w:rFonts w:asciiTheme="majorHAnsi" w:eastAsiaTheme="majorEastAsia" w:hAnsiTheme="majorHAnsi" w:cstheme="majorBidi"/>
-          <w:b/>
-          <w:bCs/>
-          <w:color w:val="365F91" w:themeColor="accent1" w:themeShade="BF"/>
-          <w:sz w:val="28"/>
-          <w:szCs w:val="28"/>
-          <w:lang w:val="en-GB"/>
-        </w:rPr>
-      </w:pPr>
-      <w:r>
-        <w:rPr>
-          <w:lang w:val="en-GB"/>
-        </w:rPr>
-        <w:t>This setup makes sure that the lookup is rigid because extrapolation is done correctly and that it is dimensionally consistent and robust (</w:t>
-      </w:r>
-      <w:proofErr w:type="spellStart"/>
-      <w:r>
-        <w:rPr>
-          <w:lang w:val="en-GB"/>
-        </w:rPr>
-        <w:t>bron</w:t>
-      </w:r>
-      <w:proofErr w:type="spellEnd"/>
-      <w:r>
-        <w:rPr>
-          <w:lang w:val="en-GB"/>
-        </w:rPr>
-        <w:t>!) due to all input and output of the lookup being dimensionless.</w:t>
-      </w:r>
-      <w:r>
-        <w:rPr>
-          <w:lang w:val="en-GB"/>
-        </w:rPr>
-        <w:br w:type="page"/>
-      </w:r>
-    </w:p>
-    <w:p>
-      <w:pPr>
-        <w:pStyle w:val="Heading1"/>
-        <w:rPr>
-          <w:lang w:val="en-GB"/>
-        </w:rPr>
-      </w:pPr>
-      <w:r>
-        <w:rPr>
-          <w:lang w:val="en-GB"/>
-        </w:rPr>
-        <w:lastRenderedPageBreak/>
-        <w:t>Question 3</w:t>
-      </w:r>
-    </w:p>
-    <w:p>
-      <w:pPr>
-        <w:rPr>
-          <w:i/>
-          <w:lang w:val="en-GB"/>
-        </w:rPr>
-      </w:pPr>
-      <w:r>
-        <w:rPr>
-          <w:i/>
-          <w:lang w:val="en-GB"/>
-        </w:rPr>
-        <w:t xml:space="preserve">Validate your Kirkwood water crisis model using three different types of validation test excluding sensitivity analysis (this is the subject of assignment 3). For instance, you could use extreme value analysis or </w:t>
-      </w:r>
-      <w:proofErr w:type="spellStart"/>
-      <w:r>
-        <w:rPr>
-          <w:i/>
-          <w:lang w:val="en-GB"/>
-        </w:rPr>
-        <w:t>behavior</w:t>
-      </w:r>
-      <w:proofErr w:type="spellEnd"/>
-      <w:r>
-        <w:rPr>
-          <w:i/>
-          <w:lang w:val="en-GB"/>
-        </w:rPr>
-        <w:t xml:space="preserve"> pattern tests, amongst others. </w:t>
-      </w:r>
-    </w:p>
-    <w:p>
-      <w:pPr>
-        <w:rPr>
-          <w:rFonts w:eastAsia="Times New Roman"/>
-          <w:lang w:val="en-GB"/>
-        </w:rPr>
-      </w:pPr>
-      <w:r>
-        <w:rPr>
-          <w:rFonts w:eastAsia="Times New Roman"/>
-          <w:lang w:val="en-GB"/>
-        </w:rPr>
-        <w:t xml:space="preserve">A model must be tested thoroughly before policies can be designed and implemented. Model validity is one of the most important tests that need to be passed by a model. Model validity, or credibility, is used to establish that thee model is an acceptable description of the real system with respect to the dynamic problem of interest. Model validity can be done by two types of tests as described by </w:t>
-      </w:r>
-      <w:proofErr w:type="spellStart"/>
-      <w:r>
-        <w:rPr>
-          <w:rFonts w:eastAsia="Times New Roman"/>
-          <w:lang w:val="en-GB"/>
-        </w:rPr>
-        <w:t>Barlas</w:t>
-      </w:r>
-      <w:proofErr w:type="spellEnd"/>
-      <w:r>
-        <w:rPr>
-          <w:rFonts w:eastAsia="Times New Roman"/>
-          <w:lang w:val="en-GB"/>
-        </w:rPr>
-        <w:t xml:space="preserve"> (????):</w:t>
-      </w:r>
-    </w:p>
-    <w:p>
-      <w:pPr>
-        <w:pStyle w:val="ListParagraph"/>
-        <w:numPr>
-          <w:ilvl w:val="0"/>
-          <w:numId w:val="6"/>
-        </w:numPr>
-        <w:rPr>
-          <w:rFonts w:eastAsia="Times New Roman"/>
-          <w:lang w:val="en-GB"/>
-        </w:rPr>
-      </w:pPr>
-      <w:r>
-        <w:rPr>
-          <w:rFonts w:eastAsia="Times New Roman"/>
-          <w:lang w:val="en-GB"/>
-        </w:rPr>
-        <w:t>Structure tests: is the structure of the model a meaningful description of the real relations that exist in the problem of interest?</w:t>
-      </w:r>
-    </w:p>
-    <w:p>
-      <w:pPr>
-        <w:pStyle w:val="ListParagraph"/>
-        <w:numPr>
-          <w:ilvl w:val="0"/>
-          <w:numId w:val="6"/>
-        </w:numPr>
-        <w:rPr>
-          <w:rFonts w:eastAsia="Times New Roman"/>
-          <w:lang w:val="en-GB"/>
-        </w:rPr>
-      </w:pPr>
-      <w:r>
-        <w:rPr>
-          <w:rFonts w:eastAsia="Times New Roman"/>
-          <w:lang w:val="en-GB"/>
-        </w:rPr>
-        <w:t>Behaviour tests: are the dynamic patterns generated by the model close enough to the real dynamic patterns of interest?</w:t>
-      </w:r>
-    </w:p>
-    <w:p>
-      <w:pPr>
-        <w:rPr>
-          <w:rFonts w:eastAsia="Times New Roman"/>
-          <w:lang w:val="en-GB"/>
-        </w:rPr>
-      </w:pPr>
-      <w:r>
-        <w:rPr>
-          <w:rFonts w:eastAsia="Times New Roman"/>
-          <w:lang w:val="en-GB"/>
-        </w:rPr>
-        <w:t xml:space="preserve">When validating our model, we will focus only on structure tests where we check the relations within the model and how </w:t>
-      </w:r>
-      <w:proofErr w:type="spellStart"/>
-      <w:r>
-        <w:rPr>
-          <w:rFonts w:eastAsia="Times New Roman"/>
-          <w:lang w:val="en-GB"/>
-        </w:rPr>
-        <w:t>the</w:t>
-      </w:r>
-      <w:proofErr w:type="spellEnd"/>
-      <w:r>
-        <w:rPr>
-          <w:rFonts w:eastAsia="Times New Roman"/>
-          <w:lang w:val="en-GB"/>
-        </w:rPr>
-        <w:t xml:space="preserve"> shown behaviour is consistent with the structure of the model. Behaviour tests will not be done since we do not have real system data to be able to check the behaviour of our model.</w:t>
-      </w:r>
-      <w:r>
-        <w:rPr>
-          <w:rFonts w:eastAsia="Times New Roman"/>
-          <w:lang w:val="en-GB"/>
-        </w:rPr>
-        <w:br/>
-        <w:t>Three validation methods will be used (</w:t>
-      </w:r>
-      <w:proofErr w:type="spellStart"/>
-      <w:r>
-        <w:rPr>
-          <w:rFonts w:eastAsia="Times New Roman"/>
-          <w:lang w:val="en-GB"/>
-        </w:rPr>
-        <w:t>Sterman</w:t>
-      </w:r>
-      <w:proofErr w:type="spellEnd"/>
-      <w:proofErr w:type="gramStart"/>
-      <w:r>
-        <w:rPr>
-          <w:rFonts w:eastAsia="Times New Roman"/>
-          <w:lang w:val="en-GB"/>
-        </w:rPr>
-        <w:t>, ????</w:t>
-      </w:r>
-      <w:proofErr w:type="gramEnd"/>
-      <w:r>
-        <w:rPr>
-          <w:rFonts w:eastAsia="Times New Roman"/>
-          <w:lang w:val="en-GB"/>
-        </w:rPr>
-        <w:t>):</w:t>
-      </w:r>
-    </w:p>
-    <w:p>
-      <w:pPr>
-        <w:pStyle w:val="ListParagraph"/>
-        <w:numPr>
-          <w:ilvl w:val="0"/>
-          <w:numId w:val="7"/>
-        </w:numPr>
-        <w:rPr>
-          <w:rFonts w:eastAsia="Times New Roman"/>
-          <w:lang w:val="en-GB"/>
-        </w:rPr>
-      </w:pPr>
-      <w:r>
-        <w:rPr>
-          <w:rFonts w:eastAsia="Times New Roman"/>
-          <w:lang w:val="en-GB"/>
-        </w:rPr>
-        <w:t>Theoretical direct structure test: Structure assessment</w:t>
-      </w:r>
-    </w:p>
-    <w:p>
-      <w:pPr>
-        <w:pStyle w:val="ListParagraph"/>
-        <w:numPr>
-          <w:ilvl w:val="0"/>
-          <w:numId w:val="7"/>
-        </w:numPr>
-        <w:rPr>
-          <w:rFonts w:eastAsia="Times New Roman"/>
-          <w:lang w:val="en-GB"/>
-        </w:rPr>
-      </w:pPr>
-      <w:r>
-        <w:rPr>
-          <w:rFonts w:eastAsia="Times New Roman"/>
-          <w:lang w:val="en-GB"/>
-        </w:rPr>
-        <w:t>Structure-oriented behaviour test: Extreme conditions</w:t>
-      </w:r>
-    </w:p>
-    <w:p>
-      <w:pPr>
-        <w:pStyle w:val="ListParagraph"/>
-        <w:numPr>
-          <w:ilvl w:val="0"/>
-          <w:numId w:val="7"/>
-        </w:numPr>
-        <w:rPr>
-          <w:rFonts w:eastAsia="Times New Roman"/>
-          <w:lang w:val="en-GB"/>
-        </w:rPr>
-      </w:pPr>
-      <w:r>
-        <w:rPr>
-          <w:rFonts w:eastAsia="Times New Roman"/>
-          <w:lang w:val="en-GB"/>
-        </w:rPr>
-        <w:t>Structure-oriented behaviour test: Behaviour reproduction</w:t>
-      </w:r>
-    </w:p>
-    <w:p>
-      <w:pPr>
-        <w:rPr>
-          <w:rFonts w:eastAsia="Times New Roman"/>
-          <w:lang w:val="en-GB"/>
-        </w:rPr>
-      </w:pPr>
-      <w:r>
-        <w:rPr>
-          <w:rFonts w:eastAsia="Times New Roman"/>
-          <w:lang w:val="en-GB"/>
-        </w:rPr>
-        <w:t>The structure assessment test is used to test whether the model structure is consistent with relevant descriptive knowledge of the system. One of the methods of doing this test is drawing causal diagrams of the system (</w:t>
-      </w:r>
-      <w:proofErr w:type="spellStart"/>
-      <w:r>
-        <w:rPr>
-          <w:rFonts w:eastAsia="Times New Roman"/>
-          <w:lang w:val="en-GB"/>
-        </w:rPr>
-        <w:t>Sterman</w:t>
-      </w:r>
-      <w:proofErr w:type="spellEnd"/>
-      <w:proofErr w:type="gramStart"/>
-      <w:r>
-        <w:rPr>
-          <w:rFonts w:eastAsia="Times New Roman"/>
-          <w:lang w:val="en-GB"/>
-        </w:rPr>
-        <w:t>, ????</w:t>
-      </w:r>
-      <w:proofErr w:type="gramEnd"/>
-      <w:r>
-        <w:rPr>
-          <w:rFonts w:eastAsia="Times New Roman"/>
-          <w:lang w:val="en-GB"/>
-        </w:rPr>
-        <w:t>). </w:t>
-      </w:r>
-      <w:r>
-        <w:rPr>
-          <w:rFonts w:eastAsia="Times New Roman"/>
-          <w:lang w:val="en-GB"/>
-        </w:rPr>
-        <w:br/>
-        <w:t>The extreme conditions test is used to check whether equations still make sense when its inputs take on extreme values. This test can include tests which focus on whether the model responds plausibly when subjected to extreme policies, shocks or parameters. The test is executed by inspecting each equation and testing the response to extreme values of each input, alone and in combination.</w:t>
-      </w:r>
-      <w:r>
-        <w:rPr>
-          <w:rFonts w:eastAsia="Times New Roman"/>
-          <w:lang w:val="en-GB"/>
-        </w:rPr>
-        <w:br/>
-        <w:t>The behaviour reproduction test is used to determine whether the model generates various modes of behaviour that are observed in the real system. It is executed by examining the response of model to test inputs and shocks.</w:t>
-      </w:r>
-    </w:p>
-    <w:p>
-      <w:pPr>
-        <w:rPr>
-          <w:rFonts w:eastAsia="Times New Roman"/>
-          <w:lang w:val="en-GB"/>
-        </w:rPr>
-      </w:pPr>
-      <w:r>
-        <w:rPr>
-          <w:rFonts w:eastAsia="Times New Roman"/>
-          <w:lang w:val="en-GB"/>
-        </w:rPr>
-        <w:t xml:space="preserve">The structure assessment test is a validation test which falls under the direct structure test category. This means the validation tests strictly focuses on validating the structure of the model and not the behaviour. Theoretical direct structure tests are validation tests which have to be done in the earlier steps of validating a model according to </w:t>
-      </w:r>
-      <w:proofErr w:type="spellStart"/>
-      <w:r>
-        <w:rPr>
-          <w:rFonts w:eastAsia="Times New Roman"/>
-          <w:lang w:val="en-GB"/>
-        </w:rPr>
-        <w:t>Barlas</w:t>
-      </w:r>
-      <w:proofErr w:type="spellEnd"/>
-      <w:r>
-        <w:rPr>
-          <w:rFonts w:eastAsia="Times New Roman"/>
-          <w:lang w:val="en-GB"/>
-        </w:rPr>
-        <w:t xml:space="preserve">' sequence of steps of model validation (1996). Structure-oriented behaviour tests come </w:t>
-      </w:r>
-      <w:proofErr w:type="gramStart"/>
-      <w:r>
-        <w:rPr>
-          <w:rFonts w:eastAsia="Times New Roman"/>
-          <w:lang w:val="en-GB"/>
-        </w:rPr>
-        <w:t>are</w:t>
-      </w:r>
-      <w:proofErr w:type="gramEnd"/>
-      <w:r>
-        <w:rPr>
-          <w:rFonts w:eastAsia="Times New Roman"/>
-          <w:lang w:val="en-GB"/>
-        </w:rPr>
-        <w:t xml:space="preserve"> performed afterwards. The structure assessment test will be performed only for the entire model and not for its sub-systems since the model is not that large. The structure-oriented behaviour tests will be done for all the sub-systems and for the entire model.</w:t>
-      </w:r>
-    </w:p>
-    <w:p>
-      <w:pPr>
-        <w:pStyle w:val="Heading2"/>
-        <w:rPr>
-          <w:rFonts w:eastAsia="Times New Roman"/>
-          <w:lang w:val="en-GB"/>
-        </w:rPr>
-      </w:pPr>
-      <w:r>
-        <w:rPr>
-          <w:rFonts w:eastAsia="Times New Roman"/>
-          <w:lang w:val="en-GB"/>
-        </w:rPr>
-        <w:lastRenderedPageBreak/>
-        <w:t>Overall model validation</w:t>
-      </w:r>
-    </w:p>
-    <w:p>
-      <w:pPr>
-        <w:pStyle w:val="Heading3"/>
-        <w:rPr>
-          <w:rFonts w:eastAsia="Times New Roman"/>
-          <w:lang w:val="en-GB"/>
-        </w:rPr>
-      </w:pPr>
-      <w:r>
-        <w:rPr>
-          <w:rFonts w:eastAsia="Times New Roman"/>
-          <w:lang w:val="en-GB"/>
-        </w:rPr>
-        <w:t>Structure assessment</w:t>
-      </w:r>
-    </w:p>
-    <w:p>
-      <w:pPr>
-        <w:rPr>
-          <w:rFonts w:eastAsia="Times New Roman"/>
-          <w:lang w:val="en-GB"/>
-        </w:rPr>
-      </w:pPr>
-      <w:r>
-        <w:rPr>
-          <w:rFonts w:eastAsia="Times New Roman"/>
-          <w:lang w:val="en-GB"/>
-        </w:rPr>
-        <w:t xml:space="preserve">We have performed this test by drawing a causal diagram of the system as it was communicated to us and then checking this against how we </w:t>
-      </w:r>
-      <w:r>
-        <w:rPr>
-          <w:rFonts w:eastAsia="Times New Roman"/>
-          <w:lang w:val="en-GB"/>
-        </w:rPr>
-        <w:t>modelled</w:t>
-      </w:r>
-      <w:r>
-        <w:rPr>
-          <w:rFonts w:eastAsia="Times New Roman"/>
-          <w:lang w:val="en-GB"/>
-        </w:rPr>
-        <w:t xml:space="preserve"> the relations in the actual model. Figure 2 shows the causal model of the Kirkwood water infrastructure system.</w:t>
-      </w:r>
-    </w:p>
-    <w:p>
-      <w:pPr>
-        <w:shd w:val="clear" w:color="auto" w:fill="FFFFFF"/>
-        <w:spacing w:after="0" w:line="240" w:lineRule="auto"/>
-        <w:rPr>
-          <w:rFonts w:ascii="Helvetica" w:eastAsia="Times New Roman" w:hAnsi="Helvetica" w:cs="Helvetica"/>
-          <w:color w:val="333333"/>
-          <w:sz w:val="21"/>
-          <w:szCs w:val="21"/>
-          <w:lang w:val="en-GB"/>
-        </w:rPr>
-      </w:pPr>
-      <w:r>
-        <w:rPr>
-          <w:rFonts w:ascii="Helvetica" w:eastAsia="Times New Roman" w:hAnsi="Helvetica" w:cs="Helvetica"/>
-          <w:b/>
-          <w:bCs/>
-          <w:color w:val="333333"/>
-          <w:sz w:val="21"/>
-          <w:szCs w:val="21"/>
-          <w:bdr w:val="none" w:sz="0" w:space="0" w:color="auto" w:frame="1"/>
-          <w:lang w:val="en-GB"/>
-        </w:rPr>
-        <w:t>Figure 2: Causal model</w:t>
-      </w:r>
-      <w:r>
-        <w:rPr>
-          <w:rFonts w:ascii="Helvetica" w:eastAsia="Times New Roman" w:hAnsi="Helvetica" w:cs="Helvetica"/>
-          <w:color w:val="333333"/>
-          <w:sz w:val="21"/>
-          <w:szCs w:val="21"/>
-          <w:lang w:val="en-GB"/>
-        </w:rPr>
-        <w:br/>
-      </w:r>
-      <w:r>
-        <w:rPr>
-          <w:rFonts w:ascii="Helvetica" w:eastAsia="Times New Roman" w:hAnsi="Helvetica" w:cs="Helvetica"/>
           <w:noProof/>
           <w:color w:val="333333"/>
           <w:sz w:val="21"/>
           <w:szCs w:val="21"/>
         </w:rPr>
         <w:drawing>
-          <wp:inline distT="0" distB="0" distL="0" distR="0" wp14:anchorId="6A3C356C" wp14:editId="22DA51DE">
+          <wp:anchor distT="0" distB="0" distL="114300" distR="114300" simplePos="0" relativeHeight="251669504" behindDoc="0" locked="0" layoutInCell="1" allowOverlap="1" wp14:anchorId="76622F57" wp14:editId="2FBF1278">
+            <wp:simplePos x="0" y="0"/>
+            <wp:positionH relativeFrom="column">
+              <wp:posOffset>-21590</wp:posOffset>
+            </wp:positionH>
+            <wp:positionV relativeFrom="paragraph">
+              <wp:posOffset>0</wp:posOffset>
+            </wp:positionV>
             <wp:extent cx="5943600" cy="4211320"/>
             <wp:effectExtent l="0" t="0" r="0" b="0"/>
+            <wp:wrapSquare wrapText="bothSides"/>
             <wp:docPr id="9" name="Picture 9"/>
             <wp:cNvGraphicFramePr>
               <a:graphicFrameLocks xmlns:a="http://schemas.openxmlformats.org/drawingml/2006/main" noChangeAspect="1"/>
@@ -2361,7 +2339,7 @@
                     <pic:cNvPicPr/>
                   </pic:nvPicPr>
                   <pic:blipFill>
-                    <a:blip r:embed="rId9">
+                    <a:blip r:embed="rId10">
                       <a:extLst>
                         <a:ext uri="{28A0092B-C50C-407E-A947-70E740481C1C}">
                           <a14:useLocalDpi xmlns:a14="http://schemas.microsoft.com/office/drawing/2010/main" val="0"/>
@@ -2384,8 +2362,39 @@
                 </pic:pic>
               </a:graphicData>
             </a:graphic>
-          </wp:inline>
+            <wp14:sizeRelH relativeFrom="page">
+              <wp14:pctWidth>0</wp14:pctWidth>
+            </wp14:sizeRelH>
+            <wp14:sizeRelV relativeFrom="page">
+              <wp14:pctHeight>0</wp14:pctHeight>
+            </wp14:sizeRelV>
+          </wp:anchor>
         </w:drawing>
+      </w:r>
+    </w:p>
+    <w:p>
+      <w:pPr>
+        <w:pStyle w:val="Caption"/>
+        <w:rPr>
+          <w:rFonts w:eastAsia="Times New Roman"/>
+          <w:bdr w:val="none" w:sz="0" w:space="0" w:color="auto" w:frame="1"/>
+          <w:lang w:val="en-GB"/>
+        </w:rPr>
+      </w:pPr>
+      <w:r>
+        <w:rPr>
+          <w:rFonts w:eastAsia="Times New Roman"/>
+          <w:bdr w:val="none" w:sz="0" w:space="0" w:color="auto" w:frame="1"/>
+          <w:lang w:val="en-GB"/>
+        </w:rPr>
+        <w:t>Figure 2: Causal model</w:t>
+      </w:r>
+      <w:r>
+        <w:rPr>
+          <w:rFonts w:eastAsia="Times New Roman"/>
+          <w:lang w:val="en-GB"/>
+        </w:rPr>
+        <w:br/>
       </w:r>
     </w:p>
     <w:p>
@@ -2480,7 +2489,7 @@
                     <pic:cNvPicPr/>
                   </pic:nvPicPr>
                   <pic:blipFill rotWithShape="1">
-                    <a:blip r:embed="rId10">
+                    <a:blip r:embed="rId11">
                       <a:extLst>
                         <a:ext uri="{28A0092B-C50C-407E-A947-70E740481C1C}">
                           <a14:useLocalDpi xmlns:a14="http://schemas.microsoft.com/office/drawing/2010/main" val="0"/>
@@ -2670,24 +2679,15 @@
     </w:p>
     <w:p>
       <w:pPr>
-        <w:shd w:val="clear" w:color="auto" w:fill="FFFFFF"/>
-        <w:spacing w:after="0" w:line="240" w:lineRule="auto"/>
-        <w:rPr>
-          <w:rFonts w:ascii="Helvetica" w:eastAsia="Times New Roman" w:hAnsi="Helvetica" w:cs="Helvetica"/>
-          <w:color w:val="333333"/>
-          <w:sz w:val="21"/>
-          <w:szCs w:val="21"/>
-          <w:lang w:val="en-GB"/>
-        </w:rPr>
-      </w:pPr>
-      <w:r>
-        <w:rPr>
-          <w:rFonts w:ascii="Helvetica" w:eastAsia="Times New Roman" w:hAnsi="Helvetica" w:cs="Helvetica"/>
-          <w:b/>
-          <w:bCs/>
-          <w:color w:val="333333"/>
-          <w:sz w:val="21"/>
-          <w:szCs w:val="21"/>
+        <w:pStyle w:val="Caption"/>
+        <w:rPr>
+          <w:rFonts w:eastAsia="Times New Roman"/>
+          <w:lang w:val="en-GB"/>
+        </w:rPr>
+      </w:pPr>
+      <w:r>
+        <w:rPr>
+          <w:rFonts w:eastAsia="Times New Roman"/>
           <w:bdr w:val="none" w:sz="0" w:space="0" w:color="auto" w:frame="1"/>
           <w:lang w:val="en-GB"/>
         </w:rPr>
@@ -2695,10 +2695,7 @@
       </w:r>
       <w:r>
         <w:rPr>
-          <w:rFonts w:ascii="Helvetica" w:eastAsia="Times New Roman" w:hAnsi="Helvetica" w:cs="Helvetica"/>
-          <w:color w:val="333333"/>
-          <w:sz w:val="21"/>
-          <w:szCs w:val="21"/>
+          <w:rFonts w:eastAsia="Times New Roman"/>
           <w:lang w:val="en-GB"/>
         </w:rPr>
         <w:br/>
@@ -2721,13 +2718,13 @@
           <w:szCs w:val="21"/>
         </w:rPr>
         <w:drawing>
-          <wp:anchor distT="0" distB="0" distL="114300" distR="114300" simplePos="0" relativeHeight="251661312" behindDoc="0" locked="0" layoutInCell="1" allowOverlap="1" wp14:anchorId="53D376DD" wp14:editId="7283DBE4">
+          <wp:anchor distT="0" distB="0" distL="114300" distR="114300" simplePos="0" relativeHeight="251661312" behindDoc="0" locked="0" layoutInCell="1" allowOverlap="1" wp14:anchorId="053BBB21" wp14:editId="5F868E2B">
             <wp:simplePos x="0" y="0"/>
             <wp:positionH relativeFrom="column">
-              <wp:posOffset>9525</wp:posOffset>
+              <wp:posOffset>-17780</wp:posOffset>
             </wp:positionH>
             <wp:positionV relativeFrom="paragraph">
-              <wp:posOffset>167640</wp:posOffset>
+              <wp:posOffset>100965</wp:posOffset>
             </wp:positionV>
             <wp:extent cx="3586480" cy="2997835"/>
             <wp:effectExtent l="0" t="0" r="0" b="0"/>
@@ -2744,7 +2741,7 @@
                     <pic:cNvPicPr/>
                   </pic:nvPicPr>
                   <pic:blipFill>
-                    <a:blip r:embed="rId11">
+                    <a:blip r:embed="rId12">
                       <a:extLst>
                         <a:ext uri="{28A0092B-C50C-407E-A947-70E740481C1C}">
                           <a14:useLocalDpi xmlns:a14="http://schemas.microsoft.com/office/drawing/2010/main" val="0"/>
@@ -2849,27 +2846,16 @@
     </w:p>
     <w:p>
       <w:pPr>
-        <w:shd w:val="clear" w:color="auto" w:fill="FFFFFF"/>
-        <w:spacing w:after="0" w:line="240" w:lineRule="auto"/>
-        <w:rPr>
-          <w:rFonts w:ascii="Helvetica" w:eastAsia="Times New Roman" w:hAnsi="Helvetica" w:cs="Helvetica"/>
-          <w:b/>
-          <w:bCs/>
-          <w:color w:val="333333"/>
-          <w:sz w:val="21"/>
-          <w:szCs w:val="21"/>
+        <w:pStyle w:val="Caption"/>
+        <w:rPr>
+          <w:rFonts w:eastAsia="Times New Roman"/>
           <w:bdr w:val="none" w:sz="0" w:space="0" w:color="auto" w:frame="1"/>
           <w:lang w:val="en-GB"/>
         </w:rPr>
       </w:pPr>
       <w:r>
         <w:rPr>
-          <w:rFonts w:ascii="Helvetica" w:eastAsia="Times New Roman" w:hAnsi="Helvetica" w:cs="Helvetica"/>
-          <w:b/>
-          <w:bCs/>
-          <w:color w:val="333333"/>
-          <w:sz w:val="21"/>
-          <w:szCs w:val="21"/>
+          <w:rFonts w:eastAsia="Times New Roman"/>
           <w:bdr w:val="none" w:sz="0" w:space="0" w:color="auto" w:frame="1"/>
           <w:lang w:val="en-GB"/>
         </w:rPr>
@@ -2896,6 +2882,7 @@
           <w:szCs w:val="21"/>
           <w:lang w:val="en-GB"/>
         </w:rPr>
+        <w:lastRenderedPageBreak/>
         <w:br/>
       </w:r>
     </w:p>
@@ -2914,7 +2901,6 @@
           <w:sz w:val="21"/>
           <w:szCs w:val="21"/>
         </w:rPr>
-        <w:lastRenderedPageBreak/>
         <w:drawing>
           <wp:anchor distT="0" distB="0" distL="114300" distR="114300" simplePos="0" relativeHeight="251662336" behindDoc="0" locked="0" layoutInCell="1" allowOverlap="1" wp14:anchorId="397FDC20" wp14:editId="792C8E17">
             <wp:simplePos x="0" y="0"/>
@@ -2939,7 +2925,7 @@
                     <pic:cNvPicPr/>
                   </pic:nvPicPr>
                   <pic:blipFill>
-                    <a:blip r:embed="rId12">
+                    <a:blip r:embed="rId13">
                       <a:extLst>
                         <a:ext uri="{28A0092B-C50C-407E-A947-70E740481C1C}">
                           <a14:useLocalDpi xmlns:a14="http://schemas.microsoft.com/office/drawing/2010/main" val="0"/>
@@ -3059,40 +3045,28 @@
     </w:p>
     <w:p>
       <w:pPr>
-        <w:shd w:val="clear" w:color="auto" w:fill="FFFFFF"/>
-        <w:spacing w:after="0" w:line="240" w:lineRule="auto"/>
-        <w:ind w:left="2880"/>
+        <w:pStyle w:val="Caption"/>
         <w:jc w:val="right"/>
         <w:rPr>
-          <w:rFonts w:ascii="Helvetica" w:eastAsia="Times New Roman" w:hAnsi="Helvetica" w:cs="Helvetica"/>
-          <w:color w:val="333333"/>
-          <w:sz w:val="21"/>
-          <w:szCs w:val="21"/>
-          <w:lang w:val="en-GB"/>
-        </w:rPr>
-      </w:pPr>
-      <w:r>
-        <w:rPr>
-          <w:rFonts w:ascii="Helvetica" w:eastAsia="Times New Roman" w:hAnsi="Helvetica" w:cs="Helvetica"/>
-          <w:b/>
-          <w:bCs/>
-          <w:color w:val="333333"/>
-          <w:sz w:val="21"/>
-          <w:szCs w:val="21"/>
+          <w:rFonts w:eastAsia="Times New Roman"/>
+          <w:lang w:val="en-GB"/>
+        </w:rPr>
+      </w:pPr>
+      <w:r>
+        <w:rPr>
+          <w:rFonts w:eastAsia="Times New Roman"/>
           <w:bdr w:val="none" w:sz="0" w:space="0" w:color="auto" w:frame="1"/>
           <w:lang w:val="en-GB"/>
         </w:rPr>
-        <w:t>Figure 3: Extreme value analysis on constraining variables</w:t>
-      </w:r>
-      <w:r>
-        <w:rPr>
-          <w:rFonts w:ascii="Helvetica" w:eastAsia="Times New Roman" w:hAnsi="Helvetica" w:cs="Helvetica"/>
-          <w:color w:val="333333"/>
-          <w:sz w:val="21"/>
-          <w:szCs w:val="21"/>
-          <w:lang w:val="en-GB"/>
-        </w:rPr>
-        <w:br/>
+        <w:t>Figure 5</w:t>
+      </w:r>
+      <w:r>
+        <w:rPr>
+          <w:rFonts w:eastAsia="Times New Roman"/>
+          <w:bdr w:val="none" w:sz="0" w:space="0" w:color="auto" w:frame="1"/>
+          <w:lang w:val="en-GB"/>
+        </w:rPr>
+        <w:t>: Extreme value analysis on constraining variables</w:t>
       </w:r>
     </w:p>
     <w:p>
@@ -3109,6 +3083,44 @@
           <w:lang w:val="en-GB"/>
         </w:rPr>
         <w:t>Population system validation</w:t>
+      </w:r>
+    </w:p>
+    <w:p>
+      <w:pPr>
+        <w:rPr>
+          <w:rFonts w:eastAsia="Times New Roman"/>
+          <w:lang w:val="en-GB"/>
+        </w:rPr>
+      </w:pPr>
+      <w:r>
+        <w:rPr>
+          <w:rFonts w:eastAsia="Times New Roman"/>
+          <w:lang w:val="en-GB"/>
+        </w:rPr>
+        <w:t xml:space="preserve">Since the population system is used mostly as input to the model it is mostly important that it represents the actual population growth in Kirkwood relatively well and that it allows for experimentation with different growth scenarios. </w:t>
+      </w:r>
+      <w:r>
+        <w:rPr>
+          <w:rFonts w:eastAsia="Times New Roman"/>
+          <w:lang w:val="en-GB"/>
+        </w:rPr>
+        <w:t xml:space="preserve">Therefore in the validation phase we only do a behavioural reproduction test and not an extreme conditions test. </w:t>
+      </w:r>
+    </w:p>
+    <w:p>
+      <w:pPr>
+        <w:pStyle w:val="Heading3"/>
+        <w:rPr>
+          <w:rFonts w:eastAsia="Times New Roman"/>
+          <w:lang w:val="en-GB"/>
+        </w:rPr>
+      </w:pPr>
+      <w:r>
+        <w:rPr>
+          <w:rFonts w:eastAsia="Times New Roman"/>
+          <w:lang w:val="en-GB"/>
+        </w:rPr>
+        <w:t>Behavioural reproduction</w:t>
       </w:r>
     </w:p>
     <w:p>
@@ -3127,13 +3139,13 @@
           <w:szCs w:val="21"/>
         </w:rPr>
         <w:drawing>
-          <wp:anchor distT="0" distB="0" distL="114300" distR="114300" simplePos="0" relativeHeight="251659264" behindDoc="0" locked="0" layoutInCell="1" allowOverlap="1" wp14:anchorId="5CCC2254" wp14:editId="1E4DD8E5">
+          <wp:anchor distT="0" distB="0" distL="114300" distR="114300" simplePos="0" relativeHeight="251659264" behindDoc="0" locked="0" layoutInCell="1" allowOverlap="1" wp14:anchorId="16D632A3" wp14:editId="32614A04">
             <wp:simplePos x="0" y="0"/>
             <wp:positionH relativeFrom="column">
-              <wp:posOffset>-80645</wp:posOffset>
+              <wp:posOffset>-65405</wp:posOffset>
             </wp:positionH>
             <wp:positionV relativeFrom="paragraph">
-              <wp:posOffset>2081530</wp:posOffset>
+              <wp:posOffset>1362710</wp:posOffset>
             </wp:positionV>
             <wp:extent cx="5943600" cy="2049780"/>
             <wp:effectExtent l="0" t="0" r="0" b="7620"/>
@@ -3150,7 +3162,7 @@
                     <pic:cNvPicPr/>
                   </pic:nvPicPr>
                   <pic:blipFill>
-                    <a:blip r:embed="rId13">
+                    <a:blip r:embed="rId14">
                       <a:extLst>
                         <a:ext uri="{28A0092B-C50C-407E-A947-70E740481C1C}">
                           <a14:useLocalDpi xmlns:a14="http://schemas.microsoft.com/office/drawing/2010/main" val="0"/>
@@ -3187,20 +3199,6 @@
           <w:rFonts w:eastAsia="Times New Roman"/>
           <w:lang w:val="en-GB"/>
         </w:rPr>
-        <w:t xml:space="preserve">Since the population system is used mostly as input to the model it is mostly important that it represents the actual population growth in Kirkwood relatively well and that it allows for experimentation with different growth scenarios. </w:t>
-      </w:r>
-      <w:r>
-        <w:rPr>
-          <w:rFonts w:eastAsia="Times New Roman"/>
-          <w:lang w:val="en-GB"/>
-        </w:rPr>
-        <w:t xml:space="preserve">Therefore in the validation phase we only do a behavioural reproduction test and not an extreme conditions test. </w:t>
-      </w:r>
-      <w:r>
-        <w:rPr>
-          <w:rFonts w:eastAsia="Times New Roman"/>
-          <w:lang w:val="en-GB"/>
-        </w:rPr>
         <w:t xml:space="preserve">The actual behaviour of the population in Kirkwood was described to us as starting at around 3000 connected and 6000 unconnected residents. The connected </w:t>
       </w:r>
       <w:r>
@@ -3236,163 +3234,142 @@
           <w:rFonts w:eastAsia="Times New Roman"/>
           <w:lang w:val="en-GB"/>
         </w:rPr>
-        <w:t xml:space="preserve"> at about 6000-8000 residents. The unconn</w:t>
-      </w:r>
+        <w:t xml:space="preserve"> at about 6000-8000 residents. The unconnected household show a small decline but </w:t>
+      </w:r>
+      <w:r>
+        <w:rPr>
+          <w:rFonts w:eastAsia="Times New Roman"/>
+          <w:lang w:val="en-GB"/>
+        </w:rPr>
+        <w:t>stabilize</w:t>
+      </w:r>
+      <w:r>
+        <w:rPr>
+          <w:rFonts w:eastAsia="Times New Roman"/>
+          <w:lang w:val="en-GB"/>
+        </w:rPr>
+        <w:t xml:space="preserve"> at around 6000 residents. As figure x. shows, the population system replicates this behaviour rather well. Also, adjusting the target population values shows a similar behaviour, but with larger </w:t>
+      </w:r>
+      <w:r>
+        <w:rPr>
+          <w:rFonts w:eastAsia="Times New Roman"/>
+          <w:lang w:val="en-GB"/>
+        </w:rPr>
+        <w:t>stabilizing</w:t>
+      </w:r>
+      <w:r>
+        <w:rPr>
+          <w:rFonts w:eastAsia="Times New Roman"/>
+          <w:lang w:val="en-GB"/>
+        </w:rPr>
+        <w:t xml:space="preserve"> values.</w:t>
+      </w:r>
+    </w:p>
+    <w:p>
+      <w:pPr>
+        <w:pStyle w:val="Caption"/>
+        <w:rPr>
+          <w:rFonts w:eastAsia="Times New Roman"/>
+          <w:bdr w:val="none" w:sz="0" w:space="0" w:color="auto" w:frame="1"/>
+          <w:lang w:val="en-GB"/>
+        </w:rPr>
+      </w:pPr>
+      <w:r>
+        <w:rPr>
+          <w:rFonts w:eastAsia="Times New Roman"/>
+          <w:bdr w:val="none" w:sz="0" w:space="0" w:color="auto" w:frame="1"/>
+          <w:lang w:val="en-GB"/>
+        </w:rPr>
+        <w:lastRenderedPageBreak/>
+        <w:t>Figure 6</w:t>
+      </w:r>
+      <w:r>
+        <w:rPr>
+          <w:rFonts w:eastAsia="Times New Roman"/>
+          <w:bdr w:val="none" w:sz="0" w:space="0" w:color="auto" w:frame="1"/>
+          <w:lang w:val="en-GB"/>
+        </w:rPr>
+        <w:t>: Population system behaviour</w:t>
+      </w:r>
+    </w:p>
+    <w:p>
+      <w:pPr>
+        <w:pStyle w:val="Heading2"/>
+        <w:rPr>
+          <w:rFonts w:eastAsia="Times New Roman"/>
+          <w:lang w:val="en-GB"/>
+        </w:rPr>
+      </w:pPr>
+      <w:r>
+        <w:rPr>
+          <w:rFonts w:eastAsia="Times New Roman"/>
+          <w:lang w:val="en-GB"/>
+        </w:rPr>
+        <w:t>Staff system validation</w:t>
+      </w:r>
+    </w:p>
+    <w:p>
+      <w:pPr>
+        <w:rPr>
+          <w:rFonts w:eastAsia="Times New Roman"/>
+          <w:lang w:val="en-GB"/>
+        </w:rPr>
+      </w:pPr>
+      <w:r>
+        <w:rPr>
+          <w:rFonts w:eastAsia="Times New Roman"/>
+          <w:lang w:val="en-GB"/>
+        </w:rPr>
+        <w:t xml:space="preserve">The staff </w:t>
+      </w:r>
+      <w:r>
+        <w:rPr>
+          <w:rFonts w:eastAsia="Times New Roman"/>
+          <w:lang w:val="en-GB"/>
+        </w:rPr>
+        <w:t>system will be validated by performing behaviour reproduction and extreme conditions testing.</w:t>
+      </w:r>
+    </w:p>
+    <w:p>
+      <w:pPr>
+        <w:pStyle w:val="Heading3"/>
+        <w:rPr>
+          <w:lang w:val="en-GB"/>
+        </w:rPr>
+      </w:pPr>
+      <w:r>
+        <w:rPr>
+          <w:lang w:val="en-GB"/>
+        </w:rPr>
+        <w:t>Behavioural reproduction</w:t>
+      </w:r>
+    </w:p>
+    <w:p>
+      <w:pPr>
+        <w:rPr>
+          <w:rFonts w:eastAsia="Times New Roman"/>
+          <w:lang w:val="en-GB"/>
+        </w:rPr>
+      </w:pPr>
       <w:bookmarkStart w:id="0" w:name="_GoBack"/>
       <w:bookmarkEnd w:id="0"/>
       <w:r>
         <w:rPr>
           <w:rFonts w:eastAsia="Times New Roman"/>
-          <w:lang w:val="en-GB"/>
-        </w:rPr>
-        <w:t xml:space="preserve">ected household show a small decline but </w:t>
-      </w:r>
-      <w:r>
-        <w:rPr>
-          <w:rFonts w:eastAsia="Times New Roman"/>
-          <w:lang w:val="en-GB"/>
-        </w:rPr>
-        <w:t>stabilize</w:t>
-      </w:r>
-      <w:r>
-        <w:rPr>
-          <w:rFonts w:eastAsia="Times New Roman"/>
-          <w:lang w:val="en-GB"/>
-        </w:rPr>
-        <w:t xml:space="preserve"> at around 6000 residents. As figure x. shows, the population system replicates this behaviour rather well. Also, adjusting the target population values shows a similar behaviour, but with larger </w:t>
-      </w:r>
-      <w:r>
-        <w:rPr>
-          <w:rFonts w:eastAsia="Times New Roman"/>
-          <w:lang w:val="en-GB"/>
-        </w:rPr>
-        <w:t>stabilizing</w:t>
-      </w:r>
-      <w:r>
-        <w:rPr>
-          <w:rFonts w:eastAsia="Times New Roman"/>
-          <w:lang w:val="en-GB"/>
-        </w:rPr>
-        <w:t xml:space="preserve"> values.</w:t>
-      </w:r>
-    </w:p>
-    <w:p>
-      <w:pPr>
-        <w:shd w:val="clear" w:color="auto" w:fill="FFFFFF"/>
-        <w:spacing w:after="0" w:line="240" w:lineRule="auto"/>
-        <w:rPr>
-          <w:rFonts w:ascii="Helvetica" w:eastAsia="Times New Roman" w:hAnsi="Helvetica" w:cs="Helvetica"/>
-          <w:b/>
-          <w:bCs/>
-          <w:color w:val="333333"/>
-          <w:sz w:val="21"/>
-          <w:szCs w:val="21"/>
-          <w:bdr w:val="none" w:sz="0" w:space="0" w:color="auto" w:frame="1"/>
-          <w:lang w:val="en-GB"/>
-        </w:rPr>
-      </w:pPr>
-      <w:r>
-        <w:rPr>
-          <w:rFonts w:ascii="Helvetica" w:eastAsia="Times New Roman" w:hAnsi="Helvetica" w:cs="Helvetica"/>
-          <w:b/>
-          <w:bCs/>
-          <w:color w:val="333333"/>
-          <w:sz w:val="21"/>
-          <w:szCs w:val="21"/>
-          <w:bdr w:val="none" w:sz="0" w:space="0" w:color="auto" w:frame="1"/>
-          <w:lang w:val="en-GB"/>
-        </w:rPr>
-        <w:t>Figure 3: Population system behaviour</w:t>
-      </w:r>
-    </w:p>
-    <w:p>
-      <w:pPr>
-        <w:pStyle w:val="Heading2"/>
-        <w:rPr>
-          <w:rFonts w:eastAsia="Times New Roman"/>
-          <w:lang w:val="en-GB"/>
-        </w:rPr>
-      </w:pPr>
-      <w:r>
-        <w:rPr>
-          <w:rFonts w:eastAsia="Times New Roman"/>
-          <w:lang w:val="en-GB"/>
-        </w:rPr>
-        <w:lastRenderedPageBreak/>
-        <w:t>Staff system validation</w:t>
-      </w:r>
-    </w:p>
-    <w:p>
-      <w:pPr>
-        <w:pStyle w:val="Heading3"/>
-        <w:rPr>
-          <w:lang w:val="en-GB"/>
-        </w:rPr>
-      </w:pPr>
-      <w:r>
-        <w:rPr>
-          <w:lang w:val="en-GB"/>
-        </w:rPr>
-        <w:t>Behavioural reproduction</w:t>
-      </w:r>
-    </w:p>
-    <w:p>
-      <w:pPr>
-        <w:rPr>
-          <w:rFonts w:eastAsia="Times New Roman"/>
-          <w:lang w:val="en-GB"/>
-        </w:rPr>
-      </w:pPr>
-      <w:r>
-        <w:rPr>
-          <w:rFonts w:eastAsia="Times New Roman"/>
-          <w:lang w:val="en-GB"/>
-        </w:rPr>
-        <w:t>The staff system is expected to show a constrained decrease in available staff members due to the average staff service time being 10 years while only 1 staff member is hired every 2 years. The number of staff members will decrease to 5 over time.</w:t>
-      </w:r>
-    </w:p>
-    <w:p>
-      <w:pPr>
-        <w:rPr>
-          <w:rFonts w:eastAsia="Times New Roman"/>
-          <w:lang w:val="en-GB"/>
-        </w:rPr>
-      </w:pPr>
-      <w:r>
-        <w:rPr>
-          <w:rFonts w:eastAsia="Times New Roman"/>
-          <w:lang w:val="en-GB"/>
-        </w:rPr>
-        <w:t>Due to this decrease in staff members, the staff occupancy will rise given a stable water demand and infrastructure. Because of this increase in occupancy the maximum possible production for the staff members will plummet due to stress and tiredness.</w:t>
-      </w:r>
-    </w:p>
-    <w:p>
-      <w:pPr>
-        <w:shd w:val="clear" w:color="auto" w:fill="FFFFFF"/>
-        <w:spacing w:after="0" w:line="240" w:lineRule="auto"/>
-        <w:rPr>
-          <w:rFonts w:ascii="Helvetica" w:eastAsia="Times New Roman" w:hAnsi="Helvetica" w:cs="Helvetica"/>
-          <w:b/>
-          <w:bCs/>
-          <w:color w:val="333333"/>
-          <w:sz w:val="21"/>
-          <w:szCs w:val="21"/>
-          <w:bdr w:val="none" w:sz="0" w:space="0" w:color="auto" w:frame="1"/>
-          <w:lang w:val="en-GB"/>
-        </w:rPr>
-      </w:pPr>
-      <w:r>
-        <w:rPr>
-          <w:rFonts w:ascii="Helvetica" w:eastAsia="Times New Roman" w:hAnsi="Helvetica" w:cs="Helvetica"/>
           <w:noProof/>
-          <w:color w:val="333333"/>
-          <w:sz w:val="21"/>
-          <w:szCs w:val="21"/>
         </w:rPr>
         <w:drawing>
-          <wp:inline distT="0" distB="0" distL="0" distR="0">
-            <wp:extent cx="3895725" cy="2529577"/>
+          <wp:anchor distT="0" distB="0" distL="114300" distR="114300" simplePos="0" relativeHeight="251670528" behindDoc="0" locked="0" layoutInCell="1" allowOverlap="1" wp14:anchorId="202679CC" wp14:editId="7F1B5C60">
+            <wp:simplePos x="0" y="0"/>
+            <wp:positionH relativeFrom="column">
+              <wp:posOffset>-74930</wp:posOffset>
+            </wp:positionH>
+            <wp:positionV relativeFrom="paragraph">
+              <wp:posOffset>45085</wp:posOffset>
+            </wp:positionV>
+            <wp:extent cx="3422015" cy="1924050"/>
             <wp:effectExtent l="0" t="0" r="0" b="0"/>
+            <wp:wrapSquare wrapText="bothSides"/>
             <wp:docPr id="4" name="Picture 4"/>
             <wp:cNvGraphicFramePr>
               <a:graphicFrameLocks xmlns:a="http://schemas.openxmlformats.org/drawingml/2006/main" noChangeAspect="1"/>
@@ -3406,23 +3383,21 @@
                       <a:picLocks noChangeAspect="1" noChangeArrowheads="1"/>
                     </pic:cNvPicPr>
                   </pic:nvPicPr>
-                  <pic:blipFill>
-                    <a:blip r:embed="rId14">
+                  <pic:blipFill rotWithShape="1">
+                    <a:blip r:embed="rId15">
                       <a:extLst>
                         <a:ext uri="{28A0092B-C50C-407E-A947-70E740481C1C}">
                           <a14:useLocalDpi xmlns:a14="http://schemas.microsoft.com/office/drawing/2010/main" val="0"/>
                         </a:ext>
                       </a:extLst>
                     </a:blip>
-                    <a:srcRect/>
-                    <a:stretch>
-                      <a:fillRect/>
-                    </a:stretch>
+                    <a:srcRect t="13397"/>
+                    <a:stretch/>
                   </pic:blipFill>
                   <pic:spPr bwMode="auto">
                     <a:xfrm>
                       <a:off x="0" y="0"/>
-                      <a:ext cx="3895725" cy="2529577"/>
+                      <a:ext cx="3422015" cy="1924050"/>
                     </a:xfrm>
                     <a:prstGeom prst="rect">
                       <a:avLst/>
@@ -3431,27 +3406,105 @@
                     <a:ln>
                       <a:noFill/>
                     </a:ln>
+                    <a:extLst>
+                      <a:ext uri="{53640926-AAD7-44D8-BBD7-CCE9431645EC}">
+                        <a14:shadowObscured xmlns:a14="http://schemas.microsoft.com/office/drawing/2010/main"/>
+                      </a:ext>
+                    </a:extLst>
                   </pic:spPr>
                 </pic:pic>
               </a:graphicData>
             </a:graphic>
-          </wp:inline>
+            <wp14:sizeRelH relativeFrom="page">
+              <wp14:pctWidth>0</wp14:pctWidth>
+            </wp14:sizeRelH>
+            <wp14:sizeRelV relativeFrom="page">
+              <wp14:pctHeight>0</wp14:pctHeight>
+            </wp14:sizeRelV>
+          </wp:anchor>
         </w:drawing>
       </w:r>
-      <w:r>
+    </w:p>
+    <w:p>
+      <w:pPr>
+        <w:rPr>
+          <w:rFonts w:eastAsia="Times New Roman"/>
+          <w:lang w:val="en-GB"/>
+        </w:rPr>
+      </w:pPr>
+      <w:r>
+        <w:rPr>
+          <w:rFonts w:eastAsia="Times New Roman"/>
+          <w:lang w:val="en-GB"/>
+        </w:rPr>
+        <w:t>The staff system is expected to show a constrained decrease in available staff members due to the average staff service time being 10 years while only 1 staff member is hired every 2 years. The number of staff members will decrease to 5 over time.</w:t>
+      </w:r>
+    </w:p>
+    <w:p>
+      <w:pPr>
         <w:rPr>
           <w:rFonts w:ascii="Helvetica" w:eastAsia="Times New Roman" w:hAnsi="Helvetica" w:cs="Helvetica"/>
+          <w:b/>
+          <w:bCs/>
           <w:color w:val="333333"/>
           <w:sz w:val="21"/>
           <w:szCs w:val="21"/>
-          <w:lang w:val="en-GB"/>
-        </w:rPr>
-        <w:br/>
-      </w:r>
-    </w:p>
-    <w:p>
-      <w:pPr>
-        <w:pStyle w:val="Heading3"/>
+          <w:bdr w:val="none" w:sz="0" w:space="0" w:color="auto" w:frame="1"/>
+          <w:lang w:val="en-GB"/>
+        </w:rPr>
+      </w:pPr>
+    </w:p>
+    <w:p>
+      <w:pPr>
+        <w:pStyle w:val="Caption"/>
+        <w:rPr>
+          <w:rFonts w:eastAsia="Times New Roman"/>
+          <w:lang w:val="en-GB"/>
+        </w:rPr>
+      </w:pPr>
+      <w:r>
+        <w:rPr>
+          <w:rFonts w:eastAsia="Times New Roman"/>
+          <w:bdr w:val="none" w:sz="0" w:space="0" w:color="auto" w:frame="1"/>
+          <w:lang w:val="en-GB"/>
+        </w:rPr>
+        <w:t>Figure 7</w:t>
+      </w:r>
+      <w:r>
+        <w:rPr>
+          <w:rFonts w:eastAsia="Times New Roman"/>
+          <w:bdr w:val="none" w:sz="0" w:space="0" w:color="auto" w:frame="1"/>
+          <w:lang w:val="en-GB"/>
+        </w:rPr>
+        <w:t xml:space="preserve">: </w:t>
+      </w:r>
+      <w:r>
+        <w:rPr>
+          <w:rFonts w:eastAsia="Times New Roman"/>
+          <w:bdr w:val="none" w:sz="0" w:space="0" w:color="auto" w:frame="1"/>
+          <w:lang w:val="en-GB"/>
+        </w:rPr>
+        <w:t>Behavioural reproduction of the staff system</w:t>
+      </w:r>
+    </w:p>
+    <w:p>
+      <w:pPr>
+        <w:rPr>
+          <w:rFonts w:eastAsia="Times New Roman"/>
+          <w:lang w:val="en-GB"/>
+        </w:rPr>
+      </w:pPr>
+      <w:r>
+        <w:rPr>
+          <w:rFonts w:eastAsia="Times New Roman"/>
+          <w:lang w:val="en-GB"/>
+        </w:rPr>
+        <w:t>Due to this decrease in staff members, the staff occupancy will rise given a stable water demand and infrastructure. Because of this increase in occupancy the maximum possible production for the staff members will plummet due to stress and tiredness.</w:t>
+      </w:r>
+    </w:p>
+    <w:p>
+      <w:pPr>
+        <w:pStyle w:val="Heading2"/>
         <w:rPr>
           <w:rFonts w:eastAsia="Times New Roman"/>
           <w:lang w:val="en-GB"/>
@@ -3476,6 +3529,46 @@
           <w:lang w:val="en-GB"/>
         </w:rPr>
         <w:t xml:space="preserve">The hiring of staff is changed from 1 staff hired every 2 years to 100 staff hired every 2 years. </w:t>
+      </w:r>
+      <w:r>
+        <w:rPr>
+          <w:lang w:val="en-GB"/>
+        </w:rPr>
+        <w:t xml:space="preserve">The behaviour which results from this change is to be expected because there is plenty of </w:t>
+      </w:r>
+      <w:proofErr w:type="gramStart"/>
+      <w:r>
+        <w:rPr>
+          <w:lang w:val="en-GB"/>
+        </w:rPr>
+        <w:t>staff</w:t>
+      </w:r>
+      <w:proofErr w:type="gramEnd"/>
+      <w:r>
+        <w:rPr>
+          <w:lang w:val="en-GB"/>
+        </w:rPr>
+        <w:t xml:space="preserve"> available now to work on all infrastructure related jobs. </w:t>
+      </w:r>
+      <w:r>
+        <w:rPr>
+          <w:lang w:val="en-GB"/>
+        </w:rPr>
+        <w:t>The staff occupancy is so low that the production rate per person per year will be increased by 50% compared to the normal production rate of 20Ml</w:t>
+      </w:r>
+      <w:proofErr w:type="gramStart"/>
+      <w:r>
+        <w:rPr>
+          <w:lang w:val="en-GB"/>
+        </w:rPr>
+        <w:t>/(</w:t>
+      </w:r>
+      <w:proofErr w:type="gramEnd"/>
+      <w:r>
+        <w:rPr>
+          <w:lang w:val="en-GB"/>
+        </w:rPr>
+        <w:t xml:space="preserve">year*staff). </w:t>
       </w:r>
     </w:p>
     <w:p>
@@ -3490,7 +3583,7 @@
         </w:rPr>
         <w:drawing>
           <wp:inline distT="0" distB="0" distL="0" distR="0">
-            <wp:extent cx="3853463" cy="2571750"/>
+            <wp:extent cx="3848986" cy="2249785"/>
             <wp:effectExtent l="0" t="0" r="0" b="0"/>
             <wp:docPr id="3" name="Picture 3"/>
             <wp:cNvGraphicFramePr>
@@ -3505,23 +3598,21 @@
                       <a:picLocks noChangeAspect="1" noChangeArrowheads="1"/>
                     </pic:cNvPicPr>
                   </pic:nvPicPr>
-                  <pic:blipFill>
-                    <a:blip r:embed="rId15">
+                  <pic:blipFill rotWithShape="1">
+                    <a:blip r:embed="rId16">
                       <a:extLst>
                         <a:ext uri="{28A0092B-C50C-407E-A947-70E740481C1C}">
                           <a14:useLocalDpi xmlns:a14="http://schemas.microsoft.com/office/drawing/2010/main" val="0"/>
                         </a:ext>
                       </a:extLst>
                     </a:blip>
-                    <a:srcRect/>
-                    <a:stretch>
-                      <a:fillRect/>
-                    </a:stretch>
+                    <a:srcRect t="12417"/>
+                    <a:stretch/>
                   </pic:blipFill>
                   <pic:spPr bwMode="auto">
                     <a:xfrm>
                       <a:off x="0" y="0"/>
-                      <a:ext cx="3853463" cy="2571750"/>
+                      <a:ext cx="3853463" cy="2252402"/>
                     </a:xfrm>
                     <a:prstGeom prst="rect">
                       <a:avLst/>
@@ -3530,6 +3621,11 @@
                     <a:ln>
                       <a:noFill/>
                     </a:ln>
+                    <a:extLst>
+                      <a:ext uri="{53640926-AAD7-44D8-BBD7-CCE9431645EC}">
+                        <a14:shadowObscured xmlns:a14="http://schemas.microsoft.com/office/drawing/2010/main"/>
+                      </a:ext>
+                    </a:extLst>
                   </pic:spPr>
                 </pic:pic>
               </a:graphicData>
@@ -3540,6 +3636,54 @@
     </w:p>
     <w:p>
       <w:pPr>
+        <w:pStyle w:val="Caption"/>
+        <w:rPr>
+          <w:rFonts w:eastAsia="Times New Roman"/>
+          <w:lang w:val="en-GB"/>
+        </w:rPr>
+      </w:pPr>
+      <w:r>
+        <w:rPr>
+          <w:rFonts w:eastAsia="Times New Roman"/>
+          <w:bdr w:val="none" w:sz="0" w:space="0" w:color="auto" w:frame="1"/>
+          <w:lang w:val="en-GB"/>
+        </w:rPr>
+        <w:t xml:space="preserve">Figure </w:t>
+      </w:r>
+      <w:r>
+        <w:rPr>
+          <w:rFonts w:eastAsia="Times New Roman"/>
+          <w:bdr w:val="none" w:sz="0" w:space="0" w:color="auto" w:frame="1"/>
+          <w:lang w:val="en-GB"/>
+        </w:rPr>
+        <w:t>8</w:t>
+      </w:r>
+      <w:r>
+        <w:rPr>
+          <w:rFonts w:eastAsia="Times New Roman"/>
+          <w:bdr w:val="none" w:sz="0" w:space="0" w:color="auto" w:frame="1"/>
+          <w:lang w:val="en-GB"/>
+        </w:rPr>
+        <w:t xml:space="preserve">: </w:t>
+      </w:r>
+      <w:r>
+        <w:rPr>
+          <w:rFonts w:eastAsia="Times New Roman"/>
+          <w:bdr w:val="none" w:sz="0" w:space="0" w:color="auto" w:frame="1"/>
+          <w:lang w:val="en-GB"/>
+        </w:rPr>
+        <w:t>Extreme conditions test by increasing staff hired</w:t>
+      </w:r>
+    </w:p>
+    <w:p>
+      <w:pPr>
+        <w:rPr>
+          <w:lang w:val="en-GB"/>
+        </w:rPr>
+      </w:pPr>
+    </w:p>
+    <w:p>
+      <w:pPr>
         <w:pStyle w:val="Heading2"/>
         <w:rPr>
           <w:rFonts w:eastAsia="Times New Roman"/>
@@ -3557,21 +3701,9 @@
     </w:p>
     <w:p>
       <w:pPr>
-        <w:pStyle w:val="Heading3"/>
-        <w:rPr>
-          <w:lang w:val="en-GB"/>
-        </w:rPr>
-      </w:pPr>
-      <w:r>
-        <w:rPr>
-          <w:lang w:val="en-GB"/>
-        </w:rPr>
-        <w:t>Behavioural reproduction</w:t>
-      </w:r>
-    </w:p>
-    <w:p>
-      <w:pPr>
-        <w:rPr>
+        <w:spacing w:after="0"/>
+        <w:rPr>
+          <w:rFonts w:eastAsia="Times New Roman"/>
           <w:lang w:val="en-GB"/>
         </w:rPr>
       </w:pPr>
@@ -3580,9 +3712,17 @@
           <w:noProof/>
         </w:rPr>
         <w:drawing>
-          <wp:inline distT="0" distB="0" distL="0" distR="0">
-            <wp:extent cx="3489902" cy="2152650"/>
+          <wp:anchor distT="0" distB="0" distL="114300" distR="114300" simplePos="0" relativeHeight="251665408" behindDoc="0" locked="0" layoutInCell="1" allowOverlap="1" wp14:anchorId="4D192EF4" wp14:editId="5A2B35D5">
+            <wp:simplePos x="0" y="0"/>
+            <wp:positionH relativeFrom="column">
+              <wp:posOffset>3317240</wp:posOffset>
+            </wp:positionH>
+            <wp:positionV relativeFrom="paragraph">
+              <wp:posOffset>386715</wp:posOffset>
+            </wp:positionV>
+            <wp:extent cx="3260725" cy="1722120"/>
             <wp:effectExtent l="0" t="0" r="0" b="0"/>
+            <wp:wrapSquare wrapText="bothSides"/>
             <wp:docPr id="5" name="Picture 5"/>
             <wp:cNvGraphicFramePr>
               <a:graphicFrameLocks xmlns:a="http://schemas.openxmlformats.org/drawingml/2006/main" noChangeAspect="1"/>
@@ -3596,23 +3736,21 @@
                       <a:picLocks noChangeAspect="1" noChangeArrowheads="1"/>
                     </pic:cNvPicPr>
                   </pic:nvPicPr>
-                  <pic:blipFill>
-                    <a:blip r:embed="rId16">
+                  <pic:blipFill rotWithShape="1">
+                    <a:blip r:embed="rId17">
                       <a:extLst>
                         <a:ext uri="{28A0092B-C50C-407E-A947-70E740481C1C}">
                           <a14:useLocalDpi xmlns:a14="http://schemas.microsoft.com/office/drawing/2010/main" val="0"/>
                         </a:ext>
                       </a:extLst>
                     </a:blip>
-                    <a:srcRect/>
-                    <a:stretch>
-                      <a:fillRect/>
-                    </a:stretch>
+                    <a:srcRect t="14357"/>
+                    <a:stretch/>
                   </pic:blipFill>
                   <pic:spPr bwMode="auto">
                     <a:xfrm>
                       <a:off x="0" y="0"/>
-                      <a:ext cx="3489902" cy="2152650"/>
+                      <a:ext cx="3260725" cy="1722120"/>
                     </a:xfrm>
                     <a:prstGeom prst="rect">
                       <a:avLst/>
@@ -3621,13 +3759,174 @@
                     <a:ln>
                       <a:noFill/>
                     </a:ln>
+                    <a:extLst>
+                      <a:ext uri="{53640926-AAD7-44D8-BBD7-CCE9431645EC}">
+                        <a14:shadowObscured xmlns:a14="http://schemas.microsoft.com/office/drawing/2010/main"/>
+                      </a:ext>
+                    </a:extLst>
                   </pic:spPr>
                 </pic:pic>
               </a:graphicData>
             </a:graphic>
-          </wp:inline>
+            <wp14:sizeRelH relativeFrom="page">
+              <wp14:pctWidth>0</wp14:pctWidth>
+            </wp14:sizeRelH>
+            <wp14:sizeRelV relativeFrom="page">
+              <wp14:pctHeight>0</wp14:pctHeight>
+            </wp14:sizeRelV>
+          </wp:anchor>
         </w:drawing>
       </w:r>
+      <w:r>
+        <w:rPr>
+          <w:noProof/>
+        </w:rPr>
+        <mc:AlternateContent>
+          <mc:Choice Requires="wps">
+            <w:drawing>
+              <wp:anchor distT="0" distB="0" distL="114300" distR="114300" simplePos="0" relativeHeight="251674624" behindDoc="0" locked="0" layoutInCell="1" allowOverlap="1" wp14:anchorId="6ED43DBC" wp14:editId="5F514D8E">
+                <wp:simplePos x="0" y="0"/>
+                <wp:positionH relativeFrom="column">
+                  <wp:posOffset>3709670</wp:posOffset>
+                </wp:positionH>
+                <wp:positionV relativeFrom="paragraph">
+                  <wp:posOffset>219075</wp:posOffset>
+                </wp:positionV>
+                <wp:extent cx="2806700" cy="191135"/>
+                <wp:effectExtent l="0" t="0" r="0" b="0"/>
+                <wp:wrapSquare wrapText="bothSides"/>
+                <wp:docPr id="18" name="Text Box 18"/>
+                <wp:cNvGraphicFramePr/>
+                <a:graphic xmlns:a="http://schemas.openxmlformats.org/drawingml/2006/main">
+                  <a:graphicData uri="http://schemas.microsoft.com/office/word/2010/wordprocessingShape">
+                    <wps:wsp>
+                      <wps:cNvSpPr txBox="1"/>
+                      <wps:spPr>
+                        <a:xfrm>
+                          <a:off x="0" y="0"/>
+                          <a:ext cx="2806700" cy="191135"/>
+                        </a:xfrm>
+                        <a:prstGeom prst="rect">
+                          <a:avLst/>
+                        </a:prstGeom>
+                        <a:solidFill>
+                          <a:prstClr val="white"/>
+                        </a:solidFill>
+                        <a:ln>
+                          <a:noFill/>
+                        </a:ln>
+                        <a:effectLst/>
+                      </wps:spPr>
+                      <wps:txbx>
+                        <w:txbxContent>
+                          <w:p>
+                            <w:pPr>
+                              <w:pStyle w:val="Caption"/>
+                              <w:rPr>
+                                <w:noProof/>
+                              </w:rPr>
+                            </w:pPr>
+                            <w:r>
+                              <w:t xml:space="preserve">Figure </w:t>
+                            </w:r>
+                            <w:r>
+                              <w:t>9</w:t>
+                            </w:r>
+                            <w:r>
+                              <w:t xml:space="preserve">: </w:t>
+                            </w:r>
+                            <w:proofErr w:type="spellStart"/>
+                            <w:r>
+                              <w:t>Behavioural</w:t>
+                            </w:r>
+                            <w:proofErr w:type="spellEnd"/>
+                            <w:r>
+                              <w:t xml:space="preserve"> reproduction of the funding system</w:t>
+                            </w:r>
+                          </w:p>
+                        </w:txbxContent>
+                      </wps:txbx>
+                      <wps:bodyPr rot="0" spcFirstLastPara="0" vertOverflow="overflow" horzOverflow="overflow" vert="horz" wrap="square" lIns="0" tIns="0" rIns="0" bIns="0" numCol="1" spcCol="0" rtlCol="0" fromWordArt="0" anchor="t" anchorCtr="0" forceAA="0" compatLnSpc="1">
+                        <a:prstTxWarp prst="textNoShape">
+                          <a:avLst/>
+                        </a:prstTxWarp>
+                        <a:noAutofit/>
+                      </wps:bodyPr>
+                    </wps:wsp>
+                  </a:graphicData>
+                </a:graphic>
+                <wp14:sizeRelH relativeFrom="margin">
+                  <wp14:pctWidth>0</wp14:pctWidth>
+                </wp14:sizeRelH>
+                <wp14:sizeRelV relativeFrom="margin">
+                  <wp14:pctHeight>0</wp14:pctHeight>
+                </wp14:sizeRelV>
+              </wp:anchor>
+            </w:drawing>
+          </mc:Choice>
+          <mc:Fallback>
+            <w:pict>
+              <v:shapetype id="_x0000_t202" coordsize="21600,21600" o:spt="202" path="m,l,21600r21600,l21600,xe">
+                <v:stroke joinstyle="miter"/>
+                <v:path gradientshapeok="t" o:connecttype="rect"/>
+              </v:shapetype>
+              <v:shape id="Text Box 18" o:spid="_x0000_s1026" type="#_x0000_t202" style="position:absolute;margin-left:292.1pt;margin-top:17.25pt;width:221pt;height:15.05pt;z-index:251674624;visibility:visible;mso-wrap-style:square;mso-width-percent:0;mso-height-percent:0;mso-wrap-distance-left:9pt;mso-wrap-distance-top:0;mso-wrap-distance-right:9pt;mso-wrap-distance-bottom:0;mso-position-horizontal:absolute;mso-position-horizontal-relative:text;mso-position-vertical:absolute;mso-position-vertical-relative:text;mso-width-percent:0;mso-height-percent:0;mso-width-relative:margin;mso-height-relative:margin;v-text-anchor:top" o:gfxdata="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" stroked="f">
+                <v:textbox inset="0,0,0,0">
+                  <w:txbxContent>
+                    <w:p>
+                      <w:pPr>
+                        <w:pStyle w:val="Caption"/>
+                        <w:rPr>
+                          <w:noProof/>
+                        </w:rPr>
+                      </w:pPr>
+                      <w:r>
+                        <w:t xml:space="preserve">Figure </w:t>
+                      </w:r>
+                      <w:r>
+                        <w:t>9</w:t>
+                      </w:r>
+                      <w:r>
+                        <w:t xml:space="preserve">: </w:t>
+                      </w:r>
+                      <w:proofErr w:type="spellStart"/>
+                      <w:r>
+                        <w:t>Behavioural</w:t>
+                      </w:r>
+                      <w:proofErr w:type="spellEnd"/>
+                      <w:r>
+                        <w:t xml:space="preserve"> reproduction of the funding system</w:t>
+                      </w:r>
+                    </w:p>
+                  </w:txbxContent>
+                </v:textbox>
+                <w10:wrap type="square"/>
+              </v:shape>
+            </w:pict>
+          </mc:Fallback>
+        </mc:AlternateContent>
+      </w:r>
+      <w:r>
+        <w:rPr>
+          <w:rFonts w:eastAsia="Times New Roman"/>
+          <w:lang w:val="en-GB"/>
+        </w:rPr>
+        <w:t>The funding</w:t>
+      </w:r>
+      <w:r>
+        <w:rPr>
+          <w:rFonts w:eastAsia="Times New Roman"/>
+          <w:lang w:val="en-GB"/>
+        </w:rPr>
+        <w:t xml:space="preserve"> system will be validated by performing behaviour reproduction and extreme conditions testing.</w:t>
+      </w:r>
+      <w:r>
+        <w:rPr>
+          <w:rFonts w:eastAsia="Times New Roman"/>
+          <w:lang w:val="en-GB"/>
+        </w:rPr>
+        <w:t xml:space="preserve">  </w:t>
+      </w:r>
     </w:p>
     <w:p>
       <w:pPr>
@@ -3640,11 +3939,50 @@
         <w:rPr>
           <w:lang w:val="en-GB"/>
         </w:rPr>
-        <w:t>Extreme conditions</w:t>
-      </w:r>
-    </w:p>
-    <w:p>
-      <w:pPr>
+        <w:t>Behavioural reproduction</w:t>
+      </w:r>
+    </w:p>
+    <w:p>
+      <w:pPr>
+        <w:rPr>
+          <w:lang w:val="en-GB"/>
+        </w:rPr>
+      </w:pPr>
+      <w:r>
+        <w:rPr>
+          <w:lang w:val="en-GB"/>
+        </w:rPr>
+        <w:t xml:space="preserve">The funding system behaves as expected; more money is spent on maintenance per year then is received from municipality income. This makes the available funds for maintenance decline over time. </w:t>
+      </w:r>
+    </w:p>
+    <w:p>
+      <w:pPr>
+        <w:rPr>
+          <w:lang w:val="en-GB"/>
+        </w:rPr>
+      </w:pPr>
+      <w:r>
+        <w:rPr>
+          <w:lang w:val="en-GB"/>
+        </w:rPr>
+        <w:t xml:space="preserve">Over time the expenditures decline since there is not enough staff to work on infrastructure maintenance, so no money is spent on infrastructure maintenance either. Since no infrastructure is maintained or built, the income from the water supplied stagnates as well, until it reaches the yearly value of the bail-out they receive. This makes the available funds for maintenance increase linearly. In reality this money would also be used, however the other expenditures of the municipality are not taken into account which makes the model </w:t>
+      </w:r>
+      <w:r>
+        <w:rPr>
+          <w:lang w:val="en-GB"/>
+        </w:rPr>
+        <w:t>behave like this</w:t>
+      </w:r>
+      <w:r>
+        <w:rPr>
+          <w:lang w:val="en-GB"/>
+        </w:rPr>
+        <w:t>.</w:t>
+      </w:r>
+    </w:p>
+    <w:p>
+      <w:pPr>
+        <w:pStyle w:val="Heading3"/>
         <w:rPr>
           <w:lang w:val="en-GB"/>
         </w:rPr>
@@ -3654,15 +3992,15 @@
           <w:noProof/>
         </w:rPr>
         <w:drawing>
-          <wp:anchor distT="0" distB="0" distL="114300" distR="114300" simplePos="0" relativeHeight="251664384" behindDoc="0" locked="0" layoutInCell="1" allowOverlap="1" wp14:anchorId="5E7373E6" wp14:editId="0E32176C">
+          <wp:anchor distT="0" distB="0" distL="114300" distR="114300" simplePos="0" relativeHeight="251664384" behindDoc="0" locked="0" layoutInCell="1" allowOverlap="1" wp14:anchorId="1F104ED5" wp14:editId="4FACFDB2">
             <wp:simplePos x="0" y="0"/>
             <wp:positionH relativeFrom="column">
-              <wp:posOffset>9525</wp:posOffset>
+              <wp:posOffset>-635</wp:posOffset>
             </wp:positionH>
             <wp:positionV relativeFrom="paragraph">
-              <wp:posOffset>349885</wp:posOffset>
+              <wp:posOffset>22860</wp:posOffset>
             </wp:positionV>
-            <wp:extent cx="3159125" cy="2095500"/>
+            <wp:extent cx="3157220" cy="1786255"/>
             <wp:effectExtent l="0" t="0" r="0" b="0"/>
             <wp:wrapSquare wrapText="bothSides"/>
             <wp:docPr id="6" name="Picture 6"/>
@@ -3678,23 +4016,21 @@
                       <a:picLocks noChangeAspect="1" noChangeArrowheads="1"/>
                     </pic:cNvPicPr>
                   </pic:nvPicPr>
-                  <pic:blipFill>
-                    <a:blip r:embed="rId17">
+                  <pic:blipFill rotWithShape="1">
+                    <a:blip r:embed="rId18">
                       <a:extLst>
                         <a:ext uri="{28A0092B-C50C-407E-A947-70E740481C1C}">
                           <a14:useLocalDpi xmlns:a14="http://schemas.microsoft.com/office/drawing/2010/main" val="0"/>
                         </a:ext>
                       </a:extLst>
                     </a:blip>
-                    <a:srcRect/>
-                    <a:stretch>
-                      <a:fillRect/>
-                    </a:stretch>
+                    <a:srcRect t="14721"/>
+                    <a:stretch/>
                   </pic:blipFill>
                   <pic:spPr bwMode="auto">
                     <a:xfrm>
                       <a:off x="0" y="0"/>
-                      <a:ext cx="3159125" cy="2095500"/>
+                      <a:ext cx="3157220" cy="1786255"/>
                     </a:xfrm>
                     <a:prstGeom prst="rect">
                       <a:avLst/>
@@ -3703,6 +4039,11 @@
                     <a:ln>
                       <a:noFill/>
                     </a:ln>
+                    <a:extLst>
+                      <a:ext uri="{53640926-AAD7-44D8-BBD7-CCE9431645EC}">
+                        <a14:shadowObscured xmlns:a14="http://schemas.microsoft.com/office/drawing/2010/main"/>
+                      </a:ext>
+                    </a:extLst>
                   </pic:spPr>
                 </pic:pic>
               </a:graphicData>
@@ -3720,57 +4061,8 @@
         <w:rPr>
           <w:lang w:val="en-GB"/>
         </w:rPr>
-        <w:t>Staff hiring increased from 1 every 2 years to 100 every 2 years.</w:t>
-      </w:r>
-    </w:p>
-    <w:p>
-      <w:pPr>
-        <w:rPr>
-          <w:lang w:val="en-GB"/>
-        </w:rPr>
-      </w:pPr>
-    </w:p>
-    <w:p>
-      <w:pPr>
-        <w:rPr>
-          <w:lang w:val="en-GB"/>
-        </w:rPr>
-      </w:pPr>
-    </w:p>
-    <w:p>
-      <w:pPr>
-        <w:rPr>
-          <w:lang w:val="en-GB"/>
-        </w:rPr>
-      </w:pPr>
-    </w:p>
-    <w:p>
-      <w:pPr>
-        <w:rPr>
-          <w:lang w:val="en-GB"/>
-        </w:rPr>
-      </w:pPr>
-    </w:p>
-    <w:p>
-      <w:pPr>
-        <w:rPr>
-          <w:lang w:val="en-GB"/>
-        </w:rPr>
-      </w:pPr>
-    </w:p>
-    <w:p>
-      <w:pPr>
-        <w:rPr>
-          <w:lang w:val="en-GB"/>
-        </w:rPr>
-      </w:pPr>
-    </w:p>
-    <w:p>
-      <w:pPr>
-        <w:rPr>
-          <w:lang w:val="en-GB"/>
-        </w:rPr>
-      </w:pPr>
+        <w:t>Extreme conditions</w:t>
+      </w:r>
     </w:p>
     <w:p>
       <w:pPr>
@@ -3782,16 +4074,135 @@
         <w:rPr>
           <w:noProof/>
         </w:rPr>
+        <mc:AlternateContent>
+          <mc:Choice Requires="wps">
+            <w:drawing>
+              <wp:anchor distT="0" distB="0" distL="114300" distR="114300" simplePos="0" relativeHeight="251676672" behindDoc="0" locked="0" layoutInCell="1" allowOverlap="1" wp14:anchorId="6EB7FC5D" wp14:editId="23595BB2">
+                <wp:simplePos x="0" y="0"/>
+                <wp:positionH relativeFrom="column">
+                  <wp:posOffset>422910</wp:posOffset>
+                </wp:positionH>
+                <wp:positionV relativeFrom="paragraph">
+                  <wp:posOffset>2304415</wp:posOffset>
+                </wp:positionV>
+                <wp:extent cx="3029585" cy="180340"/>
+                <wp:effectExtent l="0" t="0" r="0" b="0"/>
+                <wp:wrapSquare wrapText="bothSides"/>
+                <wp:docPr id="19" name="Text Box 19"/>
+                <wp:cNvGraphicFramePr/>
+                <a:graphic xmlns:a="http://schemas.openxmlformats.org/drawingml/2006/main">
+                  <a:graphicData uri="http://schemas.microsoft.com/office/word/2010/wordprocessingShape">
+                    <wps:wsp>
+                      <wps:cNvSpPr txBox="1"/>
+                      <wps:spPr>
+                        <a:xfrm>
+                          <a:off x="0" y="0"/>
+                          <a:ext cx="3029585" cy="180340"/>
+                        </a:xfrm>
+                        <a:prstGeom prst="rect">
+                          <a:avLst/>
+                        </a:prstGeom>
+                        <a:solidFill>
+                          <a:prstClr val="white"/>
+                        </a:solidFill>
+                        <a:ln>
+                          <a:noFill/>
+                        </a:ln>
+                        <a:effectLst/>
+                      </wps:spPr>
+                      <wps:txbx>
+                        <w:txbxContent>
+                          <w:p>
+                            <w:pPr>
+                              <w:pStyle w:val="Caption"/>
+                              <w:rPr>
+                                <w:noProof/>
+                              </w:rPr>
+                            </w:pPr>
+                            <w:r>
+                              <w:t xml:space="preserve">Figure </w:t>
+                            </w:r>
+                            <w:fldSimple w:instr=" SEQ Figure \* ARABIC ">
+                              <w:r>
+                                <w:rPr>
+                                  <w:noProof/>
+                                </w:rPr>
+                                <w:t>1</w:t>
+                              </w:r>
+                            </w:fldSimple>
+                            <w:r>
+                              <w:t>1: Extreme conditions test by increasing bail-out</w:t>
+                            </w:r>
+                          </w:p>
+                        </w:txbxContent>
+                      </wps:txbx>
+                      <wps:bodyPr rot="0" spcFirstLastPara="0" vertOverflow="overflow" horzOverflow="overflow" vert="horz" wrap="square" lIns="0" tIns="0" rIns="0" bIns="0" numCol="1" spcCol="0" rtlCol="0" fromWordArt="0" anchor="t" anchorCtr="0" forceAA="0" compatLnSpc="1">
+                        <a:prstTxWarp prst="textNoShape">
+                          <a:avLst/>
+                        </a:prstTxWarp>
+                        <a:noAutofit/>
+                      </wps:bodyPr>
+                    </wps:wsp>
+                  </a:graphicData>
+                </a:graphic>
+                <wp14:sizeRelH relativeFrom="margin">
+                  <wp14:pctWidth>0</wp14:pctWidth>
+                </wp14:sizeRelH>
+                <wp14:sizeRelV relativeFrom="margin">
+                  <wp14:pctHeight>0</wp14:pctHeight>
+                </wp14:sizeRelV>
+              </wp:anchor>
+            </w:drawing>
+          </mc:Choice>
+          <mc:Fallback>
+            <w:pict>
+              <v:shape id="Text Box 19" o:spid="_x0000_s1027" type="#_x0000_t202" style="position:absolute;margin-left:33.3pt;margin-top:181.45pt;width:238.55pt;height:14.2pt;z-index:251676672;visibility:visible;mso-wrap-style:square;mso-width-percent:0;mso-height-percent:0;mso-wrap-distance-left:9pt;mso-wrap-distance-top:0;mso-wrap-distance-right:9pt;mso-wrap-distance-bottom:0;mso-position-horizontal:absolute;mso-position-horizontal-relative:text;mso-position-vertical:absolute;mso-position-vertical-relative:text;mso-width-percent:0;mso-height-percent:0;mso-width-relative:margin;mso-height-relative:margin;v-text-anchor:top" o:gfxdata="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" stroked="f">
+                <v:textbox inset="0,0,0,0">
+                  <w:txbxContent>
+                    <w:p>
+                      <w:pPr>
+                        <w:pStyle w:val="Caption"/>
+                        <w:rPr>
+                          <w:noProof/>
+                        </w:rPr>
+                      </w:pPr>
+                      <w:r>
+                        <w:t xml:space="preserve">Figure </w:t>
+                      </w:r>
+                      <w:fldSimple w:instr=" SEQ Figure \* ARABIC ">
+                        <w:r>
+                          <w:rPr>
+                            <w:noProof/>
+                          </w:rPr>
+                          <w:t>1</w:t>
+                        </w:r>
+                      </w:fldSimple>
+                      <w:r>
+                        <w:t>1: Extreme conditions test by increasing bail-out</w:t>
+                      </w:r>
+                    </w:p>
+                  </w:txbxContent>
+                </v:textbox>
+                <w10:wrap type="square"/>
+              </v:shape>
+            </w:pict>
+          </mc:Fallback>
+        </mc:AlternateContent>
+      </w:r>
+      <w:r>
+        <w:rPr>
+          <w:noProof/>
+        </w:rPr>
         <w:drawing>
-          <wp:anchor distT="0" distB="0" distL="114300" distR="114300" simplePos="0" relativeHeight="251663360" behindDoc="0" locked="0" layoutInCell="1" allowOverlap="1" wp14:anchorId="3566F1EC" wp14:editId="495BC04D">
+          <wp:anchor distT="0" distB="0" distL="114300" distR="114300" simplePos="0" relativeHeight="251663360" behindDoc="0" locked="0" layoutInCell="1" allowOverlap="1" wp14:anchorId="7B8BC0B7" wp14:editId="3B6D360D">
             <wp:simplePos x="0" y="0"/>
             <wp:positionH relativeFrom="column">
-              <wp:posOffset>0</wp:posOffset>
+              <wp:posOffset>-15875</wp:posOffset>
             </wp:positionH>
             <wp:positionV relativeFrom="paragraph">
-              <wp:posOffset>366395</wp:posOffset>
+              <wp:posOffset>2459990</wp:posOffset>
             </wp:positionV>
-            <wp:extent cx="3705225" cy="2113280"/>
+            <wp:extent cx="3423285" cy="1775460"/>
             <wp:effectExtent l="0" t="0" r="0" b="0"/>
             <wp:wrapSquare wrapText="bothSides"/>
             <wp:docPr id="7" name="Picture 7"/>
@@ -3807,23 +4218,21 @@
                       <a:picLocks noChangeAspect="1" noChangeArrowheads="1"/>
                     </pic:cNvPicPr>
                   </pic:nvPicPr>
-                  <pic:blipFill>
-                    <a:blip r:embed="rId18">
+                  <pic:blipFill rotWithShape="1">
+                    <a:blip r:embed="rId19">
                       <a:extLst>
                         <a:ext uri="{28A0092B-C50C-407E-A947-70E740481C1C}">
                           <a14:useLocalDpi xmlns:a14="http://schemas.microsoft.com/office/drawing/2010/main" val="0"/>
                         </a:ext>
                       </a:extLst>
                     </a:blip>
-                    <a:srcRect/>
-                    <a:stretch>
-                      <a:fillRect/>
-                    </a:stretch>
+                    <a:srcRect t="15619"/>
+                    <a:stretch/>
                   </pic:blipFill>
                   <pic:spPr bwMode="auto">
                     <a:xfrm>
                       <a:off x="0" y="0"/>
-                      <a:ext cx="3705225" cy="2113280"/>
+                      <a:ext cx="3423285" cy="1775460"/>
                     </a:xfrm>
                     <a:prstGeom prst="rect">
                       <a:avLst/>
@@ -3832,6 +4241,11 @@
                     <a:ln>
                       <a:noFill/>
                     </a:ln>
+                    <a:extLst>
+                      <a:ext uri="{53640926-AAD7-44D8-BBD7-CCE9431645EC}">
+                        <a14:shadowObscured xmlns:a14="http://schemas.microsoft.com/office/drawing/2010/main"/>
+                      </a:ext>
+                    </a:extLst>
                   </pic:spPr>
                 </pic:pic>
               </a:graphicData>
@@ -3847,42 +4261,246 @@
       </w:r>
       <w:r>
         <w:rPr>
-          <w:lang w:val="en-GB"/>
-        </w:rPr>
-        <w:t>Annual financial bail-out increased from 150kZAR/year to 15000kZAR/year.</w:t>
-      </w:r>
-      <w:r>
-        <w:rPr>
           <w:noProof/>
         </w:rPr>
-        <w:t xml:space="preserve"> </w:t>
-      </w:r>
-    </w:p>
-    <w:p>
-      <w:pPr>
-        <w:rPr>
-          <w:lang w:val="en-GB"/>
-        </w:rPr>
-      </w:pPr>
-    </w:p>
-    <w:p>
-      <w:pPr>
-        <w:rPr>
-          <w:rFonts w:asciiTheme="majorHAnsi" w:eastAsia="Times New Roman" w:hAnsiTheme="majorHAnsi" w:cstheme="majorBidi"/>
-          <w:b/>
-          <w:bCs/>
-          <w:color w:val="4F81BD" w:themeColor="accent1"/>
-          <w:sz w:val="26"/>
-          <w:szCs w:val="26"/>
-          <w:lang w:val="en-GB"/>
-        </w:rPr>
-      </w:pPr>
-      <w:r>
-        <w:rPr>
-          <w:rFonts w:eastAsia="Times New Roman"/>
-          <w:lang w:val="en-GB"/>
-        </w:rPr>
-        <w:br w:type="page"/>
+        <mc:AlternateContent>
+          <mc:Choice Requires="wps">
+            <w:drawing>
+              <wp:anchor distT="0" distB="0" distL="114300" distR="114300" simplePos="0" relativeHeight="251672576" behindDoc="0" locked="0" layoutInCell="1" allowOverlap="1" wp14:anchorId="67BF5714" wp14:editId="327C899C">
+                <wp:simplePos x="0" y="0"/>
+                <wp:positionH relativeFrom="column">
+                  <wp:posOffset>-3274695</wp:posOffset>
+                </wp:positionH>
+                <wp:positionV relativeFrom="paragraph">
+                  <wp:posOffset>1569085</wp:posOffset>
+                </wp:positionV>
+                <wp:extent cx="3157220" cy="148590"/>
+                <wp:effectExtent l="0" t="0" r="5080" b="3810"/>
+                <wp:wrapSquare wrapText="bothSides"/>
+                <wp:docPr id="1" name="Text Box 1"/>
+                <wp:cNvGraphicFramePr/>
+                <a:graphic xmlns:a="http://schemas.openxmlformats.org/drawingml/2006/main">
+                  <a:graphicData uri="http://schemas.microsoft.com/office/word/2010/wordprocessingShape">
+                    <wps:wsp>
+                      <wps:cNvSpPr txBox="1"/>
+                      <wps:spPr>
+                        <a:xfrm>
+                          <a:off x="0" y="0"/>
+                          <a:ext cx="3157220" cy="148590"/>
+                        </a:xfrm>
+                        <a:prstGeom prst="rect">
+                          <a:avLst/>
+                        </a:prstGeom>
+                        <a:solidFill>
+                          <a:prstClr val="white"/>
+                        </a:solidFill>
+                        <a:ln>
+                          <a:noFill/>
+                        </a:ln>
+                        <a:effectLst/>
+                      </wps:spPr>
+                      <wps:txbx>
+                        <w:txbxContent>
+                          <w:p>
+                            <w:pPr>
+                              <w:pStyle w:val="Caption"/>
+                              <w:rPr>
+                                <w:noProof/>
+                              </w:rPr>
+                            </w:pPr>
+                            <w:r>
+                              <w:t xml:space="preserve">Figure </w:t>
+                            </w:r>
+                            <w:r>
+                              <w:t>10</w:t>
+                            </w:r>
+                            <w:r>
+                              <w:t xml:space="preserve">: Extreme conditions test by increasing the staff hired </w:t>
+                            </w:r>
+                          </w:p>
+                        </w:txbxContent>
+                      </wps:txbx>
+                      <wps:bodyPr rot="0" spcFirstLastPara="0" vertOverflow="overflow" horzOverflow="overflow" vert="horz" wrap="square" lIns="0" tIns="0" rIns="0" bIns="0" numCol="1" spcCol="0" rtlCol="0" fromWordArt="0" anchor="t" anchorCtr="0" forceAA="0" compatLnSpc="1">
+                        <a:prstTxWarp prst="textNoShape">
+                          <a:avLst/>
+                        </a:prstTxWarp>
+                        <a:noAutofit/>
+                      </wps:bodyPr>
+                    </wps:wsp>
+                  </a:graphicData>
+                </a:graphic>
+                <wp14:sizeRelV relativeFrom="margin">
+                  <wp14:pctHeight>0</wp14:pctHeight>
+                </wp14:sizeRelV>
+              </wp:anchor>
+            </w:drawing>
+          </mc:Choice>
+          <mc:Fallback>
+            <w:pict>
+              <v:shape id="Text Box 1" o:spid="_x0000_s1028" type="#_x0000_t202" style="position:absolute;margin-left:-257.85pt;margin-top:123.55pt;width:248.6pt;height:11.7pt;z-index:251672576;visibility:visible;mso-wrap-style:square;mso-height-percent:0;mso-wrap-distance-left:9pt;mso-wrap-distance-top:0;mso-wrap-distance-right:9pt;mso-wrap-distance-bottom:0;mso-position-horizontal:absolute;mso-position-horizontal-relative:text;mso-position-vertical:absolute;mso-position-vertical-relative:text;mso-height-percent:0;mso-height-relative:margin;v-text-anchor:top" o:gfxdata="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" stroked="f">
+                <v:textbox inset="0,0,0,0">
+                  <w:txbxContent>
+                    <w:p>
+                      <w:pPr>
+                        <w:pStyle w:val="Caption"/>
+                        <w:rPr>
+                          <w:noProof/>
+                        </w:rPr>
+                      </w:pPr>
+                      <w:r>
+                        <w:t xml:space="preserve">Figure </w:t>
+                      </w:r>
+                      <w:r>
+                        <w:t>10</w:t>
+                      </w:r>
+                      <w:r>
+                        <w:t xml:space="preserve">: Extreme conditions test by increasing the staff hired </w:t>
+                      </w:r>
+                    </w:p>
+                  </w:txbxContent>
+                </v:textbox>
+                <w10:wrap type="square"/>
+              </v:shape>
+            </w:pict>
+          </mc:Fallback>
+        </mc:AlternateContent>
+      </w:r>
+      <w:r>
+        <w:rPr>
+          <w:lang w:val="en-GB"/>
+        </w:rPr>
+        <w:t xml:space="preserve">Staff hiring </w:t>
+      </w:r>
+      <w:r>
+        <w:rPr>
+          <w:lang w:val="en-GB"/>
+        </w:rPr>
+        <w:t xml:space="preserve">is </w:t>
+      </w:r>
+      <w:r>
+        <w:rPr>
+          <w:lang w:val="en-GB"/>
+        </w:rPr>
+        <w:t>increased from</w:t>
+      </w:r>
+      <w:r>
+        <w:rPr>
+          <w:lang w:val="en-GB"/>
+        </w:rPr>
+        <w:t xml:space="preserve"> hiring</w:t>
+      </w:r>
+      <w:r>
+        <w:rPr>
+          <w:lang w:val="en-GB"/>
+        </w:rPr>
+        <w:t xml:space="preserve"> 1</w:t>
+      </w:r>
+      <w:r>
+        <w:rPr>
+          <w:lang w:val="en-GB"/>
+        </w:rPr>
+        <w:t xml:space="preserve"> staff member</w:t>
+      </w:r>
+      <w:r>
+        <w:rPr>
+          <w:lang w:val="en-GB"/>
+        </w:rPr>
+        <w:t xml:space="preserve"> every 2 years to</w:t>
+      </w:r>
+      <w:r>
+        <w:rPr>
+          <w:lang w:val="en-GB"/>
+        </w:rPr>
+        <w:t xml:space="preserve"> hiring</w:t>
+      </w:r>
+      <w:r>
+        <w:rPr>
+          <w:lang w:val="en-GB"/>
+        </w:rPr>
+        <w:t xml:space="preserve"> 100</w:t>
+      </w:r>
+      <w:r>
+        <w:rPr>
+          <w:lang w:val="en-GB"/>
+        </w:rPr>
+        <w:t xml:space="preserve"> staff members</w:t>
+      </w:r>
+      <w:r>
+        <w:rPr>
+          <w:lang w:val="en-GB"/>
+        </w:rPr>
+        <w:t xml:space="preserve"> every 2 years.</w:t>
+      </w:r>
+      <w:r>
+        <w:rPr>
+          <w:lang w:val="en-GB"/>
+        </w:rPr>
+        <w:t xml:space="preserve"> We would expect that this eliminates the staffing constraint on the model, so enough </w:t>
+      </w:r>
+      <w:proofErr w:type="gramStart"/>
+      <w:r>
+        <w:rPr>
+          <w:lang w:val="en-GB"/>
+        </w:rPr>
+        <w:t>infrastructure</w:t>
+      </w:r>
+      <w:proofErr w:type="gramEnd"/>
+      <w:r>
+        <w:rPr>
+          <w:lang w:val="en-GB"/>
+        </w:rPr>
+        <w:t xml:space="preserve"> can be build and enough money is received from the water supplied to Kirkwood. The model shows this behaviour, however first couple of years the expenditures are low until the expenditures match the income of the municipality. After this point is reached more income from supplied water comes in which is used to build / maintain infrastructure which gives the staff the opportunity to build more infrastructure. This continues until enough </w:t>
+      </w:r>
+      <w:proofErr w:type="gramStart"/>
+      <w:r>
+        <w:rPr>
+          <w:lang w:val="en-GB"/>
+        </w:rPr>
+        <w:t>infrastructure</w:t>
+      </w:r>
+      <w:proofErr w:type="gramEnd"/>
+      <w:r>
+        <w:rPr>
+          <w:lang w:val="en-GB"/>
+        </w:rPr>
+        <w:t xml:space="preserve"> is built to meet the demand of the population.</w:t>
+      </w:r>
+    </w:p>
+    <w:p>
+      <w:pPr>
+        <w:rPr>
+          <w:lang w:val="en-GB"/>
+        </w:rPr>
+      </w:pPr>
+      <w:r>
+        <w:rPr>
+          <w:lang w:val="en-GB"/>
+        </w:rPr>
+        <w:t>In the next extreme conditions test the a</w:t>
+      </w:r>
+      <w:r>
+        <w:rPr>
+          <w:lang w:val="en-GB"/>
+        </w:rPr>
+        <w:t>nnual financial bail-out</w:t>
+      </w:r>
+      <w:r>
+        <w:rPr>
+          <w:lang w:val="en-GB"/>
+        </w:rPr>
+        <w:t xml:space="preserve"> is</w:t>
+      </w:r>
+      <w:r>
+        <w:rPr>
+          <w:lang w:val="en-GB"/>
+        </w:rPr>
+        <w:t xml:space="preserve"> increased from 150kZAR/year to 15000kZAR/year.</w:t>
+      </w:r>
+      <w:r>
+        <w:rPr>
+          <w:noProof/>
+        </w:rPr>
+        <w:t xml:space="preserve"> We would expect that this gives the city enough money to build, however the amount of infrastructure maintained is still constrained by the available staff. This is also shown in the behaviour of the model as for a short time the expenditures increase but then again decline since no infrastructure can be maintained because of the low amount of staff available which leads to a crisis which decreases the amount of staff working on maintenance even more.</w:t>
       </w:r>
     </w:p>
     <w:p>
@@ -3904,6 +4522,28 @@
     </w:p>
     <w:p>
       <w:pPr>
+        <w:rPr>
+          <w:rFonts w:eastAsia="Times New Roman"/>
+          <w:lang w:val="en-GB"/>
+        </w:rPr>
+      </w:pPr>
+      <w:r>
+        <w:rPr>
+          <w:rFonts w:eastAsia="Times New Roman"/>
+          <w:lang w:val="en-GB"/>
+        </w:rPr>
+        <w:t>The crisis</w:t>
+      </w:r>
+      <w:r>
+        <w:rPr>
+          <w:rFonts w:eastAsia="Times New Roman"/>
+          <w:lang w:val="en-GB"/>
+        </w:rPr>
+        <w:t xml:space="preserve"> system will be validated by performing behaviour reproduction and extreme conditions testing.</w:t>
+      </w:r>
+    </w:p>
+    <w:p>
+      <w:pPr>
         <w:pStyle w:val="Heading3"/>
         <w:rPr>
           <w:rFonts w:eastAsia="Times New Roman"/>
@@ -3921,16 +4561,236 @@
     <w:p>
       <w:pPr>
         <w:rPr>
-          <w:rFonts w:eastAsia="Times New Roman"/>
-          <w:lang w:val="en-GB"/>
-        </w:rPr>
-      </w:pPr>
-      <w:r>
-        <w:rPr>
-          <w:rFonts w:eastAsia="Times New Roman"/>
-          <w:lang w:val="en-GB"/>
-        </w:rPr>
-        <w:t>...</w:t>
+          <w:lang w:val="en-GB"/>
+        </w:rPr>
+      </w:pPr>
+      <w:r>
+        <w:rPr>
+          <w:noProof/>
+        </w:rPr>
+        <mc:AlternateContent>
+          <mc:Choice Requires="wps">
+            <w:drawing>
+              <wp:anchor distT="0" distB="0" distL="114300" distR="114300" simplePos="0" relativeHeight="251678720" behindDoc="0" locked="0" layoutInCell="1" allowOverlap="1" wp14:anchorId="249576E1" wp14:editId="14FE5C40">
+                <wp:simplePos x="0" y="0"/>
+                <wp:positionH relativeFrom="column">
+                  <wp:posOffset>-92710</wp:posOffset>
+                </wp:positionH>
+                <wp:positionV relativeFrom="paragraph">
+                  <wp:posOffset>1694815</wp:posOffset>
+                </wp:positionV>
+                <wp:extent cx="2658110" cy="169545"/>
+                <wp:effectExtent l="0" t="0" r="8890" b="1905"/>
+                <wp:wrapSquare wrapText="bothSides"/>
+                <wp:docPr id="20" name="Text Box 20"/>
+                <wp:cNvGraphicFramePr/>
+                <a:graphic xmlns:a="http://schemas.openxmlformats.org/drawingml/2006/main">
+                  <a:graphicData uri="http://schemas.microsoft.com/office/word/2010/wordprocessingShape">
+                    <wps:wsp>
+                      <wps:cNvSpPr txBox="1"/>
+                      <wps:spPr>
+                        <a:xfrm>
+                          <a:off x="0" y="0"/>
+                          <a:ext cx="2658110" cy="169545"/>
+                        </a:xfrm>
+                        <a:prstGeom prst="rect">
+                          <a:avLst/>
+                        </a:prstGeom>
+                        <a:solidFill>
+                          <a:prstClr val="white"/>
+                        </a:solidFill>
+                        <a:ln>
+                          <a:noFill/>
+                        </a:ln>
+                        <a:effectLst/>
+                      </wps:spPr>
+                      <wps:txbx>
+                        <w:txbxContent>
+                          <w:p>
+                            <w:pPr>
+                              <w:pStyle w:val="Caption"/>
+                              <w:rPr>
+                                <w:rFonts w:eastAsia="Times New Roman"/>
+                                <w:noProof/>
+                              </w:rPr>
+                            </w:pPr>
+                            <w:r>
+                              <w:t>Figure 1</w:t>
+                            </w:r>
+                            <w:fldSimple w:instr=" SEQ Figure \* ARABIC ">
+                              <w:r>
+                                <w:rPr>
+                                  <w:noProof/>
+                                </w:rPr>
+                                <w:t>2</w:t>
+                              </w:r>
+                            </w:fldSimple>
+                            <w:r>
+                              <w:t xml:space="preserve">: </w:t>
+                            </w:r>
+                            <w:proofErr w:type="spellStart"/>
+                            <w:r>
+                              <w:t>Behavioural</w:t>
+                            </w:r>
+                            <w:proofErr w:type="spellEnd"/>
+                            <w:r>
+                              <w:t xml:space="preserve"> reproduction of the crisis system</w:t>
+                            </w:r>
+                          </w:p>
+                        </w:txbxContent>
+                      </wps:txbx>
+                      <wps:bodyPr rot="0" spcFirstLastPara="0" vertOverflow="overflow" horzOverflow="overflow" vert="horz" wrap="square" lIns="0" tIns="0" rIns="0" bIns="0" numCol="1" spcCol="0" rtlCol="0" fromWordArt="0" anchor="t" anchorCtr="0" forceAA="0" compatLnSpc="1">
+                        <a:prstTxWarp prst="textNoShape">
+                          <a:avLst/>
+                        </a:prstTxWarp>
+                        <a:noAutofit/>
+                      </wps:bodyPr>
+                    </wps:wsp>
+                  </a:graphicData>
+                </a:graphic>
+                <wp14:sizeRelH relativeFrom="margin">
+                  <wp14:pctWidth>0</wp14:pctWidth>
+                </wp14:sizeRelH>
+                <wp14:sizeRelV relativeFrom="margin">
+                  <wp14:pctHeight>0</wp14:pctHeight>
+                </wp14:sizeRelV>
+              </wp:anchor>
+            </w:drawing>
+          </mc:Choice>
+          <mc:Fallback>
+            <w:pict>
+              <v:shape id="Text Box 20" o:spid="_x0000_s1029" type="#_x0000_t202" style="position:absolute;margin-left:-7.3pt;margin-top:133.45pt;width:209.3pt;height:13.35pt;z-index:251678720;visibility:visible;mso-wrap-style:square;mso-width-percent:0;mso-height-percent:0;mso-wrap-distance-left:9pt;mso-wrap-distance-top:0;mso-wrap-distance-right:9pt;mso-wrap-distance-bottom:0;mso-position-horizontal:absolute;mso-position-horizontal-relative:text;mso-position-vertical:absolute;mso-position-vertical-relative:text;mso-width-percent:0;mso-height-percent:0;mso-width-relative:margin;mso-height-relative:margin;v-text-anchor:top" o:gfxdata="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" stroked="f">
+                <v:textbox inset="0,0,0,0">
+                  <w:txbxContent>
+                    <w:p>
+                      <w:pPr>
+                        <w:pStyle w:val="Caption"/>
+                        <w:rPr>
+                          <w:rFonts w:eastAsia="Times New Roman"/>
+                          <w:noProof/>
+                        </w:rPr>
+                      </w:pPr>
+                      <w:r>
+                        <w:t>Figure 1</w:t>
+                      </w:r>
+                      <w:fldSimple w:instr=" SEQ Figure \* ARABIC ">
+                        <w:r>
+                          <w:rPr>
+                            <w:noProof/>
+                          </w:rPr>
+                          <w:t>2</w:t>
+                        </w:r>
+                      </w:fldSimple>
+                      <w:r>
+                        <w:t xml:space="preserve">: </w:t>
+                      </w:r>
+                      <w:proofErr w:type="spellStart"/>
+                      <w:r>
+                        <w:t>Behavioural</w:t>
+                      </w:r>
+                      <w:proofErr w:type="spellEnd"/>
+                      <w:r>
+                        <w:t xml:space="preserve"> reproduction of the crisis system</w:t>
+                      </w:r>
+                    </w:p>
+                  </w:txbxContent>
+                </v:textbox>
+                <w10:wrap type="square"/>
+              </v:shape>
+            </w:pict>
+          </mc:Fallback>
+        </mc:AlternateContent>
+      </w:r>
+      <w:r>
+        <w:rPr>
+          <w:rFonts w:eastAsia="Times New Roman"/>
+          <w:noProof/>
+        </w:rPr>
+        <w:drawing>
+          <wp:anchor distT="0" distB="0" distL="114300" distR="114300" simplePos="0" relativeHeight="251666432" behindDoc="0" locked="0" layoutInCell="1" allowOverlap="1" wp14:anchorId="277D5DD4" wp14:editId="0F855B7F">
+            <wp:simplePos x="0" y="0"/>
+            <wp:positionH relativeFrom="column">
+              <wp:posOffset>-255905</wp:posOffset>
+            </wp:positionH>
+            <wp:positionV relativeFrom="paragraph">
+              <wp:posOffset>102870</wp:posOffset>
+            </wp:positionV>
+            <wp:extent cx="2937510" cy="1594485"/>
+            <wp:effectExtent l="0" t="0" r="0" b="0"/>
+            <wp:wrapSquare wrapText="bothSides"/>
+            <wp:docPr id="8" name="Picture 8"/>
+            <wp:cNvGraphicFramePr>
+              <a:graphicFrameLocks xmlns:a="http://schemas.openxmlformats.org/drawingml/2006/main" noChangeAspect="1"/>
+            </wp:cNvGraphicFramePr>
+            <a:graphic xmlns:a="http://schemas.openxmlformats.org/drawingml/2006/main">
+              <a:graphicData uri="http://schemas.openxmlformats.org/drawingml/2006/picture">
+                <pic:pic xmlns:pic="http://schemas.openxmlformats.org/drawingml/2006/picture">
+                  <pic:nvPicPr>
+                    <pic:cNvPr id="0" name="Picture 8"/>
+                    <pic:cNvPicPr>
+                      <a:picLocks noChangeAspect="1" noChangeArrowheads="1"/>
+                    </pic:cNvPicPr>
+                  </pic:nvPicPr>
+                  <pic:blipFill rotWithShape="1">
+                    <a:blip r:embed="rId20">
+                      <a:extLst>
+                        <a:ext uri="{28A0092B-C50C-407E-A947-70E740481C1C}">
+                          <a14:useLocalDpi xmlns:a14="http://schemas.microsoft.com/office/drawing/2010/main" val="0"/>
+                        </a:ext>
+                      </a:extLst>
+                    </a:blip>
+                    <a:srcRect t="16240"/>
+                    <a:stretch/>
+                  </pic:blipFill>
+                  <pic:spPr bwMode="auto">
+                    <a:xfrm>
+                      <a:off x="0" y="0"/>
+                      <a:ext cx="2937510" cy="1594485"/>
+                    </a:xfrm>
+                    <a:prstGeom prst="rect">
+                      <a:avLst/>
+                    </a:prstGeom>
+                    <a:noFill/>
+                    <a:ln>
+                      <a:noFill/>
+                    </a:ln>
+                    <a:extLst>
+                      <a:ext uri="{53640926-AAD7-44D8-BBD7-CCE9431645EC}">
+                        <a14:shadowObscured xmlns:a14="http://schemas.microsoft.com/office/drawing/2010/main"/>
+                      </a:ext>
+                    </a:extLst>
+                  </pic:spPr>
+                </pic:pic>
+              </a:graphicData>
+            </a:graphic>
+            <wp14:sizeRelH relativeFrom="page">
+              <wp14:pctWidth>0</wp14:pctWidth>
+            </wp14:sizeRelH>
+            <wp14:sizeRelV relativeFrom="page">
+              <wp14:pctHeight>0</wp14:pctHeight>
+            </wp14:sizeRelV>
+          </wp:anchor>
+        </w:drawing>
+      </w:r>
+      <w:r>
+        <w:rPr>
+          <w:lang w:val="en-GB"/>
+        </w:rPr>
+        <w:t xml:space="preserve">In the real system </w:t>
+      </w:r>
+      <w:proofErr w:type="gramStart"/>
+      <w:r>
+        <w:rPr>
+          <w:lang w:val="en-GB"/>
+        </w:rPr>
+        <w:t>a water</w:t>
+      </w:r>
+      <w:proofErr w:type="gramEnd"/>
+      <w:r>
+        <w:rPr>
+          <w:lang w:val="en-GB"/>
+        </w:rPr>
+        <w:t xml:space="preserve"> crisis does occur which means that people are so unhappy about the water delivery system that unrest rises. Also, in a water crisis when water supply is very low tankers are put in place to make sure the people get enough water to survive. The model shows the same kind of behaviour where tankers are indeed put in place to deal with the water shortage in the city and the inhabitants are very unhappy shown by the unrest on a scale from 1 to 10.</w:t>
       </w:r>
     </w:p>
     <w:p>
@@ -3952,16 +4812,275 @@
     <w:p>
       <w:pPr>
         <w:rPr>
-          <w:rFonts w:eastAsia="Times New Roman"/>
-          <w:lang w:val="en-GB"/>
-        </w:rPr>
-      </w:pPr>
-      <w:r>
-        <w:rPr>
-          <w:rFonts w:eastAsia="Times New Roman"/>
-          <w:lang w:val="en-GB"/>
-        </w:rPr>
-        <w:t>...</w:t>
+          <w:lang w:val="en-GB"/>
+        </w:rPr>
+      </w:pPr>
+      <w:r>
+        <w:rPr>
+          <w:lang w:val="en-GB"/>
+        </w:rPr>
+        <w:t>In the extreme conditions testing the staff hiring is again</w:t>
+      </w:r>
+      <w:r>
+        <w:rPr>
+          <w:lang w:val="en-GB"/>
+        </w:rPr>
+        <w:t xml:space="preserve"> increased from 1 per 2 years to 100 per 2 years.</w:t>
+      </w:r>
+      <w:r>
+        <w:rPr>
+          <w:lang w:val="en-GB"/>
+        </w:rPr>
+        <w:t xml:space="preserve"> We would expect that this eliminates the staffing crisis, so enough </w:t>
+      </w:r>
+      <w:proofErr w:type="gramStart"/>
+      <w:r>
+        <w:rPr>
+          <w:lang w:val="en-GB"/>
+        </w:rPr>
+        <w:t>infrastructure</w:t>
+      </w:r>
+      <w:proofErr w:type="gramEnd"/>
+      <w:r>
+        <w:rPr>
+          <w:lang w:val="en-GB"/>
+        </w:rPr>
+        <w:t xml:space="preserve"> is built to meet the demand of the people. The model behaviour shows how </w:t>
+      </w:r>
+      <w:proofErr w:type="gramStart"/>
+      <w:r>
+        <w:rPr>
+          <w:lang w:val="en-GB"/>
+        </w:rPr>
+        <w:t>this results</w:t>
+      </w:r>
+      <w:proofErr w:type="gramEnd"/>
+      <w:r>
+        <w:rPr>
+          <w:lang w:val="en-GB"/>
+        </w:rPr>
+        <w:t xml:space="preserve"> in no tankers being needed in the system and the people of Kirkwood are not unhappy with the service at all.</w:t>
+      </w:r>
+    </w:p>
+    <w:p>
+      <w:pPr>
+        <w:pStyle w:val="Caption"/>
+        <w:rPr>
+          <w:rFonts w:eastAsia="Times New Roman"/>
+          <w:lang w:val="en-GB"/>
+        </w:rPr>
+      </w:pPr>
+      <w:r>
+        <w:rPr>
+          <w:rFonts w:eastAsia="Times New Roman"/>
+          <w:noProof/>
+        </w:rPr>
+        <w:drawing>
+          <wp:anchor distT="0" distB="0" distL="114300" distR="114300" simplePos="0" relativeHeight="251667456" behindDoc="0" locked="0" layoutInCell="1" allowOverlap="1" wp14:anchorId="416E7B92" wp14:editId="46875D97">
+            <wp:simplePos x="0" y="0"/>
+            <wp:positionH relativeFrom="column">
+              <wp:posOffset>-14605</wp:posOffset>
+            </wp:positionH>
+            <wp:positionV relativeFrom="paragraph">
+              <wp:posOffset>30480</wp:posOffset>
+            </wp:positionV>
+            <wp:extent cx="2838450" cy="1455420"/>
+            <wp:effectExtent l="0" t="0" r="0" b="0"/>
+            <wp:wrapSquare wrapText="bothSides"/>
+            <wp:docPr id="16" name="Picture 16"/>
+            <wp:cNvGraphicFramePr>
+              <a:graphicFrameLocks xmlns:a="http://schemas.openxmlformats.org/drawingml/2006/main" noChangeAspect="1"/>
+            </wp:cNvGraphicFramePr>
+            <a:graphic xmlns:a="http://schemas.openxmlformats.org/drawingml/2006/main">
+              <a:graphicData uri="http://schemas.openxmlformats.org/drawingml/2006/picture">
+                <pic:pic xmlns:pic="http://schemas.openxmlformats.org/drawingml/2006/picture">
+                  <pic:nvPicPr>
+                    <pic:cNvPr id="0" name="Picture 9"/>
+                    <pic:cNvPicPr>
+                      <a:picLocks noChangeAspect="1" noChangeArrowheads="1"/>
+                    </pic:cNvPicPr>
+                  </pic:nvPicPr>
+                  <pic:blipFill rotWithShape="1">
+                    <a:blip r:embed="rId21">
+                      <a:extLst>
+                        <a:ext uri="{28A0092B-C50C-407E-A947-70E740481C1C}">
+                          <a14:useLocalDpi xmlns:a14="http://schemas.microsoft.com/office/drawing/2010/main" val="0"/>
+                        </a:ext>
+                      </a:extLst>
+                    </a:blip>
+                    <a:srcRect t="20818"/>
+                    <a:stretch/>
+                  </pic:blipFill>
+                  <pic:spPr bwMode="auto">
+                    <a:xfrm>
+                      <a:off x="0" y="0"/>
+                      <a:ext cx="2838450" cy="1455420"/>
+                    </a:xfrm>
+                    <a:prstGeom prst="rect">
+                      <a:avLst/>
+                    </a:prstGeom>
+                    <a:noFill/>
+                    <a:ln>
+                      <a:noFill/>
+                    </a:ln>
+                    <a:extLst>
+                      <a:ext uri="{53640926-AAD7-44D8-BBD7-CCE9431645EC}">
+                        <a14:shadowObscured xmlns:a14="http://schemas.microsoft.com/office/drawing/2010/main"/>
+                      </a:ext>
+                    </a:extLst>
+                  </pic:spPr>
+                </pic:pic>
+              </a:graphicData>
+            </a:graphic>
+            <wp14:sizeRelH relativeFrom="page">
+              <wp14:pctWidth>0</wp14:pctWidth>
+            </wp14:sizeRelH>
+            <wp14:sizeRelV relativeFrom="page">
+              <wp14:pctHeight>0</wp14:pctHeight>
+            </wp14:sizeRelV>
+          </wp:anchor>
+        </w:drawing>
+      </w:r>
+      <w:r>
+        <w:rPr>
+          <w:rFonts w:eastAsia="Times New Roman"/>
+          <w:lang w:val="en-GB"/>
+        </w:rPr>
+        <w:t>Figure 13: Extreme conditions test by increasing the staff hired</w:t>
+      </w:r>
+    </w:p>
+    <w:p>
+      <w:pPr>
+        <w:rPr>
+          <w:rFonts w:eastAsia="Times New Roman"/>
+          <w:lang w:val="en-GB"/>
+        </w:rPr>
+      </w:pPr>
+    </w:p>
+    <w:p>
+      <w:pPr>
+        <w:rPr>
+          <w:rFonts w:eastAsia="Times New Roman"/>
+          <w:lang w:val="en-GB"/>
+        </w:rPr>
+      </w:pPr>
+    </w:p>
+    <w:p>
+      <w:pPr>
+        <w:rPr>
+          <w:rFonts w:eastAsia="Times New Roman"/>
+          <w:lang w:val="en-GB"/>
+        </w:rPr>
+      </w:pPr>
+    </w:p>
+    <w:p>
+      <w:pPr>
+        <w:rPr>
+          <w:rFonts w:eastAsia="Times New Roman"/>
+          <w:lang w:val="en-GB"/>
+        </w:rPr>
+      </w:pPr>
+    </w:p>
+    <w:p>
+      <w:pPr>
+        <w:rPr>
+          <w:rFonts w:eastAsia="Times New Roman"/>
+          <w:lang w:val="en-GB"/>
+        </w:rPr>
+      </w:pPr>
+      <w:r>
+        <w:rPr>
+          <w:rFonts w:eastAsia="Times New Roman"/>
+          <w:noProof/>
+        </w:rPr>
+        <w:drawing>
+          <wp:anchor distT="0" distB="0" distL="114300" distR="114300" simplePos="0" relativeHeight="251668480" behindDoc="0" locked="0" layoutInCell="1" allowOverlap="1">
+            <wp:simplePos x="0" y="0"/>
+            <wp:positionH relativeFrom="column">
+              <wp:posOffset>-21590</wp:posOffset>
+            </wp:positionH>
+            <wp:positionV relativeFrom="paragraph">
+              <wp:posOffset>723900</wp:posOffset>
+            </wp:positionV>
+            <wp:extent cx="3181985" cy="1722120"/>
+            <wp:effectExtent l="0" t="0" r="0" b="0"/>
+            <wp:wrapSquare wrapText="bothSides"/>
+            <wp:docPr id="17" name="Picture 17"/>
+            <wp:cNvGraphicFramePr>
+              <a:graphicFrameLocks xmlns:a="http://schemas.openxmlformats.org/drawingml/2006/main" noChangeAspect="1"/>
+            </wp:cNvGraphicFramePr>
+            <a:graphic xmlns:a="http://schemas.openxmlformats.org/drawingml/2006/main">
+              <a:graphicData uri="http://schemas.openxmlformats.org/drawingml/2006/picture">
+                <pic:pic xmlns:pic="http://schemas.openxmlformats.org/drawingml/2006/picture">
+                  <pic:nvPicPr>
+                    <pic:cNvPr id="0" name="Picture 8"/>
+                    <pic:cNvPicPr>
+                      <a:picLocks noChangeAspect="1" noChangeArrowheads="1"/>
+                    </pic:cNvPicPr>
+                  </pic:nvPicPr>
+                  <pic:blipFill rotWithShape="1">
+                    <a:blip r:embed="rId20">
+                      <a:extLst>
+                        <a:ext uri="{28A0092B-C50C-407E-A947-70E740481C1C}">
+                          <a14:useLocalDpi xmlns:a14="http://schemas.microsoft.com/office/drawing/2010/main" val="0"/>
+                        </a:ext>
+                      </a:extLst>
+                    </a:blip>
+                    <a:srcRect t="16495"/>
+                    <a:stretch/>
+                  </pic:blipFill>
+                  <pic:spPr bwMode="auto">
+                    <a:xfrm>
+                      <a:off x="0" y="0"/>
+                      <a:ext cx="3181985" cy="1722120"/>
+                    </a:xfrm>
+                    <a:prstGeom prst="rect">
+                      <a:avLst/>
+                    </a:prstGeom>
+                    <a:noFill/>
+                    <a:ln>
+                      <a:noFill/>
+                    </a:ln>
+                    <a:extLst>
+                      <a:ext uri="{53640926-AAD7-44D8-BBD7-CCE9431645EC}">
+                        <a14:shadowObscured xmlns:a14="http://schemas.microsoft.com/office/drawing/2010/main"/>
+                      </a:ext>
+                    </a:extLst>
+                  </pic:spPr>
+                </pic:pic>
+              </a:graphicData>
+            </a:graphic>
+            <wp14:sizeRelH relativeFrom="page">
+              <wp14:pctWidth>0</wp14:pctWidth>
+            </wp14:sizeRelH>
+            <wp14:sizeRelV relativeFrom="page">
+              <wp14:pctHeight>0</wp14:pctHeight>
+            </wp14:sizeRelV>
+          </wp:anchor>
+        </w:drawing>
+      </w:r>
+      <w:r>
+        <w:rPr>
+          <w:rFonts w:eastAsia="Times New Roman"/>
+          <w:lang w:val="en-GB"/>
+        </w:rPr>
+        <w:t>A second extreme conditions test is done by increasing the annual financial bail-out from 150kZAR/year to 15000kZAR/year. This will deal with any financial problems, however as expected, since the staffing constraint is still in place a crisis still occurs resulting in the same behaviour as in the base case scenario.</w:t>
+      </w:r>
+    </w:p>
+    <w:p>
+      <w:pPr>
+        <w:pStyle w:val="Caption"/>
+        <w:rPr>
+          <w:rFonts w:eastAsia="Times New Roman"/>
+          <w:lang w:val="en-GB"/>
+        </w:rPr>
+      </w:pPr>
+      <w:r>
+        <w:rPr>
+          <w:rFonts w:eastAsia="Times New Roman"/>
+          <w:lang w:val="en-GB"/>
+        </w:rPr>
+        <w:t>Figure 14: Extreme conditions test by increasing the annual financial bail-out</w:t>
       </w:r>
       <w:r>
         <w:rPr>
@@ -4032,53 +5151,6 @@
         </w:rPr>
         <w:t>However, as the total water demand increases and the infrastructure ages, a sharp increase in the infrastructure shortage occurs. When this water infrastructure shortage is combined with the gradual decrease of staff members, the remaining staff members get heavily overworked. This will drop their productivity leading to decreased construction and maintenance of infrastructure. Due to the decreased maintenance, the infrastructure will start aging faster and leaking more, resulting in even larger infrastructure shortages.</w:t>
       </w:r>
-    </w:p>
-    <w:p>
-      <w:pPr>
-        <w:rPr>
-          <w:rFonts w:eastAsia="Times New Roman"/>
-          <w:lang w:val="en-GB"/>
-        </w:rPr>
-      </w:pPr>
-      <w:r>
-        <w:rPr>
-          <w:rFonts w:eastAsia="Times New Roman"/>
-          <w:lang w:val="en-GB"/>
-        </w:rPr>
-        <w:t xml:space="preserve">Initially, funding of the system goes okay but as less people </w:t>
-      </w:r>
-      <w:proofErr w:type="gramStart"/>
-      <w:r>
-        <w:rPr>
-          <w:rFonts w:eastAsia="Times New Roman"/>
-          <w:lang w:val="en-GB"/>
-        </w:rPr>
-        <w:t>get</w:t>
-      </w:r>
-      <w:proofErr w:type="gramEnd"/>
-      <w:r>
-        <w:rPr>
-          <w:rFonts w:eastAsia="Times New Roman"/>
-          <w:lang w:val="en-GB"/>
-        </w:rPr>
-        <w:t xml:space="preserve"> water, the billable decrease, therefore decreasing the total available funds.</w:t>
-      </w:r>
-    </w:p>
-    <w:p>
-      <w:pPr>
-        <w:rPr>
-          <w:rFonts w:eastAsia="Times New Roman"/>
-          <w:lang w:val="en-GB"/>
-        </w:rPr>
-      </w:pPr>
-    </w:p>
-    <w:p>
-      <w:pPr>
-        <w:rPr>
-          <w:rFonts w:eastAsia="Times New Roman"/>
-          <w:lang w:val="en-GB"/>
-        </w:rPr>
-      </w:pPr>
     </w:p>
     <w:p>
       <w:pPr>
@@ -4096,13 +5168,13 @@
           <w:szCs w:val="21"/>
         </w:rPr>
         <w:drawing>
-          <wp:anchor distT="0" distB="0" distL="114300" distR="114300" simplePos="0" relativeHeight="251658240" behindDoc="1" locked="0" layoutInCell="1" allowOverlap="1" wp14:anchorId="24FB5B83" wp14:editId="59F27E97">
+          <wp:anchor distT="0" distB="0" distL="114300" distR="114300" simplePos="0" relativeHeight="251658240" behindDoc="1" locked="0" layoutInCell="1" allowOverlap="1" wp14:anchorId="63EDE2DD" wp14:editId="382514BF">
             <wp:simplePos x="0" y="0"/>
             <wp:positionH relativeFrom="column">
               <wp:posOffset>-382270</wp:posOffset>
             </wp:positionH>
             <wp:positionV relativeFrom="paragraph">
-              <wp:posOffset>-93641</wp:posOffset>
+              <wp:posOffset>443230</wp:posOffset>
             </wp:positionV>
             <wp:extent cx="6873240" cy="4759960"/>
             <wp:effectExtent l="0" t="0" r="3810" b="2540"/>
@@ -4119,7 +5191,7 @@
                     <pic:cNvPicPr/>
                   </pic:nvPicPr>
                   <pic:blipFill>
-                    <a:blip r:embed="rId19">
+                    <a:blip r:embed="rId22">
                       <a:extLst>
                         <a:ext uri="{28A0092B-C50C-407E-A947-70E740481C1C}">
                           <a14:useLocalDpi xmlns:a14="http://schemas.microsoft.com/office/drawing/2010/main" val="0"/>
@@ -4151,141 +5223,229 @@
           </wp:anchor>
         </w:drawing>
       </w:r>
-    </w:p>
-    <w:p>
-      <w:pPr>
-        <w:rPr>
-          <w:rFonts w:eastAsia="Times New Roman"/>
-          <w:lang w:val="en-GB"/>
-        </w:rPr>
-      </w:pPr>
-    </w:p>
-    <w:p>
-      <w:pPr>
-        <w:rPr>
-          <w:rFonts w:eastAsia="Times New Roman"/>
-          <w:lang w:val="en-GB"/>
-        </w:rPr>
-      </w:pPr>
-    </w:p>
-    <w:p>
-      <w:pPr>
-        <w:rPr>
-          <w:rFonts w:eastAsia="Times New Roman"/>
-          <w:lang w:val="en-GB"/>
-        </w:rPr>
-      </w:pPr>
-    </w:p>
-    <w:p>
-      <w:pPr>
-        <w:rPr>
-          <w:rFonts w:eastAsia="Times New Roman"/>
-          <w:lang w:val="en-GB"/>
-        </w:rPr>
-      </w:pPr>
-    </w:p>
-    <w:p>
-      <w:pPr>
-        <w:rPr>
-          <w:rFonts w:eastAsia="Times New Roman"/>
-          <w:lang w:val="en-GB"/>
-        </w:rPr>
-      </w:pPr>
-    </w:p>
-    <w:p>
-      <w:pPr>
-        <w:rPr>
-          <w:rFonts w:eastAsia="Times New Roman"/>
-          <w:lang w:val="en-GB"/>
-        </w:rPr>
-      </w:pPr>
-    </w:p>
-    <w:p>
-      <w:pPr>
-        <w:rPr>
-          <w:rFonts w:eastAsia="Times New Roman"/>
-          <w:lang w:val="en-GB"/>
-        </w:rPr>
-      </w:pPr>
-    </w:p>
-    <w:p>
-      <w:pPr>
-        <w:rPr>
-          <w:rFonts w:eastAsia="Times New Roman"/>
-          <w:lang w:val="en-GB"/>
-        </w:rPr>
-      </w:pPr>
-    </w:p>
-    <w:p>
-      <w:pPr>
-        <w:rPr>
-          <w:rFonts w:eastAsia="Times New Roman"/>
-          <w:lang w:val="en-GB"/>
-        </w:rPr>
-      </w:pPr>
-    </w:p>
-    <w:p>
-      <w:pPr>
-        <w:rPr>
-          <w:rFonts w:eastAsia="Times New Roman"/>
-          <w:lang w:val="en-GB"/>
-        </w:rPr>
-      </w:pPr>
-    </w:p>
-    <w:p>
-      <w:pPr>
-        <w:rPr>
-          <w:rFonts w:eastAsia="Times New Roman"/>
-          <w:lang w:val="en-GB"/>
-        </w:rPr>
-      </w:pPr>
-    </w:p>
-    <w:p>
-      <w:pPr>
-        <w:rPr>
-          <w:rFonts w:eastAsia="Times New Roman"/>
-          <w:lang w:val="en-GB"/>
-        </w:rPr>
-      </w:pPr>
-    </w:p>
-    <w:p>
-      <w:pPr>
-        <w:rPr>
-          <w:rFonts w:eastAsia="Times New Roman"/>
-          <w:lang w:val="en-GB"/>
-        </w:rPr>
-      </w:pPr>
-    </w:p>
-    <w:p>
-      <w:pPr>
-        <w:rPr>
-          <w:rFonts w:eastAsia="Times New Roman"/>
-          <w:lang w:val="en-GB"/>
-        </w:rPr>
-      </w:pPr>
-      <w:r>
-        <w:rPr>
-          <w:rFonts w:ascii="Helvetica" w:eastAsia="Times New Roman" w:hAnsi="Helvetica" w:cs="Helvetica"/>
-          <w:b/>
-          <w:bCs/>
-          <w:color w:val="333333"/>
-          <w:sz w:val="21"/>
-          <w:szCs w:val="21"/>
+      <w:r>
+        <w:rPr>
+          <w:rFonts w:eastAsia="Times New Roman"/>
+          <w:lang w:val="en-GB"/>
+        </w:rPr>
+        <w:t xml:space="preserve">Initially, funding of the system goes okay but as less people </w:t>
+      </w:r>
+      <w:proofErr w:type="gramStart"/>
+      <w:r>
+        <w:rPr>
+          <w:rFonts w:eastAsia="Times New Roman"/>
+          <w:lang w:val="en-GB"/>
+        </w:rPr>
+        <w:t>get</w:t>
+      </w:r>
+      <w:proofErr w:type="gramEnd"/>
+      <w:r>
+        <w:rPr>
+          <w:rFonts w:eastAsia="Times New Roman"/>
+          <w:lang w:val="en-GB"/>
+        </w:rPr>
+        <w:t xml:space="preserve"> water, the billable decrease, therefore decreasing the total available funds.</w:t>
+      </w:r>
+    </w:p>
+    <w:p>
+      <w:pPr>
+        <w:rPr>
+          <w:rFonts w:eastAsia="Times New Roman"/>
+          <w:lang w:val="en-GB"/>
+        </w:rPr>
+      </w:pPr>
+    </w:p>
+    <w:p>
+      <w:pPr>
+        <w:rPr>
+          <w:rFonts w:eastAsia="Times New Roman"/>
+          <w:lang w:val="en-GB"/>
+        </w:rPr>
+      </w:pPr>
+    </w:p>
+    <w:p>
+      <w:pPr>
+        <w:rPr>
+          <w:rFonts w:eastAsia="Times New Roman"/>
+          <w:lang w:val="en-GB"/>
+        </w:rPr>
+      </w:pPr>
+    </w:p>
+    <w:p>
+      <w:pPr>
+        <w:rPr>
+          <w:rFonts w:eastAsia="Times New Roman"/>
+          <w:lang w:val="en-GB"/>
+        </w:rPr>
+      </w:pPr>
+    </w:p>
+    <w:p>
+      <w:pPr>
+        <w:rPr>
+          <w:rFonts w:eastAsia="Times New Roman"/>
+          <w:lang w:val="en-GB"/>
+        </w:rPr>
+      </w:pPr>
+    </w:p>
+    <w:p>
+      <w:pPr>
+        <w:rPr>
+          <w:rFonts w:eastAsia="Times New Roman"/>
+          <w:lang w:val="en-GB"/>
+        </w:rPr>
+      </w:pPr>
+    </w:p>
+    <w:p>
+      <w:pPr>
+        <w:rPr>
+          <w:rFonts w:eastAsia="Times New Roman"/>
+          <w:lang w:val="en-GB"/>
+        </w:rPr>
+      </w:pPr>
+    </w:p>
+    <w:p>
+      <w:pPr>
+        <w:rPr>
+          <w:rFonts w:eastAsia="Times New Roman"/>
+          <w:lang w:val="en-GB"/>
+        </w:rPr>
+      </w:pPr>
+    </w:p>
+    <w:p>
+      <w:pPr>
+        <w:rPr>
+          <w:rFonts w:eastAsia="Times New Roman"/>
+          <w:lang w:val="en-GB"/>
+        </w:rPr>
+      </w:pPr>
+    </w:p>
+    <w:p>
+      <w:pPr>
+        <w:rPr>
+          <w:rFonts w:eastAsia="Times New Roman"/>
+          <w:lang w:val="en-GB"/>
+        </w:rPr>
+      </w:pPr>
+    </w:p>
+    <w:p>
+      <w:pPr>
+        <w:rPr>
+          <w:rFonts w:eastAsia="Times New Roman"/>
+          <w:lang w:val="en-GB"/>
+        </w:rPr>
+      </w:pPr>
+    </w:p>
+    <w:p>
+      <w:pPr>
+        <w:rPr>
+          <w:rFonts w:eastAsia="Times New Roman"/>
+          <w:lang w:val="en-GB"/>
+        </w:rPr>
+      </w:pPr>
+    </w:p>
+    <w:p>
+      <w:pPr>
+        <w:rPr>
+          <w:rFonts w:eastAsia="Times New Roman"/>
+          <w:lang w:val="en-GB"/>
+        </w:rPr>
+      </w:pPr>
+    </w:p>
+    <w:p>
+      <w:pPr>
+        <w:rPr>
+          <w:rFonts w:eastAsia="Times New Roman"/>
+          <w:lang w:val="en-GB"/>
+        </w:rPr>
+      </w:pPr>
+    </w:p>
+    <w:p>
+      <w:pPr>
+        <w:pStyle w:val="Caption"/>
+        <w:rPr>
+          <w:rFonts w:eastAsia="Times New Roman"/>
+          <w:lang w:val="en-GB"/>
+        </w:rPr>
+      </w:pPr>
+      <w:r>
+        <w:rPr>
+          <w:rFonts w:eastAsia="Times New Roman"/>
           <w:bdr w:val="none" w:sz="0" w:space="0" w:color="auto" w:frame="1"/>
           <w:lang w:val="en-GB"/>
         </w:rPr>
+        <w:t xml:space="preserve">Figure </w:t>
+      </w:r>
+      <w:r>
+        <w:rPr>
+          <w:rFonts w:eastAsia="Times New Roman"/>
+          <w:bdr w:val="none" w:sz="0" w:space="0" w:color="auto" w:frame="1"/>
+          <w:lang w:val="en-GB"/>
+        </w:rPr>
+        <w:t>15</w:t>
+      </w:r>
+      <w:r>
+        <w:rPr>
+          <w:rFonts w:eastAsia="Times New Roman"/>
+          <w:bdr w:val="none" w:sz="0" w:space="0" w:color="auto" w:frame="1"/>
+          <w:lang w:val="en-GB"/>
+        </w:rPr>
+        <w:t>: Total system behaviour</w:t>
+      </w:r>
+      <w:r>
+        <w:rPr>
+          <w:rFonts w:eastAsia="Times New Roman"/>
+          <w:lang w:val="en-GB"/>
+        </w:rPr>
+        <w:br/>
+      </w:r>
+    </w:p>
+    <w:p>
+      <w:pPr>
+        <w:pStyle w:val="Heading1"/>
+        <w:rPr>
+          <w:rFonts w:eastAsia="Times New Roman"/>
+          <w:lang w:val="en-GB"/>
+        </w:rPr>
+      </w:pPr>
+      <w:r>
+        <w:rPr>
+          <w:rFonts w:eastAsia="Times New Roman"/>
+          <w:lang w:val="en-GB"/>
+        </w:rPr>
+        <w:br w:type="page"/>
+      </w:r>
+      <w:r>
+        <w:rPr>
+          <w:rFonts w:eastAsia="Times New Roman"/>
+          <w:lang w:val="en-GB"/>
+        </w:rPr>
         <w:lastRenderedPageBreak/>
-        <w:t>Figure x: Total system behaviour</w:t>
-      </w:r>
-      <w:r>
-        <w:rPr>
-          <w:rFonts w:ascii="Helvetica" w:eastAsia="Times New Roman" w:hAnsi="Helvetica" w:cs="Helvetica"/>
-          <w:color w:val="333333"/>
-          <w:sz w:val="21"/>
-          <w:szCs w:val="21"/>
-          <w:lang w:val="en-GB"/>
-        </w:rPr>
-        <w:br/>
+        <w:t>Unit checks</w:t>
+      </w:r>
+    </w:p>
+    <w:p>
+      <w:pPr>
+        <w:rPr>
+          <w:lang w:val="en-GB"/>
+        </w:rPr>
+      </w:pPr>
+      <w:r>
+        <w:rPr>
+          <w:lang w:val="en-GB"/>
+        </w:rPr>
+        <w:t>We ran into several issues when trying to fix all the unit errors. You can check unit errors with several methods, ‘unit check’ in an equation, ‘unit check’</w:t>
+      </w:r>
+      <w:r>
+        <w:rPr>
+          <w:lang w:val="en-GB"/>
+        </w:rPr>
+        <w:t xml:space="preserve"> </w:t>
+      </w:r>
+      <w:r>
+        <w:rPr>
+          <w:lang w:val="en-GB"/>
+        </w:rPr>
+        <w:t xml:space="preserve">in the model and unit error report in the SDM doc. These three methods however don’t agree and sometimes one will say there is no unit error and the others say that there is.  </w:t>
       </w:r>
     </w:p>
     <w:sectPr>
@@ -5790,7 +6950,6 @@
     <w:basedOn w:val="Normal"/>
     <w:next w:val="Normal"/>
     <w:uiPriority w:val="35"/>
-    <w:semiHidden/>
     <w:unhideWhenUsed/>
     <w:qFormat/>
     <w:rsid w:val="005E18B9"/>
@@ -6713,7 +7872,6 @@
     <w:basedOn w:val="Normal"/>
     <w:next w:val="Normal"/>
     <w:uiPriority w:val="35"/>
-    <w:semiHidden/>
     <w:unhideWhenUsed/>
     <w:qFormat/>
     <w:rsid w:val="005E18B9"/>
@@ -7226,4 +8384,16 @@
   <a:objectDefaults/>
   <a:extraClrSchemeLst/>
 </a:theme>
+</file>
+
+<file path=customXml/item1.xml><?xml version="1.0" encoding="utf-8"?>
+<b:Sources xmlns:b="http://schemas.openxmlformats.org/officeDocument/2006/bibliography" xmlns="http://schemas.openxmlformats.org/officeDocument/2006/bibliography" SelectedStyle="\APA.XSL" StyleName="APA"/>
+</file>
+
+<file path=customXml/itemProps1.xml><?xml version="1.0" encoding="utf-8"?>
+<ds:datastoreItem xmlns:ds="http://schemas.openxmlformats.org/officeDocument/2006/customXml" ds:itemID="{A6E8DE04-B6FE-419E-91E9-54F4F8BF0680}">
+  <ds:schemaRefs>
+    <ds:schemaRef ds:uri="http://schemas.openxmlformats.org/officeDocument/2006/bibliography"/>
+  </ds:schemaRefs>
+</ds:datastoreItem>
 </file>
</xml_diff>

<commit_message>
conclusion sentence at structure assessment
</commit_message>
<xml_diff>
--- a/analysis/Van Heijningen_Brouns_Assignment1b.docx
+++ b/analysis/Van Heijningen_Brouns_Assignment1b.docx
@@ -4,7 +4,7 @@
   <w:body>
     <w:p>
       <w:pPr>
-        <w:pStyle w:val="Title"/>
+        <w:pStyle w:val="Titel"/>
         <w:rPr>
           <w:lang w:val="en-GB"/>
         </w:rPr>
@@ -18,7 +18,7 @@
     </w:p>
     <w:p>
       <w:pPr>
-        <w:pStyle w:val="Subtitle"/>
+        <w:pStyle w:val="Ondertitel"/>
         <w:jc w:val="right"/>
         <w:rPr>
           <w:lang w:val="en-GB"/>
@@ -28,21 +28,7 @@
         <w:rPr>
           <w:lang w:val="en-GB"/>
         </w:rPr>
-        <w:t xml:space="preserve">Matthijs </w:t>
-      </w:r>
-      <w:proofErr w:type="spellStart"/>
-      <w:r>
-        <w:rPr>
-          <w:lang w:val="en-GB"/>
-        </w:rPr>
-        <w:t>Brouns</w:t>
-      </w:r>
-      <w:proofErr w:type="spellEnd"/>
-      <w:r>
-        <w:rPr>
-          <w:lang w:val="en-GB"/>
-        </w:rPr>
-        <w:t xml:space="preserve"> 1505157</w:t>
+        <w:t>Matthijs Brouns 1505157</w:t>
       </w:r>
       <w:r>
         <w:rPr>
@@ -54,7 +40,7 @@
     </w:p>
     <w:p>
       <w:pPr>
-        <w:pStyle w:val="Heading1"/>
+        <w:pStyle w:val="Kop1"/>
         <w:rPr>
           <w:lang w:val="en-GB"/>
         </w:rPr>
@@ -83,171 +69,80 @@
     </w:p>
     <w:p>
       <w:pPr>
-        <w:pStyle w:val="NoSpacing"/>
+        <w:pStyle w:val="Geenafstand"/>
         <w:rPr>
           <w:i/>
           <w:lang w:val="en-GB"/>
         </w:rPr>
       </w:pPr>
-      <w:proofErr w:type="gramStart"/>
       <w:r>
         <w:rPr>
           <w:i/>
           <w:lang w:val="en-GB"/>
         </w:rPr>
-        <w:t>f(</w:t>
-      </w:r>
-      <w:proofErr w:type="gramEnd"/>
-      <w:r>
+        <w:t>f(t)= 40+SIN(t/5)*50+5*t</w:t>
+      </w:r>
+    </w:p>
+    <w:p>
+      <w:pPr>
+        <w:pStyle w:val="Geenafstand"/>
         <w:rPr>
           <w:i/>
           <w:lang w:val="en-GB"/>
         </w:rPr>
-        <w:t>t)= 40+SIN(t/5)*50+5*t</w:t>
-      </w:r>
-    </w:p>
-    <w:p>
-      <w:pPr>
-        <w:pStyle w:val="NoSpacing"/>
+      </w:pPr>
+      <w:r>
         <w:rPr>
           <w:i/>
           <w:lang w:val="en-GB"/>
         </w:rPr>
-      </w:pPr>
-      <w:proofErr w:type="gramStart"/>
-      <w:r>
+        <w:t>g(t)= 55+SIN(90+t/5)*30+5*t</w:t>
+      </w:r>
+    </w:p>
+    <w:p>
+      <w:pPr>
+        <w:pStyle w:val="Geenafstand"/>
         <w:rPr>
           <w:i/>
           <w:lang w:val="en-GB"/>
         </w:rPr>
-        <w:t>g(</w:t>
-      </w:r>
-      <w:proofErr w:type="gramEnd"/>
+      </w:pPr>
       <w:r>
         <w:rPr>
           <w:i/>
           <w:lang w:val="en-GB"/>
         </w:rPr>
-        <w:t>t)= 55+SIN(90+t/5)*30+5*t</w:t>
-      </w:r>
-    </w:p>
-    <w:p>
-      <w:pPr>
-        <w:pStyle w:val="NoSpacing"/>
+        <w:t>h(t)= 10+6*t</w:t>
+      </w:r>
+    </w:p>
+    <w:p>
+      <w:pPr>
+        <w:pStyle w:val="Geenafstand"/>
         <w:rPr>
           <w:i/>
           <w:lang w:val="en-GB"/>
         </w:rPr>
       </w:pPr>
-      <w:proofErr w:type="gramStart"/>
-      <w:r>
+    </w:p>
+    <w:p>
+      <w:pPr>
         <w:rPr>
           <w:i/>
           <w:lang w:val="en-GB"/>
         </w:rPr>
-        <w:t>h(</w:t>
-      </w:r>
-      <w:proofErr w:type="gramEnd"/>
+      </w:pPr>
       <w:r>
         <w:rPr>
           <w:i/>
           <w:lang w:val="en-GB"/>
         </w:rPr>
-        <w:t>t)= 10+6*t</w:t>
-      </w:r>
-    </w:p>
-    <w:p>
-      <w:pPr>
-        <w:pStyle w:val="NoSpacing"/>
+        <w:t>Assume that data series generated by f(t) represents measured data from a real system, and that the data series g(t) and h(t) are model-generated outputs. Without using the formulae above in your argumentation, discuss the behavioral validity of the model-generated data based on quantitative evidence. Please refer to the behavior reproduction tests in Sterman's chapter on validation (see Reading Material on Model Building, Dat</w:t>
+      </w:r>
+      <w:r>
         <w:rPr>
           <w:i/>
           <w:lang w:val="en-GB"/>
         </w:rPr>
-      </w:pPr>
-    </w:p>
-    <w:p>
-      <w:pPr>
-        <w:rPr>
-          <w:i/>
-          <w:lang w:val="en-GB"/>
-        </w:rPr>
-      </w:pPr>
-      <w:r>
-        <w:rPr>
-          <w:i/>
-          <w:lang w:val="en-GB"/>
-        </w:rPr>
-        <w:t xml:space="preserve">Assume that data series generated by </w:t>
-      </w:r>
-      <w:proofErr w:type="gramStart"/>
-      <w:r>
-        <w:rPr>
-          <w:i/>
-          <w:lang w:val="en-GB"/>
-        </w:rPr>
-        <w:t>f(</w:t>
-      </w:r>
-      <w:proofErr w:type="gramEnd"/>
-      <w:r>
-        <w:rPr>
-          <w:i/>
-          <w:lang w:val="en-GB"/>
-        </w:rPr>
-        <w:t xml:space="preserve">t) represents measured data from a real system, and that the data series g(t) and h(t) are model-generated outputs. Without using the formulae above in your argumentation, discuss the </w:t>
-      </w:r>
-      <w:proofErr w:type="spellStart"/>
-      <w:r>
-        <w:rPr>
-          <w:i/>
-          <w:lang w:val="en-GB"/>
-        </w:rPr>
-        <w:t>behavioral</w:t>
-      </w:r>
-      <w:proofErr w:type="spellEnd"/>
-      <w:r>
-        <w:rPr>
-          <w:i/>
-          <w:lang w:val="en-GB"/>
-        </w:rPr>
-        <w:t xml:space="preserve"> validity of the model-generated data based on quantitative evidence. Please refer to the </w:t>
-      </w:r>
-      <w:proofErr w:type="spellStart"/>
-      <w:r>
-        <w:rPr>
-          <w:i/>
-          <w:lang w:val="en-GB"/>
-        </w:rPr>
-        <w:t>behavior</w:t>
-      </w:r>
-      <w:proofErr w:type="spellEnd"/>
-      <w:r>
-        <w:rPr>
-          <w:i/>
-          <w:lang w:val="en-GB"/>
-        </w:rPr>
-        <w:t xml:space="preserve"> reproduction tests in </w:t>
-      </w:r>
-      <w:proofErr w:type="spellStart"/>
-      <w:r>
-        <w:rPr>
-          <w:i/>
-          <w:lang w:val="en-GB"/>
-        </w:rPr>
-        <w:t>Sterman's</w:t>
-      </w:r>
-      <w:proofErr w:type="spellEnd"/>
-      <w:r>
-        <w:rPr>
-          <w:i/>
-          <w:lang w:val="en-GB"/>
-        </w:rPr>
-        <w:t xml:space="preserve"> chapter on validation (see Reading Material on Model Building, Dat</w:t>
-      </w:r>
-      <w:r>
-        <w:rPr>
-          <w:i/>
-          <w:lang w:val="en-GB"/>
-        </w:rPr>
         <w:t>a and Validation on Blackboard).</w:t>
       </w:r>
     </w:p>
@@ -261,54 +156,12 @@
         <w:rPr>
           <w:lang w:val="en-GB"/>
         </w:rPr>
-        <w:t xml:space="preserve">We have used Excel to generate the values for </w:t>
-      </w:r>
-      <w:proofErr w:type="gramStart"/>
-      <w:r>
-        <w:rPr>
-          <w:lang w:val="en-GB"/>
-        </w:rPr>
-        <w:t>f(</w:t>
-      </w:r>
-      <w:proofErr w:type="gramEnd"/>
-      <w:r>
-        <w:rPr>
-          <w:lang w:val="en-GB"/>
-        </w:rPr>
-        <w:t xml:space="preserve">t), g(t) and h(t) for 150 data points. Next the measures shown in table 1 were calculated to determine whether </w:t>
-      </w:r>
-      <w:proofErr w:type="gramStart"/>
-      <w:r>
-        <w:rPr>
-          <w:lang w:val="en-GB"/>
-        </w:rPr>
-        <w:t>g(</w:t>
-      </w:r>
-      <w:proofErr w:type="gramEnd"/>
-      <w:r>
-        <w:rPr>
-          <w:lang w:val="en-GB"/>
-        </w:rPr>
-        <w:t xml:space="preserve">t) or h(t) is a better </w:t>
-      </w:r>
-      <w:proofErr w:type="spellStart"/>
-      <w:r>
-        <w:rPr>
-          <w:lang w:val="en-GB"/>
-        </w:rPr>
-        <w:t>behavioral</w:t>
-      </w:r>
-      <w:proofErr w:type="spellEnd"/>
-      <w:r>
-        <w:rPr>
-          <w:lang w:val="en-GB"/>
-        </w:rPr>
-        <w:t xml:space="preserve"> fit compared to the original data set f(t).</w:t>
+        <w:t>We have used Excel to generate the values for f(t), g(t) and h(t) for 150 data points. Next the measures shown in table 1 were calculated to determine whether g(t) or h(t) is a better behavioral fit compared to the original data set f(t).</w:t>
       </w:r>
     </w:p>
     <w:tbl>
       <w:tblPr>
-        <w:tblStyle w:val="TableGrid"/>
+        <w:tblStyle w:val="Tabelraster"/>
         <w:tblpPr w:leftFromText="180" w:rightFromText="180" w:vertAnchor="page" w:horzAnchor="margin" w:tblpY="8446"/>
         <w:tblW w:w="0" w:type="auto"/>
         <w:tblLook w:val="04A0" w:firstRow="1" w:lastRow="0" w:firstColumn="1" w:lastColumn="0" w:noHBand="0" w:noVBand="1"/>
@@ -984,21 +837,7 @@
               <w:rPr>
                 <w:lang w:val="en-GB"/>
               </w:rPr>
-              <w:t xml:space="preserve">Unequal </w:t>
-            </w:r>
-            <w:proofErr w:type="spellStart"/>
-            <w:r>
-              <w:rPr>
-                <w:lang w:val="en-GB"/>
-              </w:rPr>
-              <w:t>covariation</w:t>
-            </w:r>
-            <w:proofErr w:type="spellEnd"/>
-            <w:r>
-              <w:rPr>
-                <w:lang w:val="en-GB"/>
-              </w:rPr>
-              <w:t xml:space="preserve"> (</w:t>
+              <w:t>Unequal covariation (</w:t>
             </w:r>
             <m:oMath>
               <m:sSup>
@@ -1118,21 +957,7 @@
         <w:rPr>
           <w:lang w:val="en-GB"/>
         </w:rPr>
-        <w:t>MAE (mean absolute error), MAPE (mean absolute error as a percent of the mean), MAE/Mean and (R</w:t>
-      </w:r>
-      <w:proofErr w:type="gramStart"/>
-      <w:r>
-        <w:rPr>
-          <w:lang w:val="en-GB"/>
-        </w:rPr>
-        <w:t>)MSE</w:t>
-      </w:r>
-      <w:proofErr w:type="gramEnd"/>
-      <w:r>
-        <w:rPr>
-          <w:lang w:val="en-GB"/>
-        </w:rPr>
-        <w:t xml:space="preserve"> ((root) mean square error) all provide measures of the average error between the simulated and actual series.</w:t>
+        <w:t>MAE (mean absolute error), MAPE (mean absolute error as a percent of the mean), MAE/Mean and (R)MSE ((root) mean square error) all provide measures of the average error between the simulated and actual series.</w:t>
       </w:r>
       <w:r>
         <w:rPr>
@@ -1144,27 +969,13 @@
         <w:rPr>
           <w:lang w:val="en-GB"/>
         </w:rPr>
-        <w:t>AE weights all errors linearly while (R</w:t>
-      </w:r>
-      <w:proofErr w:type="gramStart"/>
-      <w:r>
-        <w:rPr>
-          <w:lang w:val="en-GB"/>
-        </w:rPr>
-        <w:t>)</w:t>
-      </w:r>
-      <w:r>
-        <w:rPr>
-          <w:lang w:val="en-GB"/>
-        </w:rPr>
-        <w:t>MSE</w:t>
-      </w:r>
-      <w:proofErr w:type="gramEnd"/>
-      <w:r>
-        <w:rPr>
-          <w:lang w:val="en-GB"/>
-        </w:rPr>
-        <w:t xml:space="preserve"> weights large errors much </w:t>
+        <w:t>AE weights all errors linearly while (R)</w:t>
+      </w:r>
+      <w:r>
+        <w:rPr>
+          <w:lang w:val="en-GB"/>
+        </w:rPr>
+        <w:t xml:space="preserve">MSE weights large errors much </w:t>
       </w:r>
       <w:r>
         <w:rPr>
@@ -1202,67 +1013,25 @@
         <w:rPr>
           <w:lang w:val="en-GB"/>
         </w:rPr>
-        <w:t xml:space="preserve">The Theil inequality statistics give a decomposition of the error by dividing the MSE into three components: Bias, Unequal variation, Unequal </w:t>
-      </w:r>
-      <w:proofErr w:type="spellStart"/>
-      <w:r>
-        <w:rPr>
-          <w:lang w:val="en-GB"/>
-        </w:rPr>
-        <w:t>covariation</w:t>
-      </w:r>
-      <w:proofErr w:type="spellEnd"/>
-      <w:r>
-        <w:rPr>
-          <w:lang w:val="en-GB"/>
-        </w:rPr>
-        <w:t xml:space="preserve">. A model has a high bias when the model output and data have different means. Unequal variation indicated that the variances of the two series differ. Unequal </w:t>
-      </w:r>
-      <w:proofErr w:type="spellStart"/>
-      <w:r>
-        <w:rPr>
-          <w:lang w:val="en-GB"/>
-        </w:rPr>
-        <w:t>covariation</w:t>
-      </w:r>
-      <w:proofErr w:type="spellEnd"/>
-      <w:r>
-        <w:rPr>
-          <w:lang w:val="en-GB"/>
-        </w:rPr>
-        <w:t xml:space="preserve"> means that the model and data are imperfectly correlated, that is, they differ point by point. These three fractions together are equal to 1. The Theil inequality statistics are thus a great way to get insight into the behavioural validity of a model.</w:t>
-      </w:r>
-    </w:p>
-    <w:p>
-      <w:pPr>
-        <w:rPr>
-          <w:lang w:val="en-GB"/>
-        </w:rPr>
-      </w:pPr>
-      <w:r>
-        <w:rPr>
-          <w:lang w:val="en-GB"/>
-        </w:rPr>
-        <w:t>The behavioural validity will thus be based on the values of MAE, (R</w:t>
-      </w:r>
-      <w:proofErr w:type="gramStart"/>
-      <w:r>
-        <w:rPr>
-          <w:lang w:val="en-GB"/>
-        </w:rPr>
-        <w:t>)MSE</w:t>
-      </w:r>
-      <w:proofErr w:type="gramEnd"/>
-      <w:r>
-        <w:rPr>
-          <w:lang w:val="en-GB"/>
-        </w:rPr>
-        <w:t>, MAE/Mean and Theil’s Inequality Statistics.</w:t>
-      </w:r>
-    </w:p>
-    <w:p>
-      <w:pPr>
-        <w:pStyle w:val="Heading2"/>
+        <w:t>The Theil inequality statistics give a decomposition of the error by dividing the MSE into three components: Bias, Unequal variation, Unequal covariation. A model has a high bias when the model output and data have different means. Unequal variation indicated that the variances of the two series differ. Unequal covariation means that the model and data are imperfectly correlated, that is, they differ point by point. These three fractions together are equal to 1. The Theil inequality statistics are thus a great way to get insight into the behavioural validity of a model.</w:t>
+      </w:r>
+    </w:p>
+    <w:p>
+      <w:pPr>
+        <w:rPr>
+          <w:lang w:val="en-GB"/>
+        </w:rPr>
+      </w:pPr>
+      <w:r>
+        <w:rPr>
+          <w:lang w:val="en-GB"/>
+        </w:rPr>
+        <w:t>The behavioural validity will thus be based on the values of MAE, (R)MSE, MAE/Mean and Theil’s Inequality Statistics.</w:t>
+      </w:r>
+    </w:p>
+    <w:p>
+      <w:pPr>
+        <w:pStyle w:val="Kop2"/>
         <w:rPr>
           <w:lang w:val="en-GB"/>
         </w:rPr>
@@ -1284,21 +1053,7 @@
         <w:rPr>
           <w:lang w:val="en-GB"/>
         </w:rPr>
-        <w:t xml:space="preserve">Since the unequal </w:t>
-      </w:r>
-      <w:proofErr w:type="spellStart"/>
-      <w:r>
-        <w:rPr>
-          <w:lang w:val="en-GB"/>
-        </w:rPr>
-        <w:t>covariation</w:t>
-      </w:r>
-      <w:proofErr w:type="spellEnd"/>
-      <w:r>
-        <w:rPr>
-          <w:lang w:val="en-GB"/>
-        </w:rPr>
-        <w:t xml:space="preserve"> </w:t>
+        <w:t xml:space="preserve">Since the unequal covariation </w:t>
       </w:r>
       <m:oMath>
         <m:sSup>
@@ -1383,21 +1138,7 @@
         <w:rPr>
           <w:lang w:val="en-GB"/>
         </w:rPr>
-        <w:t xml:space="preserve"> very low, the formula </w:t>
-      </w:r>
-      <w:proofErr w:type="gramStart"/>
-      <w:r>
-        <w:rPr>
-          <w:lang w:val="en-GB"/>
-        </w:rPr>
-        <w:t>g(</w:t>
-      </w:r>
-      <w:proofErr w:type="gramEnd"/>
-      <w:r>
-        <w:rPr>
-          <w:lang w:val="en-GB"/>
-        </w:rPr>
-        <w:t>t) captures the mean and trends in the data very well. However, this does imply a possible systemic error when phasing is important</w:t>
+        <w:t xml:space="preserve"> very low, the formula g(t) captures the mean and trends in the data very well. However, this does imply a possible systemic error when phasing is important</w:t>
       </w:r>
       <w:r>
         <w:rPr>
@@ -1620,35 +1361,7 @@
         <w:rPr>
           <w:lang w:val="en-GB"/>
         </w:rPr>
-        <w:t xml:space="preserve">Furthermore, the MAE, RMSE and MAE/Mean values are lower than the values for </w:t>
-      </w:r>
-      <w:proofErr w:type="gramStart"/>
-      <w:r>
-        <w:rPr>
-          <w:lang w:val="en-GB"/>
-        </w:rPr>
-        <w:t>h(</w:t>
-      </w:r>
-      <w:proofErr w:type="gramEnd"/>
-      <w:r>
-        <w:rPr>
-          <w:lang w:val="en-GB"/>
-        </w:rPr>
-        <w:t xml:space="preserve">t) which indicates that g(t) is a better behavioural fit than h(t). All in all we conclude </w:t>
-      </w:r>
-      <w:proofErr w:type="gramStart"/>
-      <w:r>
-        <w:rPr>
-          <w:lang w:val="en-GB"/>
-        </w:rPr>
-        <w:t>g(</w:t>
-      </w:r>
-      <w:proofErr w:type="gramEnd"/>
-      <w:r>
-        <w:rPr>
-          <w:lang w:val="en-GB"/>
-        </w:rPr>
-        <w:t xml:space="preserve">t) has a higher behavioural validity. </w:t>
+        <w:t xml:space="preserve">Furthermore, the MAE, RMSE and MAE/Mean values are lower than the values for h(t) which indicates that g(t) is a better behavioural fit than h(t). All in all we conclude g(t) has a higher behavioural validity. </w:t>
       </w:r>
     </w:p>
     <w:p>
@@ -1668,7 +1381,7 @@
     </w:p>
     <w:p>
       <w:pPr>
-        <w:pStyle w:val="Heading1"/>
+        <w:pStyle w:val="Kop1"/>
       </w:pPr>
       <w:r>
         <w:lastRenderedPageBreak/>
@@ -1695,23 +1408,7 @@
     </w:p>
     <w:p>
       <w:r>
-        <w:t xml:space="preserve">The background reading stated that on average 30% of water is wasted through leakages. We assumed that this percentage of leakage occurs at the baseline of 8% of infrastructure maintained per year. The input of this lookup is the percentage of maintained infrastructure </w:t>
-      </w:r>
-      <w:proofErr w:type="spellStart"/>
-      <w:r>
-        <w:t>annualy</w:t>
-      </w:r>
-      <w:proofErr w:type="spellEnd"/>
-      <w:r>
-        <w:t xml:space="preserve"> which ranges from 0 to 100%. The output is the percentage of leakage which occurs. We assume that when all </w:t>
-      </w:r>
-      <w:proofErr w:type="gramStart"/>
-      <w:r>
-        <w:t>infrastructure</w:t>
-      </w:r>
-      <w:proofErr w:type="gramEnd"/>
-      <w:r>
-        <w:t xml:space="preserve"> receives regular maintenance, leakages can be reduced to 0%. However, when no infrastructure is maintained, leakages will increase to 50%. </w:t>
+        <w:t xml:space="preserve">The background reading stated that on average 30% of water is wasted through leakages. We assumed that this percentage of leakage occurs at the baseline of 8% of infrastructure maintained per year. The input of this lookup is the percentage of maintained infrastructure annualy which ranges from 0 to 100%. The output is the percentage of leakage which occurs. We assume that when all infrastructure receives regular maintenance, leakages can be reduced to 0%. However, when no infrastructure is maintained, leakages will increase to 50%. </w:t>
       </w:r>
     </w:p>
     <w:p>
@@ -1793,7 +1490,7 @@
     </w:p>
     <w:p>
       <w:pPr>
-        <w:pStyle w:val="Caption"/>
+        <w:pStyle w:val="Bijschrift"/>
         <w:rPr>
           <w:rFonts w:eastAsia="Times New Roman"/>
           <w:bdr w:val="none" w:sz="0" w:space="0" w:color="auto" w:frame="1"/>
@@ -1849,21 +1546,7 @@
         <w:rPr>
           <w:lang w:val="en-GB"/>
         </w:rPr>
-        <w:t>This setup makes sure that the lookup is rigid because extrapolation is done correctly and that it is dimensionally consistent and robust (</w:t>
-      </w:r>
-      <w:proofErr w:type="spellStart"/>
-      <w:r>
-        <w:rPr>
-          <w:lang w:val="en-GB"/>
-        </w:rPr>
-        <w:t>bron</w:t>
-      </w:r>
-      <w:proofErr w:type="spellEnd"/>
-      <w:r>
-        <w:rPr>
-          <w:lang w:val="en-GB"/>
-        </w:rPr>
-        <w:t>!) due to all input and output of the lookup being dimensionless.</w:t>
+        <w:t>This setup makes sure that the lookup is rigid because extrapolation is done correctly and that it is dimensionally consistent and robust (bron!) due to all input and output of the lookup being dimensionless.</w:t>
       </w:r>
       <w:r>
         <w:rPr>
@@ -1874,7 +1557,7 @@
     </w:p>
     <w:p>
       <w:pPr>
-        <w:pStyle w:val="Heading1"/>
+        <w:pStyle w:val="Kop1"/>
         <w:rPr>
           <w:lang w:val="en-GB"/>
         </w:rPr>
@@ -1899,59 +1582,27 @@
           <w:i/>
           <w:lang w:val="en-GB"/>
         </w:rPr>
-        <w:t xml:space="preserve">Validate your Kirkwood water crisis model using three different types of validation test excluding sensitivity analysis (this is the subject of assignment 3). For instance, you could use extreme value analysis or </w:t>
-      </w:r>
-      <w:proofErr w:type="spellStart"/>
-      <w:r>
-        <w:rPr>
-          <w:i/>
-          <w:lang w:val="en-GB"/>
-        </w:rPr>
-        <w:t>behavior</w:t>
-      </w:r>
-      <w:proofErr w:type="spellEnd"/>
-      <w:r>
-        <w:rPr>
-          <w:i/>
-          <w:lang w:val="en-GB"/>
-        </w:rPr>
-        <w:t xml:space="preserve"> pattern tests, amongst others. </w:t>
-      </w:r>
-    </w:p>
-    <w:p>
-      <w:pPr>
-        <w:rPr>
-          <w:rFonts w:eastAsia="Times New Roman"/>
-          <w:lang w:val="en-GB"/>
-        </w:rPr>
-      </w:pPr>
-      <w:r>
-        <w:rPr>
-          <w:rFonts w:eastAsia="Times New Roman"/>
-          <w:lang w:val="en-GB"/>
-        </w:rPr>
-        <w:t xml:space="preserve">A model must be tested thoroughly before policies can be designed and implemented. Model validity is one of the most important tests that need to be passed by a model. Model validity, or credibility, is used to establish that thee model is an acceptable description of the real system with respect to the dynamic problem of interest. Model validity can be done by two types of tests as described by </w:t>
-      </w:r>
-      <w:proofErr w:type="spellStart"/>
-      <w:r>
-        <w:rPr>
-          <w:rFonts w:eastAsia="Times New Roman"/>
-          <w:lang w:val="en-GB"/>
-        </w:rPr>
-        <w:t>Barlas</w:t>
-      </w:r>
-      <w:proofErr w:type="spellEnd"/>
-      <w:r>
-        <w:rPr>
-          <w:rFonts w:eastAsia="Times New Roman"/>
-          <w:lang w:val="en-GB"/>
-        </w:rPr>
-        <w:t xml:space="preserve"> (????):</w:t>
-      </w:r>
-    </w:p>
-    <w:p>
-      <w:pPr>
-        <w:pStyle w:val="ListParagraph"/>
+        <w:t xml:space="preserve">Validate your Kirkwood water crisis model using three different types of validation test excluding sensitivity analysis (this is the subject of assignment 3). For instance, you could use extreme value analysis or behavior pattern tests, amongst others. </w:t>
+      </w:r>
+    </w:p>
+    <w:p>
+      <w:pPr>
+        <w:rPr>
+          <w:rFonts w:eastAsia="Times New Roman"/>
+          <w:lang w:val="en-GB"/>
+        </w:rPr>
+      </w:pPr>
+      <w:r>
+        <w:rPr>
+          <w:rFonts w:eastAsia="Times New Roman"/>
+          <w:lang w:val="en-GB"/>
+        </w:rPr>
+        <w:t>A model must be tested thoroughly before policies can be designed and implemented. Model validity is one of the most important tests that need to be passed by a model. Model validity, or credibility, is used to establish that thee model is an acceptable description of the real system with respect to the dynamic problem of interest. Model validity can be done by two types of tests as described by Barlas (????):</w:t>
+      </w:r>
+    </w:p>
+    <w:p>
+      <w:pPr>
+        <w:pStyle w:val="Lijstalinea"/>
         <w:numPr>
           <w:ilvl w:val="0"/>
           <w:numId w:val="6"/>
@@ -1971,7 +1622,7 @@
     </w:p>
     <w:p>
       <w:pPr>
-        <w:pStyle w:val="ListParagraph"/>
+        <w:pStyle w:val="Lijstalinea"/>
         <w:numPr>
           <w:ilvl w:val="0"/>
           <w:numId w:val="6"/>
@@ -2001,23 +1652,7 @@
           <w:rFonts w:eastAsia="Times New Roman"/>
           <w:lang w:val="en-GB"/>
         </w:rPr>
-        <w:t xml:space="preserve">When validating our model, we will focus only on structure tests where we check the relations within the model and how </w:t>
-      </w:r>
-      <w:proofErr w:type="spellStart"/>
-      <w:r>
-        <w:rPr>
-          <w:rFonts w:eastAsia="Times New Roman"/>
-          <w:lang w:val="en-GB"/>
-        </w:rPr>
-        <w:t>the</w:t>
-      </w:r>
-      <w:proofErr w:type="spellEnd"/>
-      <w:r>
-        <w:rPr>
-          <w:rFonts w:eastAsia="Times New Roman"/>
-          <w:lang w:val="en-GB"/>
-        </w:rPr>
-        <w:t xml:space="preserve"> shown behaviour is consistent with the structure of the model. Behaviour tests will not be done since we do not have real system data to be able to check the behaviour of our model.</w:t>
+        <w:t>When validating our model, we will focus only on structure tests where we check the relations within the model and how the shown behaviour is consistent with the structure of the model. Behaviour tests will not be done since we do not have real system data to be able to check the behaviour of our model.</w:t>
       </w:r>
       <w:r>
         <w:rPr>
@@ -2025,37 +1660,12 @@
           <w:lang w:val="en-GB"/>
         </w:rPr>
         <w:br/>
-        <w:t>Three validation methods will be used (</w:t>
-      </w:r>
-      <w:proofErr w:type="spellStart"/>
-      <w:r>
-        <w:rPr>
-          <w:rFonts w:eastAsia="Times New Roman"/>
-          <w:lang w:val="en-GB"/>
-        </w:rPr>
-        <w:t>Sterman</w:t>
-      </w:r>
-      <w:proofErr w:type="spellEnd"/>
-      <w:proofErr w:type="gramStart"/>
-      <w:r>
-        <w:rPr>
-          <w:rFonts w:eastAsia="Times New Roman"/>
-          <w:lang w:val="en-GB"/>
-        </w:rPr>
-        <w:t>, ????</w:t>
-      </w:r>
-      <w:proofErr w:type="gramEnd"/>
-      <w:r>
-        <w:rPr>
-          <w:rFonts w:eastAsia="Times New Roman"/>
-          <w:lang w:val="en-GB"/>
-        </w:rPr>
-        <w:t>):</w:t>
-      </w:r>
-    </w:p>
-    <w:p>
-      <w:pPr>
-        <w:pStyle w:val="ListParagraph"/>
+        <w:t>Three validation methods will be used (Sterman, ????):</w:t>
+      </w:r>
+    </w:p>
+    <w:p>
+      <w:pPr>
+        <w:pStyle w:val="Lijstalinea"/>
         <w:numPr>
           <w:ilvl w:val="0"/>
           <w:numId w:val="7"/>
@@ -2075,7 +1685,7 @@
     </w:p>
     <w:p>
       <w:pPr>
-        <w:pStyle w:val="ListParagraph"/>
+        <w:pStyle w:val="Lijstalinea"/>
         <w:numPr>
           <w:ilvl w:val="0"/>
           <w:numId w:val="7"/>
@@ -2095,7 +1705,7 @@
     </w:p>
     <w:p>
       <w:pPr>
-        <w:pStyle w:val="ListParagraph"/>
+        <w:pStyle w:val="Lijstalinea"/>
         <w:numPr>
           <w:ilvl w:val="0"/>
           <w:numId w:val="7"/>
@@ -2125,32 +1735,7 @@
           <w:rFonts w:eastAsia="Times New Roman"/>
           <w:lang w:val="en-GB"/>
         </w:rPr>
-        <w:t>The structure assessment test is used to test whether the model structure is consistent with relevant descriptive knowledge of the system. One of the methods of doing this test is drawing causal diagrams of the system (</w:t>
-      </w:r>
-      <w:proofErr w:type="spellStart"/>
-      <w:r>
-        <w:rPr>
-          <w:rFonts w:eastAsia="Times New Roman"/>
-          <w:lang w:val="en-GB"/>
-        </w:rPr>
-        <w:t>Sterman</w:t>
-      </w:r>
-      <w:proofErr w:type="spellEnd"/>
-      <w:proofErr w:type="gramStart"/>
-      <w:r>
-        <w:rPr>
-          <w:rFonts w:eastAsia="Times New Roman"/>
-          <w:lang w:val="en-GB"/>
-        </w:rPr>
-        <w:t>, ????</w:t>
-      </w:r>
-      <w:proofErr w:type="gramEnd"/>
-      <w:r>
-        <w:rPr>
-          <w:rFonts w:eastAsia="Times New Roman"/>
-          <w:lang w:val="en-GB"/>
-        </w:rPr>
-        <w:t>). </w:t>
+        <w:t>The structure assessment test is used to test whether the model structure is consistent with relevant descriptive knowledge of the system. One of the methods of doing this test is drawing causal diagrams of the system (Sterman, ????). </w:t>
       </w:r>
       <w:r>
         <w:rPr>
@@ -2195,44 +1780,12 @@
           <w:rFonts w:eastAsia="Times New Roman"/>
           <w:lang w:val="en-GB"/>
         </w:rPr>
-        <w:t xml:space="preserve">The structure assessment test is a validation test which falls under the direct structure test category. This means the validation tests strictly focuses on validating the structure of the model and not the behaviour. Theoretical direct structure tests are validation tests which have to be done in the earlier steps of validating a model according to </w:t>
-      </w:r>
-      <w:proofErr w:type="spellStart"/>
-      <w:r>
-        <w:rPr>
-          <w:rFonts w:eastAsia="Times New Roman"/>
-          <w:lang w:val="en-GB"/>
-        </w:rPr>
-        <w:t>Barlas</w:t>
-      </w:r>
-      <w:proofErr w:type="spellEnd"/>
-      <w:r>
-        <w:rPr>
-          <w:rFonts w:eastAsia="Times New Roman"/>
-          <w:lang w:val="en-GB"/>
-        </w:rPr>
-        <w:t xml:space="preserve">' sequence of steps of model validation (1996). Structure-oriented behaviour tests come </w:t>
-      </w:r>
-      <w:proofErr w:type="gramStart"/>
-      <w:r>
-        <w:rPr>
-          <w:rFonts w:eastAsia="Times New Roman"/>
-          <w:lang w:val="en-GB"/>
-        </w:rPr>
-        <w:t>are</w:t>
-      </w:r>
-      <w:proofErr w:type="gramEnd"/>
-      <w:r>
-        <w:rPr>
-          <w:rFonts w:eastAsia="Times New Roman"/>
-          <w:lang w:val="en-GB"/>
-        </w:rPr>
-        <w:t xml:space="preserve"> performed afterwards. The structure assessment test will be performed only for the entire model and not for its sub-systems since the model is not that large. The structure-oriented behaviour tests will be done for all the sub-systems and for the entire model.</w:t>
-      </w:r>
-    </w:p>
-    <w:p>
-      <w:pPr>
-        <w:pStyle w:val="Heading2"/>
+        <w:t>The structure assessment test is a validation test which falls under the direct structure test category. This means the validation tests strictly focuses on validating the structure of the model and not the behaviour. Theoretical direct structure tests are validation tests which have to be done in the earlier steps of validating a model according to Barlas' sequence of steps of model validation (1996). Structure-oriented behaviour tests come are performed afterwards. The structure assessment test will be performed only for the entire model and not for its sub-systems since the model is not that large. The structure-oriented behaviour tests will be done for all the sub-systems and for the entire model.</w:t>
+      </w:r>
+    </w:p>
+    <w:p>
+      <w:pPr>
+        <w:pStyle w:val="Kop2"/>
         <w:rPr>
           <w:rFonts w:eastAsia="Times New Roman"/>
           <w:lang w:val="en-GB"/>
@@ -2249,7 +1802,7 @@
     </w:p>
     <w:p>
       <w:pPr>
-        <w:pStyle w:val="Heading3"/>
+        <w:pStyle w:val="Kop3"/>
         <w:rPr>
           <w:rFonts w:eastAsia="Times New Roman"/>
           <w:lang w:val="en-GB"/>
@@ -2374,7 +1927,7 @@
     </w:p>
     <w:p>
       <w:pPr>
-        <w:pStyle w:val="Caption"/>
+        <w:pStyle w:val="Bijschrift"/>
         <w:rPr>
           <w:rFonts w:eastAsia="Times New Roman"/>
           <w:bdr w:val="none" w:sz="0" w:space="0" w:color="auto" w:frame="1"/>
@@ -2414,12 +1967,21 @@
           <w:rFonts w:eastAsia="Times New Roman"/>
           <w:lang w:val="en-GB"/>
         </w:rPr>
+        <w:t>The model has been checked on the implementation of all of these described feedback loops and we found that all have been implemented.</w:t>
+      </w:r>
+      <w:bookmarkStart w:id="0" w:name="_GoBack"/>
+      <w:bookmarkEnd w:id="0"/>
+      <w:r>
+        <w:rPr>
+          <w:rFonts w:eastAsia="Times New Roman"/>
+          <w:lang w:val="en-GB"/>
+        </w:rPr>
         <w:br w:type="page"/>
       </w:r>
     </w:p>
     <w:p>
       <w:pPr>
-        <w:pStyle w:val="Heading2"/>
+        <w:pStyle w:val="Kop2"/>
         <w:rPr>
           <w:rFonts w:eastAsia="Times New Roman"/>
           <w:lang w:val="en-GB"/>
@@ -2451,7 +2013,7 @@
     </w:p>
     <w:p>
       <w:pPr>
-        <w:pStyle w:val="Heading3"/>
+        <w:pStyle w:val="Kop3"/>
         <w:rPr>
           <w:rFonts w:eastAsia="Times New Roman"/>
           <w:lang w:val="en-GB"/>
@@ -2679,7 +2241,7 @@
     </w:p>
     <w:p>
       <w:pPr>
-        <w:pStyle w:val="Caption"/>
+        <w:pStyle w:val="Bijschrift"/>
         <w:rPr>
           <w:rFonts w:eastAsia="Times New Roman"/>
           <w:lang w:val="en-GB"/>
@@ -2703,7 +2265,7 @@
     </w:p>
     <w:p>
       <w:pPr>
-        <w:pStyle w:val="Heading3"/>
+        <w:pStyle w:val="Kop3"/>
         <w:rPr>
           <w:rFonts w:eastAsia="Times New Roman"/>
           <w:lang w:val="en-GB"/>
@@ -2793,23 +2355,7 @@
           <w:rFonts w:eastAsia="Times New Roman"/>
           <w:lang w:val="en-GB"/>
         </w:rPr>
-        <w:t xml:space="preserve">When we drastically reduce the time required to build and plan infrastructure we expect the shortage to be solved sooner than in our base case scenario. However, when we increase the planning times we expect that the shortage cannot be solved and instead remain on a constant level over time. Also, the oscillations around the target infrastructure capacity will be much lower when the delays </w:t>
-      </w:r>
-      <w:proofErr w:type="spellStart"/>
-      <w:r>
-        <w:rPr>
-          <w:rFonts w:eastAsia="Times New Roman"/>
-          <w:lang w:val="en-GB"/>
-        </w:rPr>
-        <w:t>arae</w:t>
-      </w:r>
-      <w:proofErr w:type="spellEnd"/>
-      <w:r>
-        <w:rPr>
-          <w:rFonts w:eastAsia="Times New Roman"/>
-          <w:lang w:val="en-GB"/>
-        </w:rPr>
-        <w:t xml:space="preserve"> smaller. This is shown in Figure 3.</w:t>
+        <w:t>When we drastically reduce the time required to build and plan infrastructure we expect the shortage to be solved sooner than in our base case scenario. However, when we increase the planning times we expect that the shortage cannot be solved and instead remain on a constant level over time. Also, the oscillations around the target infrastructure capacity will be much lower when the delays arae smaller. This is shown in Figure 3.</w:t>
       </w:r>
     </w:p>
     <w:p>
@@ -2846,7 +2392,7 @@
     </w:p>
     <w:p>
       <w:pPr>
-        <w:pStyle w:val="Caption"/>
+        <w:pStyle w:val="Bijschrift"/>
         <w:rPr>
           <w:rFonts w:eastAsia="Times New Roman"/>
           <w:bdr w:val="none" w:sz="0" w:space="0" w:color="auto" w:frame="1"/>
@@ -3045,7 +2591,7 @@
     </w:p>
     <w:p>
       <w:pPr>
-        <w:pStyle w:val="Caption"/>
+        <w:pStyle w:val="Bijschrift"/>
         <w:jc w:val="right"/>
         <w:rPr>
           <w:rFonts w:eastAsia="Times New Roman"/>
@@ -3071,7 +2617,7 @@
     </w:p>
     <w:p>
       <w:pPr>
-        <w:pStyle w:val="Heading2"/>
+        <w:pStyle w:val="Kop2"/>
         <w:rPr>
           <w:rFonts w:eastAsia="Times New Roman"/>
           <w:lang w:val="en-GB"/>
@@ -3109,7 +2655,7 @@
     </w:p>
     <w:p>
       <w:pPr>
-        <w:pStyle w:val="Heading3"/>
+        <w:pStyle w:val="Kop3"/>
         <w:rPr>
           <w:rFonts w:eastAsia="Times New Roman"/>
           <w:lang w:val="en-GB"/>
@@ -3267,7 +2813,7 @@
     </w:p>
     <w:p>
       <w:pPr>
-        <w:pStyle w:val="Caption"/>
+        <w:pStyle w:val="Bijschrift"/>
         <w:rPr>
           <w:rFonts w:eastAsia="Times New Roman"/>
           <w:bdr w:val="none" w:sz="0" w:space="0" w:color="auto" w:frame="1"/>
@@ -3294,7 +2840,7 @@
     </w:p>
     <w:p>
       <w:pPr>
-        <w:pStyle w:val="Heading2"/>
+        <w:pStyle w:val="Kop2"/>
         <w:rPr>
           <w:rFonts w:eastAsia="Times New Roman"/>
           <w:lang w:val="en-GB"/>
@@ -3332,7 +2878,7 @@
     </w:p>
     <w:p>
       <w:pPr>
-        <w:pStyle w:val="Heading3"/>
+        <w:pStyle w:val="Kop3"/>
         <w:rPr>
           <w:lang w:val="en-GB"/>
         </w:rPr>
@@ -3351,8 +2897,6 @@
           <w:lang w:val="en-GB"/>
         </w:rPr>
       </w:pPr>
-      <w:bookmarkStart w:id="0" w:name="_GoBack"/>
-      <w:bookmarkEnd w:id="0"/>
       <w:r>
         <w:rPr>
           <w:rFonts w:eastAsia="Times New Roman"/>
@@ -3456,7 +3000,7 @@
     </w:p>
     <w:p>
       <w:pPr>
-        <w:pStyle w:val="Caption"/>
+        <w:pStyle w:val="Bijschrift"/>
         <w:rPr>
           <w:rFonts w:eastAsia="Times New Roman"/>
           <w:lang w:val="en-GB"/>
@@ -3504,7 +3048,7 @@
     </w:p>
     <w:p>
       <w:pPr>
-        <w:pStyle w:val="Heading2"/>
+        <w:pStyle w:val="Kop2"/>
         <w:rPr>
           <w:rFonts w:eastAsia="Times New Roman"/>
           <w:lang w:val="en-GB"/>
@@ -3534,41 +3078,13 @@
         <w:rPr>
           <w:lang w:val="en-GB"/>
         </w:rPr>
-        <w:t xml:space="preserve">The behaviour which results from this change is to be expected because there is plenty of </w:t>
-      </w:r>
-      <w:proofErr w:type="gramStart"/>
-      <w:r>
-        <w:rPr>
-          <w:lang w:val="en-GB"/>
-        </w:rPr>
-        <w:t>staff</w:t>
-      </w:r>
-      <w:proofErr w:type="gramEnd"/>
-      <w:r>
-        <w:rPr>
-          <w:lang w:val="en-GB"/>
-        </w:rPr>
-        <w:t xml:space="preserve"> available now to work on all infrastructure related jobs. </w:t>
-      </w:r>
-      <w:r>
-        <w:rPr>
-          <w:lang w:val="en-GB"/>
-        </w:rPr>
-        <w:t>The staff occupancy is so low that the production rate per person per year will be increased by 50% compared to the normal production rate of 20Ml</w:t>
-      </w:r>
-      <w:proofErr w:type="gramStart"/>
-      <w:r>
-        <w:rPr>
-          <w:lang w:val="en-GB"/>
-        </w:rPr>
-        <w:t>/(</w:t>
-      </w:r>
-      <w:proofErr w:type="gramEnd"/>
-      <w:r>
-        <w:rPr>
-          <w:lang w:val="en-GB"/>
-        </w:rPr>
-        <w:t xml:space="preserve">year*staff). </w:t>
+        <w:t xml:space="preserve">The behaviour which results from this change is to be expected because there is plenty of staff available now to work on all infrastructure related jobs. </w:t>
+      </w:r>
+      <w:r>
+        <w:rPr>
+          <w:lang w:val="en-GB"/>
+        </w:rPr>
+        <w:t xml:space="preserve">The staff occupancy is so low that the production rate per person per year will be increased by 50% compared to the normal production rate of 20Ml/(year*staff). </w:t>
       </w:r>
     </w:p>
     <w:p>
@@ -3636,7 +3152,7 @@
     </w:p>
     <w:p>
       <w:pPr>
-        <w:pStyle w:val="Caption"/>
+        <w:pStyle w:val="Bijschrift"/>
         <w:rPr>
           <w:rFonts w:eastAsia="Times New Roman"/>
           <w:lang w:val="en-GB"/>
@@ -3648,7 +3164,7 @@
           <w:bdr w:val="none" w:sz="0" w:space="0" w:color="auto" w:frame="1"/>
           <w:lang w:val="en-GB"/>
         </w:rPr>
-        <w:t xml:space="preserve">Figure </w:t>
+        <w:t>Figure 8</w:t>
       </w:r>
       <w:r>
         <w:rPr>
@@ -3656,7 +3172,7 @@
           <w:bdr w:val="none" w:sz="0" w:space="0" w:color="auto" w:frame="1"/>
           <w:lang w:val="en-GB"/>
         </w:rPr>
-        <w:t>8</w:t>
+        <w:t xml:space="preserve">: </w:t>
       </w:r>
       <w:r>
         <w:rPr>
@@ -3664,14 +3180,6 @@
           <w:bdr w:val="none" w:sz="0" w:space="0" w:color="auto" w:frame="1"/>
           <w:lang w:val="en-GB"/>
         </w:rPr>
-        <w:t xml:space="preserve">: </w:t>
-      </w:r>
-      <w:r>
-        <w:rPr>
-          <w:rFonts w:eastAsia="Times New Roman"/>
-          <w:bdr w:val="none" w:sz="0" w:space="0" w:color="auto" w:frame="1"/>
-          <w:lang w:val="en-GB"/>
-        </w:rPr>
         <w:t>Extreme conditions test by increasing staff hired</w:t>
       </w:r>
     </w:p>
@@ -3684,7 +3192,7 @@
     </w:p>
     <w:p>
       <w:pPr>
-        <w:pStyle w:val="Heading2"/>
+        <w:pStyle w:val="Kop2"/>
         <w:rPr>
           <w:rFonts w:eastAsia="Times New Roman"/>
           <w:lang w:val="en-GB"/>
@@ -3821,7 +3329,7 @@
                         <w:txbxContent>
                           <w:p>
                             <w:pPr>
-                              <w:pStyle w:val="Caption"/>
+                              <w:pStyle w:val="Bijschrift"/>
                               <w:rPr>
                                 <w:noProof/>
                               </w:rPr>
@@ -3833,15 +3341,7 @@
                               <w:t>9</w:t>
                             </w:r>
                             <w:r>
-                              <w:t xml:space="preserve">: </w:t>
-                            </w:r>
-                            <w:proofErr w:type="spellStart"/>
-                            <w:r>
-                              <w:t>Behavioural</w:t>
-                            </w:r>
-                            <w:proofErr w:type="spellEnd"/>
-                            <w:r>
-                              <w:t xml:space="preserve"> reproduction of the funding system</w:t>
+                              <w:t>: Behavioural reproduction of the funding system</w:t>
                             </w:r>
                           </w:p>
                         </w:txbxContent>
@@ -3930,7 +3430,7 @@
     </w:p>
     <w:p>
       <w:pPr>
-        <w:pStyle w:val="Heading3"/>
+        <w:pStyle w:val="Kop3"/>
         <w:rPr>
           <w:lang w:val="en-GB"/>
         </w:rPr>
@@ -3982,7 +3482,7 @@
     </w:p>
     <w:p>
       <w:pPr>
-        <w:pStyle w:val="Heading3"/>
+        <w:pStyle w:val="Kop3"/>
         <w:rPr>
           <w:lang w:val="en-GB"/>
         </w:rPr>
@@ -4114,7 +3614,7 @@
                         <w:txbxContent>
                           <w:p>
                             <w:pPr>
-                              <w:pStyle w:val="Caption"/>
+                              <w:pStyle w:val="Bijschrift"/>
                               <w:rPr>
                                 <w:noProof/>
                               </w:rPr>
@@ -4122,14 +3622,27 @@
                             <w:r>
                               <w:t xml:space="preserve">Figure </w:t>
                             </w:r>
-                            <w:fldSimple w:instr=" SEQ Figure \* ARABIC ">
-                              <w:r>
-                                <w:rPr>
-                                  <w:noProof/>
-                                </w:rPr>
-                                <w:t>1</w:t>
-                              </w:r>
-                            </w:fldSimple>
+                            <w:r>
+                              <w:fldChar w:fldCharType="begin"/>
+                            </w:r>
+                            <w:r>
+                              <w:instrText xml:space="preserve"> SEQ Figure \* ARABIC </w:instrText>
+                            </w:r>
+                            <w:r>
+                              <w:fldChar w:fldCharType="separate"/>
+                            </w:r>
+                            <w:r>
+                              <w:rPr>
+                                <w:noProof/>
+                              </w:rPr>
+                              <w:t>1</w:t>
+                            </w:r>
+                            <w:r>
+                              <w:rPr>
+                                <w:noProof/>
+                              </w:rPr>
+                              <w:fldChar w:fldCharType="end"/>
+                            </w:r>
                             <w:r>
                               <w:t>1: Extreme conditions test by increasing bail-out</w:t>
                             </w:r>
@@ -4303,7 +3816,7 @@
                         <w:txbxContent>
                           <w:p>
                             <w:pPr>
-                              <w:pStyle w:val="Caption"/>
+                              <w:pStyle w:val="Bijschrift"/>
                               <w:rPr>
                                 <w:noProof/>
                               </w:rPr>
@@ -4435,35 +3948,7 @@
         <w:rPr>
           <w:lang w:val="en-GB"/>
         </w:rPr>
-        <w:t xml:space="preserve"> We would expect that this eliminates the staffing constraint on the model, so enough </w:t>
-      </w:r>
-      <w:proofErr w:type="gramStart"/>
-      <w:r>
-        <w:rPr>
-          <w:lang w:val="en-GB"/>
-        </w:rPr>
-        <w:t>infrastructure</w:t>
-      </w:r>
-      <w:proofErr w:type="gramEnd"/>
-      <w:r>
-        <w:rPr>
-          <w:lang w:val="en-GB"/>
-        </w:rPr>
-        <w:t xml:space="preserve"> can be build and enough money is received from the water supplied to Kirkwood. The model shows this behaviour, however first couple of years the expenditures are low until the expenditures match the income of the municipality. After this point is reached more income from supplied water comes in which is used to build / maintain infrastructure which gives the staff the opportunity to build more infrastructure. This continues until enough </w:t>
-      </w:r>
-      <w:proofErr w:type="gramStart"/>
-      <w:r>
-        <w:rPr>
-          <w:lang w:val="en-GB"/>
-        </w:rPr>
-        <w:t>infrastructure</w:t>
-      </w:r>
-      <w:proofErr w:type="gramEnd"/>
-      <w:r>
-        <w:rPr>
-          <w:lang w:val="en-GB"/>
-        </w:rPr>
-        <w:t xml:space="preserve"> is built to meet the demand of the population.</w:t>
+        <w:t xml:space="preserve"> We would expect that this eliminates the staffing constraint on the model, so enough infrastructure can be build and enough money is received from the water supplied to Kirkwood. The model shows this behaviour, however first couple of years the expenditures are low until the expenditures match the income of the municipality. After this point is reached more income from supplied water comes in which is used to build / maintain infrastructure which gives the staff the opportunity to build more infrastructure. This continues until enough infrastructure is built to meet the demand of the population.</w:t>
       </w:r>
     </w:p>
     <w:p>
@@ -4505,7 +3990,7 @@
     </w:p>
     <w:p>
       <w:pPr>
-        <w:pStyle w:val="Heading2"/>
+        <w:pStyle w:val="Kop2"/>
         <w:rPr>
           <w:rFonts w:eastAsia="Times New Roman"/>
           <w:lang w:val="en-GB"/>
@@ -4544,7 +4029,7 @@
     </w:p>
     <w:p>
       <w:pPr>
-        <w:pStyle w:val="Heading3"/>
+        <w:pStyle w:val="Kop3"/>
         <w:rPr>
           <w:rFonts w:eastAsia="Times New Roman"/>
           <w:lang w:val="en-GB"/>
@@ -4608,7 +4093,7 @@
                         <w:txbxContent>
                           <w:p>
                             <w:pPr>
-                              <w:pStyle w:val="Caption"/>
+                              <w:pStyle w:val="Bijschrift"/>
                               <w:rPr>
                                 <w:rFonts w:eastAsia="Times New Roman"/>
                                 <w:noProof/>
@@ -4617,24 +4102,29 @@
                             <w:r>
                               <w:t>Figure 1</w:t>
                             </w:r>
-                            <w:fldSimple w:instr=" SEQ Figure \* ARABIC ">
-                              <w:r>
-                                <w:rPr>
-                                  <w:noProof/>
-                                </w:rPr>
-                                <w:t>2</w:t>
-                              </w:r>
-                            </w:fldSimple>
                             <w:r>
-                              <w:t xml:space="preserve">: </w:t>
+                              <w:fldChar w:fldCharType="begin"/>
                             </w:r>
-                            <w:proofErr w:type="spellStart"/>
                             <w:r>
-                              <w:t>Behavioural</w:t>
+                              <w:instrText xml:space="preserve"> SEQ Figure \* ARABIC </w:instrText>
                             </w:r>
-                            <w:proofErr w:type="spellEnd"/>
                             <w:r>
-                              <w:t xml:space="preserve"> reproduction of the crisis system</w:t>
+                              <w:fldChar w:fldCharType="separate"/>
+                            </w:r>
+                            <w:r>
+                              <w:rPr>
+                                <w:noProof/>
+                              </w:rPr>
+                              <w:t>2</w:t>
+                            </w:r>
+                            <w:r>
+                              <w:rPr>
+                                <w:noProof/>
+                              </w:rPr>
+                              <w:fldChar w:fldCharType="end"/>
+                            </w:r>
+                            <w:r>
+                              <w:t>: Behavioural reproduction of the crisis system</w:t>
                             </w:r>
                           </w:p>
                         </w:txbxContent>
@@ -4776,26 +4266,12 @@
         <w:rPr>
           <w:lang w:val="en-GB"/>
         </w:rPr>
-        <w:t xml:space="preserve">In the real system </w:t>
-      </w:r>
-      <w:proofErr w:type="gramStart"/>
-      <w:r>
-        <w:rPr>
-          <w:lang w:val="en-GB"/>
-        </w:rPr>
-        <w:t>a water</w:t>
-      </w:r>
-      <w:proofErr w:type="gramEnd"/>
-      <w:r>
-        <w:rPr>
-          <w:lang w:val="en-GB"/>
-        </w:rPr>
-        <w:t xml:space="preserve"> crisis does occur which means that people are so unhappy about the water delivery system that unrest rises. Also, in a water crisis when water supply is very low tankers are put in place to make sure the people get enough water to survive. The model shows the same kind of behaviour where tankers are indeed put in place to deal with the water shortage in the city and the inhabitants are very unhappy shown by the unrest on a scale from 1 to 10.</w:t>
-      </w:r>
-    </w:p>
-    <w:p>
-      <w:pPr>
-        <w:pStyle w:val="Heading3"/>
+        <w:t>In the real system a water crisis does occur which means that people are so unhappy about the water delivery system that unrest rises. Also, in a water crisis when water supply is very low tankers are put in place to make sure the people get enough water to survive. The model shows the same kind of behaviour where tankers are indeed put in place to deal with the water shortage in the city and the inhabitants are very unhappy shown by the unrest on a scale from 1 to 10.</w:t>
+      </w:r>
+    </w:p>
+    <w:p>
+      <w:pPr>
+        <w:pStyle w:val="Kop3"/>
         <w:rPr>
           <w:rFonts w:eastAsia="Times New Roman"/>
           <w:lang w:val="en-GB"/>
@@ -4831,40 +4307,12 @@
         <w:rPr>
           <w:lang w:val="en-GB"/>
         </w:rPr>
-        <w:t xml:space="preserve"> We would expect that this eliminates the staffing crisis, so enough </w:t>
-      </w:r>
-      <w:proofErr w:type="gramStart"/>
-      <w:r>
-        <w:rPr>
-          <w:lang w:val="en-GB"/>
-        </w:rPr>
-        <w:t>infrastructure</w:t>
-      </w:r>
-      <w:proofErr w:type="gramEnd"/>
-      <w:r>
-        <w:rPr>
-          <w:lang w:val="en-GB"/>
-        </w:rPr>
-        <w:t xml:space="preserve"> is built to meet the demand of the people. The model behaviour shows how </w:t>
-      </w:r>
-      <w:proofErr w:type="gramStart"/>
-      <w:r>
-        <w:rPr>
-          <w:lang w:val="en-GB"/>
-        </w:rPr>
-        <w:t>this results</w:t>
-      </w:r>
-      <w:proofErr w:type="gramEnd"/>
-      <w:r>
-        <w:rPr>
-          <w:lang w:val="en-GB"/>
-        </w:rPr>
-        <w:t xml:space="preserve"> in no tankers being needed in the system and the people of Kirkwood are not unhappy with the service at all.</w:t>
-      </w:r>
-    </w:p>
-    <w:p>
-      <w:pPr>
-        <w:pStyle w:val="Caption"/>
+        <w:t xml:space="preserve"> We would expect that this eliminates the staffing crisis, so enough infrastructure is built to meet the demand of the people. The model behaviour shows how this results in no tankers being needed in the system and the people of Kirkwood are not unhappy with the service at all.</w:t>
+      </w:r>
+    </w:p>
+    <w:p>
+      <w:pPr>
+        <w:pStyle w:val="Bijschrift"/>
         <w:rPr>
           <w:rFonts w:eastAsia="Times New Roman"/>
           <w:lang w:val="en-GB"/>
@@ -5069,7 +4517,7 @@
     </w:p>
     <w:p>
       <w:pPr>
-        <w:pStyle w:val="Caption"/>
+        <w:pStyle w:val="Bijschrift"/>
         <w:rPr>
           <w:rFonts w:eastAsia="Times New Roman"/>
           <w:lang w:val="en-GB"/>
@@ -5092,7 +4540,7 @@
     </w:p>
     <w:p>
       <w:pPr>
-        <w:pStyle w:val="Heading2"/>
+        <w:pStyle w:val="Kop2"/>
         <w:rPr>
           <w:rFonts w:eastAsia="Times New Roman"/>
           <w:lang w:val="en-GB"/>
@@ -5228,140 +4676,124 @@
           <w:rFonts w:eastAsia="Times New Roman"/>
           <w:lang w:val="en-GB"/>
         </w:rPr>
-        <w:t xml:space="preserve">Initially, funding of the system goes okay but as less people </w:t>
-      </w:r>
-      <w:proofErr w:type="gramStart"/>
-      <w:r>
-        <w:rPr>
-          <w:rFonts w:eastAsia="Times New Roman"/>
-          <w:lang w:val="en-GB"/>
-        </w:rPr>
-        <w:t>get</w:t>
-      </w:r>
-      <w:proofErr w:type="gramEnd"/>
-      <w:r>
-        <w:rPr>
-          <w:rFonts w:eastAsia="Times New Roman"/>
-          <w:lang w:val="en-GB"/>
-        </w:rPr>
-        <w:t xml:space="preserve"> water, the billable decrease, therefore decreasing the total available funds.</w:t>
-      </w:r>
-    </w:p>
-    <w:p>
-      <w:pPr>
-        <w:rPr>
-          <w:rFonts w:eastAsia="Times New Roman"/>
-          <w:lang w:val="en-GB"/>
-        </w:rPr>
-      </w:pPr>
-    </w:p>
-    <w:p>
-      <w:pPr>
-        <w:rPr>
-          <w:rFonts w:eastAsia="Times New Roman"/>
-          <w:lang w:val="en-GB"/>
-        </w:rPr>
-      </w:pPr>
-    </w:p>
-    <w:p>
-      <w:pPr>
-        <w:rPr>
-          <w:rFonts w:eastAsia="Times New Roman"/>
-          <w:lang w:val="en-GB"/>
-        </w:rPr>
-      </w:pPr>
-    </w:p>
-    <w:p>
-      <w:pPr>
-        <w:rPr>
-          <w:rFonts w:eastAsia="Times New Roman"/>
-          <w:lang w:val="en-GB"/>
-        </w:rPr>
-      </w:pPr>
-    </w:p>
-    <w:p>
-      <w:pPr>
-        <w:rPr>
-          <w:rFonts w:eastAsia="Times New Roman"/>
-          <w:lang w:val="en-GB"/>
-        </w:rPr>
-      </w:pPr>
-    </w:p>
-    <w:p>
-      <w:pPr>
-        <w:rPr>
-          <w:rFonts w:eastAsia="Times New Roman"/>
-          <w:lang w:val="en-GB"/>
-        </w:rPr>
-      </w:pPr>
-    </w:p>
-    <w:p>
-      <w:pPr>
-        <w:rPr>
-          <w:rFonts w:eastAsia="Times New Roman"/>
-          <w:lang w:val="en-GB"/>
-        </w:rPr>
-      </w:pPr>
-    </w:p>
-    <w:p>
-      <w:pPr>
-        <w:rPr>
-          <w:rFonts w:eastAsia="Times New Roman"/>
-          <w:lang w:val="en-GB"/>
-        </w:rPr>
-      </w:pPr>
-    </w:p>
-    <w:p>
-      <w:pPr>
-        <w:rPr>
-          <w:rFonts w:eastAsia="Times New Roman"/>
-          <w:lang w:val="en-GB"/>
-        </w:rPr>
-      </w:pPr>
-    </w:p>
-    <w:p>
-      <w:pPr>
-        <w:rPr>
-          <w:rFonts w:eastAsia="Times New Roman"/>
-          <w:lang w:val="en-GB"/>
-        </w:rPr>
-      </w:pPr>
-    </w:p>
-    <w:p>
-      <w:pPr>
-        <w:rPr>
-          <w:rFonts w:eastAsia="Times New Roman"/>
-          <w:lang w:val="en-GB"/>
-        </w:rPr>
-      </w:pPr>
-    </w:p>
-    <w:p>
-      <w:pPr>
-        <w:rPr>
-          <w:rFonts w:eastAsia="Times New Roman"/>
-          <w:lang w:val="en-GB"/>
-        </w:rPr>
-      </w:pPr>
-    </w:p>
-    <w:p>
-      <w:pPr>
-        <w:rPr>
-          <w:rFonts w:eastAsia="Times New Roman"/>
-          <w:lang w:val="en-GB"/>
-        </w:rPr>
-      </w:pPr>
-    </w:p>
-    <w:p>
-      <w:pPr>
-        <w:rPr>
-          <w:rFonts w:eastAsia="Times New Roman"/>
-          <w:lang w:val="en-GB"/>
-        </w:rPr>
-      </w:pPr>
-    </w:p>
-    <w:p>
-      <w:pPr>
-        <w:pStyle w:val="Caption"/>
+        <w:t>Initially, funding of the system goes okay but as less people get water, the billable decrease, therefore decreasing the total available funds.</w:t>
+      </w:r>
+    </w:p>
+    <w:p>
+      <w:pPr>
+        <w:rPr>
+          <w:rFonts w:eastAsia="Times New Roman"/>
+          <w:lang w:val="en-GB"/>
+        </w:rPr>
+      </w:pPr>
+    </w:p>
+    <w:p>
+      <w:pPr>
+        <w:rPr>
+          <w:rFonts w:eastAsia="Times New Roman"/>
+          <w:lang w:val="en-GB"/>
+        </w:rPr>
+      </w:pPr>
+    </w:p>
+    <w:p>
+      <w:pPr>
+        <w:rPr>
+          <w:rFonts w:eastAsia="Times New Roman"/>
+          <w:lang w:val="en-GB"/>
+        </w:rPr>
+      </w:pPr>
+    </w:p>
+    <w:p>
+      <w:pPr>
+        <w:rPr>
+          <w:rFonts w:eastAsia="Times New Roman"/>
+          <w:lang w:val="en-GB"/>
+        </w:rPr>
+      </w:pPr>
+    </w:p>
+    <w:p>
+      <w:pPr>
+        <w:rPr>
+          <w:rFonts w:eastAsia="Times New Roman"/>
+          <w:lang w:val="en-GB"/>
+        </w:rPr>
+      </w:pPr>
+    </w:p>
+    <w:p>
+      <w:pPr>
+        <w:rPr>
+          <w:rFonts w:eastAsia="Times New Roman"/>
+          <w:lang w:val="en-GB"/>
+        </w:rPr>
+      </w:pPr>
+    </w:p>
+    <w:p>
+      <w:pPr>
+        <w:rPr>
+          <w:rFonts w:eastAsia="Times New Roman"/>
+          <w:lang w:val="en-GB"/>
+        </w:rPr>
+      </w:pPr>
+    </w:p>
+    <w:p>
+      <w:pPr>
+        <w:rPr>
+          <w:rFonts w:eastAsia="Times New Roman"/>
+          <w:lang w:val="en-GB"/>
+        </w:rPr>
+      </w:pPr>
+    </w:p>
+    <w:p>
+      <w:pPr>
+        <w:rPr>
+          <w:rFonts w:eastAsia="Times New Roman"/>
+          <w:lang w:val="en-GB"/>
+        </w:rPr>
+      </w:pPr>
+    </w:p>
+    <w:p>
+      <w:pPr>
+        <w:rPr>
+          <w:rFonts w:eastAsia="Times New Roman"/>
+          <w:lang w:val="en-GB"/>
+        </w:rPr>
+      </w:pPr>
+    </w:p>
+    <w:p>
+      <w:pPr>
+        <w:rPr>
+          <w:rFonts w:eastAsia="Times New Roman"/>
+          <w:lang w:val="en-GB"/>
+        </w:rPr>
+      </w:pPr>
+    </w:p>
+    <w:p>
+      <w:pPr>
+        <w:rPr>
+          <w:rFonts w:eastAsia="Times New Roman"/>
+          <w:lang w:val="en-GB"/>
+        </w:rPr>
+      </w:pPr>
+    </w:p>
+    <w:p>
+      <w:pPr>
+        <w:rPr>
+          <w:rFonts w:eastAsia="Times New Roman"/>
+          <w:lang w:val="en-GB"/>
+        </w:rPr>
+      </w:pPr>
+    </w:p>
+    <w:p>
+      <w:pPr>
+        <w:rPr>
+          <w:rFonts w:eastAsia="Times New Roman"/>
+          <w:lang w:val="en-GB"/>
+        </w:rPr>
+      </w:pPr>
+    </w:p>
+    <w:p>
+      <w:pPr>
+        <w:pStyle w:val="Bijschrift"/>
         <w:rPr>
           <w:rFonts w:eastAsia="Times New Roman"/>
           <w:lang w:val="en-GB"/>
@@ -5401,7 +4833,7 @@
     </w:p>
     <w:p>
       <w:pPr>
-        <w:pStyle w:val="Heading1"/>
+        <w:pStyle w:val="Kop1"/>
         <w:rPr>
           <w:rFonts w:eastAsia="Times New Roman"/>
           <w:lang w:val="en-GB"/>
@@ -6413,16 +5845,16 @@
     <w:lsdException w:name="Bibliography" w:uiPriority="37"/>
     <w:lsdException w:name="TOC Heading" w:uiPriority="39" w:qFormat="1"/>
   </w:latentStyles>
-  <w:style w:type="paragraph" w:default="1" w:styleId="Normal">
+  <w:style w:type="paragraph" w:default="1" w:styleId="Standaard">
     <w:name w:val="Normal"/>
     <w:qFormat/>
     <w:rsid w:val="005E18B9"/>
   </w:style>
-  <w:style w:type="paragraph" w:styleId="Heading1">
+  <w:style w:type="paragraph" w:styleId="Kop1">
     <w:name w:val="heading 1"/>
-    <w:basedOn w:val="Normal"/>
-    <w:next w:val="Normal"/>
-    <w:link w:val="Heading1Char"/>
+    <w:basedOn w:val="Standaard"/>
+    <w:next w:val="Standaard"/>
+    <w:link w:val="Kop1Char"/>
     <w:uiPriority w:val="9"/>
     <w:qFormat/>
     <w:rsid w:val="005E18B9"/>
@@ -6441,11 +5873,11 @@
       <w:szCs w:val="28"/>
     </w:rPr>
   </w:style>
-  <w:style w:type="paragraph" w:styleId="Heading2">
+  <w:style w:type="paragraph" w:styleId="Kop2">
     <w:name w:val="heading 2"/>
-    <w:basedOn w:val="Normal"/>
-    <w:next w:val="Normal"/>
-    <w:link w:val="Heading2Char"/>
+    <w:basedOn w:val="Standaard"/>
+    <w:next w:val="Standaard"/>
+    <w:link w:val="Kop2Char"/>
     <w:uiPriority w:val="9"/>
     <w:unhideWhenUsed/>
     <w:qFormat/>
@@ -6465,11 +5897,11 @@
       <w:szCs w:val="26"/>
     </w:rPr>
   </w:style>
-  <w:style w:type="paragraph" w:styleId="Heading3">
+  <w:style w:type="paragraph" w:styleId="Kop3">
     <w:name w:val="heading 3"/>
-    <w:basedOn w:val="Normal"/>
-    <w:next w:val="Normal"/>
-    <w:link w:val="Heading3Char"/>
+    <w:basedOn w:val="Standaard"/>
+    <w:next w:val="Standaard"/>
+    <w:link w:val="Kop3Char"/>
     <w:uiPriority w:val="9"/>
     <w:unhideWhenUsed/>
     <w:qFormat/>
@@ -6487,11 +5919,11 @@
       <w:color w:val="4F81BD" w:themeColor="accent1"/>
     </w:rPr>
   </w:style>
-  <w:style w:type="paragraph" w:styleId="Heading4">
+  <w:style w:type="paragraph" w:styleId="Kop4">
     <w:name w:val="heading 4"/>
-    <w:basedOn w:val="Normal"/>
-    <w:next w:val="Normal"/>
-    <w:link w:val="Heading4Char"/>
+    <w:basedOn w:val="Standaard"/>
+    <w:next w:val="Standaard"/>
+    <w:link w:val="Kop4Char"/>
     <w:uiPriority w:val="9"/>
     <w:semiHidden/>
     <w:unhideWhenUsed/>
@@ -6512,11 +5944,11 @@
       <w:color w:val="4F81BD" w:themeColor="accent1"/>
     </w:rPr>
   </w:style>
-  <w:style w:type="paragraph" w:styleId="Heading5">
+  <w:style w:type="paragraph" w:styleId="Kop5">
     <w:name w:val="heading 5"/>
-    <w:basedOn w:val="Normal"/>
-    <w:next w:val="Normal"/>
-    <w:link w:val="Heading5Char"/>
+    <w:basedOn w:val="Standaard"/>
+    <w:next w:val="Standaard"/>
+    <w:link w:val="Kop5Char"/>
     <w:uiPriority w:val="9"/>
     <w:semiHidden/>
     <w:unhideWhenUsed/>
@@ -6533,11 +5965,11 @@
       <w:color w:val="243F60" w:themeColor="accent1" w:themeShade="7F"/>
     </w:rPr>
   </w:style>
-  <w:style w:type="paragraph" w:styleId="Heading6">
+  <w:style w:type="paragraph" w:styleId="Kop6">
     <w:name w:val="heading 6"/>
-    <w:basedOn w:val="Normal"/>
-    <w:next w:val="Normal"/>
-    <w:link w:val="Heading6Char"/>
+    <w:basedOn w:val="Standaard"/>
+    <w:next w:val="Standaard"/>
+    <w:link w:val="Kop6Char"/>
     <w:uiPriority w:val="9"/>
     <w:semiHidden/>
     <w:unhideWhenUsed/>
@@ -6556,11 +5988,11 @@
       <w:color w:val="243F60" w:themeColor="accent1" w:themeShade="7F"/>
     </w:rPr>
   </w:style>
-  <w:style w:type="paragraph" w:styleId="Heading7">
+  <w:style w:type="paragraph" w:styleId="Kop7">
     <w:name w:val="heading 7"/>
-    <w:basedOn w:val="Normal"/>
-    <w:next w:val="Normal"/>
-    <w:link w:val="Heading7Char"/>
+    <w:basedOn w:val="Standaard"/>
+    <w:next w:val="Standaard"/>
+    <w:link w:val="Kop7Char"/>
     <w:uiPriority w:val="9"/>
     <w:semiHidden/>
     <w:unhideWhenUsed/>
@@ -6579,11 +6011,11 @@
       <w:color w:val="404040" w:themeColor="text1" w:themeTint="BF"/>
     </w:rPr>
   </w:style>
-  <w:style w:type="paragraph" w:styleId="Heading8">
+  <w:style w:type="paragraph" w:styleId="Kop8">
     <w:name w:val="heading 8"/>
-    <w:basedOn w:val="Normal"/>
-    <w:next w:val="Normal"/>
-    <w:link w:val="Heading8Char"/>
+    <w:basedOn w:val="Standaard"/>
+    <w:next w:val="Standaard"/>
+    <w:link w:val="Kop8Char"/>
     <w:uiPriority w:val="9"/>
     <w:semiHidden/>
     <w:unhideWhenUsed/>
@@ -6602,11 +6034,11 @@
       <w:szCs w:val="20"/>
     </w:rPr>
   </w:style>
-  <w:style w:type="paragraph" w:styleId="Heading9">
+  <w:style w:type="paragraph" w:styleId="Kop9">
     <w:name w:val="heading 9"/>
-    <w:basedOn w:val="Normal"/>
-    <w:next w:val="Normal"/>
-    <w:link w:val="Heading9Char"/>
+    <w:basedOn w:val="Standaard"/>
+    <w:next w:val="Standaard"/>
+    <w:link w:val="Kop9Char"/>
     <w:uiPriority w:val="9"/>
     <w:semiHidden/>
     <w:unhideWhenUsed/>
@@ -6627,13 +6059,13 @@
       <w:szCs w:val="20"/>
     </w:rPr>
   </w:style>
-  <w:style w:type="character" w:default="1" w:styleId="DefaultParagraphFont">
+  <w:style w:type="character" w:default="1" w:styleId="Standaardalinea-lettertype">
     <w:name w:val="Default Paragraph Font"/>
     <w:uiPriority w:val="1"/>
     <w:semiHidden/>
     <w:unhideWhenUsed/>
   </w:style>
-  <w:style w:type="table" w:default="1" w:styleId="TableNormal">
+  <w:style w:type="table" w:default="1" w:styleId="Standaardtabel">
     <w:name w:val="Normal Table"/>
     <w:uiPriority w:val="99"/>
     <w:semiHidden/>
@@ -6648,15 +6080,15 @@
       </w:tblCellMar>
     </w:tblPr>
   </w:style>
-  <w:style w:type="numbering" w:default="1" w:styleId="NoList">
+  <w:style w:type="numbering" w:default="1" w:styleId="Geenlijst">
     <w:name w:val="No List"/>
     <w:uiPriority w:val="99"/>
     <w:semiHidden/>
     <w:unhideWhenUsed/>
   </w:style>
-  <w:style w:type="table" w:styleId="TableGrid">
+  <w:style w:type="table" w:styleId="Tabelraster">
     <w:name w:val="Table Grid"/>
-    <w:basedOn w:val="TableNormal"/>
+    <w:basedOn w:val="Standaardtabel"/>
     <w:uiPriority w:val="59"/>
     <w:rsid w:val="001F431E"/>
     <w:pPr>
@@ -6673,9 +6105,9 @@
       </w:tblBorders>
     </w:tblPr>
   </w:style>
-  <w:style w:type="character" w:styleId="PlaceholderText">
+  <w:style w:type="character" w:styleId="Tekstvantijdelijkeaanduiding">
     <w:name w:val="Placeholder Text"/>
-    <w:basedOn w:val="DefaultParagraphFont"/>
+    <w:basedOn w:val="Standaardalinea-lettertype"/>
     <w:uiPriority w:val="99"/>
     <w:semiHidden/>
     <w:rsid w:val="00FB7258"/>
@@ -6683,10 +6115,10 @@
       <w:color w:val="808080"/>
     </w:rPr>
   </w:style>
-  <w:style w:type="paragraph" w:styleId="BalloonText">
+  <w:style w:type="paragraph" w:styleId="Ballontekst">
     <w:name w:val="Balloon Text"/>
-    <w:basedOn w:val="Normal"/>
-    <w:link w:val="BalloonTextChar"/>
+    <w:basedOn w:val="Standaard"/>
+    <w:link w:val="BallontekstChar"/>
     <w:uiPriority w:val="99"/>
     <w:semiHidden/>
     <w:unhideWhenUsed/>
@@ -6700,10 +6132,10 @@
       <w:szCs w:val="16"/>
     </w:rPr>
   </w:style>
-  <w:style w:type="character" w:customStyle="1" w:styleId="BalloonTextChar">
-    <w:name w:val="Balloon Text Char"/>
-    <w:basedOn w:val="DefaultParagraphFont"/>
-    <w:link w:val="BalloonText"/>
+  <w:style w:type="character" w:customStyle="1" w:styleId="BallontekstChar">
+    <w:name w:val="Ballontekst Char"/>
+    <w:basedOn w:val="Standaardalinea-lettertype"/>
+    <w:link w:val="Ballontekst"/>
     <w:uiPriority w:val="99"/>
     <w:semiHidden/>
     <w:rsid w:val="00FB7258"/>
@@ -6714,10 +6146,10 @@
       <w:lang w:val="en-GB"/>
     </w:rPr>
   </w:style>
-  <w:style w:type="character" w:customStyle="1" w:styleId="Heading1Char">
-    <w:name w:val="Heading 1 Char"/>
-    <w:basedOn w:val="DefaultParagraphFont"/>
-    <w:link w:val="Heading1"/>
+  <w:style w:type="character" w:customStyle="1" w:styleId="Kop1Char">
+    <w:name w:val="Kop 1 Char"/>
+    <w:basedOn w:val="Standaardalinea-lettertype"/>
+    <w:link w:val="Kop1"/>
     <w:uiPriority w:val="9"/>
     <w:rsid w:val="005E18B9"/>
     <w:rPr>
@@ -6729,10 +6161,10 @@
       <w:szCs w:val="28"/>
     </w:rPr>
   </w:style>
-  <w:style w:type="paragraph" w:styleId="Header">
+  <w:style w:type="paragraph" w:styleId="Koptekst">
     <w:name w:val="header"/>
-    <w:basedOn w:val="Normal"/>
-    <w:link w:val="HeaderChar"/>
+    <w:basedOn w:val="Standaard"/>
+    <w:link w:val="KoptekstChar"/>
     <w:uiPriority w:val="99"/>
     <w:unhideWhenUsed/>
     <w:rsid w:val="00AC3AC4"/>
@@ -6744,10 +6176,10 @@
       <w:spacing w:after="0" w:line="240" w:lineRule="auto"/>
     </w:pPr>
   </w:style>
-  <w:style w:type="character" w:customStyle="1" w:styleId="HeaderChar">
-    <w:name w:val="Header Char"/>
-    <w:basedOn w:val="DefaultParagraphFont"/>
-    <w:link w:val="Header"/>
+  <w:style w:type="character" w:customStyle="1" w:styleId="KoptekstChar">
+    <w:name w:val="Koptekst Char"/>
+    <w:basedOn w:val="Standaardalinea-lettertype"/>
+    <w:link w:val="Koptekst"/>
     <w:uiPriority w:val="99"/>
     <w:rsid w:val="00AC3AC4"/>
     <w:rPr>
@@ -6755,10 +6187,10 @@
       <w:lang w:val="en-GB"/>
     </w:rPr>
   </w:style>
-  <w:style w:type="paragraph" w:styleId="Footer">
+  <w:style w:type="paragraph" w:styleId="Voettekst">
     <w:name w:val="footer"/>
-    <w:basedOn w:val="Normal"/>
-    <w:link w:val="FooterChar"/>
+    <w:basedOn w:val="Standaard"/>
+    <w:link w:val="VoettekstChar"/>
     <w:uiPriority w:val="99"/>
     <w:unhideWhenUsed/>
     <w:rsid w:val="00AC3AC4"/>
@@ -6770,10 +6202,10 @@
       <w:spacing w:after="0" w:line="240" w:lineRule="auto"/>
     </w:pPr>
   </w:style>
-  <w:style w:type="character" w:customStyle="1" w:styleId="FooterChar">
-    <w:name w:val="Footer Char"/>
-    <w:basedOn w:val="DefaultParagraphFont"/>
-    <w:link w:val="Footer"/>
+  <w:style w:type="character" w:customStyle="1" w:styleId="VoettekstChar">
+    <w:name w:val="Voettekst Char"/>
+    <w:basedOn w:val="Standaardalinea-lettertype"/>
+    <w:link w:val="Voettekst"/>
     <w:uiPriority w:val="99"/>
     <w:rsid w:val="00AC3AC4"/>
     <w:rPr>
@@ -6781,9 +6213,9 @@
       <w:lang w:val="en-GB"/>
     </w:rPr>
   </w:style>
-  <w:style w:type="paragraph" w:styleId="ListParagraph">
+  <w:style w:type="paragraph" w:styleId="Lijstalinea">
     <w:name w:val="List Paragraph"/>
-    <w:basedOn w:val="Normal"/>
+    <w:basedOn w:val="Standaard"/>
     <w:uiPriority w:val="34"/>
     <w:qFormat/>
     <w:rsid w:val="005E18B9"/>
@@ -6792,11 +6224,11 @@
       <w:contextualSpacing/>
     </w:pPr>
   </w:style>
-  <w:style w:type="paragraph" w:styleId="Title">
+  <w:style w:type="paragraph" w:styleId="Titel">
     <w:name w:val="Title"/>
-    <w:basedOn w:val="Normal"/>
-    <w:next w:val="Normal"/>
-    <w:link w:val="TitleChar"/>
+    <w:basedOn w:val="Standaard"/>
+    <w:next w:val="Standaard"/>
+    <w:link w:val="TitelChar"/>
     <w:uiPriority w:val="10"/>
     <w:qFormat/>
     <w:rsid w:val="005E18B9"/>
@@ -6816,10 +6248,10 @@
       <w:szCs w:val="52"/>
     </w:rPr>
   </w:style>
-  <w:style w:type="character" w:customStyle="1" w:styleId="TitleChar">
-    <w:name w:val="Title Char"/>
-    <w:basedOn w:val="DefaultParagraphFont"/>
-    <w:link w:val="Title"/>
+  <w:style w:type="character" w:customStyle="1" w:styleId="TitelChar">
+    <w:name w:val="Titel Char"/>
+    <w:basedOn w:val="Standaardalinea-lettertype"/>
+    <w:link w:val="Titel"/>
     <w:uiPriority w:val="10"/>
     <w:rsid w:val="005E18B9"/>
     <w:rPr>
@@ -6831,10 +6263,10 @@
       <w:szCs w:val="52"/>
     </w:rPr>
   </w:style>
-  <w:style w:type="character" w:customStyle="1" w:styleId="Heading2Char">
-    <w:name w:val="Heading 2 Char"/>
-    <w:basedOn w:val="DefaultParagraphFont"/>
-    <w:link w:val="Heading2"/>
+  <w:style w:type="character" w:customStyle="1" w:styleId="Kop2Char">
+    <w:name w:val="Kop 2 Char"/>
+    <w:basedOn w:val="Standaardalinea-lettertype"/>
+    <w:link w:val="Kop2"/>
     <w:uiPriority w:val="9"/>
     <w:rsid w:val="005E18B9"/>
     <w:rPr>
@@ -6846,10 +6278,10 @@
       <w:szCs w:val="26"/>
     </w:rPr>
   </w:style>
-  <w:style w:type="character" w:customStyle="1" w:styleId="Heading3Char">
-    <w:name w:val="Heading 3 Char"/>
-    <w:basedOn w:val="DefaultParagraphFont"/>
-    <w:link w:val="Heading3"/>
+  <w:style w:type="character" w:customStyle="1" w:styleId="Kop3Char">
+    <w:name w:val="Kop 3 Char"/>
+    <w:basedOn w:val="Standaardalinea-lettertype"/>
+    <w:link w:val="Kop3"/>
     <w:uiPriority w:val="9"/>
     <w:rsid w:val="005E18B9"/>
     <w:rPr>
@@ -6859,10 +6291,10 @@
       <w:color w:val="4F81BD" w:themeColor="accent1"/>
     </w:rPr>
   </w:style>
-  <w:style w:type="character" w:customStyle="1" w:styleId="Heading4Char">
-    <w:name w:val="Heading 4 Char"/>
-    <w:basedOn w:val="DefaultParagraphFont"/>
-    <w:link w:val="Heading4"/>
+  <w:style w:type="character" w:customStyle="1" w:styleId="Kop4Char">
+    <w:name w:val="Kop 4 Char"/>
+    <w:basedOn w:val="Standaardalinea-lettertype"/>
+    <w:link w:val="Kop4"/>
     <w:uiPriority w:val="9"/>
     <w:semiHidden/>
     <w:rsid w:val="005E18B9"/>
@@ -6875,10 +6307,10 @@
       <w:color w:val="4F81BD" w:themeColor="accent1"/>
     </w:rPr>
   </w:style>
-  <w:style w:type="character" w:customStyle="1" w:styleId="Heading5Char">
-    <w:name w:val="Heading 5 Char"/>
-    <w:basedOn w:val="DefaultParagraphFont"/>
-    <w:link w:val="Heading5"/>
+  <w:style w:type="character" w:customStyle="1" w:styleId="Kop5Char">
+    <w:name w:val="Kop 5 Char"/>
+    <w:basedOn w:val="Standaardalinea-lettertype"/>
+    <w:link w:val="Kop5"/>
     <w:uiPriority w:val="9"/>
     <w:semiHidden/>
     <w:rsid w:val="005E18B9"/>
@@ -6887,10 +6319,10 @@
       <w:color w:val="243F60" w:themeColor="accent1" w:themeShade="7F"/>
     </w:rPr>
   </w:style>
-  <w:style w:type="character" w:customStyle="1" w:styleId="Heading6Char">
-    <w:name w:val="Heading 6 Char"/>
-    <w:basedOn w:val="DefaultParagraphFont"/>
-    <w:link w:val="Heading6"/>
+  <w:style w:type="character" w:customStyle="1" w:styleId="Kop6Char">
+    <w:name w:val="Kop 6 Char"/>
+    <w:basedOn w:val="Standaardalinea-lettertype"/>
+    <w:link w:val="Kop6"/>
     <w:uiPriority w:val="9"/>
     <w:semiHidden/>
     <w:rsid w:val="005E18B9"/>
@@ -6901,10 +6333,10 @@
       <w:color w:val="243F60" w:themeColor="accent1" w:themeShade="7F"/>
     </w:rPr>
   </w:style>
-  <w:style w:type="character" w:customStyle="1" w:styleId="Heading7Char">
-    <w:name w:val="Heading 7 Char"/>
-    <w:basedOn w:val="DefaultParagraphFont"/>
-    <w:link w:val="Heading7"/>
+  <w:style w:type="character" w:customStyle="1" w:styleId="Kop7Char">
+    <w:name w:val="Kop 7 Char"/>
+    <w:basedOn w:val="Standaardalinea-lettertype"/>
+    <w:link w:val="Kop7"/>
     <w:uiPriority w:val="9"/>
     <w:semiHidden/>
     <w:rsid w:val="005E18B9"/>
@@ -6915,10 +6347,10 @@
       <w:color w:val="404040" w:themeColor="text1" w:themeTint="BF"/>
     </w:rPr>
   </w:style>
-  <w:style w:type="character" w:customStyle="1" w:styleId="Heading8Char">
-    <w:name w:val="Heading 8 Char"/>
-    <w:basedOn w:val="DefaultParagraphFont"/>
-    <w:link w:val="Heading8"/>
+  <w:style w:type="character" w:customStyle="1" w:styleId="Kop8Char">
+    <w:name w:val="Kop 8 Char"/>
+    <w:basedOn w:val="Standaardalinea-lettertype"/>
+    <w:link w:val="Kop8"/>
     <w:uiPriority w:val="9"/>
     <w:semiHidden/>
     <w:rsid w:val="005E18B9"/>
@@ -6929,10 +6361,10 @@
       <w:szCs w:val="20"/>
     </w:rPr>
   </w:style>
-  <w:style w:type="character" w:customStyle="1" w:styleId="Heading9Char">
-    <w:name w:val="Heading 9 Char"/>
-    <w:basedOn w:val="DefaultParagraphFont"/>
-    <w:link w:val="Heading9"/>
+  <w:style w:type="character" w:customStyle="1" w:styleId="Kop9Char">
+    <w:name w:val="Kop 9 Char"/>
+    <w:basedOn w:val="Standaardalinea-lettertype"/>
+    <w:link w:val="Kop9"/>
     <w:uiPriority w:val="9"/>
     <w:semiHidden/>
     <w:rsid w:val="005E18B9"/>
@@ -6945,10 +6377,10 @@
       <w:szCs w:val="20"/>
     </w:rPr>
   </w:style>
-  <w:style w:type="paragraph" w:styleId="Caption">
+  <w:style w:type="paragraph" w:styleId="Bijschrift">
     <w:name w:val="caption"/>
-    <w:basedOn w:val="Normal"/>
-    <w:next w:val="Normal"/>
+    <w:basedOn w:val="Standaard"/>
+    <w:next w:val="Standaard"/>
     <w:uiPriority w:val="35"/>
     <w:unhideWhenUsed/>
     <w:qFormat/>
@@ -6964,11 +6396,11 @@
       <w:szCs w:val="18"/>
     </w:rPr>
   </w:style>
-  <w:style w:type="paragraph" w:styleId="Subtitle">
+  <w:style w:type="paragraph" w:styleId="Ondertitel">
     <w:name w:val="Subtitle"/>
-    <w:basedOn w:val="Normal"/>
-    <w:next w:val="Normal"/>
-    <w:link w:val="SubtitleChar"/>
+    <w:basedOn w:val="Standaard"/>
+    <w:next w:val="Standaard"/>
+    <w:link w:val="OndertitelChar"/>
     <w:uiPriority w:val="11"/>
     <w:qFormat/>
     <w:rsid w:val="005E18B9"/>
@@ -6987,10 +6419,10 @@
       <w:szCs w:val="24"/>
     </w:rPr>
   </w:style>
-  <w:style w:type="character" w:customStyle="1" w:styleId="SubtitleChar">
-    <w:name w:val="Subtitle Char"/>
-    <w:basedOn w:val="DefaultParagraphFont"/>
-    <w:link w:val="Subtitle"/>
+  <w:style w:type="character" w:customStyle="1" w:styleId="OndertitelChar">
+    <w:name w:val="Ondertitel Char"/>
+    <w:basedOn w:val="Standaardalinea-lettertype"/>
+    <w:link w:val="Ondertitel"/>
     <w:uiPriority w:val="11"/>
     <w:rsid w:val="005E18B9"/>
     <w:rPr>
@@ -7003,9 +6435,9 @@
       <w:szCs w:val="24"/>
     </w:rPr>
   </w:style>
-  <w:style w:type="character" w:styleId="Strong">
+  <w:style w:type="character" w:styleId="Zwaar">
     <w:name w:val="Strong"/>
-    <w:basedOn w:val="DefaultParagraphFont"/>
+    <w:basedOn w:val="Standaardalinea-lettertype"/>
     <w:uiPriority w:val="22"/>
     <w:qFormat/>
     <w:rsid w:val="005E18B9"/>
@@ -7014,9 +6446,9 @@
       <w:bCs/>
     </w:rPr>
   </w:style>
-  <w:style w:type="character" w:styleId="Emphasis">
+  <w:style w:type="character" w:styleId="Nadruk">
     <w:name w:val="Emphasis"/>
-    <w:basedOn w:val="DefaultParagraphFont"/>
+    <w:basedOn w:val="Standaardalinea-lettertype"/>
     <w:uiPriority w:val="20"/>
     <w:qFormat/>
     <w:rsid w:val="005E18B9"/>
@@ -7025,7 +6457,7 @@
       <w:iCs/>
     </w:rPr>
   </w:style>
-  <w:style w:type="paragraph" w:styleId="NoSpacing">
+  <w:style w:type="paragraph" w:styleId="Geenafstand">
     <w:name w:val="No Spacing"/>
     <w:uiPriority w:val="1"/>
     <w:qFormat/>
@@ -7034,11 +6466,11 @@
       <w:spacing w:after="0" w:line="240" w:lineRule="auto"/>
     </w:pPr>
   </w:style>
-  <w:style w:type="paragraph" w:styleId="Quote">
+  <w:style w:type="paragraph" w:styleId="Citaat">
     <w:name w:val="Quote"/>
-    <w:basedOn w:val="Normal"/>
-    <w:next w:val="Normal"/>
-    <w:link w:val="QuoteChar"/>
+    <w:basedOn w:val="Standaard"/>
+    <w:next w:val="Standaard"/>
+    <w:link w:val="CitaatChar"/>
     <w:uiPriority w:val="29"/>
     <w:qFormat/>
     <w:rsid w:val="005E18B9"/>
@@ -7048,10 +6480,10 @@
       <w:color w:val="000000" w:themeColor="text1"/>
     </w:rPr>
   </w:style>
-  <w:style w:type="character" w:customStyle="1" w:styleId="QuoteChar">
-    <w:name w:val="Quote Char"/>
-    <w:basedOn w:val="DefaultParagraphFont"/>
-    <w:link w:val="Quote"/>
+  <w:style w:type="character" w:customStyle="1" w:styleId="CitaatChar">
+    <w:name w:val="Citaat Char"/>
+    <w:basedOn w:val="Standaardalinea-lettertype"/>
+    <w:link w:val="Citaat"/>
     <w:uiPriority w:val="29"/>
     <w:rsid w:val="005E18B9"/>
     <w:rPr>
@@ -7060,11 +6492,11 @@
       <w:color w:val="000000" w:themeColor="text1"/>
     </w:rPr>
   </w:style>
-  <w:style w:type="paragraph" w:styleId="IntenseQuote">
+  <w:style w:type="paragraph" w:styleId="Duidelijkcitaat">
     <w:name w:val="Intense Quote"/>
-    <w:basedOn w:val="Normal"/>
-    <w:next w:val="Normal"/>
-    <w:link w:val="IntenseQuoteChar"/>
+    <w:basedOn w:val="Standaard"/>
+    <w:next w:val="Standaard"/>
+    <w:link w:val="DuidelijkcitaatChar"/>
     <w:uiPriority w:val="30"/>
     <w:qFormat/>
     <w:rsid w:val="005E18B9"/>
@@ -7083,10 +6515,10 @@
       <w:color w:val="4F81BD" w:themeColor="accent1"/>
     </w:rPr>
   </w:style>
-  <w:style w:type="character" w:customStyle="1" w:styleId="IntenseQuoteChar">
-    <w:name w:val="Intense Quote Char"/>
-    <w:basedOn w:val="DefaultParagraphFont"/>
-    <w:link w:val="IntenseQuote"/>
+  <w:style w:type="character" w:customStyle="1" w:styleId="DuidelijkcitaatChar">
+    <w:name w:val="Duidelijk citaat Char"/>
+    <w:basedOn w:val="Standaardalinea-lettertype"/>
+    <w:link w:val="Duidelijkcitaat"/>
     <w:uiPriority w:val="30"/>
     <w:rsid w:val="005E18B9"/>
     <w:rPr>
@@ -7097,9 +6529,9 @@
       <w:color w:val="4F81BD" w:themeColor="accent1"/>
     </w:rPr>
   </w:style>
-  <w:style w:type="character" w:styleId="SubtleEmphasis">
+  <w:style w:type="character" w:styleId="Subtielebenadrukking">
     <w:name w:val="Subtle Emphasis"/>
-    <w:basedOn w:val="DefaultParagraphFont"/>
+    <w:basedOn w:val="Standaardalinea-lettertype"/>
     <w:uiPriority w:val="19"/>
     <w:qFormat/>
     <w:rsid w:val="005E18B9"/>
@@ -7109,9 +6541,9 @@
       <w:color w:val="808080" w:themeColor="text1" w:themeTint="7F"/>
     </w:rPr>
   </w:style>
-  <w:style w:type="character" w:styleId="IntenseEmphasis">
+  <w:style w:type="character" w:styleId="Intensievebenadrukking">
     <w:name w:val="Intense Emphasis"/>
-    <w:basedOn w:val="DefaultParagraphFont"/>
+    <w:basedOn w:val="Standaardalinea-lettertype"/>
     <w:uiPriority w:val="21"/>
     <w:qFormat/>
     <w:rsid w:val="005E18B9"/>
@@ -7123,9 +6555,9 @@
       <w:color w:val="4F81BD" w:themeColor="accent1"/>
     </w:rPr>
   </w:style>
-  <w:style w:type="character" w:styleId="SubtleReference">
+  <w:style w:type="character" w:styleId="Subtieleverwijzing">
     <w:name w:val="Subtle Reference"/>
-    <w:basedOn w:val="DefaultParagraphFont"/>
+    <w:basedOn w:val="Standaardalinea-lettertype"/>
     <w:uiPriority w:val="31"/>
     <w:qFormat/>
     <w:rsid w:val="005E18B9"/>
@@ -7135,9 +6567,9 @@
       <w:u w:val="single"/>
     </w:rPr>
   </w:style>
-  <w:style w:type="character" w:styleId="IntenseReference">
+  <w:style w:type="character" w:styleId="Intensieveverwijzing">
     <w:name w:val="Intense Reference"/>
-    <w:basedOn w:val="DefaultParagraphFont"/>
+    <w:basedOn w:val="Standaardalinea-lettertype"/>
     <w:uiPriority w:val="32"/>
     <w:qFormat/>
     <w:rsid w:val="005E18B9"/>
@@ -7150,9 +6582,9 @@
       <w:u w:val="single"/>
     </w:rPr>
   </w:style>
-  <w:style w:type="character" w:styleId="BookTitle">
+  <w:style w:type="character" w:styleId="Titelvanboek">
     <w:name w:val="Book Title"/>
-    <w:basedOn w:val="DefaultParagraphFont"/>
+    <w:basedOn w:val="Standaardalinea-lettertype"/>
     <w:uiPriority w:val="33"/>
     <w:qFormat/>
     <w:rsid w:val="005E18B9"/>
@@ -7163,10 +6595,10 @@
       <w:spacing w:val="5"/>
     </w:rPr>
   </w:style>
-  <w:style w:type="paragraph" w:styleId="TOCHeading">
+  <w:style w:type="paragraph" w:styleId="Kopvaninhoudsopgave">
     <w:name w:val="TOC Heading"/>
-    <w:basedOn w:val="Heading1"/>
-    <w:next w:val="Normal"/>
+    <w:basedOn w:val="Kop1"/>
+    <w:next w:val="Standaard"/>
     <w:uiPriority w:val="39"/>
     <w:semiHidden/>
     <w:unhideWhenUsed/>
@@ -7335,16 +6767,16 @@
     <w:lsdException w:name="Bibliography" w:uiPriority="37"/>
     <w:lsdException w:name="TOC Heading" w:uiPriority="39" w:qFormat="1"/>
   </w:latentStyles>
-  <w:style w:type="paragraph" w:default="1" w:styleId="Normal">
+  <w:style w:type="paragraph" w:default="1" w:styleId="Standaard">
     <w:name w:val="Normal"/>
     <w:qFormat/>
     <w:rsid w:val="005E18B9"/>
   </w:style>
-  <w:style w:type="paragraph" w:styleId="Heading1">
+  <w:style w:type="paragraph" w:styleId="Kop1">
     <w:name w:val="heading 1"/>
-    <w:basedOn w:val="Normal"/>
-    <w:next w:val="Normal"/>
-    <w:link w:val="Heading1Char"/>
+    <w:basedOn w:val="Standaard"/>
+    <w:next w:val="Standaard"/>
+    <w:link w:val="Kop1Char"/>
     <w:uiPriority w:val="9"/>
     <w:qFormat/>
     <w:rsid w:val="005E18B9"/>
@@ -7363,11 +6795,11 @@
       <w:szCs w:val="28"/>
     </w:rPr>
   </w:style>
-  <w:style w:type="paragraph" w:styleId="Heading2">
+  <w:style w:type="paragraph" w:styleId="Kop2">
     <w:name w:val="heading 2"/>
-    <w:basedOn w:val="Normal"/>
-    <w:next w:val="Normal"/>
-    <w:link w:val="Heading2Char"/>
+    <w:basedOn w:val="Standaard"/>
+    <w:next w:val="Standaard"/>
+    <w:link w:val="Kop2Char"/>
     <w:uiPriority w:val="9"/>
     <w:unhideWhenUsed/>
     <w:qFormat/>
@@ -7387,11 +6819,11 @@
       <w:szCs w:val="26"/>
     </w:rPr>
   </w:style>
-  <w:style w:type="paragraph" w:styleId="Heading3">
+  <w:style w:type="paragraph" w:styleId="Kop3">
     <w:name w:val="heading 3"/>
-    <w:basedOn w:val="Normal"/>
-    <w:next w:val="Normal"/>
-    <w:link w:val="Heading3Char"/>
+    <w:basedOn w:val="Standaard"/>
+    <w:next w:val="Standaard"/>
+    <w:link w:val="Kop3Char"/>
     <w:uiPriority w:val="9"/>
     <w:unhideWhenUsed/>
     <w:qFormat/>
@@ -7409,11 +6841,11 @@
       <w:color w:val="4F81BD" w:themeColor="accent1"/>
     </w:rPr>
   </w:style>
-  <w:style w:type="paragraph" w:styleId="Heading4">
+  <w:style w:type="paragraph" w:styleId="Kop4">
     <w:name w:val="heading 4"/>
-    <w:basedOn w:val="Normal"/>
-    <w:next w:val="Normal"/>
-    <w:link w:val="Heading4Char"/>
+    <w:basedOn w:val="Standaard"/>
+    <w:next w:val="Standaard"/>
+    <w:link w:val="Kop4Char"/>
     <w:uiPriority w:val="9"/>
     <w:semiHidden/>
     <w:unhideWhenUsed/>
@@ -7434,11 +6866,11 @@
       <w:color w:val="4F81BD" w:themeColor="accent1"/>
     </w:rPr>
   </w:style>
-  <w:style w:type="paragraph" w:styleId="Heading5">
+  <w:style w:type="paragraph" w:styleId="Kop5">
     <w:name w:val="heading 5"/>
-    <w:basedOn w:val="Normal"/>
-    <w:next w:val="Normal"/>
-    <w:link w:val="Heading5Char"/>
+    <w:basedOn w:val="Standaard"/>
+    <w:next w:val="Standaard"/>
+    <w:link w:val="Kop5Char"/>
     <w:uiPriority w:val="9"/>
     <w:semiHidden/>
     <w:unhideWhenUsed/>
@@ -7455,11 +6887,11 @@
       <w:color w:val="243F60" w:themeColor="accent1" w:themeShade="7F"/>
     </w:rPr>
   </w:style>
-  <w:style w:type="paragraph" w:styleId="Heading6">
+  <w:style w:type="paragraph" w:styleId="Kop6">
     <w:name w:val="heading 6"/>
-    <w:basedOn w:val="Normal"/>
-    <w:next w:val="Normal"/>
-    <w:link w:val="Heading6Char"/>
+    <w:basedOn w:val="Standaard"/>
+    <w:next w:val="Standaard"/>
+    <w:link w:val="Kop6Char"/>
     <w:uiPriority w:val="9"/>
     <w:semiHidden/>
     <w:unhideWhenUsed/>
@@ -7478,11 +6910,11 @@
       <w:color w:val="243F60" w:themeColor="accent1" w:themeShade="7F"/>
     </w:rPr>
   </w:style>
-  <w:style w:type="paragraph" w:styleId="Heading7">
+  <w:style w:type="paragraph" w:styleId="Kop7">
     <w:name w:val="heading 7"/>
-    <w:basedOn w:val="Normal"/>
-    <w:next w:val="Normal"/>
-    <w:link w:val="Heading7Char"/>
+    <w:basedOn w:val="Standaard"/>
+    <w:next w:val="Standaard"/>
+    <w:link w:val="Kop7Char"/>
     <w:uiPriority w:val="9"/>
     <w:semiHidden/>
     <w:unhideWhenUsed/>
@@ -7501,11 +6933,11 @@
       <w:color w:val="404040" w:themeColor="text1" w:themeTint="BF"/>
     </w:rPr>
   </w:style>
-  <w:style w:type="paragraph" w:styleId="Heading8">
+  <w:style w:type="paragraph" w:styleId="Kop8">
     <w:name w:val="heading 8"/>
-    <w:basedOn w:val="Normal"/>
-    <w:next w:val="Normal"/>
-    <w:link w:val="Heading8Char"/>
+    <w:basedOn w:val="Standaard"/>
+    <w:next w:val="Standaard"/>
+    <w:link w:val="Kop8Char"/>
     <w:uiPriority w:val="9"/>
     <w:semiHidden/>
     <w:unhideWhenUsed/>
@@ -7524,11 +6956,11 @@
       <w:szCs w:val="20"/>
     </w:rPr>
   </w:style>
-  <w:style w:type="paragraph" w:styleId="Heading9">
+  <w:style w:type="paragraph" w:styleId="Kop9">
     <w:name w:val="heading 9"/>
-    <w:basedOn w:val="Normal"/>
-    <w:next w:val="Normal"/>
-    <w:link w:val="Heading9Char"/>
+    <w:basedOn w:val="Standaard"/>
+    <w:next w:val="Standaard"/>
+    <w:link w:val="Kop9Char"/>
     <w:uiPriority w:val="9"/>
     <w:semiHidden/>
     <w:unhideWhenUsed/>
@@ -7549,13 +6981,13 @@
       <w:szCs w:val="20"/>
     </w:rPr>
   </w:style>
-  <w:style w:type="character" w:default="1" w:styleId="DefaultParagraphFont">
+  <w:style w:type="character" w:default="1" w:styleId="Standaardalinea-lettertype">
     <w:name w:val="Default Paragraph Font"/>
     <w:uiPriority w:val="1"/>
     <w:semiHidden/>
     <w:unhideWhenUsed/>
   </w:style>
-  <w:style w:type="table" w:default="1" w:styleId="TableNormal">
+  <w:style w:type="table" w:default="1" w:styleId="Standaardtabel">
     <w:name w:val="Normal Table"/>
     <w:uiPriority w:val="99"/>
     <w:semiHidden/>
@@ -7570,15 +7002,15 @@
       </w:tblCellMar>
     </w:tblPr>
   </w:style>
-  <w:style w:type="numbering" w:default="1" w:styleId="NoList">
+  <w:style w:type="numbering" w:default="1" w:styleId="Geenlijst">
     <w:name w:val="No List"/>
     <w:uiPriority w:val="99"/>
     <w:semiHidden/>
     <w:unhideWhenUsed/>
   </w:style>
-  <w:style w:type="table" w:styleId="TableGrid">
+  <w:style w:type="table" w:styleId="Tabelraster">
     <w:name w:val="Table Grid"/>
-    <w:basedOn w:val="TableNormal"/>
+    <w:basedOn w:val="Standaardtabel"/>
     <w:uiPriority w:val="59"/>
     <w:rsid w:val="001F431E"/>
     <w:pPr>
@@ -7595,9 +7027,9 @@
       </w:tblBorders>
     </w:tblPr>
   </w:style>
-  <w:style w:type="character" w:styleId="PlaceholderText">
+  <w:style w:type="character" w:styleId="Tekstvantijdelijkeaanduiding">
     <w:name w:val="Placeholder Text"/>
-    <w:basedOn w:val="DefaultParagraphFont"/>
+    <w:basedOn w:val="Standaardalinea-lettertype"/>
     <w:uiPriority w:val="99"/>
     <w:semiHidden/>
     <w:rsid w:val="00FB7258"/>
@@ -7605,10 +7037,10 @@
       <w:color w:val="808080"/>
     </w:rPr>
   </w:style>
-  <w:style w:type="paragraph" w:styleId="BalloonText">
+  <w:style w:type="paragraph" w:styleId="Ballontekst">
     <w:name w:val="Balloon Text"/>
-    <w:basedOn w:val="Normal"/>
-    <w:link w:val="BalloonTextChar"/>
+    <w:basedOn w:val="Standaard"/>
+    <w:link w:val="BallontekstChar"/>
     <w:uiPriority w:val="99"/>
     <w:semiHidden/>
     <w:unhideWhenUsed/>
@@ -7622,10 +7054,10 @@
       <w:szCs w:val="16"/>
     </w:rPr>
   </w:style>
-  <w:style w:type="character" w:customStyle="1" w:styleId="BalloonTextChar">
-    <w:name w:val="Balloon Text Char"/>
-    <w:basedOn w:val="DefaultParagraphFont"/>
-    <w:link w:val="BalloonText"/>
+  <w:style w:type="character" w:customStyle="1" w:styleId="BallontekstChar">
+    <w:name w:val="Ballontekst Char"/>
+    <w:basedOn w:val="Standaardalinea-lettertype"/>
+    <w:link w:val="Ballontekst"/>
     <w:uiPriority w:val="99"/>
     <w:semiHidden/>
     <w:rsid w:val="00FB7258"/>
@@ -7636,10 +7068,10 @@
       <w:lang w:val="en-GB"/>
     </w:rPr>
   </w:style>
-  <w:style w:type="character" w:customStyle="1" w:styleId="Heading1Char">
-    <w:name w:val="Heading 1 Char"/>
-    <w:basedOn w:val="DefaultParagraphFont"/>
-    <w:link w:val="Heading1"/>
+  <w:style w:type="character" w:customStyle="1" w:styleId="Kop1Char">
+    <w:name w:val="Kop 1 Char"/>
+    <w:basedOn w:val="Standaardalinea-lettertype"/>
+    <w:link w:val="Kop1"/>
     <w:uiPriority w:val="9"/>
     <w:rsid w:val="005E18B9"/>
     <w:rPr>
@@ -7651,10 +7083,10 @@
       <w:szCs w:val="28"/>
     </w:rPr>
   </w:style>
-  <w:style w:type="paragraph" w:styleId="Header">
+  <w:style w:type="paragraph" w:styleId="Koptekst">
     <w:name w:val="header"/>
-    <w:basedOn w:val="Normal"/>
-    <w:link w:val="HeaderChar"/>
+    <w:basedOn w:val="Standaard"/>
+    <w:link w:val="KoptekstChar"/>
     <w:uiPriority w:val="99"/>
     <w:unhideWhenUsed/>
     <w:rsid w:val="00AC3AC4"/>
@@ -7666,10 +7098,10 @@
       <w:spacing w:after="0" w:line="240" w:lineRule="auto"/>
     </w:pPr>
   </w:style>
-  <w:style w:type="character" w:customStyle="1" w:styleId="HeaderChar">
-    <w:name w:val="Header Char"/>
-    <w:basedOn w:val="DefaultParagraphFont"/>
-    <w:link w:val="Header"/>
+  <w:style w:type="character" w:customStyle="1" w:styleId="KoptekstChar">
+    <w:name w:val="Koptekst Char"/>
+    <w:basedOn w:val="Standaardalinea-lettertype"/>
+    <w:link w:val="Koptekst"/>
     <w:uiPriority w:val="99"/>
     <w:rsid w:val="00AC3AC4"/>
     <w:rPr>
@@ -7677,10 +7109,10 @@
       <w:lang w:val="en-GB"/>
     </w:rPr>
   </w:style>
-  <w:style w:type="paragraph" w:styleId="Footer">
+  <w:style w:type="paragraph" w:styleId="Voettekst">
     <w:name w:val="footer"/>
-    <w:basedOn w:val="Normal"/>
-    <w:link w:val="FooterChar"/>
+    <w:basedOn w:val="Standaard"/>
+    <w:link w:val="VoettekstChar"/>
     <w:uiPriority w:val="99"/>
     <w:unhideWhenUsed/>
     <w:rsid w:val="00AC3AC4"/>
@@ -7692,10 +7124,10 @@
       <w:spacing w:after="0" w:line="240" w:lineRule="auto"/>
     </w:pPr>
   </w:style>
-  <w:style w:type="character" w:customStyle="1" w:styleId="FooterChar">
-    <w:name w:val="Footer Char"/>
-    <w:basedOn w:val="DefaultParagraphFont"/>
-    <w:link w:val="Footer"/>
+  <w:style w:type="character" w:customStyle="1" w:styleId="VoettekstChar">
+    <w:name w:val="Voettekst Char"/>
+    <w:basedOn w:val="Standaardalinea-lettertype"/>
+    <w:link w:val="Voettekst"/>
     <w:uiPriority w:val="99"/>
     <w:rsid w:val="00AC3AC4"/>
     <w:rPr>
@@ -7703,9 +7135,9 @@
       <w:lang w:val="en-GB"/>
     </w:rPr>
   </w:style>
-  <w:style w:type="paragraph" w:styleId="ListParagraph">
+  <w:style w:type="paragraph" w:styleId="Lijstalinea">
     <w:name w:val="List Paragraph"/>
-    <w:basedOn w:val="Normal"/>
+    <w:basedOn w:val="Standaard"/>
     <w:uiPriority w:val="34"/>
     <w:qFormat/>
     <w:rsid w:val="005E18B9"/>
@@ -7714,11 +7146,11 @@
       <w:contextualSpacing/>
     </w:pPr>
   </w:style>
-  <w:style w:type="paragraph" w:styleId="Title">
+  <w:style w:type="paragraph" w:styleId="Titel">
     <w:name w:val="Title"/>
-    <w:basedOn w:val="Normal"/>
-    <w:next w:val="Normal"/>
-    <w:link w:val="TitleChar"/>
+    <w:basedOn w:val="Standaard"/>
+    <w:next w:val="Standaard"/>
+    <w:link w:val="TitelChar"/>
     <w:uiPriority w:val="10"/>
     <w:qFormat/>
     <w:rsid w:val="005E18B9"/>
@@ -7738,10 +7170,10 @@
       <w:szCs w:val="52"/>
     </w:rPr>
   </w:style>
-  <w:style w:type="character" w:customStyle="1" w:styleId="TitleChar">
-    <w:name w:val="Title Char"/>
-    <w:basedOn w:val="DefaultParagraphFont"/>
-    <w:link w:val="Title"/>
+  <w:style w:type="character" w:customStyle="1" w:styleId="TitelChar">
+    <w:name w:val="Titel Char"/>
+    <w:basedOn w:val="Standaardalinea-lettertype"/>
+    <w:link w:val="Titel"/>
     <w:uiPriority w:val="10"/>
     <w:rsid w:val="005E18B9"/>
     <w:rPr>
@@ -7753,10 +7185,10 @@
       <w:szCs w:val="52"/>
     </w:rPr>
   </w:style>
-  <w:style w:type="character" w:customStyle="1" w:styleId="Heading2Char">
-    <w:name w:val="Heading 2 Char"/>
-    <w:basedOn w:val="DefaultParagraphFont"/>
-    <w:link w:val="Heading2"/>
+  <w:style w:type="character" w:customStyle="1" w:styleId="Kop2Char">
+    <w:name w:val="Kop 2 Char"/>
+    <w:basedOn w:val="Standaardalinea-lettertype"/>
+    <w:link w:val="Kop2"/>
     <w:uiPriority w:val="9"/>
     <w:rsid w:val="005E18B9"/>
     <w:rPr>
@@ -7768,10 +7200,10 @@
       <w:szCs w:val="26"/>
     </w:rPr>
   </w:style>
-  <w:style w:type="character" w:customStyle="1" w:styleId="Heading3Char">
-    <w:name w:val="Heading 3 Char"/>
-    <w:basedOn w:val="DefaultParagraphFont"/>
-    <w:link w:val="Heading3"/>
+  <w:style w:type="character" w:customStyle="1" w:styleId="Kop3Char">
+    <w:name w:val="Kop 3 Char"/>
+    <w:basedOn w:val="Standaardalinea-lettertype"/>
+    <w:link w:val="Kop3"/>
     <w:uiPriority w:val="9"/>
     <w:rsid w:val="005E18B9"/>
     <w:rPr>
@@ -7781,10 +7213,10 @@
       <w:color w:val="4F81BD" w:themeColor="accent1"/>
     </w:rPr>
   </w:style>
-  <w:style w:type="character" w:customStyle="1" w:styleId="Heading4Char">
-    <w:name w:val="Heading 4 Char"/>
-    <w:basedOn w:val="DefaultParagraphFont"/>
-    <w:link w:val="Heading4"/>
+  <w:style w:type="character" w:customStyle="1" w:styleId="Kop4Char">
+    <w:name w:val="Kop 4 Char"/>
+    <w:basedOn w:val="Standaardalinea-lettertype"/>
+    <w:link w:val="Kop4"/>
     <w:uiPriority w:val="9"/>
     <w:semiHidden/>
     <w:rsid w:val="005E18B9"/>
@@ -7797,10 +7229,10 @@
       <w:color w:val="4F81BD" w:themeColor="accent1"/>
     </w:rPr>
   </w:style>
-  <w:style w:type="character" w:customStyle="1" w:styleId="Heading5Char">
-    <w:name w:val="Heading 5 Char"/>
-    <w:basedOn w:val="DefaultParagraphFont"/>
-    <w:link w:val="Heading5"/>
+  <w:style w:type="character" w:customStyle="1" w:styleId="Kop5Char">
+    <w:name w:val="Kop 5 Char"/>
+    <w:basedOn w:val="Standaardalinea-lettertype"/>
+    <w:link w:val="Kop5"/>
     <w:uiPriority w:val="9"/>
     <w:semiHidden/>
     <w:rsid w:val="005E18B9"/>
@@ -7809,10 +7241,10 @@
       <w:color w:val="243F60" w:themeColor="accent1" w:themeShade="7F"/>
     </w:rPr>
   </w:style>
-  <w:style w:type="character" w:customStyle="1" w:styleId="Heading6Char">
-    <w:name w:val="Heading 6 Char"/>
-    <w:basedOn w:val="DefaultParagraphFont"/>
-    <w:link w:val="Heading6"/>
+  <w:style w:type="character" w:customStyle="1" w:styleId="Kop6Char">
+    <w:name w:val="Kop 6 Char"/>
+    <w:basedOn w:val="Standaardalinea-lettertype"/>
+    <w:link w:val="Kop6"/>
     <w:uiPriority w:val="9"/>
     <w:semiHidden/>
     <w:rsid w:val="005E18B9"/>
@@ -7823,10 +7255,10 @@
       <w:color w:val="243F60" w:themeColor="accent1" w:themeShade="7F"/>
     </w:rPr>
   </w:style>
-  <w:style w:type="character" w:customStyle="1" w:styleId="Heading7Char">
-    <w:name w:val="Heading 7 Char"/>
-    <w:basedOn w:val="DefaultParagraphFont"/>
-    <w:link w:val="Heading7"/>
+  <w:style w:type="character" w:customStyle="1" w:styleId="Kop7Char">
+    <w:name w:val="Kop 7 Char"/>
+    <w:basedOn w:val="Standaardalinea-lettertype"/>
+    <w:link w:val="Kop7"/>
     <w:uiPriority w:val="9"/>
     <w:semiHidden/>
     <w:rsid w:val="005E18B9"/>
@@ -7837,10 +7269,10 @@
       <w:color w:val="404040" w:themeColor="text1" w:themeTint="BF"/>
     </w:rPr>
   </w:style>
-  <w:style w:type="character" w:customStyle="1" w:styleId="Heading8Char">
-    <w:name w:val="Heading 8 Char"/>
-    <w:basedOn w:val="DefaultParagraphFont"/>
-    <w:link w:val="Heading8"/>
+  <w:style w:type="character" w:customStyle="1" w:styleId="Kop8Char">
+    <w:name w:val="Kop 8 Char"/>
+    <w:basedOn w:val="Standaardalinea-lettertype"/>
+    <w:link w:val="Kop8"/>
     <w:uiPriority w:val="9"/>
     <w:semiHidden/>
     <w:rsid w:val="005E18B9"/>
@@ -7851,10 +7283,10 @@
       <w:szCs w:val="20"/>
     </w:rPr>
   </w:style>
-  <w:style w:type="character" w:customStyle="1" w:styleId="Heading9Char">
-    <w:name w:val="Heading 9 Char"/>
-    <w:basedOn w:val="DefaultParagraphFont"/>
-    <w:link w:val="Heading9"/>
+  <w:style w:type="character" w:customStyle="1" w:styleId="Kop9Char">
+    <w:name w:val="Kop 9 Char"/>
+    <w:basedOn w:val="Standaardalinea-lettertype"/>
+    <w:link w:val="Kop9"/>
     <w:uiPriority w:val="9"/>
     <w:semiHidden/>
     <w:rsid w:val="005E18B9"/>
@@ -7867,10 +7299,10 @@
       <w:szCs w:val="20"/>
     </w:rPr>
   </w:style>
-  <w:style w:type="paragraph" w:styleId="Caption">
+  <w:style w:type="paragraph" w:styleId="Bijschrift">
     <w:name w:val="caption"/>
-    <w:basedOn w:val="Normal"/>
-    <w:next w:val="Normal"/>
+    <w:basedOn w:val="Standaard"/>
+    <w:next w:val="Standaard"/>
     <w:uiPriority w:val="35"/>
     <w:unhideWhenUsed/>
     <w:qFormat/>
@@ -7886,11 +7318,11 @@
       <w:szCs w:val="18"/>
     </w:rPr>
   </w:style>
-  <w:style w:type="paragraph" w:styleId="Subtitle">
+  <w:style w:type="paragraph" w:styleId="Ondertitel">
     <w:name w:val="Subtitle"/>
-    <w:basedOn w:val="Normal"/>
-    <w:next w:val="Normal"/>
-    <w:link w:val="SubtitleChar"/>
+    <w:basedOn w:val="Standaard"/>
+    <w:next w:val="Standaard"/>
+    <w:link w:val="OndertitelChar"/>
     <w:uiPriority w:val="11"/>
     <w:qFormat/>
     <w:rsid w:val="005E18B9"/>
@@ -7909,10 +7341,10 @@
       <w:szCs w:val="24"/>
     </w:rPr>
   </w:style>
-  <w:style w:type="character" w:customStyle="1" w:styleId="SubtitleChar">
-    <w:name w:val="Subtitle Char"/>
-    <w:basedOn w:val="DefaultParagraphFont"/>
-    <w:link w:val="Subtitle"/>
+  <w:style w:type="character" w:customStyle="1" w:styleId="OndertitelChar">
+    <w:name w:val="Ondertitel Char"/>
+    <w:basedOn w:val="Standaardalinea-lettertype"/>
+    <w:link w:val="Ondertitel"/>
     <w:uiPriority w:val="11"/>
     <w:rsid w:val="005E18B9"/>
     <w:rPr>
@@ -7925,9 +7357,9 @@
       <w:szCs w:val="24"/>
     </w:rPr>
   </w:style>
-  <w:style w:type="character" w:styleId="Strong">
+  <w:style w:type="character" w:styleId="Zwaar">
     <w:name w:val="Strong"/>
-    <w:basedOn w:val="DefaultParagraphFont"/>
+    <w:basedOn w:val="Standaardalinea-lettertype"/>
     <w:uiPriority w:val="22"/>
     <w:qFormat/>
     <w:rsid w:val="005E18B9"/>
@@ -7936,9 +7368,9 @@
       <w:bCs/>
     </w:rPr>
   </w:style>
-  <w:style w:type="character" w:styleId="Emphasis">
+  <w:style w:type="character" w:styleId="Nadruk">
     <w:name w:val="Emphasis"/>
-    <w:basedOn w:val="DefaultParagraphFont"/>
+    <w:basedOn w:val="Standaardalinea-lettertype"/>
     <w:uiPriority w:val="20"/>
     <w:qFormat/>
     <w:rsid w:val="005E18B9"/>
@@ -7947,7 +7379,7 @@
       <w:iCs/>
     </w:rPr>
   </w:style>
-  <w:style w:type="paragraph" w:styleId="NoSpacing">
+  <w:style w:type="paragraph" w:styleId="Geenafstand">
     <w:name w:val="No Spacing"/>
     <w:uiPriority w:val="1"/>
     <w:qFormat/>
@@ -7956,11 +7388,11 @@
       <w:spacing w:after="0" w:line="240" w:lineRule="auto"/>
     </w:pPr>
   </w:style>
-  <w:style w:type="paragraph" w:styleId="Quote">
+  <w:style w:type="paragraph" w:styleId="Citaat">
     <w:name w:val="Quote"/>
-    <w:basedOn w:val="Normal"/>
-    <w:next w:val="Normal"/>
-    <w:link w:val="QuoteChar"/>
+    <w:basedOn w:val="Standaard"/>
+    <w:next w:val="Standaard"/>
+    <w:link w:val="CitaatChar"/>
     <w:uiPriority w:val="29"/>
     <w:qFormat/>
     <w:rsid w:val="005E18B9"/>
@@ -7970,10 +7402,10 @@
       <w:color w:val="000000" w:themeColor="text1"/>
     </w:rPr>
   </w:style>
-  <w:style w:type="character" w:customStyle="1" w:styleId="QuoteChar">
-    <w:name w:val="Quote Char"/>
-    <w:basedOn w:val="DefaultParagraphFont"/>
-    <w:link w:val="Quote"/>
+  <w:style w:type="character" w:customStyle="1" w:styleId="CitaatChar">
+    <w:name w:val="Citaat Char"/>
+    <w:basedOn w:val="Standaardalinea-lettertype"/>
+    <w:link w:val="Citaat"/>
     <w:uiPriority w:val="29"/>
     <w:rsid w:val="005E18B9"/>
     <w:rPr>
@@ -7982,11 +7414,11 @@
       <w:color w:val="000000" w:themeColor="text1"/>
     </w:rPr>
   </w:style>
-  <w:style w:type="paragraph" w:styleId="IntenseQuote">
+  <w:style w:type="paragraph" w:styleId="Duidelijkcitaat">
     <w:name w:val="Intense Quote"/>
-    <w:basedOn w:val="Normal"/>
-    <w:next w:val="Normal"/>
-    <w:link w:val="IntenseQuoteChar"/>
+    <w:basedOn w:val="Standaard"/>
+    <w:next w:val="Standaard"/>
+    <w:link w:val="DuidelijkcitaatChar"/>
     <w:uiPriority w:val="30"/>
     <w:qFormat/>
     <w:rsid w:val="005E18B9"/>
@@ -8005,10 +7437,10 @@
       <w:color w:val="4F81BD" w:themeColor="accent1"/>
     </w:rPr>
   </w:style>
-  <w:style w:type="character" w:customStyle="1" w:styleId="IntenseQuoteChar">
-    <w:name w:val="Intense Quote Char"/>
-    <w:basedOn w:val="DefaultParagraphFont"/>
-    <w:link w:val="IntenseQuote"/>
+  <w:style w:type="character" w:customStyle="1" w:styleId="DuidelijkcitaatChar">
+    <w:name w:val="Duidelijk citaat Char"/>
+    <w:basedOn w:val="Standaardalinea-lettertype"/>
+    <w:link w:val="Duidelijkcitaat"/>
     <w:uiPriority w:val="30"/>
     <w:rsid w:val="005E18B9"/>
     <w:rPr>
@@ -8019,9 +7451,9 @@
       <w:color w:val="4F81BD" w:themeColor="accent1"/>
     </w:rPr>
   </w:style>
-  <w:style w:type="character" w:styleId="SubtleEmphasis">
+  <w:style w:type="character" w:styleId="Subtielebenadrukking">
     <w:name w:val="Subtle Emphasis"/>
-    <w:basedOn w:val="DefaultParagraphFont"/>
+    <w:basedOn w:val="Standaardalinea-lettertype"/>
     <w:uiPriority w:val="19"/>
     <w:qFormat/>
     <w:rsid w:val="005E18B9"/>
@@ -8031,9 +7463,9 @@
       <w:color w:val="808080" w:themeColor="text1" w:themeTint="7F"/>
     </w:rPr>
   </w:style>
-  <w:style w:type="character" w:styleId="IntenseEmphasis">
+  <w:style w:type="character" w:styleId="Intensievebenadrukking">
     <w:name w:val="Intense Emphasis"/>
-    <w:basedOn w:val="DefaultParagraphFont"/>
+    <w:basedOn w:val="Standaardalinea-lettertype"/>
     <w:uiPriority w:val="21"/>
     <w:qFormat/>
     <w:rsid w:val="005E18B9"/>
@@ -8045,9 +7477,9 @@
       <w:color w:val="4F81BD" w:themeColor="accent1"/>
     </w:rPr>
   </w:style>
-  <w:style w:type="character" w:styleId="SubtleReference">
+  <w:style w:type="character" w:styleId="Subtieleverwijzing">
     <w:name w:val="Subtle Reference"/>
-    <w:basedOn w:val="DefaultParagraphFont"/>
+    <w:basedOn w:val="Standaardalinea-lettertype"/>
     <w:uiPriority w:val="31"/>
     <w:qFormat/>
     <w:rsid w:val="005E18B9"/>
@@ -8057,9 +7489,9 @@
       <w:u w:val="single"/>
     </w:rPr>
   </w:style>
-  <w:style w:type="character" w:styleId="IntenseReference">
+  <w:style w:type="character" w:styleId="Intensieveverwijzing">
     <w:name w:val="Intense Reference"/>
-    <w:basedOn w:val="DefaultParagraphFont"/>
+    <w:basedOn w:val="Standaardalinea-lettertype"/>
     <w:uiPriority w:val="32"/>
     <w:qFormat/>
     <w:rsid w:val="005E18B9"/>
@@ -8072,9 +7504,9 @@
       <w:u w:val="single"/>
     </w:rPr>
   </w:style>
-  <w:style w:type="character" w:styleId="BookTitle">
+  <w:style w:type="character" w:styleId="Titelvanboek">
     <w:name w:val="Book Title"/>
-    <w:basedOn w:val="DefaultParagraphFont"/>
+    <w:basedOn w:val="Standaardalinea-lettertype"/>
     <w:uiPriority w:val="33"/>
     <w:qFormat/>
     <w:rsid w:val="005E18B9"/>
@@ -8085,10 +7517,10 @@
       <w:spacing w:val="5"/>
     </w:rPr>
   </w:style>
-  <w:style w:type="paragraph" w:styleId="TOCHeading">
+  <w:style w:type="paragraph" w:styleId="Kopvaninhoudsopgave">
     <w:name w:val="TOC Heading"/>
-    <w:basedOn w:val="Heading1"/>
-    <w:next w:val="Normal"/>
+    <w:basedOn w:val="Kop1"/>
+    <w:next w:val="Standaard"/>
     <w:uiPriority w:val="39"/>
     <w:semiHidden/>
     <w:unhideWhenUsed/>
@@ -8391,7 +7823,7 @@
 </file>
 
 <file path=customXml/itemProps1.xml><?xml version="1.0" encoding="utf-8"?>
-<ds:datastoreItem xmlns:ds="http://schemas.openxmlformats.org/officeDocument/2006/customXml" ds:itemID="{A6E8DE04-B6FE-419E-91E9-54F4F8BF0680}">
+<ds:datastoreItem xmlns:ds="http://schemas.openxmlformats.org/officeDocument/2006/customXml" ds:itemID="{5A17FC14-3F84-4A31-A660-D42C65CCEC10}">
   <ds:schemaRefs>
     <ds:schemaRef ds:uri="http://schemas.openxmlformats.org/officeDocument/2006/bibliography"/>
   </ds:schemaRefs>

</xml_diff>

<commit_message>
added concluding sentence on unit check
</commit_message>
<xml_diff>
--- a/analysis/Van Heijningen_Brouns_Assignment1b.docx
+++ b/analysis/Van Heijningen_Brouns_Assignment1b.docx
@@ -75,12 +75,21 @@
           <w:lang w:val="en-GB"/>
         </w:rPr>
       </w:pPr>
+      <w:proofErr w:type="gramStart"/>
       <w:r>
         <w:rPr>
           <w:i/>
           <w:lang w:val="en-GB"/>
         </w:rPr>
-        <w:t>f(t)= 40+SIN(t/5)*50+5*t</w:t>
+        <w:t>f(</w:t>
+      </w:r>
+      <w:proofErr w:type="gramEnd"/>
+      <w:r>
+        <w:rPr>
+          <w:i/>
+          <w:lang w:val="en-GB"/>
+        </w:rPr>
+        <w:t>t)= 40+SIN(t/5)*50+5*t</w:t>
       </w:r>
     </w:p>
     <w:p>
@@ -91,12 +100,21 @@
           <w:lang w:val="en-GB"/>
         </w:rPr>
       </w:pPr>
+      <w:proofErr w:type="gramStart"/>
       <w:r>
         <w:rPr>
           <w:i/>
           <w:lang w:val="en-GB"/>
         </w:rPr>
-        <w:t>g(t)= 55+SIN(90+t/5)*30+5*t</w:t>
+        <w:t>g(</w:t>
+      </w:r>
+      <w:proofErr w:type="gramEnd"/>
+      <w:r>
+        <w:rPr>
+          <w:i/>
+          <w:lang w:val="en-GB"/>
+        </w:rPr>
+        <w:t>t)= 55+SIN(90+t/5)*30+5*t</w:t>
       </w:r>
     </w:p>
     <w:p>
@@ -107,12 +125,21 @@
           <w:lang w:val="en-GB"/>
         </w:rPr>
       </w:pPr>
+      <w:proofErr w:type="gramStart"/>
       <w:r>
         <w:rPr>
           <w:i/>
           <w:lang w:val="en-GB"/>
         </w:rPr>
-        <w:t>h(t)= 10+6*t</w:t>
+        <w:t>h(</w:t>
+      </w:r>
+      <w:proofErr w:type="gramEnd"/>
+      <w:r>
+        <w:rPr>
+          <w:i/>
+          <w:lang w:val="en-GB"/>
+        </w:rPr>
+        <w:t>t)= 10+6*t</w:t>
       </w:r>
     </w:p>
     <w:p>
@@ -136,13 +163,77 @@
           <w:i/>
           <w:lang w:val="en-GB"/>
         </w:rPr>
-        <w:t>Assume that data series generated by f(t) represents measured data from a real system, and that the data series g(t) and h(t) are model-generated outputs. Without using the formulae above in your argumentation, discuss the behavioral validity of the model-generated data based on quantitative evidence. Please refer to the behavior reproduction tests in Sterman's chapter on validation (see Reading Material on Model Building, Dat</w:t>
-      </w:r>
+        <w:t xml:space="preserve">Assume that data series generated by </w:t>
+      </w:r>
+      <w:proofErr w:type="gramStart"/>
       <w:r>
         <w:rPr>
           <w:i/>
           <w:lang w:val="en-GB"/>
         </w:rPr>
+        <w:t>f(</w:t>
+      </w:r>
+      <w:proofErr w:type="gramEnd"/>
+      <w:r>
+        <w:rPr>
+          <w:i/>
+          <w:lang w:val="en-GB"/>
+        </w:rPr>
+        <w:t xml:space="preserve">t) represents measured data from a real system, and that the data series g(t) and h(t) are model-generated outputs. Without using the formulae above in your argumentation, discuss the </w:t>
+      </w:r>
+      <w:proofErr w:type="spellStart"/>
+      <w:r>
+        <w:rPr>
+          <w:i/>
+          <w:lang w:val="en-GB"/>
+        </w:rPr>
+        <w:t>behavioral</w:t>
+      </w:r>
+      <w:proofErr w:type="spellEnd"/>
+      <w:r>
+        <w:rPr>
+          <w:i/>
+          <w:lang w:val="en-GB"/>
+        </w:rPr>
+        <w:t xml:space="preserve"> validity of the model-generated data based on quantitative evidence. Please refer to the </w:t>
+      </w:r>
+      <w:proofErr w:type="spellStart"/>
+      <w:r>
+        <w:rPr>
+          <w:i/>
+          <w:lang w:val="en-GB"/>
+        </w:rPr>
+        <w:t>behavior</w:t>
+      </w:r>
+      <w:proofErr w:type="spellEnd"/>
+      <w:r>
+        <w:rPr>
+          <w:i/>
+          <w:lang w:val="en-GB"/>
+        </w:rPr>
+        <w:t xml:space="preserve"> reproduction tests in </w:t>
+      </w:r>
+      <w:proofErr w:type="spellStart"/>
+      <w:r>
+        <w:rPr>
+          <w:i/>
+          <w:lang w:val="en-GB"/>
+        </w:rPr>
+        <w:t>Sterman's</w:t>
+      </w:r>
+      <w:proofErr w:type="spellEnd"/>
+      <w:r>
+        <w:rPr>
+          <w:i/>
+          <w:lang w:val="en-GB"/>
+        </w:rPr>
+        <w:t xml:space="preserve"> chapter on validation (see Reading Material on Model Building, Dat</w:t>
+      </w:r>
+      <w:r>
+        <w:rPr>
+          <w:i/>
+          <w:lang w:val="en-GB"/>
+        </w:rPr>
         <w:t>a and Validation on Blackboard).</w:t>
       </w:r>
     </w:p>
@@ -156,7 +247,49 @@
         <w:rPr>
           <w:lang w:val="en-GB"/>
         </w:rPr>
-        <w:t>We have used Excel to generate the values for f(t), g(t) and h(t) for 150 data points. Next the measures shown in table 1 were calculated to determine whether g(t) or h(t) is a better behavioral fit compared to the original data set f(t).</w:t>
+        <w:t xml:space="preserve">We have used Excel to generate the values for </w:t>
+      </w:r>
+      <w:proofErr w:type="gramStart"/>
+      <w:r>
+        <w:rPr>
+          <w:lang w:val="en-GB"/>
+        </w:rPr>
+        <w:t>f(</w:t>
+      </w:r>
+      <w:proofErr w:type="gramEnd"/>
+      <w:r>
+        <w:rPr>
+          <w:lang w:val="en-GB"/>
+        </w:rPr>
+        <w:t xml:space="preserve">t), g(t) and h(t) for 150 data points. Next the measures shown in table 1 were calculated to determine whether </w:t>
+      </w:r>
+      <w:proofErr w:type="gramStart"/>
+      <w:r>
+        <w:rPr>
+          <w:lang w:val="en-GB"/>
+        </w:rPr>
+        <w:t>g(</w:t>
+      </w:r>
+      <w:proofErr w:type="gramEnd"/>
+      <w:r>
+        <w:rPr>
+          <w:lang w:val="en-GB"/>
+        </w:rPr>
+        <w:t xml:space="preserve">t) or h(t) is a better </w:t>
+      </w:r>
+      <w:proofErr w:type="spellStart"/>
+      <w:r>
+        <w:rPr>
+          <w:lang w:val="en-GB"/>
+        </w:rPr>
+        <w:t>behavioral</w:t>
+      </w:r>
+      <w:proofErr w:type="spellEnd"/>
+      <w:r>
+        <w:rPr>
+          <w:lang w:val="en-GB"/>
+        </w:rPr>
+        <w:t xml:space="preserve"> fit compared to the original data set f(t).</w:t>
       </w:r>
     </w:p>
     <w:tbl>
@@ -837,7 +970,21 @@
               <w:rPr>
                 <w:lang w:val="en-GB"/>
               </w:rPr>
-              <w:t>Unequal covariation (</w:t>
+              <w:t xml:space="preserve">Unequal </w:t>
+            </w:r>
+            <w:proofErr w:type="spellStart"/>
+            <w:r>
+              <w:rPr>
+                <w:lang w:val="en-GB"/>
+              </w:rPr>
+              <w:t>covariation</w:t>
+            </w:r>
+            <w:proofErr w:type="spellEnd"/>
+            <w:r>
+              <w:rPr>
+                <w:lang w:val="en-GB"/>
+              </w:rPr>
+              <w:t xml:space="preserve"> (</w:t>
             </w:r>
             <m:oMath>
               <m:sSup>
@@ -957,7 +1104,21 @@
         <w:rPr>
           <w:lang w:val="en-GB"/>
         </w:rPr>
-        <w:t>MAE (mean absolute error), MAPE (mean absolute error as a percent of the mean), MAE/Mean and (R)MSE ((root) mean square error) all provide measures of the average error between the simulated and actual series.</w:t>
+        <w:t>MAE (mean absolute error), MAPE (mean absolute error as a percent of the mean), MAE/Mean and (R</w:t>
+      </w:r>
+      <w:proofErr w:type="gramStart"/>
+      <w:r>
+        <w:rPr>
+          <w:lang w:val="en-GB"/>
+        </w:rPr>
+        <w:t>)MSE</w:t>
+      </w:r>
+      <w:proofErr w:type="gramEnd"/>
+      <w:r>
+        <w:rPr>
+          <w:lang w:val="en-GB"/>
+        </w:rPr>
+        <w:t xml:space="preserve"> ((root) mean square error) all provide measures of the average error between the simulated and actual series.</w:t>
       </w:r>
       <w:r>
         <w:rPr>
@@ -969,13 +1130,27 @@
         <w:rPr>
           <w:lang w:val="en-GB"/>
         </w:rPr>
-        <w:t>AE weights all errors linearly while (R)</w:t>
-      </w:r>
-      <w:r>
-        <w:rPr>
-          <w:lang w:val="en-GB"/>
-        </w:rPr>
-        <w:t xml:space="preserve">MSE weights large errors much </w:t>
+        <w:t>AE weights all errors linearly while (R</w:t>
+      </w:r>
+      <w:proofErr w:type="gramStart"/>
+      <w:r>
+        <w:rPr>
+          <w:lang w:val="en-GB"/>
+        </w:rPr>
+        <w:t>)</w:t>
+      </w:r>
+      <w:r>
+        <w:rPr>
+          <w:lang w:val="en-GB"/>
+        </w:rPr>
+        <w:t>MSE</w:t>
+      </w:r>
+      <w:proofErr w:type="gramEnd"/>
+      <w:r>
+        <w:rPr>
+          <w:lang w:val="en-GB"/>
+        </w:rPr>
+        <w:t xml:space="preserve"> weights large errors much </w:t>
       </w:r>
       <w:r>
         <w:rPr>
@@ -1013,20 +1188,62 @@
         <w:rPr>
           <w:lang w:val="en-GB"/>
         </w:rPr>
-        <w:t>The Theil inequality statistics give a decomposition of the error by dividing the MSE into three components: Bias, Unequal variation, Unequal covariation. A model has a high bias when the model output and data have different means. Unequal variation indicated that the variances of the two series differ. Unequal covariation means that the model and data are imperfectly correlated, that is, they differ point by point. These three fractions together are equal to 1. The Theil inequality statistics are thus a great way to get insight into the behavioural validity of a model.</w:t>
-      </w:r>
-    </w:p>
-    <w:p>
-      <w:pPr>
-        <w:rPr>
-          <w:lang w:val="en-GB"/>
-        </w:rPr>
-      </w:pPr>
-      <w:r>
-        <w:rPr>
-          <w:lang w:val="en-GB"/>
-        </w:rPr>
-        <w:t>The behavioural validity will thus be based on the values of MAE, (R)MSE, MAE/Mean and Theil’s Inequality Statistics.</w:t>
+        <w:t xml:space="preserve">The Theil inequality statistics give a decomposition of the error by dividing the MSE into three components: Bias, Unequal variation, Unequal </w:t>
+      </w:r>
+      <w:proofErr w:type="spellStart"/>
+      <w:r>
+        <w:rPr>
+          <w:lang w:val="en-GB"/>
+        </w:rPr>
+        <w:t>covariation</w:t>
+      </w:r>
+      <w:proofErr w:type="spellEnd"/>
+      <w:r>
+        <w:rPr>
+          <w:lang w:val="en-GB"/>
+        </w:rPr>
+        <w:t xml:space="preserve">. A model has a high bias when the model output and data have different means. Unequal variation indicated that the variances of the two series differ. Unequal </w:t>
+      </w:r>
+      <w:proofErr w:type="spellStart"/>
+      <w:r>
+        <w:rPr>
+          <w:lang w:val="en-GB"/>
+        </w:rPr>
+        <w:t>covariation</w:t>
+      </w:r>
+      <w:proofErr w:type="spellEnd"/>
+      <w:r>
+        <w:rPr>
+          <w:lang w:val="en-GB"/>
+        </w:rPr>
+        <w:t xml:space="preserve"> means that the model and data are imperfectly correlated, that is, they differ point by point. These three fractions together are equal to 1. The Theil inequality statistics are thus a great way to get insight into the behavioural validity of a model.</w:t>
+      </w:r>
+    </w:p>
+    <w:p>
+      <w:pPr>
+        <w:rPr>
+          <w:lang w:val="en-GB"/>
+        </w:rPr>
+      </w:pPr>
+      <w:r>
+        <w:rPr>
+          <w:lang w:val="en-GB"/>
+        </w:rPr>
+        <w:t>The behavioural validity will thus be based on the values of MAE, (R</w:t>
+      </w:r>
+      <w:proofErr w:type="gramStart"/>
+      <w:r>
+        <w:rPr>
+          <w:lang w:val="en-GB"/>
+        </w:rPr>
+        <w:t>)MSE</w:t>
+      </w:r>
+      <w:proofErr w:type="gramEnd"/>
+      <w:r>
+        <w:rPr>
+          <w:lang w:val="en-GB"/>
+        </w:rPr>
+        <w:t>, MAE/Mean and Theil’s Inequality Statistics.</w:t>
       </w:r>
     </w:p>
     <w:p>
@@ -1053,7 +1270,21 @@
         <w:rPr>
           <w:lang w:val="en-GB"/>
         </w:rPr>
-        <w:t xml:space="preserve">Since the unequal covariation </w:t>
+        <w:t xml:space="preserve">Since the unequal </w:t>
+      </w:r>
+      <w:proofErr w:type="spellStart"/>
+      <w:r>
+        <w:rPr>
+          <w:lang w:val="en-GB"/>
+        </w:rPr>
+        <w:t>covariation</w:t>
+      </w:r>
+      <w:proofErr w:type="spellEnd"/>
+      <w:r>
+        <w:rPr>
+          <w:lang w:val="en-GB"/>
+        </w:rPr>
+        <w:t xml:space="preserve"> </w:t>
       </w:r>
       <m:oMath>
         <m:sSup>
@@ -1138,7 +1369,21 @@
         <w:rPr>
           <w:lang w:val="en-GB"/>
         </w:rPr>
-        <w:t xml:space="preserve"> very low, the formula g(t) captures the mean and trends in the data very well. However, this does imply a possible systemic error when phasing is important</w:t>
+        <w:t xml:space="preserve"> very low, the formula </w:t>
+      </w:r>
+      <w:proofErr w:type="gramStart"/>
+      <w:r>
+        <w:rPr>
+          <w:lang w:val="en-GB"/>
+        </w:rPr>
+        <w:t>g(</w:t>
+      </w:r>
+      <w:proofErr w:type="gramEnd"/>
+      <w:r>
+        <w:rPr>
+          <w:lang w:val="en-GB"/>
+        </w:rPr>
+        <w:t>t) captures the mean and trends in the data very well. However, this does imply a possible systemic error when phasing is important</w:t>
       </w:r>
       <w:r>
         <w:rPr>
@@ -1361,7 +1606,35 @@
         <w:rPr>
           <w:lang w:val="en-GB"/>
         </w:rPr>
-        <w:t xml:space="preserve">Furthermore, the MAE, RMSE and MAE/Mean values are lower than the values for h(t) which indicates that g(t) is a better behavioural fit than h(t). All in all we conclude g(t) has a higher behavioural validity. </w:t>
+        <w:t xml:space="preserve">Furthermore, the MAE, RMSE and MAE/Mean values are lower than the values for </w:t>
+      </w:r>
+      <w:proofErr w:type="gramStart"/>
+      <w:r>
+        <w:rPr>
+          <w:lang w:val="en-GB"/>
+        </w:rPr>
+        <w:t>h(</w:t>
+      </w:r>
+      <w:proofErr w:type="gramEnd"/>
+      <w:r>
+        <w:rPr>
+          <w:lang w:val="en-GB"/>
+        </w:rPr>
+        <w:t xml:space="preserve">t) which indicates that g(t) is a better behavioural fit than h(t). All in all we conclude </w:t>
+      </w:r>
+      <w:proofErr w:type="gramStart"/>
+      <w:r>
+        <w:rPr>
+          <w:lang w:val="en-GB"/>
+        </w:rPr>
+        <w:t>g(</w:t>
+      </w:r>
+      <w:proofErr w:type="gramEnd"/>
+      <w:r>
+        <w:rPr>
+          <w:lang w:val="en-GB"/>
+        </w:rPr>
+        <w:t xml:space="preserve">t) has a higher behavioural validity. </w:t>
       </w:r>
     </w:p>
     <w:p>
@@ -1408,7 +1681,23 @@
     </w:p>
     <w:p>
       <w:r>
-        <w:t xml:space="preserve">The background reading stated that on average 30% of water is wasted through leakages. We assumed that this percentage of leakage occurs at the baseline of 8% of infrastructure maintained per year. The input of this lookup is the percentage of maintained infrastructure annualy which ranges from 0 to 100%. The output is the percentage of leakage which occurs. We assume that when all infrastructure receives regular maintenance, leakages can be reduced to 0%. However, when no infrastructure is maintained, leakages will increase to 50%. </w:t>
+        <w:t xml:space="preserve">The background reading stated that on average 30% of water is wasted through leakages. We assumed that this percentage of leakage occurs at the baseline of 8% of infrastructure maintained per year. The input of this lookup is the percentage of maintained infrastructure </w:t>
+      </w:r>
+      <w:proofErr w:type="spellStart"/>
+      <w:r>
+        <w:t>annualy</w:t>
+      </w:r>
+      <w:proofErr w:type="spellEnd"/>
+      <w:r>
+        <w:t xml:space="preserve"> which ranges from 0 to 100%. The output is the percentage of leakage which occurs. We assume that when all </w:t>
+      </w:r>
+      <w:proofErr w:type="gramStart"/>
+      <w:r>
+        <w:t>infrastructure</w:t>
+      </w:r>
+      <w:proofErr w:type="gramEnd"/>
+      <w:r>
+        <w:t xml:space="preserve"> receives regular maintenance, leakages can be reduced to 0%. However, when no infrastructure is maintained, leakages will increase to 50%. </w:t>
       </w:r>
     </w:p>
     <w:p>
@@ -1546,7 +1835,21 @@
         <w:rPr>
           <w:lang w:val="en-GB"/>
         </w:rPr>
-        <w:t>This setup makes sure that the lookup is rigid because extrapolation is done correctly and that it is dimensionally consistent and robust (bron!) due to all input and output of the lookup being dimensionless.</w:t>
+        <w:t>This setup makes sure that the lookup is rigid because extrapolation is done correctly and that it is dimensionally consistent and robust (</w:t>
+      </w:r>
+      <w:proofErr w:type="spellStart"/>
+      <w:r>
+        <w:rPr>
+          <w:lang w:val="en-GB"/>
+        </w:rPr>
+        <w:t>bron</w:t>
+      </w:r>
+      <w:proofErr w:type="spellEnd"/>
+      <w:r>
+        <w:rPr>
+          <w:lang w:val="en-GB"/>
+        </w:rPr>
+        <w:t>!) due to all input and output of the lookup being dimensionless.</w:t>
       </w:r>
       <w:r>
         <w:rPr>
@@ -1582,22 +1885,54 @@
           <w:i/>
           <w:lang w:val="en-GB"/>
         </w:rPr>
-        <w:t xml:space="preserve">Validate your Kirkwood water crisis model using three different types of validation test excluding sensitivity analysis (this is the subject of assignment 3). For instance, you could use extreme value analysis or behavior pattern tests, amongst others. </w:t>
-      </w:r>
-    </w:p>
-    <w:p>
-      <w:pPr>
-        <w:rPr>
-          <w:rFonts w:eastAsia="Times New Roman"/>
-          <w:lang w:val="en-GB"/>
-        </w:rPr>
-      </w:pPr>
-      <w:r>
-        <w:rPr>
-          <w:rFonts w:eastAsia="Times New Roman"/>
-          <w:lang w:val="en-GB"/>
-        </w:rPr>
-        <w:t>A model must be tested thoroughly before policies can be designed and implemented. Model validity is one of the most important tests that need to be passed by a model. Model validity, or credibility, is used to establish that thee model is an acceptable description of the real system with respect to the dynamic problem of interest. Model validity can be done by two types of tests as described by Barlas (????):</w:t>
+        <w:t xml:space="preserve">Validate your Kirkwood water crisis model using three different types of validation test excluding sensitivity analysis (this is the subject of assignment 3). For instance, you could use extreme value analysis or </w:t>
+      </w:r>
+      <w:proofErr w:type="spellStart"/>
+      <w:r>
+        <w:rPr>
+          <w:i/>
+          <w:lang w:val="en-GB"/>
+        </w:rPr>
+        <w:t>behavior</w:t>
+      </w:r>
+      <w:proofErr w:type="spellEnd"/>
+      <w:r>
+        <w:rPr>
+          <w:i/>
+          <w:lang w:val="en-GB"/>
+        </w:rPr>
+        <w:t xml:space="preserve"> pattern tests, amongst others. </w:t>
+      </w:r>
+    </w:p>
+    <w:p>
+      <w:pPr>
+        <w:rPr>
+          <w:rFonts w:eastAsia="Times New Roman"/>
+          <w:lang w:val="en-GB"/>
+        </w:rPr>
+      </w:pPr>
+      <w:r>
+        <w:rPr>
+          <w:rFonts w:eastAsia="Times New Roman"/>
+          <w:lang w:val="en-GB"/>
+        </w:rPr>
+        <w:t xml:space="preserve">A model must be tested thoroughly before policies can be designed and implemented. Model validity is one of the most important tests that need to be passed by a model. Model validity, or credibility, is used to establish that thee model is an acceptable description of the real system with respect to the dynamic problem of interest. Model validity can be done by two types of tests as described by </w:t>
+      </w:r>
+      <w:proofErr w:type="spellStart"/>
+      <w:r>
+        <w:rPr>
+          <w:rFonts w:eastAsia="Times New Roman"/>
+          <w:lang w:val="en-GB"/>
+        </w:rPr>
+        <w:t>Barlas</w:t>
+      </w:r>
+      <w:proofErr w:type="spellEnd"/>
+      <w:r>
+        <w:rPr>
+          <w:rFonts w:eastAsia="Times New Roman"/>
+          <w:lang w:val="en-GB"/>
+        </w:rPr>
+        <w:t xml:space="preserve"> (????):</w:t>
       </w:r>
     </w:p>
     <w:p>
@@ -1652,7 +1987,23 @@
           <w:rFonts w:eastAsia="Times New Roman"/>
           <w:lang w:val="en-GB"/>
         </w:rPr>
-        <w:t>When validating our model, we will focus only on structure tests where we check the relations within the model and how the shown behaviour is consistent with the structure of the model. Behaviour tests will not be done since we do not have real system data to be able to check the behaviour of our model.</w:t>
+        <w:t xml:space="preserve">When validating our model, we will focus only on structure tests where we check the relations within the model and how </w:t>
+      </w:r>
+      <w:proofErr w:type="spellStart"/>
+      <w:r>
+        <w:rPr>
+          <w:rFonts w:eastAsia="Times New Roman"/>
+          <w:lang w:val="en-GB"/>
+        </w:rPr>
+        <w:t>the</w:t>
+      </w:r>
+      <w:proofErr w:type="spellEnd"/>
+      <w:r>
+        <w:rPr>
+          <w:rFonts w:eastAsia="Times New Roman"/>
+          <w:lang w:val="en-GB"/>
+        </w:rPr>
+        <w:t xml:space="preserve"> shown behaviour is consistent with the structure of the model. Behaviour tests will not be done since we do not have real system data to be able to check the behaviour of our model.</w:t>
       </w:r>
       <w:r>
         <w:rPr>
@@ -1660,7 +2011,32 @@
           <w:lang w:val="en-GB"/>
         </w:rPr>
         <w:br/>
-        <w:t>Three validation methods will be used (Sterman, ????):</w:t>
+        <w:t>Three validation methods will be used (</w:t>
+      </w:r>
+      <w:proofErr w:type="spellStart"/>
+      <w:r>
+        <w:rPr>
+          <w:rFonts w:eastAsia="Times New Roman"/>
+          <w:lang w:val="en-GB"/>
+        </w:rPr>
+        <w:t>Sterman</w:t>
+      </w:r>
+      <w:proofErr w:type="spellEnd"/>
+      <w:proofErr w:type="gramStart"/>
+      <w:r>
+        <w:rPr>
+          <w:rFonts w:eastAsia="Times New Roman"/>
+          <w:lang w:val="en-GB"/>
+        </w:rPr>
+        <w:t>, ????</w:t>
+      </w:r>
+      <w:proofErr w:type="gramEnd"/>
+      <w:r>
+        <w:rPr>
+          <w:rFonts w:eastAsia="Times New Roman"/>
+          <w:lang w:val="en-GB"/>
+        </w:rPr>
+        <w:t>):</w:t>
       </w:r>
     </w:p>
     <w:p>
@@ -1735,7 +2111,32 @@
           <w:rFonts w:eastAsia="Times New Roman"/>
           <w:lang w:val="en-GB"/>
         </w:rPr>
-        <w:t>The structure assessment test is used to test whether the model structure is consistent with relevant descriptive knowledge of the system. One of the methods of doing this test is drawing causal diagrams of the system (Sterman, ????). </w:t>
+        <w:t>The structure assessment test is used to test whether the model structure is consistent with relevant descriptive knowledge of the system. One of the methods of doing this test is drawing causal diagrams of the system (</w:t>
+      </w:r>
+      <w:proofErr w:type="spellStart"/>
+      <w:r>
+        <w:rPr>
+          <w:rFonts w:eastAsia="Times New Roman"/>
+          <w:lang w:val="en-GB"/>
+        </w:rPr>
+        <w:t>Sterman</w:t>
+      </w:r>
+      <w:proofErr w:type="spellEnd"/>
+      <w:proofErr w:type="gramStart"/>
+      <w:r>
+        <w:rPr>
+          <w:rFonts w:eastAsia="Times New Roman"/>
+          <w:lang w:val="en-GB"/>
+        </w:rPr>
+        <w:t>, ????</w:t>
+      </w:r>
+      <w:proofErr w:type="gramEnd"/>
+      <w:r>
+        <w:rPr>
+          <w:rFonts w:eastAsia="Times New Roman"/>
+          <w:lang w:val="en-GB"/>
+        </w:rPr>
+        <w:t>). </w:t>
       </w:r>
       <w:r>
         <w:rPr>
@@ -1780,7 +2181,39 @@
           <w:rFonts w:eastAsia="Times New Roman"/>
           <w:lang w:val="en-GB"/>
         </w:rPr>
-        <w:t>The structure assessment test is a validation test which falls under the direct structure test category. This means the validation tests strictly focuses on validating the structure of the model and not the behaviour. Theoretical direct structure tests are validation tests which have to be done in the earlier steps of validating a model according to Barlas' sequence of steps of model validation (1996). Structure-oriented behaviour tests come are performed afterwards. The structure assessment test will be performed only for the entire model and not for its sub-systems since the model is not that large. The structure-oriented behaviour tests will be done for all the sub-systems and for the entire model.</w:t>
+        <w:t xml:space="preserve">The structure assessment test is a validation test which falls under the direct structure test category. This means the validation tests strictly focuses on validating the structure of the model and not the behaviour. Theoretical direct structure tests are validation tests which have to be done in the earlier steps of validating a model according to </w:t>
+      </w:r>
+      <w:proofErr w:type="spellStart"/>
+      <w:r>
+        <w:rPr>
+          <w:rFonts w:eastAsia="Times New Roman"/>
+          <w:lang w:val="en-GB"/>
+        </w:rPr>
+        <w:t>Barlas</w:t>
+      </w:r>
+      <w:proofErr w:type="spellEnd"/>
+      <w:r>
+        <w:rPr>
+          <w:rFonts w:eastAsia="Times New Roman"/>
+          <w:lang w:val="en-GB"/>
+        </w:rPr>
+        <w:t xml:space="preserve">' sequence of steps of model validation (1996). Structure-oriented behaviour tests come </w:t>
+      </w:r>
+      <w:proofErr w:type="gramStart"/>
+      <w:r>
+        <w:rPr>
+          <w:rFonts w:eastAsia="Times New Roman"/>
+          <w:lang w:val="en-GB"/>
+        </w:rPr>
+        <w:t>are</w:t>
+      </w:r>
+      <w:proofErr w:type="gramEnd"/>
+      <w:r>
+        <w:rPr>
+          <w:rFonts w:eastAsia="Times New Roman"/>
+          <w:lang w:val="en-GB"/>
+        </w:rPr>
+        <w:t xml:space="preserve"> performed afterwards. The structure assessment test will be performed only for the entire model and not for its sub-systems since the model is not that large. The structure-oriented behaviour tests will be done for all the sub-systems and for the entire model.</w:t>
       </w:r>
     </w:p>
     <w:p>
@@ -1969,8 +2402,6 @@
         </w:rPr>
         <w:t>The model has been checked on the implementation of all of these described feedback loops and we found that all have been implemented.</w:t>
       </w:r>
-      <w:bookmarkStart w:id="0" w:name="_GoBack"/>
-      <w:bookmarkEnd w:id="0"/>
       <w:r>
         <w:rPr>
           <w:rFonts w:eastAsia="Times New Roman"/>
@@ -2355,7 +2786,23 @@
           <w:rFonts w:eastAsia="Times New Roman"/>
           <w:lang w:val="en-GB"/>
         </w:rPr>
-        <w:t>When we drastically reduce the time required to build and plan infrastructure we expect the shortage to be solved sooner than in our base case scenario. However, when we increase the planning times we expect that the shortage cannot be solved and instead remain on a constant level over time. Also, the oscillations around the target infrastructure capacity will be much lower when the delays arae smaller. This is shown in Figure 3.</w:t>
+        <w:t xml:space="preserve">When we drastically reduce the time required to build and plan infrastructure we expect the shortage to be solved sooner than in our base case scenario. However, when we increase the planning times we expect that the shortage cannot be solved and instead remain on a constant level over time. Also, the oscillations around the target infrastructure capacity will be much lower when the delays </w:t>
+      </w:r>
+      <w:proofErr w:type="spellStart"/>
+      <w:r>
+        <w:rPr>
+          <w:rFonts w:eastAsia="Times New Roman"/>
+          <w:lang w:val="en-GB"/>
+        </w:rPr>
+        <w:t>arae</w:t>
+      </w:r>
+      <w:proofErr w:type="spellEnd"/>
+      <w:r>
+        <w:rPr>
+          <w:rFonts w:eastAsia="Times New Roman"/>
+          <w:lang w:val="en-GB"/>
+        </w:rPr>
+        <w:t xml:space="preserve"> smaller. This is shown in Figure 3.</w:t>
       </w:r>
     </w:p>
     <w:p>
@@ -3078,13 +3525,41 @@
         <w:rPr>
           <w:lang w:val="en-GB"/>
         </w:rPr>
-        <w:t xml:space="preserve">The behaviour which results from this change is to be expected because there is plenty of staff available now to work on all infrastructure related jobs. </w:t>
-      </w:r>
-      <w:r>
-        <w:rPr>
-          <w:lang w:val="en-GB"/>
-        </w:rPr>
-        <w:t xml:space="preserve">The staff occupancy is so low that the production rate per person per year will be increased by 50% compared to the normal production rate of 20Ml/(year*staff). </w:t>
+        <w:t xml:space="preserve">The behaviour which results from this change is to be expected because there is plenty of </w:t>
+      </w:r>
+      <w:proofErr w:type="gramStart"/>
+      <w:r>
+        <w:rPr>
+          <w:lang w:val="en-GB"/>
+        </w:rPr>
+        <w:t>staff</w:t>
+      </w:r>
+      <w:proofErr w:type="gramEnd"/>
+      <w:r>
+        <w:rPr>
+          <w:lang w:val="en-GB"/>
+        </w:rPr>
+        <w:t xml:space="preserve"> available now to work on all infrastructure related jobs. </w:t>
+      </w:r>
+      <w:r>
+        <w:rPr>
+          <w:lang w:val="en-GB"/>
+        </w:rPr>
+        <w:t>The staff occupancy is so low that the production rate per person per year will be increased by 50% compared to the normal production rate of 20Ml</w:t>
+      </w:r>
+      <w:proofErr w:type="gramStart"/>
+      <w:r>
+        <w:rPr>
+          <w:lang w:val="en-GB"/>
+        </w:rPr>
+        <w:t>/(</w:t>
+      </w:r>
+      <w:proofErr w:type="gramEnd"/>
+      <w:r>
+        <w:rPr>
+          <w:lang w:val="en-GB"/>
+        </w:rPr>
+        <w:t xml:space="preserve">year*staff). </w:t>
       </w:r>
     </w:p>
     <w:p>
@@ -3341,7 +3816,15 @@
                               <w:t>9</w:t>
                             </w:r>
                             <w:r>
-                              <w:t>: Behavioural reproduction of the funding system</w:t>
+                              <w:t xml:space="preserve">: </w:t>
+                            </w:r>
+                            <w:proofErr w:type="spellStart"/>
+                            <w:r>
+                              <w:t>Behavioural</w:t>
+                            </w:r>
+                            <w:proofErr w:type="spellEnd"/>
+                            <w:r>
+                              <w:t xml:space="preserve"> reproduction of the funding system</w:t>
                             </w:r>
                           </w:p>
                         </w:txbxContent>
@@ -3948,7 +4431,35 @@
         <w:rPr>
           <w:lang w:val="en-GB"/>
         </w:rPr>
-        <w:t xml:space="preserve"> We would expect that this eliminates the staffing constraint on the model, so enough infrastructure can be build and enough money is received from the water supplied to Kirkwood. The model shows this behaviour, however first couple of years the expenditures are low until the expenditures match the income of the municipality. After this point is reached more income from supplied water comes in which is used to build / maintain infrastructure which gives the staff the opportunity to build more infrastructure. This continues until enough infrastructure is built to meet the demand of the population.</w:t>
+        <w:t xml:space="preserve"> We would expect that this eliminates the staffing constraint on the model, so enough </w:t>
+      </w:r>
+      <w:proofErr w:type="gramStart"/>
+      <w:r>
+        <w:rPr>
+          <w:lang w:val="en-GB"/>
+        </w:rPr>
+        <w:t>infrastructure</w:t>
+      </w:r>
+      <w:proofErr w:type="gramEnd"/>
+      <w:r>
+        <w:rPr>
+          <w:lang w:val="en-GB"/>
+        </w:rPr>
+        <w:t xml:space="preserve"> can be build and enough money is received from the water supplied to Kirkwood. The model shows this behaviour, however first couple of years the expenditures are low until the expenditures match the income of the municipality. After this point is reached more income from supplied water comes in which is used to build / maintain infrastructure which gives the staff the opportunity to build more infrastructure. This continues until enough </w:t>
+      </w:r>
+      <w:proofErr w:type="gramStart"/>
+      <w:r>
+        <w:rPr>
+          <w:lang w:val="en-GB"/>
+        </w:rPr>
+        <w:t>infrastructure</w:t>
+      </w:r>
+      <w:proofErr w:type="gramEnd"/>
+      <w:r>
+        <w:rPr>
+          <w:lang w:val="en-GB"/>
+        </w:rPr>
+        <w:t xml:space="preserve"> is built to meet the demand of the population.</w:t>
       </w:r>
     </w:p>
     <w:p>
@@ -4124,7 +4635,15 @@
                               <w:fldChar w:fldCharType="end"/>
                             </w:r>
                             <w:r>
-                              <w:t>: Behavioural reproduction of the crisis system</w:t>
+                              <w:t xml:space="preserve">: </w:t>
+                            </w:r>
+                            <w:proofErr w:type="spellStart"/>
+                            <w:r>
+                              <w:t>Behavioural</w:t>
+                            </w:r>
+                            <w:proofErr w:type="spellEnd"/>
+                            <w:r>
+                              <w:t xml:space="preserve"> reproduction of the crisis system</w:t>
                             </w:r>
                           </w:p>
                         </w:txbxContent>
@@ -4266,7 +4785,21 @@
         <w:rPr>
           <w:lang w:val="en-GB"/>
         </w:rPr>
-        <w:t>In the real system a water crisis does occur which means that people are so unhappy about the water delivery system that unrest rises. Also, in a water crisis when water supply is very low tankers are put in place to make sure the people get enough water to survive. The model shows the same kind of behaviour where tankers are indeed put in place to deal with the water shortage in the city and the inhabitants are very unhappy shown by the unrest on a scale from 1 to 10.</w:t>
+        <w:t xml:space="preserve">In the real system </w:t>
+      </w:r>
+      <w:proofErr w:type="gramStart"/>
+      <w:r>
+        <w:rPr>
+          <w:lang w:val="en-GB"/>
+        </w:rPr>
+        <w:t>a water</w:t>
+      </w:r>
+      <w:proofErr w:type="gramEnd"/>
+      <w:r>
+        <w:rPr>
+          <w:lang w:val="en-GB"/>
+        </w:rPr>
+        <w:t xml:space="preserve"> crisis does occur which means that people are so unhappy about the water delivery system that unrest rises. Also, in a water crisis when water supply is very low tankers are put in place to make sure the people get enough water to survive. The model shows the same kind of behaviour where tankers are indeed put in place to deal with the water shortage in the city and the inhabitants are very unhappy shown by the unrest on a scale from 1 to 10.</w:t>
       </w:r>
     </w:p>
     <w:p>
@@ -4307,7 +4840,35 @@
         <w:rPr>
           <w:lang w:val="en-GB"/>
         </w:rPr>
-        <w:t xml:space="preserve"> We would expect that this eliminates the staffing crisis, so enough infrastructure is built to meet the demand of the people. The model behaviour shows how this results in no tankers being needed in the system and the people of Kirkwood are not unhappy with the service at all.</w:t>
+        <w:t xml:space="preserve"> We would expect that this eliminates the staffing crisis, so enough </w:t>
+      </w:r>
+      <w:proofErr w:type="gramStart"/>
+      <w:r>
+        <w:rPr>
+          <w:lang w:val="en-GB"/>
+        </w:rPr>
+        <w:t>infrastructure</w:t>
+      </w:r>
+      <w:proofErr w:type="gramEnd"/>
+      <w:r>
+        <w:rPr>
+          <w:lang w:val="en-GB"/>
+        </w:rPr>
+        <w:t xml:space="preserve"> is built to meet the demand of the people. The model behaviour shows how </w:t>
+      </w:r>
+      <w:proofErr w:type="gramStart"/>
+      <w:r>
+        <w:rPr>
+          <w:lang w:val="en-GB"/>
+        </w:rPr>
+        <w:t>this results</w:t>
+      </w:r>
+      <w:proofErr w:type="gramEnd"/>
+      <w:r>
+        <w:rPr>
+          <w:lang w:val="en-GB"/>
+        </w:rPr>
+        <w:t xml:space="preserve"> in no tankers being needed in the system and the people of Kirkwood are not unhappy with the service at all.</w:t>
       </w:r>
     </w:p>
     <w:p>
@@ -4676,7 +5237,23 @@
           <w:rFonts w:eastAsia="Times New Roman"/>
           <w:lang w:val="en-GB"/>
         </w:rPr>
-        <w:t>Initially, funding of the system goes okay but as less people get water, the billable decrease, therefore decreasing the total available funds.</w:t>
+        <w:t xml:space="preserve">Initially, funding of the system goes okay but as less people </w:t>
+      </w:r>
+      <w:proofErr w:type="gramStart"/>
+      <w:r>
+        <w:rPr>
+          <w:rFonts w:eastAsia="Times New Roman"/>
+          <w:lang w:val="en-GB"/>
+        </w:rPr>
+        <w:t>get</w:t>
+      </w:r>
+      <w:proofErr w:type="gramEnd"/>
+      <w:r>
+        <w:rPr>
+          <w:rFonts w:eastAsia="Times New Roman"/>
+          <w:lang w:val="en-GB"/>
+        </w:rPr>
+        <w:t xml:space="preserve"> water, the billable decrease, therefore decreasing the total available funds.</w:t>
       </w:r>
     </w:p>
     <w:p>
@@ -4878,6 +5455,41 @@
           <w:lang w:val="en-GB"/>
         </w:rPr>
         <w:t xml:space="preserve">in the model and unit error report in the SDM doc. These three methods however don’t agree and sometimes one will say there is no unit error and the others say that there is.  </w:t>
+      </w:r>
+    </w:p>
+    <w:p>
+      <w:pPr>
+        <w:rPr>
+          <w:lang w:val="en-GB"/>
+        </w:rPr>
+      </w:pPr>
+      <w:r>
+        <w:rPr>
+          <w:lang w:val="en-GB"/>
+        </w:rPr>
+        <w:t xml:space="preserve">The model has been made consistent with the unit check </w:t>
+      </w:r>
+      <w:proofErr w:type="spellStart"/>
+      <w:r>
+        <w:rPr>
+          <w:lang w:val="en-GB"/>
+        </w:rPr>
+        <w:t>V</w:t>
+      </w:r>
+      <w:bookmarkStart w:id="0" w:name="_GoBack"/>
+      <w:bookmarkEnd w:id="0"/>
+      <w:r>
+        <w:rPr>
+          <w:lang w:val="en-GB"/>
+        </w:rPr>
+        <w:t>ensim</w:t>
+      </w:r>
+      <w:proofErr w:type="spellEnd"/>
+      <w:r>
+        <w:rPr>
+          <w:lang w:val="en-GB"/>
+        </w:rPr>
+        <w:t xml:space="preserve"> offers, not the unit check done by SDM Doc.</w:t>
       </w:r>
     </w:p>
     <w:sectPr>
@@ -7823,7 +8435,7 @@
 </file>
 
 <file path=customXml/itemProps1.xml><?xml version="1.0" encoding="utf-8"?>
-<ds:datastoreItem xmlns:ds="http://schemas.openxmlformats.org/officeDocument/2006/customXml" ds:itemID="{5A17FC14-3F84-4A31-A660-D42C65CCEC10}">
+<ds:datastoreItem xmlns:ds="http://schemas.openxmlformats.org/officeDocument/2006/customXml" ds:itemID="{786150B1-9A99-4F05-8547-6DF15D364AEE}">
   <ds:schemaRefs>
     <ds:schemaRef ds:uri="http://schemas.openxmlformats.org/officeDocument/2006/bibliography"/>
   </ds:schemaRefs>

</xml_diff>

<commit_message>
Puntjes op de i voor assignment 1a
</commit_message>
<xml_diff>
--- a/analysis/Van Heijningen_Brouns_Assignment1b.docx
+++ b/analysis/Van Heijningen_Brouns_Assignment1b.docx
@@ -4,7 +4,7 @@
   <w:body>
     <w:p>
       <w:pPr>
-        <w:pStyle w:val="Titel"/>
+        <w:pStyle w:val="Title"/>
         <w:rPr>
           <w:lang w:val="en-GB"/>
         </w:rPr>
@@ -18,7 +18,7 @@
     </w:p>
     <w:p>
       <w:pPr>
-        <w:pStyle w:val="Ondertitel"/>
+        <w:pStyle w:val="Subtitle"/>
         <w:jc w:val="right"/>
         <w:rPr>
           <w:lang w:val="en-GB"/>
@@ -40,7 +40,7 @@
     </w:p>
     <w:p>
       <w:pPr>
-        <w:pStyle w:val="Kop1"/>
+        <w:pStyle w:val="Heading1"/>
         <w:rPr>
           <w:lang w:val="en-GB"/>
         </w:rPr>
@@ -69,7 +69,7 @@
     </w:p>
     <w:p>
       <w:pPr>
-        <w:pStyle w:val="Geenafstand"/>
+        <w:pStyle w:val="NoSpacing"/>
         <w:rPr>
           <w:i/>
           <w:lang w:val="en-GB"/>
@@ -94,7 +94,7 @@
     </w:p>
     <w:p>
       <w:pPr>
-        <w:pStyle w:val="Geenafstand"/>
+        <w:pStyle w:val="NoSpacing"/>
         <w:rPr>
           <w:i/>
           <w:lang w:val="en-GB"/>
@@ -119,7 +119,7 @@
     </w:p>
     <w:p>
       <w:pPr>
-        <w:pStyle w:val="Geenafstand"/>
+        <w:pStyle w:val="NoSpacing"/>
         <w:rPr>
           <w:i/>
           <w:lang w:val="en-GB"/>
@@ -144,158 +144,17 @@
     </w:p>
     <w:p>
       <w:pPr>
-        <w:pStyle w:val="Geenafstand"/>
+        <w:pStyle w:val="NoSpacing"/>
         <w:rPr>
           <w:i/>
           <w:lang w:val="en-GB"/>
         </w:rPr>
       </w:pPr>
-    </w:p>
-    <w:p>
-      <w:pPr>
-        <w:rPr>
-          <w:i/>
-          <w:lang w:val="en-GB"/>
-        </w:rPr>
-      </w:pPr>
-      <w:r>
-        <w:rPr>
-          <w:i/>
-          <w:lang w:val="en-GB"/>
-        </w:rPr>
-        <w:t xml:space="preserve">Assume that data series generated by </w:t>
-      </w:r>
-      <w:proofErr w:type="gramStart"/>
-      <w:r>
-        <w:rPr>
-          <w:i/>
-          <w:lang w:val="en-GB"/>
-        </w:rPr>
-        <w:t>f(</w:t>
-      </w:r>
-      <w:proofErr w:type="gramEnd"/>
-      <w:r>
-        <w:rPr>
-          <w:i/>
-          <w:lang w:val="en-GB"/>
-        </w:rPr>
-        <w:t xml:space="preserve">t) represents measured data from a real system, and that the data series g(t) and h(t) are model-generated outputs. Without using the formulae above in your argumentation, discuss the </w:t>
-      </w:r>
-      <w:proofErr w:type="spellStart"/>
-      <w:r>
-        <w:rPr>
-          <w:i/>
-          <w:lang w:val="en-GB"/>
-        </w:rPr>
-        <w:t>behavioral</w:t>
-      </w:r>
-      <w:proofErr w:type="spellEnd"/>
-      <w:r>
-        <w:rPr>
-          <w:i/>
-          <w:lang w:val="en-GB"/>
-        </w:rPr>
-        <w:t xml:space="preserve"> validity of the model-generated data based on quantitative evidence. Please refer to the </w:t>
-      </w:r>
-      <w:proofErr w:type="spellStart"/>
-      <w:r>
-        <w:rPr>
-          <w:i/>
-          <w:lang w:val="en-GB"/>
-        </w:rPr>
-        <w:t>behavior</w:t>
-      </w:r>
-      <w:proofErr w:type="spellEnd"/>
-      <w:r>
-        <w:rPr>
-          <w:i/>
-          <w:lang w:val="en-GB"/>
-        </w:rPr>
-        <w:t xml:space="preserve"> reproduction tests in </w:t>
-      </w:r>
-      <w:proofErr w:type="spellStart"/>
-      <w:r>
-        <w:rPr>
-          <w:i/>
-          <w:lang w:val="en-GB"/>
-        </w:rPr>
-        <w:t>Sterman's</w:t>
-      </w:r>
-      <w:proofErr w:type="spellEnd"/>
-      <w:r>
-        <w:rPr>
-          <w:i/>
-          <w:lang w:val="en-GB"/>
-        </w:rPr>
-        <w:t xml:space="preserve"> chapter on validation (see Reading Material on Model Building, Dat</w:t>
-      </w:r>
-      <w:r>
-        <w:rPr>
-          <w:i/>
-          <w:lang w:val="en-GB"/>
-        </w:rPr>
-        <w:t>a and Validation on Blackboard).</w:t>
-      </w:r>
-    </w:p>
-    <w:p>
-      <w:pPr>
-        <w:rPr>
-          <w:lang w:val="en-GB"/>
-        </w:rPr>
-      </w:pPr>
-      <w:r>
-        <w:rPr>
-          <w:lang w:val="en-GB"/>
-        </w:rPr>
-        <w:t xml:space="preserve">We have used Excel to generate the values for </w:t>
-      </w:r>
-      <w:proofErr w:type="gramStart"/>
-      <w:r>
-        <w:rPr>
-          <w:lang w:val="en-GB"/>
-        </w:rPr>
-        <w:t>f(</w:t>
-      </w:r>
-      <w:proofErr w:type="gramEnd"/>
-      <w:r>
-        <w:rPr>
-          <w:lang w:val="en-GB"/>
-        </w:rPr>
-        <w:t xml:space="preserve">t), g(t) and h(t) for 150 data points. Next the measures shown in table 1 were calculated to determine whether </w:t>
-      </w:r>
-      <w:proofErr w:type="gramStart"/>
-      <w:r>
-        <w:rPr>
-          <w:lang w:val="en-GB"/>
-        </w:rPr>
-        <w:t>g(</w:t>
-      </w:r>
-      <w:proofErr w:type="gramEnd"/>
-      <w:r>
-        <w:rPr>
-          <w:lang w:val="en-GB"/>
-        </w:rPr>
-        <w:t xml:space="preserve">t) or h(t) is a better </w:t>
-      </w:r>
-      <w:proofErr w:type="spellStart"/>
-      <w:r>
-        <w:rPr>
-          <w:lang w:val="en-GB"/>
-        </w:rPr>
-        <w:t>behavioral</w:t>
-      </w:r>
-      <w:proofErr w:type="spellEnd"/>
-      <w:r>
-        <w:rPr>
-          <w:lang w:val="en-GB"/>
-        </w:rPr>
-        <w:t xml:space="preserve"> fit compared to the original data set f(t).</w:t>
-      </w:r>
     </w:p>
     <w:tbl>
       <w:tblPr>
-        <w:tblStyle w:val="Tabelraster"/>
-        <w:tblpPr w:leftFromText="180" w:rightFromText="180" w:vertAnchor="page" w:horzAnchor="margin" w:tblpY="8446"/>
+        <w:tblStyle w:val="TableGrid"/>
+        <w:tblpPr w:leftFromText="180" w:rightFromText="180" w:vertAnchor="page" w:horzAnchor="margin" w:tblpY="8909"/>
         <w:tblW w:w="0" w:type="auto"/>
         <w:tblLook w:val="04A0" w:firstRow="1" w:lastRow="0" w:firstColumn="1" w:lastColumn="0" w:noHBand="0" w:noVBand="1"/>
       </w:tblPr>
@@ -486,13 +345,7 @@
               <w:rPr>
                 <w:lang w:val="en-GB"/>
               </w:rPr>
-              <w:t>43.77</w:t>
-            </w:r>
-            <w:r>
-              <w:rPr>
-                <w:lang w:val="en-GB"/>
-              </w:rPr>
-              <w:t xml:space="preserve"> </w:t>
+              <w:t xml:space="preserve">43.77 </w:t>
             </w:r>
           </w:p>
         </w:tc>
@@ -510,13 +363,7 @@
               <w:rPr>
                 <w:lang w:val="en-GB"/>
               </w:rPr>
-              <w:t>60.91</w:t>
-            </w:r>
-            <w:r>
-              <w:rPr>
-                <w:lang w:val="en-GB"/>
-              </w:rPr>
-              <w:t xml:space="preserve"> </w:t>
+              <w:t xml:space="preserve">60.91 </w:t>
             </w:r>
           </w:p>
         </w:tc>
@@ -554,13 +401,7 @@
               <w:rPr>
                 <w:lang w:val="en-GB"/>
               </w:rPr>
-              <w:t>2487.36</w:t>
-            </w:r>
-            <w:r>
-              <w:rPr>
-                <w:lang w:val="en-GB"/>
-              </w:rPr>
-              <w:t xml:space="preserve"> </w:t>
+              <w:t xml:space="preserve">2487.36 </w:t>
             </w:r>
           </w:p>
         </w:tc>
@@ -578,13 +419,7 @@
               <w:rPr>
                 <w:lang w:val="en-GB"/>
               </w:rPr>
-              <w:t>5426.77</w:t>
-            </w:r>
-            <w:r>
-              <w:rPr>
-                <w:lang w:val="en-GB"/>
-              </w:rPr>
-              <w:t xml:space="preserve"> </w:t>
+              <w:t xml:space="preserve">5426.77 </w:t>
             </w:r>
           </w:p>
         </w:tc>
@@ -622,13 +457,7 @@
               <w:rPr>
                 <w:lang w:val="en-GB"/>
               </w:rPr>
-              <w:t>49.87</w:t>
-            </w:r>
-            <w:r>
-              <w:rPr>
-                <w:lang w:val="en-GB"/>
-              </w:rPr>
-              <w:t xml:space="preserve"> </w:t>
+              <w:t xml:space="preserve">49.87 </w:t>
             </w:r>
           </w:p>
         </w:tc>
@@ -646,13 +475,7 @@
               <w:rPr>
                 <w:lang w:val="en-GB"/>
               </w:rPr>
-              <w:t>73.67</w:t>
-            </w:r>
-            <w:r>
-              <w:rPr>
-                <w:lang w:val="en-GB"/>
-              </w:rPr>
-              <w:t xml:space="preserve"> </w:t>
+              <w:t xml:space="preserve">73.67 </w:t>
             </w:r>
           </w:p>
         </w:tc>
@@ -1066,6 +889,189 @@
     <w:p>
       <w:pPr>
         <w:rPr>
+          <w:i/>
+          <w:lang w:val="en-GB"/>
+        </w:rPr>
+      </w:pPr>
+      <w:r>
+        <w:rPr>
+          <w:i/>
+          <w:lang w:val="en-GB"/>
+        </w:rPr>
+        <w:t xml:space="preserve">Assume that data series generated by </w:t>
+      </w:r>
+      <w:proofErr w:type="gramStart"/>
+      <w:r>
+        <w:rPr>
+          <w:i/>
+          <w:lang w:val="en-GB"/>
+        </w:rPr>
+        <w:t>f(</w:t>
+      </w:r>
+      <w:proofErr w:type="gramEnd"/>
+      <w:r>
+        <w:rPr>
+          <w:i/>
+          <w:lang w:val="en-GB"/>
+        </w:rPr>
+        <w:t xml:space="preserve">t) represents measured data from a real system, and that the data series g(t) and h(t) are model-generated outputs. Without using the formulae above in your argumentation, discuss the </w:t>
+      </w:r>
+      <w:proofErr w:type="spellStart"/>
+      <w:r>
+        <w:rPr>
+          <w:i/>
+          <w:lang w:val="en-GB"/>
+        </w:rPr>
+        <w:t>behavioral</w:t>
+      </w:r>
+      <w:proofErr w:type="spellEnd"/>
+      <w:r>
+        <w:rPr>
+          <w:i/>
+          <w:lang w:val="en-GB"/>
+        </w:rPr>
+        <w:t xml:space="preserve"> validity of the model-generated data based on quantitative evidence. Please refer to the </w:t>
+      </w:r>
+      <w:proofErr w:type="spellStart"/>
+      <w:r>
+        <w:rPr>
+          <w:i/>
+          <w:lang w:val="en-GB"/>
+        </w:rPr>
+        <w:t>behavior</w:t>
+      </w:r>
+      <w:proofErr w:type="spellEnd"/>
+      <w:r>
+        <w:rPr>
+          <w:i/>
+          <w:lang w:val="en-GB"/>
+        </w:rPr>
+        <w:t xml:space="preserve"> reproduction tests in </w:t>
+      </w:r>
+      <w:proofErr w:type="spellStart"/>
+      <w:r>
+        <w:rPr>
+          <w:i/>
+          <w:lang w:val="en-GB"/>
+        </w:rPr>
+        <w:t>Sterman's</w:t>
+      </w:r>
+      <w:proofErr w:type="spellEnd"/>
+      <w:r>
+        <w:rPr>
+          <w:i/>
+          <w:lang w:val="en-GB"/>
+        </w:rPr>
+        <w:t xml:space="preserve"> chapter on validation (see Reading Material on Model Building, Dat</w:t>
+      </w:r>
+      <w:r>
+        <w:rPr>
+          <w:i/>
+          <w:lang w:val="en-GB"/>
+        </w:rPr>
+        <w:t>a and Validation on Blackboard).</w:t>
+      </w:r>
+    </w:p>
+    <w:p>
+      <w:pPr>
+        <w:rPr>
+          <w:lang w:val="en-GB"/>
+        </w:rPr>
+      </w:pPr>
+      <w:r>
+        <w:rPr>
+          <w:lang w:val="en-GB"/>
+        </w:rPr>
+        <w:t xml:space="preserve">We have used Excel to generate the values for </w:t>
+      </w:r>
+      <w:proofErr w:type="gramStart"/>
+      <w:r>
+        <w:rPr>
+          <w:lang w:val="en-GB"/>
+        </w:rPr>
+        <w:t>f(</w:t>
+      </w:r>
+      <w:proofErr w:type="gramEnd"/>
+      <w:r>
+        <w:rPr>
+          <w:lang w:val="en-GB"/>
+        </w:rPr>
+        <w:t xml:space="preserve">t), g(t) and </w:t>
+      </w:r>
+      <w:r>
+        <w:rPr>
+          <w:lang w:val="en-GB"/>
+        </w:rPr>
+        <w:t>h(t) for 150 data points. Next several</w:t>
+      </w:r>
+      <w:r>
+        <w:rPr>
+          <w:lang w:val="en-GB"/>
+        </w:rPr>
+        <w:t xml:space="preserve"> measures shown in table 1</w:t>
+      </w:r>
+      <w:r>
+        <w:rPr>
+          <w:lang w:val="en-GB"/>
+        </w:rPr>
+        <w:t xml:space="preserve"> </w:t>
+      </w:r>
+      <w:r>
+        <w:rPr>
+          <w:lang w:val="en-GB"/>
+        </w:rPr>
+        <w:t xml:space="preserve">were calculated to determine whether </w:t>
+      </w:r>
+      <w:proofErr w:type="gramStart"/>
+      <w:r>
+        <w:rPr>
+          <w:lang w:val="en-GB"/>
+        </w:rPr>
+        <w:t>g(</w:t>
+      </w:r>
+      <w:proofErr w:type="gramEnd"/>
+      <w:r>
+        <w:rPr>
+          <w:lang w:val="en-GB"/>
+        </w:rPr>
+        <w:t xml:space="preserve">t) or h(t) is a better </w:t>
+      </w:r>
+      <w:r>
+        <w:rPr>
+          <w:lang w:val="en-GB"/>
+        </w:rPr>
+        <w:t>behavioural</w:t>
+      </w:r>
+      <w:r>
+        <w:rPr>
+          <w:lang w:val="en-GB"/>
+        </w:rPr>
+        <w:t xml:space="preserve"> fit compared to the original data set f(t).</w:t>
+      </w:r>
+      <w:r>
+        <w:rPr>
+          <w:lang w:val="en-GB"/>
+        </w:rPr>
+        <w:t xml:space="preserve"> These measures and their explanations are based on research by </w:t>
+      </w:r>
+      <w:proofErr w:type="spellStart"/>
+      <w:r>
+        <w:rPr>
+          <w:lang w:val="en-GB"/>
+        </w:rPr>
+        <w:t>Sterman</w:t>
+      </w:r>
+      <w:proofErr w:type="spellEnd"/>
+      <w:r>
+        <w:rPr>
+          <w:lang w:val="en-GB"/>
+        </w:rPr>
+        <w:t xml:space="preserve"> (2000).</w:t>
+      </w:r>
+    </w:p>
+    <w:p>
+      <w:pPr>
+        <w:rPr>
           <w:lang w:val="en-GB"/>
         </w:rPr>
       </w:pPr>
@@ -1085,7 +1091,19 @@
         <w:rPr>
           <w:lang w:val="en-GB"/>
         </w:rPr>
-        <w:t xml:space="preserve"> is theme coefficient of determination, measuring the fraction of the variance in the data ‘explained’ by the model.</w:t>
+        <w:t xml:space="preserve"> is </w:t>
+      </w:r>
+      <w:r>
+        <w:rPr>
+          <w:lang w:val="en-GB"/>
+        </w:rPr>
+        <w:t xml:space="preserve">the </w:t>
+      </w:r>
+      <w:r>
+        <w:rPr>
+          <w:lang w:val="en-GB"/>
+        </w:rPr>
+        <w:t>theme coefficient of determination, measuring the fraction of the variance in the data ‘explained’ by the model.</w:t>
       </w:r>
       <w:r>
         <w:rPr>
@@ -1104,6 +1122,20 @@
         <w:rPr>
           <w:lang w:val="en-GB"/>
         </w:rPr>
+        <w:br w:type="page"/>
+      </w:r>
+    </w:p>
+    <w:p>
+      <w:pPr>
+        <w:rPr>
+          <w:lang w:val="en-GB"/>
+        </w:rPr>
+      </w:pPr>
+      <w:r>
+        <w:rPr>
+          <w:lang w:val="en-GB"/>
+        </w:rPr>
+        <w:lastRenderedPageBreak/>
         <w:t>MAE (mean absolute error), MAPE (mean absolute error as a percent of the mean), MAE/Mean and (R</w:t>
       </w:r>
       <w:proofErr w:type="gramStart"/>
@@ -1162,14 +1194,7 @@
         <w:rPr>
           <w:lang w:val="en-GB"/>
         </w:rPr>
-        <w:t xml:space="preserve"> heavily than small ones. Both measure the error in the same units as the variable itself. MAPE should not be used </w:t>
-      </w:r>
-      <w:r>
-        <w:rPr>
-          <w:lang w:val="en-GB"/>
-        </w:rPr>
-        <w:lastRenderedPageBreak/>
-        <w:t>since the data series includes points close to zero. In this case, MAE/Mean provides a more robust dimensionless measure</w:t>
+        <w:t xml:space="preserve"> heavily than small ones. Both measure the error in the same units as the variable itself. MAPE should not be used since the data series includes points close to zero. In this case, MAE/Mean provides a more robust dimensionless measure</w:t>
       </w:r>
       <w:r>
         <w:rPr>
@@ -1177,6 +1202,12 @@
         </w:rPr>
         <w:t>.</w:t>
       </w:r>
+      <w:r>
+        <w:rPr>
+          <w:lang w:val="en-GB"/>
+        </w:rPr>
+        <w:t xml:space="preserve"> </w:t>
+      </w:r>
     </w:p>
     <w:p>
       <w:pPr>
@@ -1202,7 +1233,19 @@
         <w:rPr>
           <w:lang w:val="en-GB"/>
         </w:rPr>
-        <w:t xml:space="preserve">. A model has a high bias when the model output and data have different means. Unequal variation indicated that the variances of the two series differ. Unequal </w:t>
+        <w:t>. A model has a high bias when the model output and data have different means. Unequal variation indicate</w:t>
+      </w:r>
+      <w:r>
+        <w:rPr>
+          <w:lang w:val="en-GB"/>
+        </w:rPr>
+        <w:t>s</w:t>
+      </w:r>
+      <w:r>
+        <w:rPr>
+          <w:lang w:val="en-GB"/>
+        </w:rPr>
+        <w:t xml:space="preserve"> that the variances of the two series differ. Unequal </w:t>
       </w:r>
       <w:proofErr w:type="spellStart"/>
       <w:r>
@@ -1248,7 +1291,7 @@
     </w:p>
     <w:p>
       <w:pPr>
-        <w:pStyle w:val="Kop2"/>
+        <w:pStyle w:val="Heading2"/>
         <w:rPr>
           <w:lang w:val="en-GB"/>
         </w:rPr>
@@ -1595,6 +1638,26 @@
         </w:rPr>
         <w:t xml:space="preserve"> is an ideal model, minimizing systemic errors and matching the behaviour of the real system very well.</w:t>
       </w:r>
+      <w:r>
+        <w:rPr>
+          <w:lang w:val="en-GB"/>
+        </w:rPr>
+        <w:t xml:space="preserve"> Since </w:t>
+      </w:r>
+      <w:proofErr w:type="gramStart"/>
+      <w:r>
+        <w:rPr>
+          <w:lang w:val="en-GB"/>
+        </w:rPr>
+        <w:t>g(</w:t>
+      </w:r>
+      <w:proofErr w:type="gramEnd"/>
+      <w:r>
+        <w:rPr>
+          <w:lang w:val="en-GB"/>
+        </w:rPr>
+        <w:t>t) shows this type of distribution over Theil’s Inequality Statistics, the behavioural validity of g(t) seems to be quite high compared to h(t).</w:t>
+      </w:r>
     </w:p>
     <w:p>
       <w:pPr>
@@ -1634,7 +1697,13 @@
         <w:rPr>
           <w:lang w:val="en-GB"/>
         </w:rPr>
-        <w:t xml:space="preserve">t) has a higher behavioural validity. </w:t>
+        <w:t>t) has</w:t>
+      </w:r>
+      <w:r>
+        <w:rPr>
+          <w:lang w:val="en-GB"/>
+        </w:rPr>
+        <w:t xml:space="preserve"> a higher behavioural validity.</w:t>
       </w:r>
     </w:p>
     <w:p>
@@ -1654,7 +1723,7 @@
     </w:p>
     <w:p>
       <w:pPr>
-        <w:pStyle w:val="Kop1"/>
+        <w:pStyle w:val="Heading1"/>
       </w:pPr>
       <w:r>
         <w:lastRenderedPageBreak/>
@@ -1681,15 +1750,13 @@
     </w:p>
     <w:p>
       <w:r>
-        <w:t xml:space="preserve">The background reading stated that on average 30% of water is wasted through leakages. We assumed that this percentage of leakage occurs at the baseline of 8% of infrastructure maintained per year. The input of this lookup is the percentage of maintained infrastructure </w:t>
-      </w:r>
-      <w:proofErr w:type="spellStart"/>
-      <w:r>
-        <w:t>annualy</w:t>
-      </w:r>
-      <w:proofErr w:type="spellEnd"/>
-      <w:r>
-        <w:t xml:space="preserve"> which ranges from 0 to 100%. The output is the percentage of leakage which occurs. We assume that when all </w:t>
+        <w:t>The background reading stated that on average 30% of water is wasted through leakages. We assumed that this percentage of leakage occurs at the baseline of 8% of infrastructure maintained per year. The input of this lookup is the percentage of maintained infrastructure annua</w:t>
+      </w:r>
+      <w:r>
+        <w:t>l</w:t>
+      </w:r>
+      <w:r>
+        <w:t xml:space="preserve">ly which ranges from 0 to 100%. The output is the percentage of leakage which occurs. We assume that when all </w:t>
       </w:r>
       <w:proofErr w:type="gramStart"/>
       <w:r>
@@ -1779,7 +1846,7 @@
     </w:p>
     <w:p>
       <w:pPr>
-        <w:pStyle w:val="Bijschrift"/>
+        <w:pStyle w:val="Caption"/>
         <w:rPr>
           <w:rFonts w:eastAsia="Times New Roman"/>
           <w:bdr w:val="none" w:sz="0" w:space="0" w:color="auto" w:frame="1"/>
@@ -1860,7 +1927,7 @@
     </w:p>
     <w:p>
       <w:pPr>
-        <w:pStyle w:val="Kop1"/>
+        <w:pStyle w:val="Heading1"/>
         <w:rPr>
           <w:lang w:val="en-GB"/>
         </w:rPr>
@@ -1944,7 +2011,7 @@
     </w:p>
     <w:p>
       <w:pPr>
-        <w:pStyle w:val="Lijstalinea"/>
+        <w:pStyle w:val="ListParagraph"/>
         <w:numPr>
           <w:ilvl w:val="0"/>
           <w:numId w:val="6"/>
@@ -1964,7 +2031,7 @@
     </w:p>
     <w:p>
       <w:pPr>
-        <w:pStyle w:val="Lijstalinea"/>
+        <w:pStyle w:val="ListParagraph"/>
         <w:numPr>
           <w:ilvl w:val="0"/>
           <w:numId w:val="6"/>
@@ -2046,7 +2113,7 @@
     </w:p>
     <w:p>
       <w:pPr>
-        <w:pStyle w:val="Lijstalinea"/>
+        <w:pStyle w:val="ListParagraph"/>
         <w:numPr>
           <w:ilvl w:val="0"/>
           <w:numId w:val="7"/>
@@ -2066,7 +2133,7 @@
     </w:p>
     <w:p>
       <w:pPr>
-        <w:pStyle w:val="Lijstalinea"/>
+        <w:pStyle w:val="ListParagraph"/>
         <w:numPr>
           <w:ilvl w:val="0"/>
           <w:numId w:val="7"/>
@@ -2086,7 +2153,7 @@
     </w:p>
     <w:p>
       <w:pPr>
-        <w:pStyle w:val="Lijstalinea"/>
+        <w:pStyle w:val="ListParagraph"/>
         <w:numPr>
           <w:ilvl w:val="0"/>
           <w:numId w:val="7"/>
@@ -2220,7 +2287,7 @@
     </w:p>
     <w:p>
       <w:pPr>
-        <w:pStyle w:val="Kop2"/>
+        <w:pStyle w:val="Heading2"/>
         <w:rPr>
           <w:rFonts w:eastAsia="Times New Roman"/>
           <w:lang w:val="en-GB"/>
@@ -2237,7 +2304,7 @@
     </w:p>
     <w:p>
       <w:pPr>
-        <w:pStyle w:val="Kop3"/>
+        <w:pStyle w:val="Heading3"/>
         <w:rPr>
           <w:rFonts w:eastAsia="Times New Roman"/>
           <w:lang w:val="en-GB"/>
@@ -2362,7 +2429,7 @@
     </w:p>
     <w:p>
       <w:pPr>
-        <w:pStyle w:val="Bijschrift"/>
+        <w:pStyle w:val="Caption"/>
         <w:rPr>
           <w:rFonts w:eastAsia="Times New Roman"/>
           <w:bdr w:val="none" w:sz="0" w:space="0" w:color="auto" w:frame="1"/>
@@ -2414,7 +2481,7 @@
     </w:p>
     <w:p>
       <w:pPr>
-        <w:pStyle w:val="Kop2"/>
+        <w:pStyle w:val="Heading2"/>
         <w:rPr>
           <w:rFonts w:eastAsia="Times New Roman"/>
           <w:lang w:val="en-GB"/>
@@ -2446,7 +2513,7 @@
     </w:p>
     <w:p>
       <w:pPr>
-        <w:pStyle w:val="Kop3"/>
+        <w:pStyle w:val="Heading3"/>
         <w:rPr>
           <w:rFonts w:eastAsia="Times New Roman"/>
           <w:lang w:val="en-GB"/>
@@ -2674,7 +2741,7 @@
     </w:p>
     <w:p>
       <w:pPr>
-        <w:pStyle w:val="Bijschrift"/>
+        <w:pStyle w:val="Caption"/>
         <w:rPr>
           <w:rFonts w:eastAsia="Times New Roman"/>
           <w:lang w:val="en-GB"/>
@@ -2698,7 +2765,7 @@
     </w:p>
     <w:p>
       <w:pPr>
-        <w:pStyle w:val="Kop3"/>
+        <w:pStyle w:val="Heading3"/>
         <w:rPr>
           <w:rFonts w:eastAsia="Times New Roman"/>
           <w:lang w:val="en-GB"/>
@@ -2802,7 +2869,21 @@
           <w:rFonts w:eastAsia="Times New Roman"/>
           <w:lang w:val="en-GB"/>
         </w:rPr>
-        <w:t>e smaller. This is shown in Figure 3.</w:t>
+        <w:t xml:space="preserve">e smaller. This is shown in Figure </w:t>
+      </w:r>
+      <w:r>
+        <w:rPr>
+          <w:rFonts w:eastAsia="Times New Roman"/>
+          <w:lang w:val="en-GB"/>
+        </w:rPr>
+        <w:t>4</w:t>
+      </w:r>
+      <w:r>
+        <w:rPr>
+          <w:rFonts w:eastAsia="Times New Roman"/>
+          <w:lang w:val="en-GB"/>
+        </w:rPr>
+        <w:t>.</w:t>
       </w:r>
     </w:p>
     <w:p>
@@ -2839,7 +2920,7 @@
     </w:p>
     <w:p>
       <w:pPr>
-        <w:pStyle w:val="Bijschrift"/>
+        <w:pStyle w:val="Caption"/>
         <w:rPr>
           <w:rFonts w:eastAsia="Times New Roman"/>
           <w:bdr w:val="none" w:sz="0" w:space="0" w:color="auto" w:frame="1"/>
@@ -2969,7 +3050,21 @@
           <w:rFonts w:eastAsia="Times New Roman"/>
           <w:lang w:val="en-GB"/>
         </w:rPr>
-        <w:t xml:space="preserve"> cases the infrastructure shortage gets solved smooth and easy. However, when heavily constrained we expect the shortage not to be solved and instead remain on a constant level over time. This is shown in figure 4.</w:t>
+        <w:t xml:space="preserve"> cases the infrastructure shortage gets solved smooth and easy. However, when heavily constrained we expect the shortage not to be solved and instead remain on a constant level over time. This is shown in figure </w:t>
+      </w:r>
+      <w:r>
+        <w:rPr>
+          <w:rFonts w:eastAsia="Times New Roman"/>
+          <w:lang w:val="en-GB"/>
+        </w:rPr>
+        <w:t>5</w:t>
+      </w:r>
+      <w:r>
+        <w:rPr>
+          <w:rFonts w:eastAsia="Times New Roman"/>
+          <w:lang w:val="en-GB"/>
+        </w:rPr>
+        <w:t>.</w:t>
       </w:r>
     </w:p>
     <w:p>
@@ -3038,7 +3133,7 @@
     </w:p>
     <w:p>
       <w:pPr>
-        <w:pStyle w:val="Bijschrift"/>
+        <w:pStyle w:val="Caption"/>
         <w:jc w:val="right"/>
         <w:rPr>
           <w:rFonts w:eastAsia="Times New Roman"/>
@@ -3064,7 +3159,7 @@
     </w:p>
     <w:p>
       <w:pPr>
-        <w:pStyle w:val="Kop2"/>
+        <w:pStyle w:val="Heading2"/>
         <w:rPr>
           <w:rFonts w:eastAsia="Times New Roman"/>
           <w:lang w:val="en-GB"/>
@@ -3102,7 +3197,7 @@
     </w:p>
     <w:p>
       <w:pPr>
-        <w:pStyle w:val="Kop3"/>
+        <w:pStyle w:val="Heading3"/>
         <w:rPr>
           <w:rFonts w:eastAsia="Times New Roman"/>
           <w:lang w:val="en-GB"/>
@@ -3241,7 +3336,37 @@
           <w:rFonts w:eastAsia="Times New Roman"/>
           <w:lang w:val="en-GB"/>
         </w:rPr>
-        <w:t xml:space="preserve"> at around 6000 residents. As figure x. shows, the population system replicates this behaviour rather well. Also, adjusting the target population values shows a similar behaviour, but with larger </w:t>
+        <w:t xml:space="preserve"> at around 6000 residents. </w:t>
+      </w:r>
+      <w:proofErr w:type="gramStart"/>
+      <w:r>
+        <w:rPr>
+          <w:rFonts w:eastAsia="Times New Roman"/>
+          <w:lang w:val="en-GB"/>
+        </w:rPr>
+        <w:t>As figure</w:t>
+      </w:r>
+      <w:r>
+        <w:rPr>
+          <w:rFonts w:eastAsia="Times New Roman"/>
+          <w:lang w:val="en-GB"/>
+        </w:rPr>
+        <w:t xml:space="preserve"> 6</w:t>
+      </w:r>
+      <w:r>
+        <w:rPr>
+          <w:rFonts w:eastAsia="Times New Roman"/>
+          <w:lang w:val="en-GB"/>
+        </w:rPr>
+        <w:t>.</w:t>
+      </w:r>
+      <w:proofErr w:type="gramEnd"/>
+      <w:r>
+        <w:rPr>
+          <w:rFonts w:eastAsia="Times New Roman"/>
+          <w:lang w:val="en-GB"/>
+        </w:rPr>
+        <w:t xml:space="preserve"> shows, the population system replicates this behaviour rather well. Also, adjusting the target population values shows a similar behaviour, but with larger </w:t>
       </w:r>
       <w:r>
         <w:rPr>
@@ -3260,7 +3385,7 @@
     </w:p>
     <w:p>
       <w:pPr>
-        <w:pStyle w:val="Bijschrift"/>
+        <w:pStyle w:val="Caption"/>
         <w:rPr>
           <w:rFonts w:eastAsia="Times New Roman"/>
           <w:bdr w:val="none" w:sz="0" w:space="0" w:color="auto" w:frame="1"/>
@@ -3286,7 +3411,7 @@
     </w:p>
     <w:p>
       <w:pPr>
-        <w:pStyle w:val="Kop2"/>
+        <w:pStyle w:val="Heading2"/>
         <w:rPr>
           <w:rFonts w:eastAsia="Times New Roman"/>
           <w:lang w:val="en-GB"/>
@@ -3325,7 +3450,7 @@
     </w:p>
     <w:p>
       <w:pPr>
-        <w:pStyle w:val="Kop3"/>
+        <w:pStyle w:val="Heading3"/>
         <w:rPr>
           <w:lang w:val="en-GB"/>
         </w:rPr>
@@ -3447,7 +3572,7 @@
     </w:p>
     <w:p>
       <w:pPr>
-        <w:pStyle w:val="Bijschrift"/>
+        <w:pStyle w:val="Caption"/>
         <w:rPr>
           <w:rFonts w:eastAsia="Times New Roman"/>
           <w:lang w:val="en-GB"/>
@@ -3495,7 +3620,7 @@
     </w:p>
     <w:p>
       <w:pPr>
-        <w:pStyle w:val="Kop2"/>
+        <w:pStyle w:val="Heading2"/>
         <w:rPr>
           <w:rFonts w:eastAsia="Times New Roman"/>
           <w:lang w:val="en-GB"/>
@@ -3627,7 +3752,7 @@
     </w:p>
     <w:p>
       <w:pPr>
-        <w:pStyle w:val="Bijschrift"/>
+        <w:pStyle w:val="Caption"/>
         <w:rPr>
           <w:rFonts w:eastAsia="Times New Roman"/>
           <w:lang w:val="en-GB"/>
@@ -3667,7 +3792,7 @@
     </w:p>
     <w:p>
       <w:pPr>
-        <w:pStyle w:val="Kop2"/>
+        <w:pStyle w:val="Heading2"/>
         <w:rPr>
           <w:rFonts w:eastAsia="Times New Roman"/>
           <w:lang w:val="en-GB"/>
@@ -3784,7 +3909,7 @@
     </w:p>
     <w:p>
       <w:pPr>
-        <w:pStyle w:val="Kop3"/>
+        <w:pStyle w:val="Heading3"/>
         <w:rPr>
           <w:lang w:val="en-GB"/>
         </w:rPr>
@@ -3859,7 +3984,7 @@
                         <w:txbxContent>
                           <w:p>
                             <w:pPr>
-                              <w:pStyle w:val="Bijschrift"/>
+                              <w:pStyle w:val="Caption"/>
                               <w:rPr>
                                 <w:noProof/>
                               </w:rPr>
@@ -3965,7 +4090,7 @@
     </w:p>
     <w:p>
       <w:pPr>
-        <w:pStyle w:val="Kop3"/>
+        <w:pStyle w:val="Heading3"/>
         <w:rPr>
           <w:lang w:val="en-GB"/>
         </w:rPr>
@@ -4097,7 +4222,7 @@
                         <w:txbxContent>
                           <w:p>
                             <w:pPr>
-                              <w:pStyle w:val="Bijschrift"/>
+                              <w:pStyle w:val="Caption"/>
                               <w:rPr>
                                 <w:noProof/>
                               </w:rPr>
@@ -4105,14 +4230,27 @@
                             <w:r>
                               <w:t xml:space="preserve">Figure </w:t>
                             </w:r>
-                            <w:fldSimple w:instr=" SEQ Figure \* ARABIC ">
-                              <w:r>
-                                <w:rPr>
-                                  <w:noProof/>
-                                </w:rPr>
-                                <w:t>1</w:t>
-                              </w:r>
-                            </w:fldSimple>
+                            <w:r>
+                              <w:fldChar w:fldCharType="begin"/>
+                            </w:r>
+                            <w:r>
+                              <w:instrText xml:space="preserve"> SEQ Figure \* ARABIC </w:instrText>
+                            </w:r>
+                            <w:r>
+                              <w:fldChar w:fldCharType="separate"/>
+                            </w:r>
+                            <w:r>
+                              <w:rPr>
+                                <w:noProof/>
+                              </w:rPr>
+                              <w:t>1</w:t>
+                            </w:r>
+                            <w:r>
+                              <w:rPr>
+                                <w:noProof/>
+                              </w:rPr>
+                              <w:fldChar w:fldCharType="end"/>
+                            </w:r>
                             <w:r>
                               <w:t>1: Extreme conditions test by increasing bail-out</w:t>
                             </w:r>
@@ -4286,7 +4424,7 @@
                         <w:txbxContent>
                           <w:p>
                             <w:pPr>
-                              <w:pStyle w:val="Bijschrift"/>
+                              <w:pStyle w:val="Caption"/>
                               <w:rPr>
                                 <w:noProof/>
                               </w:rPr>
@@ -4483,7 +4621,15 @@
         <w:rPr>
           <w:noProof/>
         </w:rPr>
-        <w:t xml:space="preserve"> We would expect that this gives the city enough money to build, however the amount of infrastructure maintained is still constrained by the available staff. This is also shown in the behaviour of the model as for a short time the expenditures increase but then again decline since no infrastructure </w:t>
+        <w:t xml:space="preserve"> We would expect that this gives the city enough money to build, however the amount of infrastructure maintained is</w:t>
+      </w:r>
+      <w:bookmarkStart w:id="0" w:name="_GoBack"/>
+      <w:bookmarkEnd w:id="0"/>
+      <w:r>
+        <w:rPr>
+          <w:noProof/>
+        </w:rPr>
+        <w:t xml:space="preserve"> still constrained by the available staff. This is also shown in the behaviour of the model as for a short time the expenditures increase but then again decline since no infrastructure </w:t>
       </w:r>
       <w:r>
         <w:rPr>
@@ -4495,7 +4641,7 @@
     </w:p>
     <w:p>
       <w:pPr>
-        <w:pStyle w:val="Kop2"/>
+        <w:pStyle w:val="Heading2"/>
         <w:rPr>
           <w:rFonts w:eastAsia="Times New Roman"/>
           <w:lang w:val="en-GB"/>
@@ -4533,7 +4679,7 @@
     </w:p>
     <w:p>
       <w:pPr>
-        <w:pStyle w:val="Kop3"/>
+        <w:pStyle w:val="Heading3"/>
         <w:rPr>
           <w:rFonts w:eastAsia="Times New Roman"/>
           <w:lang w:val="en-GB"/>
@@ -4597,7 +4743,7 @@
                         <w:txbxContent>
                           <w:p>
                             <w:pPr>
-                              <w:pStyle w:val="Bijschrift"/>
+                              <w:pStyle w:val="Caption"/>
                               <w:rPr>
                                 <w:rFonts w:eastAsia="Times New Roman"/>
                                 <w:noProof/>
@@ -4606,14 +4752,27 @@
                             <w:r>
                               <w:t>Figure 1</w:t>
                             </w:r>
-                            <w:fldSimple w:instr=" SEQ Figure \* ARABIC ">
-                              <w:r>
-                                <w:rPr>
-                                  <w:noProof/>
-                                </w:rPr>
-                                <w:t>2</w:t>
-                              </w:r>
-                            </w:fldSimple>
+                            <w:r>
+                              <w:fldChar w:fldCharType="begin"/>
+                            </w:r>
+                            <w:r>
+                              <w:instrText xml:space="preserve"> SEQ Figure \* ARABIC </w:instrText>
+                            </w:r>
+                            <w:r>
+                              <w:fldChar w:fldCharType="separate"/>
+                            </w:r>
+                            <w:r>
+                              <w:rPr>
+                                <w:noProof/>
+                              </w:rPr>
+                              <w:t>2</w:t>
+                            </w:r>
+                            <w:r>
+                              <w:rPr>
+                                <w:noProof/>
+                              </w:rPr>
+                              <w:fldChar w:fldCharType="end"/>
+                            </w:r>
                             <w:r>
                               <w:t xml:space="preserve">: </w:t>
                             </w:r>
@@ -4794,7 +4953,7 @@
     </w:p>
     <w:p>
       <w:pPr>
-        <w:pStyle w:val="Kop3"/>
+        <w:pStyle w:val="Heading3"/>
         <w:rPr>
           <w:rFonts w:eastAsia="Times New Roman"/>
           <w:lang w:val="en-GB"/>
@@ -4807,8 +4966,6 @@
         </w:rPr>
         <w:t>Extreme conditions</w:t>
       </w:r>
-      <w:bookmarkStart w:id="0" w:name="_GoBack"/>
-      <w:bookmarkEnd w:id="0"/>
     </w:p>
     <w:p>
       <w:pPr>
@@ -4865,7 +5022,7 @@
     </w:p>
     <w:p>
       <w:pPr>
-        <w:pStyle w:val="Bijschrift"/>
+        <w:pStyle w:val="Caption"/>
         <w:rPr>
           <w:rFonts w:eastAsia="Times New Roman"/>
           <w:lang w:val="en-GB"/>
@@ -5070,7 +5227,7 @@
     </w:p>
     <w:p>
       <w:pPr>
-        <w:pStyle w:val="Bijschrift"/>
+        <w:pStyle w:val="Caption"/>
         <w:rPr>
           <w:rFonts w:eastAsia="Times New Roman"/>
           <w:lang w:val="en-GB"/>
@@ -5093,7 +5250,7 @@
     </w:p>
     <w:p>
       <w:pPr>
-        <w:pStyle w:val="Kop2"/>
+        <w:pStyle w:val="Heading2"/>
         <w:rPr>
           <w:rFonts w:eastAsia="Times New Roman"/>
           <w:lang w:val="en-GB"/>
@@ -5362,7 +5519,7 @@
     </w:p>
     <w:p>
       <w:pPr>
-        <w:pStyle w:val="Bijschrift"/>
+        <w:pStyle w:val="Caption"/>
         <w:rPr>
           <w:rFonts w:eastAsia="Times New Roman"/>
           <w:lang w:val="en-GB"/>
@@ -5402,7 +5559,7 @@
     </w:p>
     <w:p>
       <w:pPr>
-        <w:pStyle w:val="Kop1"/>
+        <w:pStyle w:val="Heading1"/>
         <w:rPr>
           <w:rFonts w:eastAsia="Times New Roman"/>
           <w:lang w:val="en-GB"/>
@@ -5485,7 +5642,7 @@
     </w:p>
     <w:p>
       <w:pPr>
-        <w:pStyle w:val="Kop1"/>
+        <w:pStyle w:val="Heading1"/>
         <w:rPr>
           <w:lang w:val="en-GB"/>
         </w:rPr>
@@ -6658,16 +6815,16 @@
     <w:lsdException w:name="Bibliography" w:uiPriority="37"/>
     <w:lsdException w:name="TOC Heading" w:uiPriority="39" w:qFormat="1"/>
   </w:latentStyles>
-  <w:style w:type="paragraph" w:default="1" w:styleId="Standaard">
+  <w:style w:type="paragraph" w:default="1" w:styleId="Normal">
     <w:name w:val="Normal"/>
     <w:qFormat/>
     <w:rsid w:val="005E18B9"/>
   </w:style>
-  <w:style w:type="paragraph" w:styleId="Kop1">
+  <w:style w:type="paragraph" w:styleId="Heading1">
     <w:name w:val="heading 1"/>
-    <w:basedOn w:val="Standaard"/>
-    <w:next w:val="Standaard"/>
-    <w:link w:val="Kop1Char"/>
+    <w:basedOn w:val="Normal"/>
+    <w:next w:val="Normal"/>
+    <w:link w:val="Heading1Char"/>
     <w:uiPriority w:val="9"/>
     <w:qFormat/>
     <w:rsid w:val="005E18B9"/>
@@ -6686,11 +6843,11 @@
       <w:szCs w:val="28"/>
     </w:rPr>
   </w:style>
-  <w:style w:type="paragraph" w:styleId="Kop2">
+  <w:style w:type="paragraph" w:styleId="Heading2">
     <w:name w:val="heading 2"/>
-    <w:basedOn w:val="Standaard"/>
-    <w:next w:val="Standaard"/>
-    <w:link w:val="Kop2Char"/>
+    <w:basedOn w:val="Normal"/>
+    <w:next w:val="Normal"/>
+    <w:link w:val="Heading2Char"/>
     <w:uiPriority w:val="9"/>
     <w:unhideWhenUsed/>
     <w:qFormat/>
@@ -6710,11 +6867,11 @@
       <w:szCs w:val="26"/>
     </w:rPr>
   </w:style>
-  <w:style w:type="paragraph" w:styleId="Kop3">
+  <w:style w:type="paragraph" w:styleId="Heading3">
     <w:name w:val="heading 3"/>
-    <w:basedOn w:val="Standaard"/>
-    <w:next w:val="Standaard"/>
-    <w:link w:val="Kop3Char"/>
+    <w:basedOn w:val="Normal"/>
+    <w:next w:val="Normal"/>
+    <w:link w:val="Heading3Char"/>
     <w:uiPriority w:val="9"/>
     <w:unhideWhenUsed/>
     <w:qFormat/>
@@ -6732,11 +6889,11 @@
       <w:color w:val="4F81BD" w:themeColor="accent1"/>
     </w:rPr>
   </w:style>
-  <w:style w:type="paragraph" w:styleId="Kop4">
+  <w:style w:type="paragraph" w:styleId="Heading4">
     <w:name w:val="heading 4"/>
-    <w:basedOn w:val="Standaard"/>
-    <w:next w:val="Standaard"/>
-    <w:link w:val="Kop4Char"/>
+    <w:basedOn w:val="Normal"/>
+    <w:next w:val="Normal"/>
+    <w:link w:val="Heading4Char"/>
     <w:uiPriority w:val="9"/>
     <w:semiHidden/>
     <w:unhideWhenUsed/>
@@ -6757,11 +6914,11 @@
       <w:color w:val="4F81BD" w:themeColor="accent1"/>
     </w:rPr>
   </w:style>
-  <w:style w:type="paragraph" w:styleId="Kop5">
+  <w:style w:type="paragraph" w:styleId="Heading5">
     <w:name w:val="heading 5"/>
-    <w:basedOn w:val="Standaard"/>
-    <w:next w:val="Standaard"/>
-    <w:link w:val="Kop5Char"/>
+    <w:basedOn w:val="Normal"/>
+    <w:next w:val="Normal"/>
+    <w:link w:val="Heading5Char"/>
     <w:uiPriority w:val="9"/>
     <w:semiHidden/>
     <w:unhideWhenUsed/>
@@ -6778,11 +6935,11 @@
       <w:color w:val="243F60" w:themeColor="accent1" w:themeShade="7F"/>
     </w:rPr>
   </w:style>
-  <w:style w:type="paragraph" w:styleId="Kop6">
+  <w:style w:type="paragraph" w:styleId="Heading6">
     <w:name w:val="heading 6"/>
-    <w:basedOn w:val="Standaard"/>
-    <w:next w:val="Standaard"/>
-    <w:link w:val="Kop6Char"/>
+    <w:basedOn w:val="Normal"/>
+    <w:next w:val="Normal"/>
+    <w:link w:val="Heading6Char"/>
     <w:uiPriority w:val="9"/>
     <w:semiHidden/>
     <w:unhideWhenUsed/>
@@ -6801,11 +6958,11 @@
       <w:color w:val="243F60" w:themeColor="accent1" w:themeShade="7F"/>
     </w:rPr>
   </w:style>
-  <w:style w:type="paragraph" w:styleId="Kop7">
+  <w:style w:type="paragraph" w:styleId="Heading7">
     <w:name w:val="heading 7"/>
-    <w:basedOn w:val="Standaard"/>
-    <w:next w:val="Standaard"/>
-    <w:link w:val="Kop7Char"/>
+    <w:basedOn w:val="Normal"/>
+    <w:next w:val="Normal"/>
+    <w:link w:val="Heading7Char"/>
     <w:uiPriority w:val="9"/>
     <w:semiHidden/>
     <w:unhideWhenUsed/>
@@ -6824,11 +6981,11 @@
       <w:color w:val="404040" w:themeColor="text1" w:themeTint="BF"/>
     </w:rPr>
   </w:style>
-  <w:style w:type="paragraph" w:styleId="Kop8">
+  <w:style w:type="paragraph" w:styleId="Heading8">
     <w:name w:val="heading 8"/>
-    <w:basedOn w:val="Standaard"/>
-    <w:next w:val="Standaard"/>
-    <w:link w:val="Kop8Char"/>
+    <w:basedOn w:val="Normal"/>
+    <w:next w:val="Normal"/>
+    <w:link w:val="Heading8Char"/>
     <w:uiPriority w:val="9"/>
     <w:semiHidden/>
     <w:unhideWhenUsed/>
@@ -6847,11 +7004,11 @@
       <w:szCs w:val="20"/>
     </w:rPr>
   </w:style>
-  <w:style w:type="paragraph" w:styleId="Kop9">
+  <w:style w:type="paragraph" w:styleId="Heading9">
     <w:name w:val="heading 9"/>
-    <w:basedOn w:val="Standaard"/>
-    <w:next w:val="Standaard"/>
-    <w:link w:val="Kop9Char"/>
+    <w:basedOn w:val="Normal"/>
+    <w:next w:val="Normal"/>
+    <w:link w:val="Heading9Char"/>
     <w:uiPriority w:val="9"/>
     <w:semiHidden/>
     <w:unhideWhenUsed/>
@@ -6872,13 +7029,13 @@
       <w:szCs w:val="20"/>
     </w:rPr>
   </w:style>
-  <w:style w:type="character" w:default="1" w:styleId="Standaardalinea-lettertype">
+  <w:style w:type="character" w:default="1" w:styleId="DefaultParagraphFont">
     <w:name w:val="Default Paragraph Font"/>
     <w:uiPriority w:val="1"/>
     <w:semiHidden/>
     <w:unhideWhenUsed/>
   </w:style>
-  <w:style w:type="table" w:default="1" w:styleId="Standaardtabel">
+  <w:style w:type="table" w:default="1" w:styleId="TableNormal">
     <w:name w:val="Normal Table"/>
     <w:uiPriority w:val="99"/>
     <w:semiHidden/>
@@ -6893,15 +7050,15 @@
       </w:tblCellMar>
     </w:tblPr>
   </w:style>
-  <w:style w:type="numbering" w:default="1" w:styleId="Geenlijst">
+  <w:style w:type="numbering" w:default="1" w:styleId="NoList">
     <w:name w:val="No List"/>
     <w:uiPriority w:val="99"/>
     <w:semiHidden/>
     <w:unhideWhenUsed/>
   </w:style>
-  <w:style w:type="table" w:styleId="Tabelraster">
+  <w:style w:type="table" w:styleId="TableGrid">
     <w:name w:val="Table Grid"/>
-    <w:basedOn w:val="Standaardtabel"/>
+    <w:basedOn w:val="TableNormal"/>
     <w:uiPriority w:val="59"/>
     <w:rsid w:val="001F431E"/>
     <w:pPr>
@@ -6918,9 +7075,9 @@
       </w:tblBorders>
     </w:tblPr>
   </w:style>
-  <w:style w:type="character" w:styleId="Tekstvantijdelijkeaanduiding">
+  <w:style w:type="character" w:styleId="PlaceholderText">
     <w:name w:val="Placeholder Text"/>
-    <w:basedOn w:val="Standaardalinea-lettertype"/>
+    <w:basedOn w:val="DefaultParagraphFont"/>
     <w:uiPriority w:val="99"/>
     <w:semiHidden/>
     <w:rsid w:val="00FB7258"/>
@@ -6928,10 +7085,10 @@
       <w:color w:val="808080"/>
     </w:rPr>
   </w:style>
-  <w:style w:type="paragraph" w:styleId="Ballontekst">
+  <w:style w:type="paragraph" w:styleId="BalloonText">
     <w:name w:val="Balloon Text"/>
-    <w:basedOn w:val="Standaard"/>
-    <w:link w:val="BallontekstChar"/>
+    <w:basedOn w:val="Normal"/>
+    <w:link w:val="BalloonTextChar"/>
     <w:uiPriority w:val="99"/>
     <w:semiHidden/>
     <w:unhideWhenUsed/>
@@ -6945,10 +7102,10 @@
       <w:szCs w:val="16"/>
     </w:rPr>
   </w:style>
-  <w:style w:type="character" w:customStyle="1" w:styleId="BallontekstChar">
-    <w:name w:val="Ballontekst Char"/>
-    <w:basedOn w:val="Standaardalinea-lettertype"/>
-    <w:link w:val="Ballontekst"/>
+  <w:style w:type="character" w:customStyle="1" w:styleId="BalloonTextChar">
+    <w:name w:val="Balloon Text Char"/>
+    <w:basedOn w:val="DefaultParagraphFont"/>
+    <w:link w:val="BalloonText"/>
     <w:uiPriority w:val="99"/>
     <w:semiHidden/>
     <w:rsid w:val="00FB7258"/>
@@ -6959,10 +7116,10 @@
       <w:lang w:val="en-GB"/>
     </w:rPr>
   </w:style>
-  <w:style w:type="character" w:customStyle="1" w:styleId="Kop1Char">
-    <w:name w:val="Kop 1 Char"/>
-    <w:basedOn w:val="Standaardalinea-lettertype"/>
-    <w:link w:val="Kop1"/>
+  <w:style w:type="character" w:customStyle="1" w:styleId="Heading1Char">
+    <w:name w:val="Heading 1 Char"/>
+    <w:basedOn w:val="DefaultParagraphFont"/>
+    <w:link w:val="Heading1"/>
     <w:uiPriority w:val="9"/>
     <w:rsid w:val="005E18B9"/>
     <w:rPr>
@@ -6974,10 +7131,10 @@
       <w:szCs w:val="28"/>
     </w:rPr>
   </w:style>
-  <w:style w:type="paragraph" w:styleId="Koptekst">
+  <w:style w:type="paragraph" w:styleId="Header">
     <w:name w:val="header"/>
-    <w:basedOn w:val="Standaard"/>
-    <w:link w:val="KoptekstChar"/>
+    <w:basedOn w:val="Normal"/>
+    <w:link w:val="HeaderChar"/>
     <w:uiPriority w:val="99"/>
     <w:unhideWhenUsed/>
     <w:rsid w:val="00AC3AC4"/>
@@ -6989,10 +7146,10 @@
       <w:spacing w:after="0" w:line="240" w:lineRule="auto"/>
     </w:pPr>
   </w:style>
-  <w:style w:type="character" w:customStyle="1" w:styleId="KoptekstChar">
-    <w:name w:val="Koptekst Char"/>
-    <w:basedOn w:val="Standaardalinea-lettertype"/>
-    <w:link w:val="Koptekst"/>
+  <w:style w:type="character" w:customStyle="1" w:styleId="HeaderChar">
+    <w:name w:val="Header Char"/>
+    <w:basedOn w:val="DefaultParagraphFont"/>
+    <w:link w:val="Header"/>
     <w:uiPriority w:val="99"/>
     <w:rsid w:val="00AC3AC4"/>
     <w:rPr>
@@ -7000,10 +7157,10 @@
       <w:lang w:val="en-GB"/>
     </w:rPr>
   </w:style>
-  <w:style w:type="paragraph" w:styleId="Voettekst">
+  <w:style w:type="paragraph" w:styleId="Footer">
     <w:name w:val="footer"/>
-    <w:basedOn w:val="Standaard"/>
-    <w:link w:val="VoettekstChar"/>
+    <w:basedOn w:val="Normal"/>
+    <w:link w:val="FooterChar"/>
     <w:uiPriority w:val="99"/>
     <w:unhideWhenUsed/>
     <w:rsid w:val="00AC3AC4"/>
@@ -7015,10 +7172,10 @@
       <w:spacing w:after="0" w:line="240" w:lineRule="auto"/>
     </w:pPr>
   </w:style>
-  <w:style w:type="character" w:customStyle="1" w:styleId="VoettekstChar">
-    <w:name w:val="Voettekst Char"/>
-    <w:basedOn w:val="Standaardalinea-lettertype"/>
-    <w:link w:val="Voettekst"/>
+  <w:style w:type="character" w:customStyle="1" w:styleId="FooterChar">
+    <w:name w:val="Footer Char"/>
+    <w:basedOn w:val="DefaultParagraphFont"/>
+    <w:link w:val="Footer"/>
     <w:uiPriority w:val="99"/>
     <w:rsid w:val="00AC3AC4"/>
     <w:rPr>
@@ -7026,9 +7183,9 @@
       <w:lang w:val="en-GB"/>
     </w:rPr>
   </w:style>
-  <w:style w:type="paragraph" w:styleId="Lijstalinea">
+  <w:style w:type="paragraph" w:styleId="ListParagraph">
     <w:name w:val="List Paragraph"/>
-    <w:basedOn w:val="Standaard"/>
+    <w:basedOn w:val="Normal"/>
     <w:uiPriority w:val="34"/>
     <w:qFormat/>
     <w:rsid w:val="005E18B9"/>
@@ -7037,11 +7194,11 @@
       <w:contextualSpacing/>
     </w:pPr>
   </w:style>
-  <w:style w:type="paragraph" w:styleId="Titel">
+  <w:style w:type="paragraph" w:styleId="Title">
     <w:name w:val="Title"/>
-    <w:basedOn w:val="Standaard"/>
-    <w:next w:val="Standaard"/>
-    <w:link w:val="TitelChar"/>
+    <w:basedOn w:val="Normal"/>
+    <w:next w:val="Normal"/>
+    <w:link w:val="TitleChar"/>
     <w:uiPriority w:val="10"/>
     <w:qFormat/>
     <w:rsid w:val="005E18B9"/>
@@ -7061,10 +7218,10 @@
       <w:szCs w:val="52"/>
     </w:rPr>
   </w:style>
-  <w:style w:type="character" w:customStyle="1" w:styleId="TitelChar">
-    <w:name w:val="Titel Char"/>
-    <w:basedOn w:val="Standaardalinea-lettertype"/>
-    <w:link w:val="Titel"/>
+  <w:style w:type="character" w:customStyle="1" w:styleId="TitleChar">
+    <w:name w:val="Title Char"/>
+    <w:basedOn w:val="DefaultParagraphFont"/>
+    <w:link w:val="Title"/>
     <w:uiPriority w:val="10"/>
     <w:rsid w:val="005E18B9"/>
     <w:rPr>
@@ -7076,10 +7233,10 @@
       <w:szCs w:val="52"/>
     </w:rPr>
   </w:style>
-  <w:style w:type="character" w:customStyle="1" w:styleId="Kop2Char">
-    <w:name w:val="Kop 2 Char"/>
-    <w:basedOn w:val="Standaardalinea-lettertype"/>
-    <w:link w:val="Kop2"/>
+  <w:style w:type="character" w:customStyle="1" w:styleId="Heading2Char">
+    <w:name w:val="Heading 2 Char"/>
+    <w:basedOn w:val="DefaultParagraphFont"/>
+    <w:link w:val="Heading2"/>
     <w:uiPriority w:val="9"/>
     <w:rsid w:val="005E18B9"/>
     <w:rPr>
@@ -7091,10 +7248,10 @@
       <w:szCs w:val="26"/>
     </w:rPr>
   </w:style>
-  <w:style w:type="character" w:customStyle="1" w:styleId="Kop3Char">
-    <w:name w:val="Kop 3 Char"/>
-    <w:basedOn w:val="Standaardalinea-lettertype"/>
-    <w:link w:val="Kop3"/>
+  <w:style w:type="character" w:customStyle="1" w:styleId="Heading3Char">
+    <w:name w:val="Heading 3 Char"/>
+    <w:basedOn w:val="DefaultParagraphFont"/>
+    <w:link w:val="Heading3"/>
     <w:uiPriority w:val="9"/>
     <w:rsid w:val="005E18B9"/>
     <w:rPr>
@@ -7104,10 +7261,10 @@
       <w:color w:val="4F81BD" w:themeColor="accent1"/>
     </w:rPr>
   </w:style>
-  <w:style w:type="character" w:customStyle="1" w:styleId="Kop4Char">
-    <w:name w:val="Kop 4 Char"/>
-    <w:basedOn w:val="Standaardalinea-lettertype"/>
-    <w:link w:val="Kop4"/>
+  <w:style w:type="character" w:customStyle="1" w:styleId="Heading4Char">
+    <w:name w:val="Heading 4 Char"/>
+    <w:basedOn w:val="DefaultParagraphFont"/>
+    <w:link w:val="Heading4"/>
     <w:uiPriority w:val="9"/>
     <w:semiHidden/>
     <w:rsid w:val="005E18B9"/>
@@ -7120,10 +7277,10 @@
       <w:color w:val="4F81BD" w:themeColor="accent1"/>
     </w:rPr>
   </w:style>
-  <w:style w:type="character" w:customStyle="1" w:styleId="Kop5Char">
-    <w:name w:val="Kop 5 Char"/>
-    <w:basedOn w:val="Standaardalinea-lettertype"/>
-    <w:link w:val="Kop5"/>
+  <w:style w:type="character" w:customStyle="1" w:styleId="Heading5Char">
+    <w:name w:val="Heading 5 Char"/>
+    <w:basedOn w:val="DefaultParagraphFont"/>
+    <w:link w:val="Heading5"/>
     <w:uiPriority w:val="9"/>
     <w:semiHidden/>
     <w:rsid w:val="005E18B9"/>
@@ -7132,10 +7289,10 @@
       <w:color w:val="243F60" w:themeColor="accent1" w:themeShade="7F"/>
     </w:rPr>
   </w:style>
-  <w:style w:type="character" w:customStyle="1" w:styleId="Kop6Char">
-    <w:name w:val="Kop 6 Char"/>
-    <w:basedOn w:val="Standaardalinea-lettertype"/>
-    <w:link w:val="Kop6"/>
+  <w:style w:type="character" w:customStyle="1" w:styleId="Heading6Char">
+    <w:name w:val="Heading 6 Char"/>
+    <w:basedOn w:val="DefaultParagraphFont"/>
+    <w:link w:val="Heading6"/>
     <w:uiPriority w:val="9"/>
     <w:semiHidden/>
     <w:rsid w:val="005E18B9"/>
@@ -7146,10 +7303,10 @@
       <w:color w:val="243F60" w:themeColor="accent1" w:themeShade="7F"/>
     </w:rPr>
   </w:style>
-  <w:style w:type="character" w:customStyle="1" w:styleId="Kop7Char">
-    <w:name w:val="Kop 7 Char"/>
-    <w:basedOn w:val="Standaardalinea-lettertype"/>
-    <w:link w:val="Kop7"/>
+  <w:style w:type="character" w:customStyle="1" w:styleId="Heading7Char">
+    <w:name w:val="Heading 7 Char"/>
+    <w:basedOn w:val="DefaultParagraphFont"/>
+    <w:link w:val="Heading7"/>
     <w:uiPriority w:val="9"/>
     <w:semiHidden/>
     <w:rsid w:val="005E18B9"/>
@@ -7160,10 +7317,10 @@
       <w:color w:val="404040" w:themeColor="text1" w:themeTint="BF"/>
     </w:rPr>
   </w:style>
-  <w:style w:type="character" w:customStyle="1" w:styleId="Kop8Char">
-    <w:name w:val="Kop 8 Char"/>
-    <w:basedOn w:val="Standaardalinea-lettertype"/>
-    <w:link w:val="Kop8"/>
+  <w:style w:type="character" w:customStyle="1" w:styleId="Heading8Char">
+    <w:name w:val="Heading 8 Char"/>
+    <w:basedOn w:val="DefaultParagraphFont"/>
+    <w:link w:val="Heading8"/>
     <w:uiPriority w:val="9"/>
     <w:semiHidden/>
     <w:rsid w:val="005E18B9"/>
@@ -7174,10 +7331,10 @@
       <w:szCs w:val="20"/>
     </w:rPr>
   </w:style>
-  <w:style w:type="character" w:customStyle="1" w:styleId="Kop9Char">
-    <w:name w:val="Kop 9 Char"/>
-    <w:basedOn w:val="Standaardalinea-lettertype"/>
-    <w:link w:val="Kop9"/>
+  <w:style w:type="character" w:customStyle="1" w:styleId="Heading9Char">
+    <w:name w:val="Heading 9 Char"/>
+    <w:basedOn w:val="DefaultParagraphFont"/>
+    <w:link w:val="Heading9"/>
     <w:uiPriority w:val="9"/>
     <w:semiHidden/>
     <w:rsid w:val="005E18B9"/>
@@ -7190,10 +7347,10 @@
       <w:szCs w:val="20"/>
     </w:rPr>
   </w:style>
-  <w:style w:type="paragraph" w:styleId="Bijschrift">
+  <w:style w:type="paragraph" w:styleId="Caption">
     <w:name w:val="caption"/>
-    <w:basedOn w:val="Standaard"/>
-    <w:next w:val="Standaard"/>
+    <w:basedOn w:val="Normal"/>
+    <w:next w:val="Normal"/>
     <w:uiPriority w:val="35"/>
     <w:unhideWhenUsed/>
     <w:qFormat/>
@@ -7209,11 +7366,11 @@
       <w:szCs w:val="18"/>
     </w:rPr>
   </w:style>
-  <w:style w:type="paragraph" w:styleId="Ondertitel">
+  <w:style w:type="paragraph" w:styleId="Subtitle">
     <w:name w:val="Subtitle"/>
-    <w:basedOn w:val="Standaard"/>
-    <w:next w:val="Standaard"/>
-    <w:link w:val="OndertitelChar"/>
+    <w:basedOn w:val="Normal"/>
+    <w:next w:val="Normal"/>
+    <w:link w:val="SubtitleChar"/>
     <w:uiPriority w:val="11"/>
     <w:qFormat/>
     <w:rsid w:val="005E18B9"/>
@@ -7232,10 +7389,10 @@
       <w:szCs w:val="24"/>
     </w:rPr>
   </w:style>
-  <w:style w:type="character" w:customStyle="1" w:styleId="OndertitelChar">
-    <w:name w:val="Ondertitel Char"/>
-    <w:basedOn w:val="Standaardalinea-lettertype"/>
-    <w:link w:val="Ondertitel"/>
+  <w:style w:type="character" w:customStyle="1" w:styleId="SubtitleChar">
+    <w:name w:val="Subtitle Char"/>
+    <w:basedOn w:val="DefaultParagraphFont"/>
+    <w:link w:val="Subtitle"/>
     <w:uiPriority w:val="11"/>
     <w:rsid w:val="005E18B9"/>
     <w:rPr>
@@ -7248,9 +7405,9 @@
       <w:szCs w:val="24"/>
     </w:rPr>
   </w:style>
-  <w:style w:type="character" w:styleId="Zwaar">
+  <w:style w:type="character" w:styleId="Strong">
     <w:name w:val="Strong"/>
-    <w:basedOn w:val="Standaardalinea-lettertype"/>
+    <w:basedOn w:val="DefaultParagraphFont"/>
     <w:uiPriority w:val="22"/>
     <w:qFormat/>
     <w:rsid w:val="005E18B9"/>
@@ -7259,9 +7416,9 @@
       <w:bCs/>
     </w:rPr>
   </w:style>
-  <w:style w:type="character" w:styleId="Nadruk">
+  <w:style w:type="character" w:styleId="Emphasis">
     <w:name w:val="Emphasis"/>
-    <w:basedOn w:val="Standaardalinea-lettertype"/>
+    <w:basedOn w:val="DefaultParagraphFont"/>
     <w:uiPriority w:val="20"/>
     <w:qFormat/>
     <w:rsid w:val="005E18B9"/>
@@ -7270,7 +7427,7 @@
       <w:iCs/>
     </w:rPr>
   </w:style>
-  <w:style w:type="paragraph" w:styleId="Geenafstand">
+  <w:style w:type="paragraph" w:styleId="NoSpacing">
     <w:name w:val="No Spacing"/>
     <w:uiPriority w:val="1"/>
     <w:qFormat/>
@@ -7279,11 +7436,11 @@
       <w:spacing w:after="0" w:line="240" w:lineRule="auto"/>
     </w:pPr>
   </w:style>
-  <w:style w:type="paragraph" w:styleId="Citaat">
+  <w:style w:type="paragraph" w:styleId="Quote">
     <w:name w:val="Quote"/>
-    <w:basedOn w:val="Standaard"/>
-    <w:next w:val="Standaard"/>
-    <w:link w:val="CitaatChar"/>
+    <w:basedOn w:val="Normal"/>
+    <w:next w:val="Normal"/>
+    <w:link w:val="QuoteChar"/>
     <w:uiPriority w:val="29"/>
     <w:qFormat/>
     <w:rsid w:val="005E18B9"/>
@@ -7293,10 +7450,10 @@
       <w:color w:val="000000" w:themeColor="text1"/>
     </w:rPr>
   </w:style>
-  <w:style w:type="character" w:customStyle="1" w:styleId="CitaatChar">
-    <w:name w:val="Citaat Char"/>
-    <w:basedOn w:val="Standaardalinea-lettertype"/>
-    <w:link w:val="Citaat"/>
+  <w:style w:type="character" w:customStyle="1" w:styleId="QuoteChar">
+    <w:name w:val="Quote Char"/>
+    <w:basedOn w:val="DefaultParagraphFont"/>
+    <w:link w:val="Quote"/>
     <w:uiPriority w:val="29"/>
     <w:rsid w:val="005E18B9"/>
     <w:rPr>
@@ -7305,11 +7462,11 @@
       <w:color w:val="000000" w:themeColor="text1"/>
     </w:rPr>
   </w:style>
-  <w:style w:type="paragraph" w:styleId="Duidelijkcitaat">
+  <w:style w:type="paragraph" w:styleId="IntenseQuote">
     <w:name w:val="Intense Quote"/>
-    <w:basedOn w:val="Standaard"/>
-    <w:next w:val="Standaard"/>
-    <w:link w:val="DuidelijkcitaatChar"/>
+    <w:basedOn w:val="Normal"/>
+    <w:next w:val="Normal"/>
+    <w:link w:val="IntenseQuoteChar"/>
     <w:uiPriority w:val="30"/>
     <w:qFormat/>
     <w:rsid w:val="005E18B9"/>
@@ -7328,10 +7485,10 @@
       <w:color w:val="4F81BD" w:themeColor="accent1"/>
     </w:rPr>
   </w:style>
-  <w:style w:type="character" w:customStyle="1" w:styleId="DuidelijkcitaatChar">
-    <w:name w:val="Duidelijk citaat Char"/>
-    <w:basedOn w:val="Standaardalinea-lettertype"/>
-    <w:link w:val="Duidelijkcitaat"/>
+  <w:style w:type="character" w:customStyle="1" w:styleId="IntenseQuoteChar">
+    <w:name w:val="Intense Quote Char"/>
+    <w:basedOn w:val="DefaultParagraphFont"/>
+    <w:link w:val="IntenseQuote"/>
     <w:uiPriority w:val="30"/>
     <w:rsid w:val="005E18B9"/>
     <w:rPr>
@@ -7342,9 +7499,9 @@
       <w:color w:val="4F81BD" w:themeColor="accent1"/>
     </w:rPr>
   </w:style>
-  <w:style w:type="character" w:styleId="Subtielebenadrukking">
+  <w:style w:type="character" w:styleId="SubtleEmphasis">
     <w:name w:val="Subtle Emphasis"/>
-    <w:basedOn w:val="Standaardalinea-lettertype"/>
+    <w:basedOn w:val="DefaultParagraphFont"/>
     <w:uiPriority w:val="19"/>
     <w:qFormat/>
     <w:rsid w:val="005E18B9"/>
@@ -7354,9 +7511,9 @@
       <w:color w:val="808080" w:themeColor="text1" w:themeTint="7F"/>
     </w:rPr>
   </w:style>
-  <w:style w:type="character" w:styleId="Intensievebenadrukking">
+  <w:style w:type="character" w:styleId="IntenseEmphasis">
     <w:name w:val="Intense Emphasis"/>
-    <w:basedOn w:val="Standaardalinea-lettertype"/>
+    <w:basedOn w:val="DefaultParagraphFont"/>
     <w:uiPriority w:val="21"/>
     <w:qFormat/>
     <w:rsid w:val="005E18B9"/>
@@ -7368,9 +7525,9 @@
       <w:color w:val="4F81BD" w:themeColor="accent1"/>
     </w:rPr>
   </w:style>
-  <w:style w:type="character" w:styleId="Subtieleverwijzing">
+  <w:style w:type="character" w:styleId="SubtleReference">
     <w:name w:val="Subtle Reference"/>
-    <w:basedOn w:val="Standaardalinea-lettertype"/>
+    <w:basedOn w:val="DefaultParagraphFont"/>
     <w:uiPriority w:val="31"/>
     <w:qFormat/>
     <w:rsid w:val="005E18B9"/>
@@ -7380,9 +7537,9 @@
       <w:u w:val="single"/>
     </w:rPr>
   </w:style>
-  <w:style w:type="character" w:styleId="Intensieveverwijzing">
+  <w:style w:type="character" w:styleId="IntenseReference">
     <w:name w:val="Intense Reference"/>
-    <w:basedOn w:val="Standaardalinea-lettertype"/>
+    <w:basedOn w:val="DefaultParagraphFont"/>
     <w:uiPriority w:val="32"/>
     <w:qFormat/>
     <w:rsid w:val="005E18B9"/>
@@ -7395,9 +7552,9 @@
       <w:u w:val="single"/>
     </w:rPr>
   </w:style>
-  <w:style w:type="character" w:styleId="Titelvanboek">
+  <w:style w:type="character" w:styleId="BookTitle">
     <w:name w:val="Book Title"/>
-    <w:basedOn w:val="Standaardalinea-lettertype"/>
+    <w:basedOn w:val="DefaultParagraphFont"/>
     <w:uiPriority w:val="33"/>
     <w:qFormat/>
     <w:rsid w:val="005E18B9"/>
@@ -7408,10 +7565,10 @@
       <w:spacing w:val="5"/>
     </w:rPr>
   </w:style>
-  <w:style w:type="paragraph" w:styleId="Kopvaninhoudsopgave">
+  <w:style w:type="paragraph" w:styleId="TOCHeading">
     <w:name w:val="TOC Heading"/>
-    <w:basedOn w:val="Kop1"/>
-    <w:next w:val="Standaard"/>
+    <w:basedOn w:val="Heading1"/>
+    <w:next w:val="Normal"/>
     <w:uiPriority w:val="39"/>
     <w:semiHidden/>
     <w:unhideWhenUsed/>
@@ -7423,7 +7580,7 @@
   </w:style>
   <w:style w:type="character" w:customStyle="1" w:styleId="apple-converted-space">
     <w:name w:val="apple-converted-space"/>
-    <w:basedOn w:val="Standaardalinea-lettertype"/>
+    <w:basedOn w:val="DefaultParagraphFont"/>
     <w:rsid w:val="00C56016"/>
   </w:style>
 </w:styles>
@@ -7585,16 +7742,16 @@
     <w:lsdException w:name="Bibliography" w:uiPriority="37"/>
     <w:lsdException w:name="TOC Heading" w:uiPriority="39" w:qFormat="1"/>
   </w:latentStyles>
-  <w:style w:type="paragraph" w:default="1" w:styleId="Standaard">
+  <w:style w:type="paragraph" w:default="1" w:styleId="Normal">
     <w:name w:val="Normal"/>
     <w:qFormat/>
     <w:rsid w:val="005E18B9"/>
   </w:style>
-  <w:style w:type="paragraph" w:styleId="Kop1">
+  <w:style w:type="paragraph" w:styleId="Heading1">
     <w:name w:val="heading 1"/>
-    <w:basedOn w:val="Standaard"/>
-    <w:next w:val="Standaard"/>
-    <w:link w:val="Kop1Char"/>
+    <w:basedOn w:val="Normal"/>
+    <w:next w:val="Normal"/>
+    <w:link w:val="Heading1Char"/>
     <w:uiPriority w:val="9"/>
     <w:qFormat/>
     <w:rsid w:val="005E18B9"/>
@@ -7613,11 +7770,11 @@
       <w:szCs w:val="28"/>
     </w:rPr>
   </w:style>
-  <w:style w:type="paragraph" w:styleId="Kop2">
+  <w:style w:type="paragraph" w:styleId="Heading2">
     <w:name w:val="heading 2"/>
-    <w:basedOn w:val="Standaard"/>
-    <w:next w:val="Standaard"/>
-    <w:link w:val="Kop2Char"/>
+    <w:basedOn w:val="Normal"/>
+    <w:next w:val="Normal"/>
+    <w:link w:val="Heading2Char"/>
     <w:uiPriority w:val="9"/>
     <w:unhideWhenUsed/>
     <w:qFormat/>
@@ -7637,11 +7794,11 @@
       <w:szCs w:val="26"/>
     </w:rPr>
   </w:style>
-  <w:style w:type="paragraph" w:styleId="Kop3">
+  <w:style w:type="paragraph" w:styleId="Heading3">
     <w:name w:val="heading 3"/>
-    <w:basedOn w:val="Standaard"/>
-    <w:next w:val="Standaard"/>
-    <w:link w:val="Kop3Char"/>
+    <w:basedOn w:val="Normal"/>
+    <w:next w:val="Normal"/>
+    <w:link w:val="Heading3Char"/>
     <w:uiPriority w:val="9"/>
     <w:unhideWhenUsed/>
     <w:qFormat/>
@@ -7659,11 +7816,11 @@
       <w:color w:val="4F81BD" w:themeColor="accent1"/>
     </w:rPr>
   </w:style>
-  <w:style w:type="paragraph" w:styleId="Kop4">
+  <w:style w:type="paragraph" w:styleId="Heading4">
     <w:name w:val="heading 4"/>
-    <w:basedOn w:val="Standaard"/>
-    <w:next w:val="Standaard"/>
-    <w:link w:val="Kop4Char"/>
+    <w:basedOn w:val="Normal"/>
+    <w:next w:val="Normal"/>
+    <w:link w:val="Heading4Char"/>
     <w:uiPriority w:val="9"/>
     <w:semiHidden/>
     <w:unhideWhenUsed/>
@@ -7684,11 +7841,11 @@
       <w:color w:val="4F81BD" w:themeColor="accent1"/>
     </w:rPr>
   </w:style>
-  <w:style w:type="paragraph" w:styleId="Kop5">
+  <w:style w:type="paragraph" w:styleId="Heading5">
     <w:name w:val="heading 5"/>
-    <w:basedOn w:val="Standaard"/>
-    <w:next w:val="Standaard"/>
-    <w:link w:val="Kop5Char"/>
+    <w:basedOn w:val="Normal"/>
+    <w:next w:val="Normal"/>
+    <w:link w:val="Heading5Char"/>
     <w:uiPriority w:val="9"/>
     <w:semiHidden/>
     <w:unhideWhenUsed/>
@@ -7705,11 +7862,11 @@
       <w:color w:val="243F60" w:themeColor="accent1" w:themeShade="7F"/>
     </w:rPr>
   </w:style>
-  <w:style w:type="paragraph" w:styleId="Kop6">
+  <w:style w:type="paragraph" w:styleId="Heading6">
     <w:name w:val="heading 6"/>
-    <w:basedOn w:val="Standaard"/>
-    <w:next w:val="Standaard"/>
-    <w:link w:val="Kop6Char"/>
+    <w:basedOn w:val="Normal"/>
+    <w:next w:val="Normal"/>
+    <w:link w:val="Heading6Char"/>
     <w:uiPriority w:val="9"/>
     <w:semiHidden/>
     <w:unhideWhenUsed/>
@@ -7728,11 +7885,11 @@
       <w:color w:val="243F60" w:themeColor="accent1" w:themeShade="7F"/>
     </w:rPr>
   </w:style>
-  <w:style w:type="paragraph" w:styleId="Kop7">
+  <w:style w:type="paragraph" w:styleId="Heading7">
     <w:name w:val="heading 7"/>
-    <w:basedOn w:val="Standaard"/>
-    <w:next w:val="Standaard"/>
-    <w:link w:val="Kop7Char"/>
+    <w:basedOn w:val="Normal"/>
+    <w:next w:val="Normal"/>
+    <w:link w:val="Heading7Char"/>
     <w:uiPriority w:val="9"/>
     <w:semiHidden/>
     <w:unhideWhenUsed/>
@@ -7751,11 +7908,11 @@
       <w:color w:val="404040" w:themeColor="text1" w:themeTint="BF"/>
     </w:rPr>
   </w:style>
-  <w:style w:type="paragraph" w:styleId="Kop8">
+  <w:style w:type="paragraph" w:styleId="Heading8">
     <w:name w:val="heading 8"/>
-    <w:basedOn w:val="Standaard"/>
-    <w:next w:val="Standaard"/>
-    <w:link w:val="Kop8Char"/>
+    <w:basedOn w:val="Normal"/>
+    <w:next w:val="Normal"/>
+    <w:link w:val="Heading8Char"/>
     <w:uiPriority w:val="9"/>
     <w:semiHidden/>
     <w:unhideWhenUsed/>
@@ -7774,11 +7931,11 @@
       <w:szCs w:val="20"/>
     </w:rPr>
   </w:style>
-  <w:style w:type="paragraph" w:styleId="Kop9">
+  <w:style w:type="paragraph" w:styleId="Heading9">
     <w:name w:val="heading 9"/>
-    <w:basedOn w:val="Standaard"/>
-    <w:next w:val="Standaard"/>
-    <w:link w:val="Kop9Char"/>
+    <w:basedOn w:val="Normal"/>
+    <w:next w:val="Normal"/>
+    <w:link w:val="Heading9Char"/>
     <w:uiPriority w:val="9"/>
     <w:semiHidden/>
     <w:unhideWhenUsed/>
@@ -7799,13 +7956,13 @@
       <w:szCs w:val="20"/>
     </w:rPr>
   </w:style>
-  <w:style w:type="character" w:default="1" w:styleId="Standaardalinea-lettertype">
+  <w:style w:type="character" w:default="1" w:styleId="DefaultParagraphFont">
     <w:name w:val="Default Paragraph Font"/>
     <w:uiPriority w:val="1"/>
     <w:semiHidden/>
     <w:unhideWhenUsed/>
   </w:style>
-  <w:style w:type="table" w:default="1" w:styleId="Standaardtabel">
+  <w:style w:type="table" w:default="1" w:styleId="TableNormal">
     <w:name w:val="Normal Table"/>
     <w:uiPriority w:val="99"/>
     <w:semiHidden/>
@@ -7820,15 +7977,15 @@
       </w:tblCellMar>
     </w:tblPr>
   </w:style>
-  <w:style w:type="numbering" w:default="1" w:styleId="Geenlijst">
+  <w:style w:type="numbering" w:default="1" w:styleId="NoList">
     <w:name w:val="No List"/>
     <w:uiPriority w:val="99"/>
     <w:semiHidden/>
     <w:unhideWhenUsed/>
   </w:style>
-  <w:style w:type="table" w:styleId="Tabelraster">
+  <w:style w:type="table" w:styleId="TableGrid">
     <w:name w:val="Table Grid"/>
-    <w:basedOn w:val="Standaardtabel"/>
+    <w:basedOn w:val="TableNormal"/>
     <w:uiPriority w:val="59"/>
     <w:rsid w:val="001F431E"/>
     <w:pPr>
@@ -7845,9 +8002,9 @@
       </w:tblBorders>
     </w:tblPr>
   </w:style>
-  <w:style w:type="character" w:styleId="Tekstvantijdelijkeaanduiding">
+  <w:style w:type="character" w:styleId="PlaceholderText">
     <w:name w:val="Placeholder Text"/>
-    <w:basedOn w:val="Standaardalinea-lettertype"/>
+    <w:basedOn w:val="DefaultParagraphFont"/>
     <w:uiPriority w:val="99"/>
     <w:semiHidden/>
     <w:rsid w:val="00FB7258"/>
@@ -7855,10 +8012,10 @@
       <w:color w:val="808080"/>
     </w:rPr>
   </w:style>
-  <w:style w:type="paragraph" w:styleId="Ballontekst">
+  <w:style w:type="paragraph" w:styleId="BalloonText">
     <w:name w:val="Balloon Text"/>
-    <w:basedOn w:val="Standaard"/>
-    <w:link w:val="BallontekstChar"/>
+    <w:basedOn w:val="Normal"/>
+    <w:link w:val="BalloonTextChar"/>
     <w:uiPriority w:val="99"/>
     <w:semiHidden/>
     <w:unhideWhenUsed/>
@@ -7872,10 +8029,10 @@
       <w:szCs w:val="16"/>
     </w:rPr>
   </w:style>
-  <w:style w:type="character" w:customStyle="1" w:styleId="BallontekstChar">
-    <w:name w:val="Ballontekst Char"/>
-    <w:basedOn w:val="Standaardalinea-lettertype"/>
-    <w:link w:val="Ballontekst"/>
+  <w:style w:type="character" w:customStyle="1" w:styleId="BalloonTextChar">
+    <w:name w:val="Balloon Text Char"/>
+    <w:basedOn w:val="DefaultParagraphFont"/>
+    <w:link w:val="BalloonText"/>
     <w:uiPriority w:val="99"/>
     <w:semiHidden/>
     <w:rsid w:val="00FB7258"/>
@@ -7886,10 +8043,10 @@
       <w:lang w:val="en-GB"/>
     </w:rPr>
   </w:style>
-  <w:style w:type="character" w:customStyle="1" w:styleId="Kop1Char">
-    <w:name w:val="Kop 1 Char"/>
-    <w:basedOn w:val="Standaardalinea-lettertype"/>
-    <w:link w:val="Kop1"/>
+  <w:style w:type="character" w:customStyle="1" w:styleId="Heading1Char">
+    <w:name w:val="Heading 1 Char"/>
+    <w:basedOn w:val="DefaultParagraphFont"/>
+    <w:link w:val="Heading1"/>
     <w:uiPriority w:val="9"/>
     <w:rsid w:val="005E18B9"/>
     <w:rPr>
@@ -7901,10 +8058,10 @@
       <w:szCs w:val="28"/>
     </w:rPr>
   </w:style>
-  <w:style w:type="paragraph" w:styleId="Koptekst">
+  <w:style w:type="paragraph" w:styleId="Header">
     <w:name w:val="header"/>
-    <w:basedOn w:val="Standaard"/>
-    <w:link w:val="KoptekstChar"/>
+    <w:basedOn w:val="Normal"/>
+    <w:link w:val="HeaderChar"/>
     <w:uiPriority w:val="99"/>
     <w:unhideWhenUsed/>
     <w:rsid w:val="00AC3AC4"/>
@@ -7916,10 +8073,10 @@
       <w:spacing w:after="0" w:line="240" w:lineRule="auto"/>
     </w:pPr>
   </w:style>
-  <w:style w:type="character" w:customStyle="1" w:styleId="KoptekstChar">
-    <w:name w:val="Koptekst Char"/>
-    <w:basedOn w:val="Standaardalinea-lettertype"/>
-    <w:link w:val="Koptekst"/>
+  <w:style w:type="character" w:customStyle="1" w:styleId="HeaderChar">
+    <w:name w:val="Header Char"/>
+    <w:basedOn w:val="DefaultParagraphFont"/>
+    <w:link w:val="Header"/>
     <w:uiPriority w:val="99"/>
     <w:rsid w:val="00AC3AC4"/>
     <w:rPr>
@@ -7927,10 +8084,10 @@
       <w:lang w:val="en-GB"/>
     </w:rPr>
   </w:style>
-  <w:style w:type="paragraph" w:styleId="Voettekst">
+  <w:style w:type="paragraph" w:styleId="Footer">
     <w:name w:val="footer"/>
-    <w:basedOn w:val="Standaard"/>
-    <w:link w:val="VoettekstChar"/>
+    <w:basedOn w:val="Normal"/>
+    <w:link w:val="FooterChar"/>
     <w:uiPriority w:val="99"/>
     <w:unhideWhenUsed/>
     <w:rsid w:val="00AC3AC4"/>
@@ -7942,10 +8099,10 @@
       <w:spacing w:after="0" w:line="240" w:lineRule="auto"/>
     </w:pPr>
   </w:style>
-  <w:style w:type="character" w:customStyle="1" w:styleId="VoettekstChar">
-    <w:name w:val="Voettekst Char"/>
-    <w:basedOn w:val="Standaardalinea-lettertype"/>
-    <w:link w:val="Voettekst"/>
+  <w:style w:type="character" w:customStyle="1" w:styleId="FooterChar">
+    <w:name w:val="Footer Char"/>
+    <w:basedOn w:val="DefaultParagraphFont"/>
+    <w:link w:val="Footer"/>
     <w:uiPriority w:val="99"/>
     <w:rsid w:val="00AC3AC4"/>
     <w:rPr>
@@ -7953,9 +8110,9 @@
       <w:lang w:val="en-GB"/>
     </w:rPr>
   </w:style>
-  <w:style w:type="paragraph" w:styleId="Lijstalinea">
+  <w:style w:type="paragraph" w:styleId="ListParagraph">
     <w:name w:val="List Paragraph"/>
-    <w:basedOn w:val="Standaard"/>
+    <w:basedOn w:val="Normal"/>
     <w:uiPriority w:val="34"/>
     <w:qFormat/>
     <w:rsid w:val="005E18B9"/>
@@ -7964,11 +8121,11 @@
       <w:contextualSpacing/>
     </w:pPr>
   </w:style>
-  <w:style w:type="paragraph" w:styleId="Titel">
+  <w:style w:type="paragraph" w:styleId="Title">
     <w:name w:val="Title"/>
-    <w:basedOn w:val="Standaard"/>
-    <w:next w:val="Standaard"/>
-    <w:link w:val="TitelChar"/>
+    <w:basedOn w:val="Normal"/>
+    <w:next w:val="Normal"/>
+    <w:link w:val="TitleChar"/>
     <w:uiPriority w:val="10"/>
     <w:qFormat/>
     <w:rsid w:val="005E18B9"/>
@@ -7988,10 +8145,10 @@
       <w:szCs w:val="52"/>
     </w:rPr>
   </w:style>
-  <w:style w:type="character" w:customStyle="1" w:styleId="TitelChar">
-    <w:name w:val="Titel Char"/>
-    <w:basedOn w:val="Standaardalinea-lettertype"/>
-    <w:link w:val="Titel"/>
+  <w:style w:type="character" w:customStyle="1" w:styleId="TitleChar">
+    <w:name w:val="Title Char"/>
+    <w:basedOn w:val="DefaultParagraphFont"/>
+    <w:link w:val="Title"/>
     <w:uiPriority w:val="10"/>
     <w:rsid w:val="005E18B9"/>
     <w:rPr>
@@ -8003,10 +8160,10 @@
       <w:szCs w:val="52"/>
     </w:rPr>
   </w:style>
-  <w:style w:type="character" w:customStyle="1" w:styleId="Kop2Char">
-    <w:name w:val="Kop 2 Char"/>
-    <w:basedOn w:val="Standaardalinea-lettertype"/>
-    <w:link w:val="Kop2"/>
+  <w:style w:type="character" w:customStyle="1" w:styleId="Heading2Char">
+    <w:name w:val="Heading 2 Char"/>
+    <w:basedOn w:val="DefaultParagraphFont"/>
+    <w:link w:val="Heading2"/>
     <w:uiPriority w:val="9"/>
     <w:rsid w:val="005E18B9"/>
     <w:rPr>
@@ -8018,10 +8175,10 @@
       <w:szCs w:val="26"/>
     </w:rPr>
   </w:style>
-  <w:style w:type="character" w:customStyle="1" w:styleId="Kop3Char">
-    <w:name w:val="Kop 3 Char"/>
-    <w:basedOn w:val="Standaardalinea-lettertype"/>
-    <w:link w:val="Kop3"/>
+  <w:style w:type="character" w:customStyle="1" w:styleId="Heading3Char">
+    <w:name w:val="Heading 3 Char"/>
+    <w:basedOn w:val="DefaultParagraphFont"/>
+    <w:link w:val="Heading3"/>
     <w:uiPriority w:val="9"/>
     <w:rsid w:val="005E18B9"/>
     <w:rPr>
@@ -8031,10 +8188,10 @@
       <w:color w:val="4F81BD" w:themeColor="accent1"/>
     </w:rPr>
   </w:style>
-  <w:style w:type="character" w:customStyle="1" w:styleId="Kop4Char">
-    <w:name w:val="Kop 4 Char"/>
-    <w:basedOn w:val="Standaardalinea-lettertype"/>
-    <w:link w:val="Kop4"/>
+  <w:style w:type="character" w:customStyle="1" w:styleId="Heading4Char">
+    <w:name w:val="Heading 4 Char"/>
+    <w:basedOn w:val="DefaultParagraphFont"/>
+    <w:link w:val="Heading4"/>
     <w:uiPriority w:val="9"/>
     <w:semiHidden/>
     <w:rsid w:val="005E18B9"/>
@@ -8047,10 +8204,10 @@
       <w:color w:val="4F81BD" w:themeColor="accent1"/>
     </w:rPr>
   </w:style>
-  <w:style w:type="character" w:customStyle="1" w:styleId="Kop5Char">
-    <w:name w:val="Kop 5 Char"/>
-    <w:basedOn w:val="Standaardalinea-lettertype"/>
-    <w:link w:val="Kop5"/>
+  <w:style w:type="character" w:customStyle="1" w:styleId="Heading5Char">
+    <w:name w:val="Heading 5 Char"/>
+    <w:basedOn w:val="DefaultParagraphFont"/>
+    <w:link w:val="Heading5"/>
     <w:uiPriority w:val="9"/>
     <w:semiHidden/>
     <w:rsid w:val="005E18B9"/>
@@ -8059,10 +8216,10 @@
       <w:color w:val="243F60" w:themeColor="accent1" w:themeShade="7F"/>
     </w:rPr>
   </w:style>
-  <w:style w:type="character" w:customStyle="1" w:styleId="Kop6Char">
-    <w:name w:val="Kop 6 Char"/>
-    <w:basedOn w:val="Standaardalinea-lettertype"/>
-    <w:link w:val="Kop6"/>
+  <w:style w:type="character" w:customStyle="1" w:styleId="Heading6Char">
+    <w:name w:val="Heading 6 Char"/>
+    <w:basedOn w:val="DefaultParagraphFont"/>
+    <w:link w:val="Heading6"/>
     <w:uiPriority w:val="9"/>
     <w:semiHidden/>
     <w:rsid w:val="005E18B9"/>
@@ -8073,10 +8230,10 @@
       <w:color w:val="243F60" w:themeColor="accent1" w:themeShade="7F"/>
     </w:rPr>
   </w:style>
-  <w:style w:type="character" w:customStyle="1" w:styleId="Kop7Char">
-    <w:name w:val="Kop 7 Char"/>
-    <w:basedOn w:val="Standaardalinea-lettertype"/>
-    <w:link w:val="Kop7"/>
+  <w:style w:type="character" w:customStyle="1" w:styleId="Heading7Char">
+    <w:name w:val="Heading 7 Char"/>
+    <w:basedOn w:val="DefaultParagraphFont"/>
+    <w:link w:val="Heading7"/>
     <w:uiPriority w:val="9"/>
     <w:semiHidden/>
     <w:rsid w:val="005E18B9"/>
@@ -8087,10 +8244,10 @@
       <w:color w:val="404040" w:themeColor="text1" w:themeTint="BF"/>
     </w:rPr>
   </w:style>
-  <w:style w:type="character" w:customStyle="1" w:styleId="Kop8Char">
-    <w:name w:val="Kop 8 Char"/>
-    <w:basedOn w:val="Standaardalinea-lettertype"/>
-    <w:link w:val="Kop8"/>
+  <w:style w:type="character" w:customStyle="1" w:styleId="Heading8Char">
+    <w:name w:val="Heading 8 Char"/>
+    <w:basedOn w:val="DefaultParagraphFont"/>
+    <w:link w:val="Heading8"/>
     <w:uiPriority w:val="9"/>
     <w:semiHidden/>
     <w:rsid w:val="005E18B9"/>
@@ -8101,10 +8258,10 @@
       <w:szCs w:val="20"/>
     </w:rPr>
   </w:style>
-  <w:style w:type="character" w:customStyle="1" w:styleId="Kop9Char">
-    <w:name w:val="Kop 9 Char"/>
-    <w:basedOn w:val="Standaardalinea-lettertype"/>
-    <w:link w:val="Kop9"/>
+  <w:style w:type="character" w:customStyle="1" w:styleId="Heading9Char">
+    <w:name w:val="Heading 9 Char"/>
+    <w:basedOn w:val="DefaultParagraphFont"/>
+    <w:link w:val="Heading9"/>
     <w:uiPriority w:val="9"/>
     <w:semiHidden/>
     <w:rsid w:val="005E18B9"/>
@@ -8117,10 +8274,10 @@
       <w:szCs w:val="20"/>
     </w:rPr>
   </w:style>
-  <w:style w:type="paragraph" w:styleId="Bijschrift">
+  <w:style w:type="paragraph" w:styleId="Caption">
     <w:name w:val="caption"/>
-    <w:basedOn w:val="Standaard"/>
-    <w:next w:val="Standaard"/>
+    <w:basedOn w:val="Normal"/>
+    <w:next w:val="Normal"/>
     <w:uiPriority w:val="35"/>
     <w:unhideWhenUsed/>
     <w:qFormat/>
@@ -8136,11 +8293,11 @@
       <w:szCs w:val="18"/>
     </w:rPr>
   </w:style>
-  <w:style w:type="paragraph" w:styleId="Ondertitel">
+  <w:style w:type="paragraph" w:styleId="Subtitle">
     <w:name w:val="Subtitle"/>
-    <w:basedOn w:val="Standaard"/>
-    <w:next w:val="Standaard"/>
-    <w:link w:val="OndertitelChar"/>
+    <w:basedOn w:val="Normal"/>
+    <w:next w:val="Normal"/>
+    <w:link w:val="SubtitleChar"/>
     <w:uiPriority w:val="11"/>
     <w:qFormat/>
     <w:rsid w:val="005E18B9"/>
@@ -8159,10 +8316,10 @@
       <w:szCs w:val="24"/>
     </w:rPr>
   </w:style>
-  <w:style w:type="character" w:customStyle="1" w:styleId="OndertitelChar">
-    <w:name w:val="Ondertitel Char"/>
-    <w:basedOn w:val="Standaardalinea-lettertype"/>
-    <w:link w:val="Ondertitel"/>
+  <w:style w:type="character" w:customStyle="1" w:styleId="SubtitleChar">
+    <w:name w:val="Subtitle Char"/>
+    <w:basedOn w:val="DefaultParagraphFont"/>
+    <w:link w:val="Subtitle"/>
     <w:uiPriority w:val="11"/>
     <w:rsid w:val="005E18B9"/>
     <w:rPr>
@@ -8175,9 +8332,9 @@
       <w:szCs w:val="24"/>
     </w:rPr>
   </w:style>
-  <w:style w:type="character" w:styleId="Zwaar">
+  <w:style w:type="character" w:styleId="Strong">
     <w:name w:val="Strong"/>
-    <w:basedOn w:val="Standaardalinea-lettertype"/>
+    <w:basedOn w:val="DefaultParagraphFont"/>
     <w:uiPriority w:val="22"/>
     <w:qFormat/>
     <w:rsid w:val="005E18B9"/>
@@ -8186,9 +8343,9 @@
       <w:bCs/>
     </w:rPr>
   </w:style>
-  <w:style w:type="character" w:styleId="Nadruk">
+  <w:style w:type="character" w:styleId="Emphasis">
     <w:name w:val="Emphasis"/>
-    <w:basedOn w:val="Standaardalinea-lettertype"/>
+    <w:basedOn w:val="DefaultParagraphFont"/>
     <w:uiPriority w:val="20"/>
     <w:qFormat/>
     <w:rsid w:val="005E18B9"/>
@@ -8197,7 +8354,7 @@
       <w:iCs/>
     </w:rPr>
   </w:style>
-  <w:style w:type="paragraph" w:styleId="Geenafstand">
+  <w:style w:type="paragraph" w:styleId="NoSpacing">
     <w:name w:val="No Spacing"/>
     <w:uiPriority w:val="1"/>
     <w:qFormat/>
@@ -8206,11 +8363,11 @@
       <w:spacing w:after="0" w:line="240" w:lineRule="auto"/>
     </w:pPr>
   </w:style>
-  <w:style w:type="paragraph" w:styleId="Citaat">
+  <w:style w:type="paragraph" w:styleId="Quote">
     <w:name w:val="Quote"/>
-    <w:basedOn w:val="Standaard"/>
-    <w:next w:val="Standaard"/>
-    <w:link w:val="CitaatChar"/>
+    <w:basedOn w:val="Normal"/>
+    <w:next w:val="Normal"/>
+    <w:link w:val="QuoteChar"/>
     <w:uiPriority w:val="29"/>
     <w:qFormat/>
     <w:rsid w:val="005E18B9"/>
@@ -8220,10 +8377,10 @@
       <w:color w:val="000000" w:themeColor="text1"/>
     </w:rPr>
   </w:style>
-  <w:style w:type="character" w:customStyle="1" w:styleId="CitaatChar">
-    <w:name w:val="Citaat Char"/>
-    <w:basedOn w:val="Standaardalinea-lettertype"/>
-    <w:link w:val="Citaat"/>
+  <w:style w:type="character" w:customStyle="1" w:styleId="QuoteChar">
+    <w:name w:val="Quote Char"/>
+    <w:basedOn w:val="DefaultParagraphFont"/>
+    <w:link w:val="Quote"/>
     <w:uiPriority w:val="29"/>
     <w:rsid w:val="005E18B9"/>
     <w:rPr>
@@ -8232,11 +8389,11 @@
       <w:color w:val="000000" w:themeColor="text1"/>
     </w:rPr>
   </w:style>
-  <w:style w:type="paragraph" w:styleId="Duidelijkcitaat">
+  <w:style w:type="paragraph" w:styleId="IntenseQuote">
     <w:name w:val="Intense Quote"/>
-    <w:basedOn w:val="Standaard"/>
-    <w:next w:val="Standaard"/>
-    <w:link w:val="DuidelijkcitaatChar"/>
+    <w:basedOn w:val="Normal"/>
+    <w:next w:val="Normal"/>
+    <w:link w:val="IntenseQuoteChar"/>
     <w:uiPriority w:val="30"/>
     <w:qFormat/>
     <w:rsid w:val="005E18B9"/>
@@ -8255,10 +8412,10 @@
       <w:color w:val="4F81BD" w:themeColor="accent1"/>
     </w:rPr>
   </w:style>
-  <w:style w:type="character" w:customStyle="1" w:styleId="DuidelijkcitaatChar">
-    <w:name w:val="Duidelijk citaat Char"/>
-    <w:basedOn w:val="Standaardalinea-lettertype"/>
-    <w:link w:val="Duidelijkcitaat"/>
+  <w:style w:type="character" w:customStyle="1" w:styleId="IntenseQuoteChar">
+    <w:name w:val="Intense Quote Char"/>
+    <w:basedOn w:val="DefaultParagraphFont"/>
+    <w:link w:val="IntenseQuote"/>
     <w:uiPriority w:val="30"/>
     <w:rsid w:val="005E18B9"/>
     <w:rPr>
@@ -8269,9 +8426,9 @@
       <w:color w:val="4F81BD" w:themeColor="accent1"/>
     </w:rPr>
   </w:style>
-  <w:style w:type="character" w:styleId="Subtielebenadrukking">
+  <w:style w:type="character" w:styleId="SubtleEmphasis">
     <w:name w:val="Subtle Emphasis"/>
-    <w:basedOn w:val="Standaardalinea-lettertype"/>
+    <w:basedOn w:val="DefaultParagraphFont"/>
     <w:uiPriority w:val="19"/>
     <w:qFormat/>
     <w:rsid w:val="005E18B9"/>
@@ -8281,9 +8438,9 @@
       <w:color w:val="808080" w:themeColor="text1" w:themeTint="7F"/>
     </w:rPr>
   </w:style>
-  <w:style w:type="character" w:styleId="Intensievebenadrukking">
+  <w:style w:type="character" w:styleId="IntenseEmphasis">
     <w:name w:val="Intense Emphasis"/>
-    <w:basedOn w:val="Standaardalinea-lettertype"/>
+    <w:basedOn w:val="DefaultParagraphFont"/>
     <w:uiPriority w:val="21"/>
     <w:qFormat/>
     <w:rsid w:val="005E18B9"/>
@@ -8295,9 +8452,9 @@
       <w:color w:val="4F81BD" w:themeColor="accent1"/>
     </w:rPr>
   </w:style>
-  <w:style w:type="character" w:styleId="Subtieleverwijzing">
+  <w:style w:type="character" w:styleId="SubtleReference">
     <w:name w:val="Subtle Reference"/>
-    <w:basedOn w:val="Standaardalinea-lettertype"/>
+    <w:basedOn w:val="DefaultParagraphFont"/>
     <w:uiPriority w:val="31"/>
     <w:qFormat/>
     <w:rsid w:val="005E18B9"/>
@@ -8307,9 +8464,9 @@
       <w:u w:val="single"/>
     </w:rPr>
   </w:style>
-  <w:style w:type="character" w:styleId="Intensieveverwijzing">
+  <w:style w:type="character" w:styleId="IntenseReference">
     <w:name w:val="Intense Reference"/>
-    <w:basedOn w:val="Standaardalinea-lettertype"/>
+    <w:basedOn w:val="DefaultParagraphFont"/>
     <w:uiPriority w:val="32"/>
     <w:qFormat/>
     <w:rsid w:val="005E18B9"/>
@@ -8322,9 +8479,9 @@
       <w:u w:val="single"/>
     </w:rPr>
   </w:style>
-  <w:style w:type="character" w:styleId="Titelvanboek">
+  <w:style w:type="character" w:styleId="BookTitle">
     <w:name w:val="Book Title"/>
-    <w:basedOn w:val="Standaardalinea-lettertype"/>
+    <w:basedOn w:val="DefaultParagraphFont"/>
     <w:uiPriority w:val="33"/>
     <w:qFormat/>
     <w:rsid w:val="005E18B9"/>
@@ -8335,10 +8492,10 @@
       <w:spacing w:val="5"/>
     </w:rPr>
   </w:style>
-  <w:style w:type="paragraph" w:styleId="Kopvaninhoudsopgave">
+  <w:style w:type="paragraph" w:styleId="TOCHeading">
     <w:name w:val="TOC Heading"/>
-    <w:basedOn w:val="Kop1"/>
-    <w:next w:val="Standaard"/>
+    <w:basedOn w:val="Heading1"/>
+    <w:next w:val="Normal"/>
     <w:uiPriority w:val="39"/>
     <w:semiHidden/>
     <w:unhideWhenUsed/>
@@ -8350,7 +8507,7 @@
   </w:style>
   <w:style w:type="character" w:customStyle="1" w:styleId="apple-converted-space">
     <w:name w:val="apple-converted-space"/>
-    <w:basedOn w:val="Standaardalinea-lettertype"/>
+    <w:basedOn w:val="DefaultParagraphFont"/>
     <w:rsid w:val="00C56016"/>
   </w:style>
 </w:styles>
@@ -8646,7 +8803,7 @@
 </file>
 
 <file path=customXml/itemProps1.xml><?xml version="1.0" encoding="utf-8"?>
-<ds:datastoreItem xmlns:ds="http://schemas.openxmlformats.org/officeDocument/2006/customXml" ds:itemID="{887443DD-C56A-43A9-B4A0-62F4DC429C6E}">
+<ds:datastoreItem xmlns:ds="http://schemas.openxmlformats.org/officeDocument/2006/customXml" ds:itemID="{882EE2EF-99F5-49FF-8E98-EEB6D3E88D05}">
   <ds:schemaRefs>
     <ds:schemaRef ds:uri="http://schemas.openxmlformats.org/officeDocument/2006/bibliography"/>
   </ds:schemaRefs>

</xml_diff>